<commit_message>
ENH:adding references to CV and Bibliography and fixing citation
</commit_message>
<xml_diff>
--- a/sample_letters/nomination_letters/supportive_male.docx
+++ b/sample_letters/nomination_letters/supportive_male.docx
@@ -24,16 +24,6 @@
       <w:pPr>
         <w:rPr>
           <w:rFonts w:ascii="Times New Roman" w:eastAsia="Times New Roman" w:hAnsi="Times New Roman" w:cs="Times New Roman"/>
-          <w:color w:val="000000"/>
-          <w:sz w:val="24"/>
-          <w:szCs w:val="24"/>
-        </w:rPr>
-      </w:pPr>
-    </w:p>
-    <w:p>
-      <w:pPr>
-        <w:rPr>
-          <w:rFonts w:ascii="Times New Roman" w:eastAsia="Times New Roman" w:hAnsi="Times New Roman" w:cs="Times New Roman"/>
           <w:b/>
           <w:bCs/>
           <w:color w:val="000000"/>
@@ -72,7 +62,7 @@
           <w:sz w:val="24"/>
           <w:szCs w:val="24"/>
         </w:rPr>
-        <w:t xml:space="preserve">sustained impact and cross-disciplinary breakthroughs in diverse phenomena of time </w:t>
+        <w:t xml:space="preserve">sustained impact and cross-disciplinary breakthroughs in diverse phenomena of </w:t>
       </w:r>
       <w:r>
         <w:rPr>
@@ -83,7 +73,7 @@
           <w:sz w:val="24"/>
           <w:szCs w:val="24"/>
         </w:rPr>
-        <w:t>travel, temporal</w:t>
+        <w:t>space-</w:t>
       </w:r>
       <w:r>
         <w:rPr>
@@ -94,7 +84,53 @@
           <w:sz w:val="24"/>
           <w:szCs w:val="24"/>
         </w:rPr>
-        <w:t xml:space="preserve"> paradox, and ionized hydrogen and helium of interstellar origin. </w:t>
+        <w:t xml:space="preserve">time </w:t>
+      </w:r>
+      <w:r>
+        <w:rPr>
+          <w:rFonts w:ascii="Times New Roman" w:eastAsia="Times New Roman" w:hAnsi="Times New Roman" w:cs="Times New Roman"/>
+          <w:b/>
+          <w:bCs/>
+          <w:color w:val="000000"/>
+          <w:sz w:val="24"/>
+          <w:szCs w:val="24"/>
+        </w:rPr>
+        <w:t>travel, temporal</w:t>
+      </w:r>
+      <w:r>
+        <w:rPr>
+          <w:rFonts w:ascii="Times New Roman" w:eastAsia="Times New Roman" w:hAnsi="Times New Roman" w:cs="Times New Roman"/>
+          <w:b/>
+          <w:bCs/>
+          <w:color w:val="000000"/>
+          <w:sz w:val="24"/>
+          <w:szCs w:val="24"/>
+        </w:rPr>
+        <w:t xml:space="preserve"> paradox, and </w:t>
+      </w:r>
+      <w:proofErr w:type="gramStart"/>
+      <w:r>
+        <w:rPr>
+          <w:rFonts w:ascii="Times New Roman" w:eastAsia="Times New Roman" w:hAnsi="Times New Roman" w:cs="Times New Roman"/>
+          <w:b/>
+          <w:bCs/>
+          <w:color w:val="000000"/>
+          <w:sz w:val="24"/>
+          <w:szCs w:val="24"/>
+        </w:rPr>
+        <w:t>Exo-Biology</w:t>
+      </w:r>
+      <w:proofErr w:type="gramEnd"/>
+      <w:r>
+        <w:rPr>
+          <w:rFonts w:ascii="Times New Roman" w:eastAsia="Times New Roman" w:hAnsi="Times New Roman" w:cs="Times New Roman"/>
+          <w:b/>
+          <w:bCs/>
+          <w:color w:val="000000"/>
+          <w:sz w:val="24"/>
+          <w:szCs w:val="24"/>
+        </w:rPr>
+        <w:t xml:space="preserve">. </w:t>
       </w:r>
     </w:p>
     <w:p>
@@ -1013,7 +1049,56 @@
           <w:sz w:val="24"/>
           <w:szCs w:val="24"/>
         </w:rPr>
-        <w:t xml:space="preserve">to reach </w:t>
+        <w:t xml:space="preserve">to reach out to Dr. Dax to explore more fully the implication of the new fields that his work with Dr. </w:t>
+      </w:r>
+      <w:proofErr w:type="spellStart"/>
+      <w:r>
+        <w:rPr>
+          <w:rFonts w:ascii="Times New Roman" w:eastAsia="Times New Roman" w:hAnsi="Times New Roman" w:cs="Times New Roman"/>
+          <w:color w:val="000000"/>
+          <w:sz w:val="24"/>
+          <w:szCs w:val="24"/>
+        </w:rPr>
+        <w:t>Arroway</w:t>
+      </w:r>
+      <w:proofErr w:type="spellEnd"/>
+      <w:r>
+        <w:rPr>
+          <w:rFonts w:ascii="Times New Roman" w:eastAsia="Times New Roman" w:hAnsi="Times New Roman" w:cs="Times New Roman"/>
+          <w:color w:val="000000"/>
+          <w:sz w:val="24"/>
+          <w:szCs w:val="24"/>
+        </w:rPr>
+        <w:t xml:space="preserve"> had opened up</w:t>
+      </w:r>
+      <w:r>
+        <w:rPr>
+          <w:rFonts w:ascii="Times New Roman" w:eastAsia="Times New Roman" w:hAnsi="Times New Roman" w:cs="Times New Roman"/>
+          <w:color w:val="000000"/>
+          <w:sz w:val="24"/>
+          <w:szCs w:val="24"/>
+        </w:rPr>
+        <w:t xml:space="preserve"> [</w:t>
+      </w:r>
+      <w:proofErr w:type="gramStart"/>
+      <w:r>
+        <w:rPr>
+          <w:rFonts w:ascii="Times New Roman" w:eastAsia="Times New Roman" w:hAnsi="Times New Roman" w:cs="Times New Roman"/>
+          <w:color w:val="000000"/>
+          <w:sz w:val="24"/>
+          <w:szCs w:val="24"/>
+        </w:rPr>
+        <w:t>e.g.</w:t>
+      </w:r>
+      <w:proofErr w:type="gramEnd"/>
+      <w:r>
+        <w:rPr>
+          <w:rFonts w:ascii="Times New Roman" w:eastAsia="Times New Roman" w:hAnsi="Times New Roman" w:cs="Times New Roman"/>
+          <w:color w:val="000000"/>
+          <w:sz w:val="24"/>
+          <w:szCs w:val="24"/>
+        </w:rPr>
+        <w:t xml:space="preserve"> Journal of Exo-Biology 2000 and the Bibliography section Cross-</w:t>
       </w:r>
       <w:r>
         <w:rPr>
@@ -1023,56 +1108,7 @@
           <w:szCs w:val="24"/>
         </w:rPr>
         <w:lastRenderedPageBreak/>
-        <w:t xml:space="preserve">out to Dr. Dax to explore more fully the implication of the new fields that his work with Dr. </w:t>
-      </w:r>
-      <w:proofErr w:type="spellStart"/>
-      <w:r>
-        <w:rPr>
-          <w:rFonts w:ascii="Times New Roman" w:eastAsia="Times New Roman" w:hAnsi="Times New Roman" w:cs="Times New Roman"/>
-          <w:color w:val="000000"/>
-          <w:sz w:val="24"/>
-          <w:szCs w:val="24"/>
-        </w:rPr>
-        <w:t>Arroway</w:t>
-      </w:r>
-      <w:proofErr w:type="spellEnd"/>
-      <w:r>
-        <w:rPr>
-          <w:rFonts w:ascii="Times New Roman" w:eastAsia="Times New Roman" w:hAnsi="Times New Roman" w:cs="Times New Roman"/>
-          <w:color w:val="000000"/>
-          <w:sz w:val="24"/>
-          <w:szCs w:val="24"/>
-        </w:rPr>
-        <w:t xml:space="preserve"> had opened up</w:t>
-      </w:r>
-      <w:r>
-        <w:rPr>
-          <w:rFonts w:ascii="Times New Roman" w:eastAsia="Times New Roman" w:hAnsi="Times New Roman" w:cs="Times New Roman"/>
-          <w:color w:val="000000"/>
-          <w:sz w:val="24"/>
-          <w:szCs w:val="24"/>
-        </w:rPr>
-        <w:t xml:space="preserve"> [</w:t>
-      </w:r>
-      <w:proofErr w:type="gramStart"/>
-      <w:r>
-        <w:rPr>
-          <w:rFonts w:ascii="Times New Roman" w:eastAsia="Times New Roman" w:hAnsi="Times New Roman" w:cs="Times New Roman"/>
-          <w:color w:val="000000"/>
-          <w:sz w:val="24"/>
-          <w:szCs w:val="24"/>
-        </w:rPr>
-        <w:t>e.g.</w:t>
-      </w:r>
-      <w:proofErr w:type="gramEnd"/>
-      <w:r>
-        <w:rPr>
-          <w:rFonts w:ascii="Times New Roman" w:eastAsia="Times New Roman" w:hAnsi="Times New Roman" w:cs="Times New Roman"/>
-          <w:color w:val="000000"/>
-          <w:sz w:val="24"/>
-          <w:szCs w:val="24"/>
-        </w:rPr>
-        <w:t xml:space="preserve"> Journal of Exo-Biology 2000 and the Bibliography section Cross-Disciplinary work]</w:t>
+        <w:t>Disciplinary work]</w:t>
       </w:r>
       <w:r>
         <w:rPr>
@@ -1126,7 +1162,25 @@
           <w:sz w:val="24"/>
           <w:szCs w:val="24"/>
         </w:rPr>
-        <w:t xml:space="preserve"> Many of the ideas developed by John have implications that stretch from the state-of-the-art observations to deeper theoretical processes, bridging communities from experimentalists to theorists, and involving dozens of research groups and many authors.</w:t>
+        <w:t xml:space="preserve"> Many of the ideas developed by John have implications that stretch from the state-of-the-art observations to deeper theoretical processes, bridging communities from experimentalists to theorists, and involving dozens of research groups and many authors</w:t>
+      </w:r>
+      <w:r>
+        <w:rPr>
+          <w:rFonts w:ascii="Times New Roman" w:eastAsia="Times New Roman" w:hAnsi="Times New Roman" w:cs="Times New Roman"/>
+          <w:color w:val="000000"/>
+          <w:sz w:val="24"/>
+          <w:szCs w:val="24"/>
+        </w:rPr>
+        <w:t xml:space="preserve"> [see CV section Collaborations and Service activities]</w:t>
+      </w:r>
+      <w:r>
+        <w:rPr>
+          <w:rFonts w:ascii="Times New Roman" w:eastAsia="Times New Roman" w:hAnsi="Times New Roman" w:cs="Times New Roman"/>
+          <w:color w:val="000000"/>
+          <w:sz w:val="24"/>
+          <w:szCs w:val="24"/>
+        </w:rPr>
+        <w:t>.</w:t>
       </w:r>
     </w:p>
     <w:p>
@@ -1341,7 +1395,16 @@
           <w:sz w:val="24"/>
           <w:szCs w:val="24"/>
         </w:rPr>
-        <w:t xml:space="preserve">There is one service contribution to the community that I feel is outstanding and truly deserves recognition: John’s commitment to, and promotion of, diversity. </w:t>
+        <w:t>John’s</w:t>
+      </w:r>
+      <w:r>
+        <w:rPr>
+          <w:rFonts w:ascii="Times New Roman" w:eastAsia="Times New Roman" w:hAnsi="Times New Roman" w:cs="Times New Roman"/>
+          <w:color w:val="000000"/>
+          <w:sz w:val="24"/>
+          <w:szCs w:val="24"/>
+        </w:rPr>
+        <w:t xml:space="preserve"> service contribution to the community truly deserves recognition: John’s commitment to, and promotion of, diversity. </w:t>
       </w:r>
       <w:r>
         <w:rPr>
@@ -1476,7 +1539,25 @@
           <w:sz w:val="24"/>
           <w:szCs w:val="24"/>
         </w:rPr>
-        <w:t xml:space="preserve">he is not unduly given more credit than he deserves. </w:t>
+        <w:t>he is not unduly given more credit than he deserves</w:t>
+      </w:r>
+      <w:r>
+        <w:rPr>
+          <w:rFonts w:ascii="Times New Roman" w:eastAsia="Times New Roman" w:hAnsi="Times New Roman" w:cs="Times New Roman"/>
+          <w:color w:val="000000"/>
+          <w:sz w:val="24"/>
+          <w:szCs w:val="24"/>
+        </w:rPr>
+        <w:t xml:space="preserve"> [See CV section Presentations – “How Using Team Science Ensured Safe Space-Time Travel” Plenary at the AGU meeting 1920, and 2020]</w:t>
+      </w:r>
+      <w:r>
+        <w:rPr>
+          <w:rFonts w:ascii="Times New Roman" w:eastAsia="Times New Roman" w:hAnsi="Times New Roman" w:cs="Times New Roman"/>
+          <w:color w:val="000000"/>
+          <w:sz w:val="24"/>
+          <w:szCs w:val="24"/>
+        </w:rPr>
+        <w:t xml:space="preserve">. </w:t>
       </w:r>
       <w:r>
         <w:rPr>
@@ -1688,6 +1769,15 @@
           <w:sz w:val="24"/>
           <w:szCs w:val="24"/>
         </w:rPr>
+        <w:t xml:space="preserve">Prof. </w:t>
+      </w:r>
+      <w:r>
+        <w:rPr>
+          <w:rFonts w:ascii="Times New Roman" w:eastAsia="Times New Roman" w:hAnsi="Times New Roman" w:cs="Times New Roman"/>
+          <w:color w:val="000000"/>
+          <w:sz w:val="24"/>
+          <w:szCs w:val="24"/>
+        </w:rPr>
         <w:t>D</w:t>
       </w:r>
       <w:r>
@@ -1745,67 +1835,7 @@
         </w:rPr>
         <w:t> </w:t>
       </w:r>
-      <w:r>
-        <w:rPr>
-          <w:rFonts w:ascii="Times New Roman" w:eastAsia="Times New Roman" w:hAnsi="Times New Roman" w:cs="Times New Roman"/>
-          <w:sz w:val="24"/>
-          <w:szCs w:val="24"/>
-        </w:rPr>
-        <w:t>,</w:t>
-      </w:r>
       <w:proofErr w:type="gramEnd"/>
-      <w:r>
-        <w:rPr>
-          <w:rFonts w:ascii="Times New Roman" w:eastAsia="Times New Roman" w:hAnsi="Times New Roman" w:cs="Times New Roman"/>
-          <w:sz w:val="24"/>
-          <w:szCs w:val="24"/>
-        </w:rPr>
-        <w:t xml:space="preserve"> </w:t>
-      </w:r>
-      <w:r>
-        <w:rPr>
-          <w:rFonts w:ascii="Times New Roman" w:eastAsia="Times New Roman" w:hAnsi="Times New Roman" w:cs="Times New Roman"/>
-          <w:color w:val="000000"/>
-          <w:sz w:val="24"/>
-          <w:szCs w:val="24"/>
-        </w:rPr>
-        <w:t xml:space="preserve">Time travel </w:t>
-      </w:r>
-      <w:r>
-        <w:rPr>
-          <w:rFonts w:ascii="Times New Roman" w:eastAsia="Times New Roman" w:hAnsi="Times New Roman" w:cs="Times New Roman"/>
-          <w:color w:val="000000"/>
-          <w:sz w:val="24"/>
-          <w:szCs w:val="24"/>
-        </w:rPr>
-        <w:t>Department</w:t>
-      </w:r>
-      <w:r>
-        <w:rPr>
-          <w:rFonts w:ascii="Times New Roman" w:eastAsia="Times New Roman" w:hAnsi="Times New Roman" w:cs="Times New Roman"/>
-          <w:sz w:val="24"/>
-          <w:szCs w:val="24"/>
-        </w:rPr>
-        <w:t xml:space="preserve">, </w:t>
-      </w:r>
-      <w:r>
-        <w:rPr>
-          <w:rFonts w:ascii="Times New Roman" w:eastAsia="Times New Roman" w:hAnsi="Times New Roman" w:cs="Times New Roman"/>
-          <w:sz w:val="24"/>
-          <w:szCs w:val="24"/>
-        </w:rPr>
-        <w:t xml:space="preserve">University of </w:t>
-      </w:r>
-      <w:proofErr w:type="spellStart"/>
-      <w:r>
-        <w:rPr>
-          <w:rFonts w:ascii="Times New Roman" w:eastAsia="Times New Roman" w:hAnsi="Times New Roman" w:cs="Times New Roman"/>
-          <w:sz w:val="24"/>
-          <w:szCs w:val="24"/>
-        </w:rPr>
-        <w:t>Gallifrey</w:t>
-      </w:r>
-      <w:proofErr w:type="spellEnd"/>
     </w:p>
     <w:sectPr>
       <w:headerReference w:type="default" r:id="rId6"/>

</xml_diff>

<commit_message>
STY: reframing the section about diversity to not state it so explictly but try to show more than say."
</commit_message>
<xml_diff>
--- a/sample_letters/nomination_letters/supportive_male.docx
+++ b/sample_letters/nomination_letters/supportive_male.docx
@@ -544,6 +544,15 @@
         </w:rPr>
         <w:t xml:space="preserve"> will then discuss their work on the necessary interconnectedness of space-time travel and the success of their experimental work. This will be followed by the letter from Dr. </w:t>
       </w:r>
+      <w:r>
+        <w:rPr>
+          <w:rFonts w:ascii="Times New Roman" w:eastAsia="Times New Roman" w:hAnsi="Times New Roman" w:cs="Times New Roman"/>
+          <w:color w:val="000000"/>
+          <w:sz w:val="24"/>
+          <w:szCs w:val="24"/>
+        </w:rPr>
+        <w:t xml:space="preserve">Binti from </w:t>
+      </w:r>
       <w:proofErr w:type="spellStart"/>
       <w:r>
         <w:rPr>
@@ -552,7 +561,7 @@
           <w:sz w:val="24"/>
           <w:szCs w:val="24"/>
         </w:rPr>
-        <w:t>Jadzia</w:t>
+        <w:t>Oomza</w:t>
       </w:r>
       <w:proofErr w:type="spellEnd"/>
       <w:r>
@@ -562,7 +571,16 @@
           <w:sz w:val="24"/>
           <w:szCs w:val="24"/>
         </w:rPr>
-        <w:t xml:space="preserve"> Dax focusing on Johns enthusiasm to embrace new science and collaborations which are unexpected, highlighting him as a role model of how to be a supportive collaborator building a team to enable translational science</w:t>
+        <w:t xml:space="preserve"> University</w:t>
+      </w:r>
+      <w:r>
+        <w:rPr>
+          <w:rFonts w:ascii="Times New Roman" w:eastAsia="Times New Roman" w:hAnsi="Times New Roman" w:cs="Times New Roman"/>
+          <w:color w:val="000000"/>
+          <w:sz w:val="24"/>
+          <w:szCs w:val="24"/>
+        </w:rPr>
+        <w:t xml:space="preserve"> focusing on Johns enthusiasm to embrace new science and collaborations which are unexpected, highlighting him as a role model of how to be a supportive collaborator building a team to enable translational science</w:t>
       </w:r>
       <w:r>
         <w:rPr>
@@ -955,25 +973,17 @@
           <w:sz w:val="24"/>
           <w:szCs w:val="24"/>
         </w:rPr>
-        <w:t xml:space="preserve"> literally "wrote the book" </w:t>
-      </w:r>
-      <w:r>
-        <w:rPr>
-          <w:rFonts w:ascii="Times New Roman" w:eastAsia="Times New Roman" w:hAnsi="Times New Roman" w:cs="Times New Roman"/>
-          <w:color w:val="000000"/>
-          <w:sz w:val="24"/>
-          <w:szCs w:val="24"/>
-        </w:rPr>
-        <w:t>on</w:t>
-      </w:r>
-      <w:r>
-        <w:rPr>
-          <w:rFonts w:ascii="Times New Roman" w:eastAsia="Times New Roman" w:hAnsi="Times New Roman" w:cs="Times New Roman"/>
-          <w:color w:val="000000"/>
-          <w:sz w:val="24"/>
-          <w:szCs w:val="24"/>
-        </w:rPr>
         <w:t xml:space="preserve"> </w:t>
+      </w:r>
+      <w:proofErr w:type="gramStart"/>
+      <w:r>
+        <w:rPr>
+          <w:rFonts w:ascii="Times New Roman" w:eastAsia="Times New Roman" w:hAnsi="Times New Roman" w:cs="Times New Roman"/>
+          <w:color w:val="000000"/>
+          <w:sz w:val="24"/>
+          <w:szCs w:val="24"/>
+        </w:rPr>
+        <w:t xml:space="preserve">wrote  </w:t>
       </w:r>
       <w:r>
         <w:rPr>
@@ -984,8 +994,9 @@
           <w:sz w:val="24"/>
           <w:szCs w:val="24"/>
         </w:rPr>
-        <w:t xml:space="preserve">The Physics of </w:t>
-      </w:r>
+        <w:t>The</w:t>
+      </w:r>
+      <w:proofErr w:type="gramEnd"/>
       <w:r>
         <w:rPr>
           <w:rFonts w:ascii="Times New Roman" w:eastAsia="Times New Roman" w:hAnsi="Times New Roman" w:cs="Times New Roman"/>
@@ -995,6 +1006,17 @@
           <w:sz w:val="24"/>
           <w:szCs w:val="24"/>
         </w:rPr>
+        <w:t xml:space="preserve"> Physics of </w:t>
+      </w:r>
+      <w:r>
+        <w:rPr>
+          <w:rFonts w:ascii="Times New Roman" w:eastAsia="Times New Roman" w:hAnsi="Times New Roman" w:cs="Times New Roman"/>
+          <w:i/>
+          <w:iCs/>
+          <w:color w:val="000000"/>
+          <w:sz w:val="24"/>
+          <w:szCs w:val="24"/>
+        </w:rPr>
         <w:t>Space-Time Travel</w:t>
       </w:r>
       <w:r>
@@ -1022,7 +1044,16 @@
           <w:sz w:val="24"/>
           <w:szCs w:val="24"/>
         </w:rPr>
-        <w:t xml:space="preserve">the essential textbook for graduate students everywhere.  </w:t>
+        <w:t>an</w:t>
+      </w:r>
+      <w:r>
+        <w:rPr>
+          <w:rFonts w:ascii="Times New Roman" w:eastAsia="Times New Roman" w:hAnsi="Times New Roman" w:cs="Times New Roman"/>
+          <w:color w:val="000000"/>
+          <w:sz w:val="24"/>
+          <w:szCs w:val="24"/>
+        </w:rPr>
+        <w:t xml:space="preserve"> essential textbook for graduate students everywhere.  </w:t>
       </w:r>
       <w:r>
         <w:rPr>
@@ -1049,7 +1080,25 @@
           <w:sz w:val="24"/>
           <w:szCs w:val="24"/>
         </w:rPr>
-        <w:t xml:space="preserve">to reach out to Dr. Dax to explore more fully the implication of the new fields that his work with Dr. </w:t>
+        <w:t xml:space="preserve">to reach out to Dr. </w:t>
+      </w:r>
+      <w:r>
+        <w:rPr>
+          <w:rFonts w:ascii="Times New Roman" w:eastAsia="Times New Roman" w:hAnsi="Times New Roman" w:cs="Times New Roman"/>
+          <w:color w:val="000000"/>
+          <w:sz w:val="24"/>
+          <w:szCs w:val="24"/>
+        </w:rPr>
+        <w:t>Binti</w:t>
+      </w:r>
+      <w:r>
+        <w:rPr>
+          <w:rFonts w:ascii="Times New Roman" w:eastAsia="Times New Roman" w:hAnsi="Times New Roman" w:cs="Times New Roman"/>
+          <w:color w:val="000000"/>
+          <w:sz w:val="24"/>
+          <w:szCs w:val="24"/>
+        </w:rPr>
+        <w:t xml:space="preserve"> and </w:t>
       </w:r>
       <w:proofErr w:type="spellStart"/>
       <w:r>
@@ -1059,6 +1108,45 @@
           <w:sz w:val="24"/>
           <w:szCs w:val="24"/>
         </w:rPr>
+        <w:t>Dr.</w:t>
+      </w:r>
+      <w:proofErr w:type="spellEnd"/>
+      <w:r>
+        <w:rPr>
+          <w:rFonts w:ascii="Times New Roman" w:eastAsia="Times New Roman" w:hAnsi="Times New Roman" w:cs="Times New Roman"/>
+          <w:color w:val="000000"/>
+          <w:sz w:val="24"/>
+          <w:szCs w:val="24"/>
+        </w:rPr>
+        <w:t xml:space="preserve"> Claire Finn</w:t>
+      </w:r>
+      <w:r>
+        <w:rPr>
+          <w:rFonts w:ascii="Times New Roman" w:eastAsia="Times New Roman" w:hAnsi="Times New Roman" w:cs="Times New Roman"/>
+          <w:color w:val="000000"/>
+          <w:sz w:val="24"/>
+          <w:szCs w:val="24"/>
+        </w:rPr>
+        <w:t xml:space="preserve"> to explore more fully the implication of the new fields that his work with </w:t>
+      </w:r>
+      <w:r>
+        <w:rPr>
+          <w:rFonts w:ascii="Times New Roman" w:eastAsia="Times New Roman" w:hAnsi="Times New Roman" w:cs="Times New Roman"/>
+          <w:color w:val="000000"/>
+          <w:sz w:val="24"/>
+          <w:szCs w:val="24"/>
+        </w:rPr>
+        <w:lastRenderedPageBreak/>
+        <w:t xml:space="preserve">Dr. </w:t>
+      </w:r>
+      <w:proofErr w:type="spellStart"/>
+      <w:r>
+        <w:rPr>
+          <w:rFonts w:ascii="Times New Roman" w:eastAsia="Times New Roman" w:hAnsi="Times New Roman" w:cs="Times New Roman"/>
+          <w:color w:val="000000"/>
+          <w:sz w:val="24"/>
+          <w:szCs w:val="24"/>
+        </w:rPr>
         <w:t>Arroway</w:t>
       </w:r>
       <w:proofErr w:type="spellEnd"/>
@@ -1098,17 +1186,34 @@
           <w:sz w:val="24"/>
           <w:szCs w:val="24"/>
         </w:rPr>
-        <w:t xml:space="preserve"> Journal of Exo-Biology 2000 and the Bibliography section Cross-</w:t>
-      </w:r>
-      <w:r>
-        <w:rPr>
-          <w:rFonts w:ascii="Times New Roman" w:eastAsia="Times New Roman" w:hAnsi="Times New Roman" w:cs="Times New Roman"/>
-          <w:color w:val="000000"/>
-          <w:sz w:val="24"/>
-          <w:szCs w:val="24"/>
-        </w:rPr>
-        <w:lastRenderedPageBreak/>
-        <w:t>Disciplinary work]</w:t>
+        <w:t xml:space="preserve"> Binti</w:t>
+      </w:r>
+      <w:r>
+        <w:rPr>
+          <w:rFonts w:ascii="Times New Roman" w:eastAsia="Times New Roman" w:hAnsi="Times New Roman" w:cs="Times New Roman"/>
+          <w:color w:val="000000"/>
+          <w:sz w:val="24"/>
+          <w:szCs w:val="24"/>
+        </w:rPr>
+        <w:t>, Finn,</w:t>
+      </w:r>
+      <w:r>
+        <w:rPr>
+          <w:rFonts w:ascii="Times New Roman" w:eastAsia="Times New Roman" w:hAnsi="Times New Roman" w:cs="Times New Roman"/>
+          <w:color w:val="000000"/>
+          <w:sz w:val="24"/>
+          <w:szCs w:val="24"/>
+        </w:rPr>
+        <w:t xml:space="preserve"> and Smith</w:t>
+      </w:r>
+      <w:r>
+        <w:rPr>
+          <w:rFonts w:ascii="Times New Roman" w:eastAsia="Times New Roman" w:hAnsi="Times New Roman" w:cs="Times New Roman"/>
+          <w:color w:val="000000"/>
+          <w:sz w:val="24"/>
+          <w:szCs w:val="24"/>
+        </w:rPr>
+        <w:t xml:space="preserve"> Journal of Exo-Biology 2000 and the Bibliography section Cross-Disciplinary work]</w:t>
       </w:r>
       <w:r>
         <w:rPr>
@@ -1181,6 +1286,228 @@
           <w:szCs w:val="24"/>
         </w:rPr>
         <w:t>.</w:t>
+      </w:r>
+    </w:p>
+    <w:p>
+      <w:pPr>
+        <w:rPr>
+          <w:rFonts w:ascii="Times New Roman" w:eastAsia="Times New Roman" w:hAnsi="Times New Roman" w:cs="Times New Roman"/>
+          <w:sz w:val="24"/>
+          <w:szCs w:val="24"/>
+        </w:rPr>
+      </w:pPr>
+      <w:r>
+        <w:rPr>
+          <w:rFonts w:ascii="Times New Roman" w:eastAsia="Times New Roman" w:hAnsi="Times New Roman" w:cs="Times New Roman"/>
+          <w:color w:val="000000"/>
+          <w:sz w:val="24"/>
+          <w:szCs w:val="24"/>
+        </w:rPr>
+        <w:t>John has also made many other important contributions in fundamental physics of his research field. He is the world’s foremost authority on the physical properties of specific processes in his field</w:t>
+      </w:r>
+      <w:r>
+        <w:rPr>
+          <w:rFonts w:ascii="Times New Roman" w:eastAsia="Times New Roman" w:hAnsi="Times New Roman" w:cs="Times New Roman"/>
+          <w:color w:val="000000"/>
+          <w:sz w:val="24"/>
+          <w:szCs w:val="24"/>
+        </w:rPr>
+        <w:t xml:space="preserve"> [</w:t>
+      </w:r>
+      <w:proofErr w:type="gramStart"/>
+      <w:r>
+        <w:rPr>
+          <w:rFonts w:ascii="Times New Roman" w:eastAsia="Times New Roman" w:hAnsi="Times New Roman" w:cs="Times New Roman"/>
+          <w:color w:val="000000"/>
+          <w:sz w:val="24"/>
+          <w:szCs w:val="24"/>
+        </w:rPr>
+        <w:t>e.g.</w:t>
+      </w:r>
+      <w:proofErr w:type="gramEnd"/>
+      <w:r>
+        <w:rPr>
+          <w:rFonts w:ascii="Times New Roman" w:eastAsia="Times New Roman" w:hAnsi="Times New Roman" w:cs="Times New Roman"/>
+          <w:color w:val="000000"/>
+          <w:sz w:val="24"/>
+          <w:szCs w:val="24"/>
+        </w:rPr>
+        <w:t xml:space="preserve"> Smith, Bohr, and Who 1930 On the Constitution of time particles]</w:t>
+      </w:r>
+      <w:r>
+        <w:rPr>
+          <w:rFonts w:ascii="Times New Roman" w:eastAsia="Times New Roman" w:hAnsi="Times New Roman" w:cs="Times New Roman"/>
+          <w:color w:val="000000"/>
+          <w:sz w:val="24"/>
+          <w:szCs w:val="24"/>
+        </w:rPr>
+        <w:t>. The breakthroughs he made in this area provide the science foundation for the revolutionary studies expected with a number of upcoming Big Missions</w:t>
+      </w:r>
+      <w:r>
+        <w:rPr>
+          <w:rFonts w:ascii="Times New Roman" w:eastAsia="Times New Roman" w:hAnsi="Times New Roman" w:cs="Times New Roman"/>
+          <w:color w:val="000000"/>
+          <w:sz w:val="24"/>
+          <w:szCs w:val="24"/>
+        </w:rPr>
+        <w:t xml:space="preserve"> [</w:t>
+      </w:r>
+      <w:r>
+        <w:rPr>
+          <w:rFonts w:ascii="Times New Roman" w:eastAsia="Times New Roman" w:hAnsi="Times New Roman" w:cs="Times New Roman"/>
+          <w:color w:val="000000"/>
+          <w:sz w:val="24"/>
+          <w:szCs w:val="24"/>
+        </w:rPr>
+        <w:t xml:space="preserve">B </w:t>
+      </w:r>
+      <w:r>
+        <w:rPr>
+          <w:rFonts w:ascii="Times New Roman" w:eastAsia="Times New Roman" w:hAnsi="Times New Roman" w:cs="Times New Roman"/>
+          <w:color w:val="000000"/>
+          <w:sz w:val="24"/>
+          <w:szCs w:val="24"/>
+        </w:rPr>
+        <w:t>&amp;</w:t>
+      </w:r>
+      <w:r>
+        <w:rPr>
+          <w:rFonts w:ascii="Times New Roman" w:eastAsia="Times New Roman" w:hAnsi="Times New Roman" w:cs="Times New Roman"/>
+          <w:color w:val="000000"/>
+          <w:sz w:val="24"/>
+          <w:szCs w:val="24"/>
+        </w:rPr>
+        <w:t xml:space="preserve"> T’s Phone Booth</w:t>
+      </w:r>
+      <w:r>
+        <w:rPr>
+          <w:rFonts w:ascii="Times New Roman" w:eastAsia="Times New Roman" w:hAnsi="Times New Roman" w:cs="Times New Roman"/>
+          <w:color w:val="000000"/>
+          <w:sz w:val="24"/>
+          <w:szCs w:val="24"/>
+        </w:rPr>
+        <w:t xml:space="preserve"> </w:t>
+      </w:r>
+      <w:proofErr w:type="spellStart"/>
+      <w:r>
+        <w:rPr>
+          <w:rFonts w:ascii="Times New Roman" w:eastAsia="Times New Roman" w:hAnsi="Times New Roman" w:cs="Times New Roman"/>
+          <w:color w:val="000000"/>
+          <w:sz w:val="24"/>
+          <w:szCs w:val="24"/>
+        </w:rPr>
+        <w:t>PI’d</w:t>
+      </w:r>
+      <w:proofErr w:type="spellEnd"/>
+      <w:r>
+        <w:rPr>
+          <w:rFonts w:ascii="Times New Roman" w:eastAsia="Times New Roman" w:hAnsi="Times New Roman" w:cs="Times New Roman"/>
+          <w:color w:val="000000"/>
+          <w:sz w:val="24"/>
+          <w:szCs w:val="24"/>
+        </w:rPr>
+        <w:t xml:space="preserve"> by Dr. La Forge</w:t>
+      </w:r>
+      <w:r>
+        <w:rPr>
+          <w:rFonts w:ascii="Times New Roman" w:eastAsia="Times New Roman" w:hAnsi="Times New Roman" w:cs="Times New Roman"/>
+          <w:color w:val="000000"/>
+          <w:sz w:val="24"/>
+          <w:szCs w:val="24"/>
+        </w:rPr>
+        <w:t>]</w:t>
+      </w:r>
+      <w:r>
+        <w:rPr>
+          <w:rFonts w:ascii="Times New Roman" w:eastAsia="Times New Roman" w:hAnsi="Times New Roman" w:cs="Times New Roman"/>
+          <w:color w:val="000000"/>
+          <w:sz w:val="24"/>
+          <w:szCs w:val="24"/>
+        </w:rPr>
+        <w:t xml:space="preserve">. Another science area that John has pioneered is the study of </w:t>
+      </w:r>
+      <w:r>
+        <w:rPr>
+          <w:rFonts w:ascii="Times New Roman" w:eastAsia="Times New Roman" w:hAnsi="Times New Roman" w:cs="Times New Roman"/>
+          <w:color w:val="000000"/>
+          <w:sz w:val="24"/>
+          <w:szCs w:val="24"/>
+        </w:rPr>
+        <w:t>Exo-</w:t>
+      </w:r>
+      <w:proofErr w:type="spellStart"/>
+      <w:r>
+        <w:rPr>
+          <w:rFonts w:ascii="Times New Roman" w:eastAsia="Times New Roman" w:hAnsi="Times New Roman" w:cs="Times New Roman"/>
+          <w:color w:val="000000"/>
+          <w:sz w:val="24"/>
+          <w:szCs w:val="24"/>
+        </w:rPr>
+        <w:t>Archiology</w:t>
+      </w:r>
+      <w:proofErr w:type="spellEnd"/>
+      <w:r>
+        <w:rPr>
+          <w:rFonts w:ascii="Times New Roman" w:eastAsia="Times New Roman" w:hAnsi="Times New Roman" w:cs="Times New Roman"/>
+          <w:color w:val="000000"/>
+          <w:sz w:val="24"/>
+          <w:szCs w:val="24"/>
+        </w:rPr>
+        <w:t>. He, along with his team on another Big Mission</w:t>
+      </w:r>
+      <w:r>
+        <w:rPr>
+          <w:rFonts w:ascii="Times New Roman" w:eastAsia="Times New Roman" w:hAnsi="Times New Roman" w:cs="Times New Roman"/>
+          <w:color w:val="000000"/>
+          <w:sz w:val="24"/>
+          <w:szCs w:val="24"/>
+        </w:rPr>
+        <w:t xml:space="preserve"> [Blue Box]</w:t>
+      </w:r>
+      <w:r>
+        <w:rPr>
+          <w:rFonts w:ascii="Times New Roman" w:eastAsia="Times New Roman" w:hAnsi="Times New Roman" w:cs="Times New Roman"/>
+          <w:color w:val="000000"/>
+          <w:sz w:val="24"/>
+          <w:szCs w:val="24"/>
+        </w:rPr>
+        <w:t xml:space="preserve">, performed the first measurements of its kind. These measurements opened up a whole new area of study and has spawned a host of investigations by the outside community. However, as important as these measurements are, their impact would have been trivial without John.  He developed the infrastructure at </w:t>
+      </w:r>
+      <w:r>
+        <w:rPr>
+          <w:rFonts w:ascii="Times New Roman" w:eastAsia="Times New Roman" w:hAnsi="Times New Roman" w:cs="Times New Roman"/>
+          <w:color w:val="000000"/>
+          <w:sz w:val="24"/>
+          <w:szCs w:val="24"/>
+        </w:rPr>
+        <w:t>Pacific Tech</w:t>
+      </w:r>
+      <w:r>
+        <w:rPr>
+          <w:rFonts w:ascii="Times New Roman" w:eastAsia="Times New Roman" w:hAnsi="Times New Roman" w:cs="Times New Roman"/>
+          <w:color w:val="000000"/>
+          <w:sz w:val="24"/>
+          <w:szCs w:val="24"/>
+        </w:rPr>
+        <w:t xml:space="preserve"> to allow the entire research community to access the </w:t>
+      </w:r>
+      <w:r>
+        <w:rPr>
+          <w:rFonts w:ascii="Times New Roman" w:eastAsia="Times New Roman" w:hAnsi="Times New Roman" w:cs="Times New Roman"/>
+          <w:color w:val="000000"/>
+          <w:sz w:val="24"/>
+          <w:szCs w:val="24"/>
+        </w:rPr>
+        <w:t>Blue Box and Phone Booth</w:t>
+      </w:r>
+      <w:r>
+        <w:rPr>
+          <w:rFonts w:ascii="Times New Roman" w:eastAsia="Times New Roman" w:hAnsi="Times New Roman" w:cs="Times New Roman"/>
+          <w:color w:val="000000"/>
+          <w:sz w:val="24"/>
+          <w:szCs w:val="24"/>
+        </w:rPr>
+        <w:t xml:space="preserve"> data.</w:t>
       </w:r>
     </w:p>
     <w:p>
@@ -1199,202 +1526,6 @@
           <w:sz w:val="24"/>
           <w:szCs w:val="24"/>
         </w:rPr>
-        <w:t>John has also made many other important contributions in fundamental physics of his research field. He is the world’s foremost authority on the physical properties of specific processes in his field</w:t>
-      </w:r>
-      <w:r>
-        <w:rPr>
-          <w:rFonts w:ascii="Times New Roman" w:eastAsia="Times New Roman" w:hAnsi="Times New Roman" w:cs="Times New Roman"/>
-          <w:color w:val="000000"/>
-          <w:sz w:val="24"/>
-          <w:szCs w:val="24"/>
-        </w:rPr>
-        <w:t xml:space="preserve"> [</w:t>
-      </w:r>
-      <w:proofErr w:type="gramStart"/>
-      <w:r>
-        <w:rPr>
-          <w:rFonts w:ascii="Times New Roman" w:eastAsia="Times New Roman" w:hAnsi="Times New Roman" w:cs="Times New Roman"/>
-          <w:color w:val="000000"/>
-          <w:sz w:val="24"/>
-          <w:szCs w:val="24"/>
-        </w:rPr>
-        <w:t>e.g.</w:t>
-      </w:r>
-      <w:proofErr w:type="gramEnd"/>
-      <w:r>
-        <w:rPr>
-          <w:rFonts w:ascii="Times New Roman" w:eastAsia="Times New Roman" w:hAnsi="Times New Roman" w:cs="Times New Roman"/>
-          <w:color w:val="000000"/>
-          <w:sz w:val="24"/>
-          <w:szCs w:val="24"/>
-        </w:rPr>
-        <w:t xml:space="preserve"> Smith, Bohr, and Who 1930 On the Constitution of time particles]</w:t>
-      </w:r>
-      <w:r>
-        <w:rPr>
-          <w:rFonts w:ascii="Times New Roman" w:eastAsia="Times New Roman" w:hAnsi="Times New Roman" w:cs="Times New Roman"/>
-          <w:color w:val="000000"/>
-          <w:sz w:val="24"/>
-          <w:szCs w:val="24"/>
-        </w:rPr>
-        <w:t>. The breakthroughs he made in this area provide the science foundation for the revolutionary studies expected with a number of upcoming Big Missions</w:t>
-      </w:r>
-      <w:r>
-        <w:rPr>
-          <w:rFonts w:ascii="Times New Roman" w:eastAsia="Times New Roman" w:hAnsi="Times New Roman" w:cs="Times New Roman"/>
-          <w:color w:val="000000"/>
-          <w:sz w:val="24"/>
-          <w:szCs w:val="24"/>
-        </w:rPr>
-        <w:t xml:space="preserve"> [</w:t>
-      </w:r>
-      <w:proofErr w:type="gramStart"/>
-      <w:r>
-        <w:rPr>
-          <w:rFonts w:ascii="Times New Roman" w:eastAsia="Times New Roman" w:hAnsi="Times New Roman" w:cs="Times New Roman"/>
-          <w:color w:val="000000"/>
-          <w:sz w:val="24"/>
-          <w:szCs w:val="24"/>
-        </w:rPr>
-        <w:t>e.g.</w:t>
-      </w:r>
-      <w:proofErr w:type="gramEnd"/>
-      <w:r>
-        <w:rPr>
-          <w:rFonts w:ascii="Times New Roman" w:eastAsia="Times New Roman" w:hAnsi="Times New Roman" w:cs="Times New Roman"/>
-          <w:color w:val="000000"/>
-          <w:sz w:val="24"/>
-          <w:szCs w:val="24"/>
-        </w:rPr>
-        <w:t xml:space="preserve"> </w:t>
-      </w:r>
-      <w:r>
-        <w:rPr>
-          <w:rFonts w:ascii="Times New Roman" w:eastAsia="Times New Roman" w:hAnsi="Times New Roman" w:cs="Times New Roman"/>
-          <w:color w:val="000000"/>
-          <w:sz w:val="24"/>
-          <w:szCs w:val="24"/>
-        </w:rPr>
-        <w:t>Bill and Ted’s Phone Booth</w:t>
-      </w:r>
-      <w:r>
-        <w:rPr>
-          <w:rFonts w:ascii="Times New Roman" w:eastAsia="Times New Roman" w:hAnsi="Times New Roman" w:cs="Times New Roman"/>
-          <w:color w:val="000000"/>
-          <w:sz w:val="24"/>
-          <w:szCs w:val="24"/>
-        </w:rPr>
-        <w:t>]</w:t>
-      </w:r>
-      <w:r>
-        <w:rPr>
-          <w:rFonts w:ascii="Times New Roman" w:eastAsia="Times New Roman" w:hAnsi="Times New Roman" w:cs="Times New Roman"/>
-          <w:color w:val="000000"/>
-          <w:sz w:val="24"/>
-          <w:szCs w:val="24"/>
-        </w:rPr>
-        <w:t xml:space="preserve">. Another science area that John has pioneered is the study of </w:t>
-      </w:r>
-      <w:r>
-        <w:rPr>
-          <w:rFonts w:ascii="Times New Roman" w:eastAsia="Times New Roman" w:hAnsi="Times New Roman" w:cs="Times New Roman"/>
-          <w:color w:val="000000"/>
-          <w:sz w:val="24"/>
-          <w:szCs w:val="24"/>
-        </w:rPr>
-        <w:t>Exo-</w:t>
-      </w:r>
-      <w:proofErr w:type="spellStart"/>
-      <w:r>
-        <w:rPr>
-          <w:rFonts w:ascii="Times New Roman" w:eastAsia="Times New Roman" w:hAnsi="Times New Roman" w:cs="Times New Roman"/>
-          <w:color w:val="000000"/>
-          <w:sz w:val="24"/>
-          <w:szCs w:val="24"/>
-        </w:rPr>
-        <w:t>Archiology</w:t>
-      </w:r>
-      <w:proofErr w:type="spellEnd"/>
-      <w:r>
-        <w:rPr>
-          <w:rFonts w:ascii="Times New Roman" w:eastAsia="Times New Roman" w:hAnsi="Times New Roman" w:cs="Times New Roman"/>
-          <w:color w:val="000000"/>
-          <w:sz w:val="24"/>
-          <w:szCs w:val="24"/>
-        </w:rPr>
-        <w:t>. He, along with his team on another Big Mission</w:t>
-      </w:r>
-      <w:r>
-        <w:rPr>
-          <w:rFonts w:ascii="Times New Roman" w:eastAsia="Times New Roman" w:hAnsi="Times New Roman" w:cs="Times New Roman"/>
-          <w:color w:val="000000"/>
-          <w:sz w:val="24"/>
-          <w:szCs w:val="24"/>
-        </w:rPr>
-        <w:t xml:space="preserve"> [Blue Box]</w:t>
-      </w:r>
-      <w:r>
-        <w:rPr>
-          <w:rFonts w:ascii="Times New Roman" w:eastAsia="Times New Roman" w:hAnsi="Times New Roman" w:cs="Times New Roman"/>
-          <w:color w:val="000000"/>
-          <w:sz w:val="24"/>
-          <w:szCs w:val="24"/>
-        </w:rPr>
-        <w:t xml:space="preserve">, performed the first measurements of its kind. These measurements opened up a whole new area of study and has spawned a host of investigations by the outside community. However, as important as these measurements are, their impact would have been trivial without John.  He developed the infrastructure at </w:t>
-      </w:r>
-      <w:r>
-        <w:rPr>
-          <w:rFonts w:ascii="Times New Roman" w:eastAsia="Times New Roman" w:hAnsi="Times New Roman" w:cs="Times New Roman"/>
-          <w:color w:val="000000"/>
-          <w:sz w:val="24"/>
-          <w:szCs w:val="24"/>
-        </w:rPr>
-        <w:t>Pacific Tech</w:t>
-      </w:r>
-      <w:r>
-        <w:rPr>
-          <w:rFonts w:ascii="Times New Roman" w:eastAsia="Times New Roman" w:hAnsi="Times New Roman" w:cs="Times New Roman"/>
-          <w:color w:val="000000"/>
-          <w:sz w:val="24"/>
-          <w:szCs w:val="24"/>
-        </w:rPr>
-        <w:t xml:space="preserve"> to allow the entire research community to access the </w:t>
-      </w:r>
-      <w:r>
-        <w:rPr>
-          <w:rFonts w:ascii="Times New Roman" w:eastAsia="Times New Roman" w:hAnsi="Times New Roman" w:cs="Times New Roman"/>
-          <w:color w:val="000000"/>
-          <w:sz w:val="24"/>
-          <w:szCs w:val="24"/>
-        </w:rPr>
-        <w:t>Blue Box and Phone Booth</w:t>
-      </w:r>
-      <w:r>
-        <w:rPr>
-          <w:rFonts w:ascii="Times New Roman" w:eastAsia="Times New Roman" w:hAnsi="Times New Roman" w:cs="Times New Roman"/>
-          <w:color w:val="000000"/>
-          <w:sz w:val="24"/>
-          <w:szCs w:val="24"/>
-        </w:rPr>
-        <w:t xml:space="preserve"> data.</w:t>
-      </w:r>
-    </w:p>
-    <w:p>
-      <w:pPr>
-        <w:ind w:firstLine="720"/>
-        <w:rPr>
-          <w:rFonts w:ascii="Times New Roman" w:eastAsia="Times New Roman" w:hAnsi="Times New Roman" w:cs="Times New Roman"/>
-          <w:sz w:val="24"/>
-          <w:szCs w:val="24"/>
-        </w:rPr>
-      </w:pPr>
-      <w:r>
-        <w:rPr>
-          <w:rFonts w:ascii="Times New Roman" w:eastAsia="Times New Roman" w:hAnsi="Times New Roman" w:cs="Times New Roman"/>
-          <w:color w:val="000000"/>
-          <w:sz w:val="24"/>
-          <w:szCs w:val="24"/>
-        </w:rPr>
         <w:t>John’s</w:t>
       </w:r>
       <w:r>
@@ -1404,25 +1535,7 @@
           <w:sz w:val="24"/>
           <w:szCs w:val="24"/>
         </w:rPr>
-        <w:t xml:space="preserve"> service contribution to the community truly deserves recognition: John’s commitment to, and promotion of, diversity. </w:t>
-      </w:r>
-      <w:r>
-        <w:rPr>
-          <w:rFonts w:ascii="Times New Roman" w:eastAsia="Times New Roman" w:hAnsi="Times New Roman" w:cs="Times New Roman"/>
-          <w:color w:val="000000"/>
-          <w:sz w:val="24"/>
-          <w:szCs w:val="24"/>
-        </w:rPr>
-        <w:t>John has always been</w:t>
-      </w:r>
-      <w:r>
-        <w:rPr>
-          <w:rFonts w:ascii="Times New Roman" w:eastAsia="Times New Roman" w:hAnsi="Times New Roman" w:cs="Times New Roman"/>
-          <w:color w:val="000000"/>
-          <w:sz w:val="24"/>
-          <w:szCs w:val="24"/>
-        </w:rPr>
-        <w:t xml:space="preserve"> highly proactive in establishing diversity in his research team. </w:t>
+        <w:t xml:space="preserve"> service contribution to the community truly deserves recognition. </w:t>
       </w:r>
       <w:r>
         <w:rPr>
@@ -3256,6 +3369,18 @@
     <w:uiPriority w:val="99"/>
     <w:rsid w:val="00EF5443"/>
   </w:style>
+  <w:style w:type="character" w:styleId="Hyperlink">
+    <w:name w:val="Hyperlink"/>
+    <w:basedOn w:val="DefaultParagraphFont"/>
+    <w:uiPriority w:val="99"/>
+    <w:semiHidden/>
+    <w:unhideWhenUsed/>
+    <w:rsid w:val="00A729C1"/>
+    <w:rPr>
+      <w:color w:val="0000FF"/>
+      <w:u w:val="single"/>
+    </w:rPr>
+  </w:style>
 </w:styles>
 </file>
 

</xml_diff>

<commit_message>
ENH: revised good nomination letter
Made reviewer comments and revisions to the new good nomination letter.   Currently 34% male biased.
</commit_message>
<xml_diff>
--- a/sample_letters/nomination_letters/supportive_male.docx
+++ b/sample_letters/nomination_letters/supportive_male.docx
@@ -1,6 +1,6 @@
 
 <file path=word/document.xml><?xml version="1.0" encoding="utf-8"?>
-<w:document xmlns:wpc="http://schemas.microsoft.com/office/word/2010/wordprocessingCanvas" xmlns:cx="http://schemas.microsoft.com/office/drawing/2014/chartex" xmlns:cx1="http://schemas.microsoft.com/office/drawing/2015/9/8/chartex" xmlns:cx2="http://schemas.microsoft.com/office/drawing/2015/10/21/chartex" xmlns:cx3="http://schemas.microsoft.com/office/drawing/2016/5/9/chartex" xmlns:cx4="http://schemas.microsoft.com/office/drawing/2016/5/10/chartex" xmlns:cx5="http://schemas.microsoft.com/office/drawing/2016/5/11/chartex" xmlns:cx6="http://schemas.microsoft.com/office/drawing/2016/5/12/chartex" xmlns:cx7="http://schemas.microsoft.com/office/drawing/2016/5/13/chartex" xmlns:cx8="http://schemas.microsoft.com/office/drawing/2016/5/14/chartex" xmlns:mc="http://schemas.openxmlformats.org/markup-compatibility/2006" xmlns:aink="http://schemas.microsoft.com/office/drawing/2016/ink" xmlns:am3d="http://schemas.microsoft.com/office/drawing/2017/model3d" xmlns:o="urn:schemas-microsoft-com:office:office" xmlns:r="http://schemas.openxmlformats.org/officeDocument/2006/relationships" xmlns:m="http://schemas.openxmlformats.org/officeDocument/2006/math" xmlns:v="urn:schemas-microsoft-com:vml" xmlns:wp14="http://schemas.microsoft.com/office/word/2010/wordprocessingDrawing" xmlns:wp="http://schemas.openxmlformats.org/drawingml/2006/wordprocessingDrawing" xmlns:w10="urn:schemas-microsoft-com:office:word" xmlns:w="http://schemas.openxmlformats.org/wordprocessingml/2006/main" xmlns:w14="http://schemas.microsoft.com/office/word/2010/wordml" xmlns:w15="http://schemas.microsoft.com/office/word/2012/wordml" xmlns:w16cex="http://schemas.microsoft.com/office/word/2018/wordml/cex" xmlns:w16cid="http://schemas.microsoft.com/office/word/2016/wordml/cid" xmlns:w16="http://schemas.microsoft.com/office/word/2018/wordml" xmlns:w16se="http://schemas.microsoft.com/office/word/2015/wordml/symex" xmlns:wpg="http://schemas.microsoft.com/office/word/2010/wordprocessingGroup" xmlns:wpi="http://schemas.microsoft.com/office/word/2010/wordprocessingInk" xmlns:wne="http://schemas.microsoft.com/office/word/2006/wordml" xmlns:wps="http://schemas.microsoft.com/office/word/2010/wordprocessingShape" mc:Ignorable="w14 w15 w16se w16cid w16 w16cex wp14">
+<w:document xmlns:wpc="http://schemas.microsoft.com/office/word/2010/wordprocessingCanvas" xmlns:cx="http://schemas.microsoft.com/office/drawing/2014/chartex" xmlns:cx1="http://schemas.microsoft.com/office/drawing/2015/9/8/chartex" xmlns:cx2="http://schemas.microsoft.com/office/drawing/2015/10/21/chartex" xmlns:cx3="http://schemas.microsoft.com/office/drawing/2016/5/9/chartex" xmlns:cx4="http://schemas.microsoft.com/office/drawing/2016/5/10/chartex" xmlns:cx5="http://schemas.microsoft.com/office/drawing/2016/5/11/chartex" xmlns:cx6="http://schemas.microsoft.com/office/drawing/2016/5/12/chartex" xmlns:cx7="http://schemas.microsoft.com/office/drawing/2016/5/13/chartex" xmlns:cx8="http://schemas.microsoft.com/office/drawing/2016/5/14/chartex" xmlns:mc="http://schemas.openxmlformats.org/markup-compatibility/2006" xmlns:aink="http://schemas.microsoft.com/office/drawing/2016/ink" xmlns:am3d="http://schemas.microsoft.com/office/drawing/2017/model3d" xmlns:o="urn:schemas-microsoft-com:office:office" xmlns:r="http://schemas.openxmlformats.org/officeDocument/2006/relationships" xmlns:m="http://schemas.openxmlformats.org/officeDocument/2006/math" xmlns:v="urn:schemas-microsoft-com:vml" xmlns:wp14="http://schemas.microsoft.com/office/word/2010/wordprocessingDrawing" xmlns:wp="http://schemas.openxmlformats.org/drawingml/2006/wordprocessingDrawing" xmlns:w10="urn:schemas-microsoft-com:office:word" xmlns:w="http://schemas.openxmlformats.org/wordprocessingml/2006/main" xmlns:w14="http://schemas.microsoft.com/office/word/2010/wordml" xmlns:w15="http://schemas.microsoft.com/office/word/2012/wordml" xmlns:w16cid="http://schemas.microsoft.com/office/word/2016/wordml/cid" xmlns:w16se="http://schemas.microsoft.com/office/word/2015/wordml/symex" xmlns:wpg="http://schemas.microsoft.com/office/word/2010/wordprocessingGroup" xmlns:wpi="http://schemas.microsoft.com/office/word/2010/wordprocessingInk" xmlns:wne="http://schemas.microsoft.com/office/word/2006/wordml" xmlns:wps="http://schemas.microsoft.com/office/word/2010/wordprocessingShape" mc:Ignorable="w14 w15 w16se w16cid wp14">
   <w:body>
     <w:p>
       <w:pPr>
@@ -108,7 +108,6 @@
         </w:rPr>
         <w:t xml:space="preserve"> paradox, and </w:t>
       </w:r>
-      <w:proofErr w:type="gramStart"/>
       <w:r>
         <w:rPr>
           <w:rFonts w:ascii="Times New Roman" w:eastAsia="Times New Roman" w:hAnsi="Times New Roman" w:cs="Times New Roman"/>
@@ -120,7 +119,6 @@
         </w:rPr>
         <w:t>Exo-Biology</w:t>
       </w:r>
-      <w:proofErr w:type="gramEnd"/>
       <w:r>
         <w:rPr>
           <w:rFonts w:ascii="Times New Roman" w:eastAsia="Times New Roman" w:hAnsi="Times New Roman" w:cs="Times New Roman"/>
@@ -177,7 +175,365 @@
           <w:sz w:val="24"/>
           <w:szCs w:val="24"/>
         </w:rPr>
-        <w:t xml:space="preserve"> for the honor of Union Fellow of the AGU. John and I both attended the Legion Academy in the 1970s where it was clear John lead the class. I have since been able to continue to collaborate and it has been a pleasure to see him succeed. In my nomination letter I will provide a broad overview of John’s work and highlight where the supporting letters, CV, and bibliography will provide more information.</w:t>
+        <w:t xml:space="preserve"> for the honor of Union Fellow of the </w:t>
+      </w:r>
+      <w:del w:id="0" w:author="Microsoft Office User" w:date="2020-12-21T11:41:00Z">
+        <w:r>
+          <w:rPr>
+            <w:rFonts w:ascii="Times New Roman" w:eastAsia="Times New Roman" w:hAnsi="Times New Roman" w:cs="Times New Roman"/>
+            <w:color w:val="000000"/>
+            <w:sz w:val="24"/>
+            <w:szCs w:val="24"/>
+          </w:rPr>
+          <w:delText>AGU</w:delText>
+        </w:r>
+      </w:del>
+      <w:ins w:id="1" w:author="Microsoft Office User" w:date="2020-12-21T11:41:00Z">
+        <w:r>
+          <w:rPr>
+            <w:rFonts w:ascii="Times New Roman" w:eastAsia="Times New Roman" w:hAnsi="Times New Roman" w:cs="Times New Roman"/>
+            <w:color w:val="000000"/>
+            <w:sz w:val="24"/>
+            <w:szCs w:val="24"/>
+          </w:rPr>
+          <w:t>Society</w:t>
+        </w:r>
+      </w:ins>
+      <w:r>
+        <w:rPr>
+          <w:rFonts w:ascii="Times New Roman" w:eastAsia="Times New Roman" w:hAnsi="Times New Roman" w:cs="Times New Roman"/>
+          <w:color w:val="000000"/>
+          <w:sz w:val="24"/>
+          <w:szCs w:val="24"/>
+        </w:rPr>
+        <w:t>. John and I both attended the Legion Academy in the 1970s</w:t>
+      </w:r>
+      <w:ins w:id="2" w:author="Microsoft Office User" w:date="2020-12-21T11:41:00Z">
+        <w:r>
+          <w:rPr>
+            <w:rFonts w:ascii="Times New Roman" w:eastAsia="Times New Roman" w:hAnsi="Times New Roman" w:cs="Times New Roman"/>
+            <w:color w:val="000000"/>
+            <w:sz w:val="24"/>
+            <w:szCs w:val="24"/>
+          </w:rPr>
+          <w:t>,</w:t>
+        </w:r>
+      </w:ins>
+      <w:r>
+        <w:rPr>
+          <w:rFonts w:ascii="Times New Roman" w:eastAsia="Times New Roman" w:hAnsi="Times New Roman" w:cs="Times New Roman"/>
+          <w:color w:val="000000"/>
+          <w:sz w:val="24"/>
+          <w:szCs w:val="24"/>
+        </w:rPr>
+        <w:t xml:space="preserve"> where </w:t>
+      </w:r>
+      <w:del w:id="3" w:author="Microsoft Office User" w:date="2020-12-21T11:41:00Z">
+        <w:r>
+          <w:rPr>
+            <w:rFonts w:ascii="Times New Roman" w:eastAsia="Times New Roman" w:hAnsi="Times New Roman" w:cs="Times New Roman"/>
+            <w:color w:val="000000"/>
+            <w:sz w:val="24"/>
+            <w:szCs w:val="24"/>
+          </w:rPr>
+          <w:delText xml:space="preserve">it was clear </w:delText>
+        </w:r>
+      </w:del>
+      <w:r>
+        <w:rPr>
+          <w:rFonts w:ascii="Times New Roman" w:eastAsia="Times New Roman" w:hAnsi="Times New Roman" w:cs="Times New Roman"/>
+          <w:color w:val="000000"/>
+          <w:sz w:val="24"/>
+          <w:szCs w:val="24"/>
+        </w:rPr>
+        <w:t xml:space="preserve">John </w:t>
+      </w:r>
+      <w:ins w:id="4" w:author="Microsoft Office User" w:date="2020-12-21T11:42:00Z">
+        <w:r>
+          <w:rPr>
+            <w:rFonts w:ascii="Times New Roman" w:eastAsia="Times New Roman" w:hAnsi="Times New Roman" w:cs="Times New Roman"/>
+            <w:color w:val="000000"/>
+            <w:sz w:val="24"/>
+            <w:szCs w:val="24"/>
+          </w:rPr>
+          <w:t xml:space="preserve">quickly </w:t>
+        </w:r>
+      </w:ins>
+      <w:ins w:id="5" w:author="Microsoft Office User" w:date="2020-12-21T11:41:00Z">
+        <w:r>
+          <w:rPr>
+            <w:rFonts w:ascii="Times New Roman" w:eastAsia="Times New Roman" w:hAnsi="Times New Roman" w:cs="Times New Roman"/>
+            <w:color w:val="000000"/>
+            <w:sz w:val="24"/>
+            <w:szCs w:val="24"/>
+          </w:rPr>
+          <w:t>distinguished himself from our peers</w:t>
+        </w:r>
+      </w:ins>
+      <w:ins w:id="6" w:author="Microsoft Office User" w:date="2020-12-21T11:42:00Z">
+        <w:r>
+          <w:rPr>
+            <w:rFonts w:ascii="Times New Roman" w:eastAsia="Times New Roman" w:hAnsi="Times New Roman" w:cs="Times New Roman"/>
+            <w:color w:val="000000"/>
+            <w:sz w:val="24"/>
+            <w:szCs w:val="24"/>
+          </w:rPr>
+          <w:t xml:space="preserve"> through his ability to grasp the fundamentals of </w:t>
+        </w:r>
+      </w:ins>
+      <w:ins w:id="7" w:author="Microsoft Office User" w:date="2020-12-21T11:45:00Z">
+        <w:r>
+          <w:rPr>
+            <w:rFonts w:ascii="Times New Roman" w:eastAsia="Times New Roman" w:hAnsi="Times New Roman" w:cs="Times New Roman"/>
+            <w:color w:val="000000"/>
+            <w:sz w:val="24"/>
+            <w:szCs w:val="24"/>
+          </w:rPr>
+          <w:t>space-time travel</w:t>
+        </w:r>
+      </w:ins>
+      <w:ins w:id="8" w:author="Microsoft Office User" w:date="2020-12-21T11:42:00Z">
+        <w:r>
+          <w:rPr>
+            <w:rFonts w:ascii="Times New Roman" w:eastAsia="Times New Roman" w:hAnsi="Times New Roman" w:cs="Times New Roman"/>
+            <w:color w:val="000000"/>
+            <w:sz w:val="24"/>
+            <w:szCs w:val="24"/>
+          </w:rPr>
+          <w:t xml:space="preserve"> and con</w:t>
+        </w:r>
+      </w:ins>
+      <w:ins w:id="9" w:author="Microsoft Office User" w:date="2020-12-21T11:43:00Z">
+        <w:r>
+          <w:rPr>
+            <w:rFonts w:ascii="Times New Roman" w:eastAsia="Times New Roman" w:hAnsi="Times New Roman" w:cs="Times New Roman"/>
+            <w:color w:val="000000"/>
+            <w:sz w:val="24"/>
+            <w:szCs w:val="24"/>
+          </w:rPr>
+          <w:t xml:space="preserve">nect these basics to current open </w:t>
+        </w:r>
+        <w:proofErr w:type="spellStart"/>
+        <w:r>
+          <w:rPr>
+            <w:rFonts w:ascii="Times New Roman" w:eastAsia="Times New Roman" w:hAnsi="Times New Roman" w:cs="Times New Roman"/>
+            <w:color w:val="000000"/>
+            <w:sz w:val="24"/>
+            <w:szCs w:val="24"/>
+          </w:rPr>
+          <w:t>quesitons</w:t>
+        </w:r>
+      </w:ins>
+      <w:proofErr w:type="spellEnd"/>
+      <w:del w:id="10" w:author="Microsoft Office User" w:date="2020-12-21T11:42:00Z">
+        <w:r>
+          <w:rPr>
+            <w:rFonts w:ascii="Times New Roman" w:eastAsia="Times New Roman" w:hAnsi="Times New Roman" w:cs="Times New Roman"/>
+            <w:color w:val="000000"/>
+            <w:sz w:val="24"/>
+            <w:szCs w:val="24"/>
+          </w:rPr>
+          <w:delText>lead the class</w:delText>
+        </w:r>
+      </w:del>
+      <w:r>
+        <w:rPr>
+          <w:rFonts w:ascii="Times New Roman" w:eastAsia="Times New Roman" w:hAnsi="Times New Roman" w:cs="Times New Roman"/>
+          <w:color w:val="000000"/>
+          <w:sz w:val="24"/>
+          <w:szCs w:val="24"/>
+        </w:rPr>
+        <w:t xml:space="preserve">. </w:t>
+      </w:r>
+      <w:ins w:id="11" w:author="Microsoft Office User" w:date="2020-12-21T11:43:00Z">
+        <w:r>
+          <w:rPr>
+            <w:rFonts w:ascii="Times New Roman" w:eastAsia="Times New Roman" w:hAnsi="Times New Roman" w:cs="Times New Roman"/>
+            <w:color w:val="000000"/>
+            <w:sz w:val="24"/>
+            <w:szCs w:val="24"/>
+          </w:rPr>
+          <w:t>S</w:t>
+        </w:r>
+      </w:ins>
+      <w:del w:id="12" w:author="Microsoft Office User" w:date="2020-12-21T11:43:00Z">
+        <w:r>
+          <w:rPr>
+            <w:rFonts w:ascii="Times New Roman" w:eastAsia="Times New Roman" w:hAnsi="Times New Roman" w:cs="Times New Roman"/>
+            <w:color w:val="000000"/>
+            <w:sz w:val="24"/>
+            <w:szCs w:val="24"/>
+          </w:rPr>
+          <w:delText>I have s</w:delText>
+        </w:r>
+      </w:del>
+      <w:r>
+        <w:rPr>
+          <w:rFonts w:ascii="Times New Roman" w:eastAsia="Times New Roman" w:hAnsi="Times New Roman" w:cs="Times New Roman"/>
+          <w:color w:val="000000"/>
+          <w:sz w:val="24"/>
+          <w:szCs w:val="24"/>
+        </w:rPr>
+        <w:t>ince</w:t>
+      </w:r>
+      <w:ins w:id="13" w:author="Microsoft Office User" w:date="2020-12-21T11:43:00Z">
+        <w:r>
+          <w:rPr>
+            <w:rFonts w:ascii="Times New Roman" w:eastAsia="Times New Roman" w:hAnsi="Times New Roman" w:cs="Times New Roman"/>
+            <w:color w:val="000000"/>
+            <w:sz w:val="24"/>
+            <w:szCs w:val="24"/>
+          </w:rPr>
+          <w:t xml:space="preserve"> our introduction, John and I have</w:t>
+        </w:r>
+      </w:ins>
+      <w:r>
+        <w:rPr>
+          <w:rFonts w:ascii="Times New Roman" w:eastAsia="Times New Roman" w:hAnsi="Times New Roman" w:cs="Times New Roman"/>
+          <w:color w:val="000000"/>
+          <w:sz w:val="24"/>
+          <w:szCs w:val="24"/>
+        </w:rPr>
+        <w:t xml:space="preserve"> </w:t>
+      </w:r>
+      <w:del w:id="14" w:author="Microsoft Office User" w:date="2020-12-21T11:43:00Z">
+        <w:r>
+          <w:rPr>
+            <w:rFonts w:ascii="Times New Roman" w:eastAsia="Times New Roman" w:hAnsi="Times New Roman" w:cs="Times New Roman"/>
+            <w:color w:val="000000"/>
+            <w:sz w:val="24"/>
+            <w:szCs w:val="24"/>
+          </w:rPr>
+          <w:delText xml:space="preserve">been able to </w:delText>
+        </w:r>
+      </w:del>
+      <w:r>
+        <w:rPr>
+          <w:rFonts w:ascii="Times New Roman" w:eastAsia="Times New Roman" w:hAnsi="Times New Roman" w:cs="Times New Roman"/>
+          <w:color w:val="000000"/>
+          <w:sz w:val="24"/>
+          <w:szCs w:val="24"/>
+        </w:rPr>
+        <w:t>continue</w:t>
+      </w:r>
+      <w:ins w:id="15" w:author="Microsoft Office User" w:date="2020-12-21T11:43:00Z">
+        <w:r>
+          <w:rPr>
+            <w:rFonts w:ascii="Times New Roman" w:eastAsia="Times New Roman" w:hAnsi="Times New Roman" w:cs="Times New Roman"/>
+            <w:color w:val="000000"/>
+            <w:sz w:val="24"/>
+            <w:szCs w:val="24"/>
+          </w:rPr>
+          <w:t>d</w:t>
+        </w:r>
+      </w:ins>
+      <w:r>
+        <w:rPr>
+          <w:rFonts w:ascii="Times New Roman" w:eastAsia="Times New Roman" w:hAnsi="Times New Roman" w:cs="Times New Roman"/>
+          <w:color w:val="000000"/>
+          <w:sz w:val="24"/>
+          <w:szCs w:val="24"/>
+        </w:rPr>
+        <w:t xml:space="preserve"> to collaborate </w:t>
+      </w:r>
+      <w:commentRangeStart w:id="16"/>
+      <w:r>
+        <w:rPr>
+          <w:rFonts w:ascii="Times New Roman" w:eastAsia="Times New Roman" w:hAnsi="Times New Roman" w:cs="Times New Roman"/>
+          <w:color w:val="000000"/>
+          <w:sz w:val="24"/>
+          <w:szCs w:val="24"/>
+        </w:rPr>
+        <w:t>and it has been a pleasure to see him succeed</w:t>
+      </w:r>
+      <w:commentRangeEnd w:id="16"/>
+      <w:r>
+        <w:rPr>
+          <w:rStyle w:val="CommentReference"/>
+        </w:rPr>
+        <w:commentReference w:id="16"/>
+      </w:r>
+      <w:r>
+        <w:rPr>
+          <w:rFonts w:ascii="Times New Roman" w:eastAsia="Times New Roman" w:hAnsi="Times New Roman" w:cs="Times New Roman"/>
+          <w:color w:val="000000"/>
+          <w:sz w:val="24"/>
+          <w:szCs w:val="24"/>
+        </w:rPr>
+        <w:t xml:space="preserve">. In my nomination letter I will provide a broad overview of John’s </w:t>
+      </w:r>
+      <w:ins w:id="17" w:author="Microsoft Office User" w:date="2020-12-21T11:44:00Z">
+        <w:r>
+          <w:rPr>
+            <w:rFonts w:ascii="Times New Roman" w:eastAsia="Times New Roman" w:hAnsi="Times New Roman" w:cs="Times New Roman"/>
+            <w:color w:val="000000"/>
+            <w:sz w:val="24"/>
+            <w:szCs w:val="24"/>
+          </w:rPr>
+          <w:t>sustained impact and breakthroughs</w:t>
+        </w:r>
+      </w:ins>
+      <w:ins w:id="18" w:author="Microsoft Office User" w:date="2020-12-21T11:45:00Z">
+        <w:r>
+          <w:rPr>
+            <w:rFonts w:ascii="Times New Roman" w:eastAsia="Times New Roman" w:hAnsi="Times New Roman" w:cs="Times New Roman"/>
+            <w:color w:val="000000"/>
+            <w:sz w:val="24"/>
+            <w:szCs w:val="24"/>
+          </w:rPr>
+          <w:t xml:space="preserve">, </w:t>
+        </w:r>
+      </w:ins>
+      <w:del w:id="19" w:author="Microsoft Office User" w:date="2020-12-21T11:44:00Z">
+        <w:r>
+          <w:rPr>
+            <w:rFonts w:ascii="Times New Roman" w:eastAsia="Times New Roman" w:hAnsi="Times New Roman" w:cs="Times New Roman"/>
+            <w:color w:val="000000"/>
+            <w:sz w:val="24"/>
+            <w:szCs w:val="24"/>
+          </w:rPr>
+          <w:delText xml:space="preserve">work </w:delText>
+        </w:r>
+      </w:del>
+      <w:del w:id="20" w:author="Microsoft Office User" w:date="2020-12-21T11:45:00Z">
+        <w:r>
+          <w:rPr>
+            <w:rFonts w:ascii="Times New Roman" w:eastAsia="Times New Roman" w:hAnsi="Times New Roman" w:cs="Times New Roman"/>
+            <w:color w:val="000000"/>
+            <w:sz w:val="24"/>
+            <w:szCs w:val="24"/>
+          </w:rPr>
+          <w:delText xml:space="preserve">and </w:delText>
+        </w:r>
+      </w:del>
+      <w:r>
+        <w:rPr>
+          <w:rFonts w:ascii="Times New Roman" w:eastAsia="Times New Roman" w:hAnsi="Times New Roman" w:cs="Times New Roman"/>
+          <w:color w:val="000000"/>
+          <w:sz w:val="24"/>
+          <w:szCs w:val="24"/>
+        </w:rPr>
+        <w:t>highlight</w:t>
+      </w:r>
+      <w:ins w:id="21" w:author="Microsoft Office User" w:date="2020-12-21T11:45:00Z">
+        <w:r>
+          <w:rPr>
+            <w:rFonts w:ascii="Times New Roman" w:eastAsia="Times New Roman" w:hAnsi="Times New Roman" w:cs="Times New Roman"/>
+            <w:color w:val="000000"/>
+            <w:sz w:val="24"/>
+            <w:szCs w:val="24"/>
+          </w:rPr>
+          <w:t>ing</w:t>
+        </w:r>
+      </w:ins>
+      <w:r>
+        <w:rPr>
+          <w:rFonts w:ascii="Times New Roman" w:eastAsia="Times New Roman" w:hAnsi="Times New Roman" w:cs="Times New Roman"/>
+          <w:color w:val="000000"/>
+          <w:sz w:val="24"/>
+          <w:szCs w:val="24"/>
+        </w:rPr>
+        <w:t xml:space="preserve"> where the supporting letters, CV, and bibliography will provide more information.</w:t>
       </w:r>
     </w:p>
     <w:p>
@@ -252,6 +608,7 @@
         </w:rPr>
         <w:t xml:space="preserve"> establishing the link between </w:t>
       </w:r>
+      <w:commentRangeStart w:id="22"/>
       <w:r>
         <w:rPr>
           <w:rFonts w:ascii="Times New Roman" w:eastAsia="Times New Roman" w:hAnsi="Times New Roman" w:cs="Times New Roman"/>
@@ -270,23 +627,92 @@
         </w:rPr>
         <w:t xml:space="preserve"> and </w:t>
       </w:r>
-      <w:r>
-        <w:rPr>
-          <w:rFonts w:ascii="Times New Roman" w:eastAsia="Times New Roman" w:hAnsi="Times New Roman" w:cs="Times New Roman"/>
-          <w:color w:val="000000"/>
-          <w:sz w:val="24"/>
-          <w:szCs w:val="24"/>
-        </w:rPr>
-        <w:t>exobiology</w:t>
-      </w:r>
-      <w:r>
-        <w:rPr>
-          <w:rFonts w:ascii="Times New Roman" w:eastAsia="Times New Roman" w:hAnsi="Times New Roman" w:cs="Times New Roman"/>
-          <w:color w:val="000000"/>
-          <w:sz w:val="24"/>
-          <w:szCs w:val="24"/>
-        </w:rPr>
-        <w:t xml:space="preserve"> in our era</w:t>
+      <w:ins w:id="23" w:author="Microsoft Office User" w:date="2020-12-21T11:45:00Z">
+        <w:r>
+          <w:rPr>
+            <w:rFonts w:ascii="Times New Roman" w:eastAsia="Times New Roman" w:hAnsi="Times New Roman" w:cs="Times New Roman"/>
+            <w:color w:val="000000"/>
+            <w:sz w:val="24"/>
+            <w:szCs w:val="24"/>
+          </w:rPr>
+          <w:t>E</w:t>
+        </w:r>
+      </w:ins>
+      <w:del w:id="24" w:author="Microsoft Office User" w:date="2020-12-21T11:45:00Z">
+        <w:r>
+          <w:rPr>
+            <w:rFonts w:ascii="Times New Roman" w:eastAsia="Times New Roman" w:hAnsi="Times New Roman" w:cs="Times New Roman"/>
+            <w:color w:val="000000"/>
+            <w:sz w:val="24"/>
+            <w:szCs w:val="24"/>
+          </w:rPr>
+          <w:delText>e</w:delText>
+        </w:r>
+      </w:del>
+      <w:r>
+        <w:rPr>
+          <w:rFonts w:ascii="Times New Roman" w:eastAsia="Times New Roman" w:hAnsi="Times New Roman" w:cs="Times New Roman"/>
+          <w:color w:val="000000"/>
+          <w:sz w:val="24"/>
+          <w:szCs w:val="24"/>
+        </w:rPr>
+        <w:t>xo</w:t>
+      </w:r>
+      <w:ins w:id="25" w:author="Microsoft Office User" w:date="2020-12-21T11:45:00Z">
+        <w:r>
+          <w:rPr>
+            <w:rFonts w:ascii="Times New Roman" w:eastAsia="Times New Roman" w:hAnsi="Times New Roman" w:cs="Times New Roman"/>
+            <w:color w:val="000000"/>
+            <w:sz w:val="24"/>
+            <w:szCs w:val="24"/>
+          </w:rPr>
+          <w:t>-B</w:t>
+        </w:r>
+      </w:ins>
+      <w:del w:id="26" w:author="Microsoft Office User" w:date="2020-12-21T11:45:00Z">
+        <w:r>
+          <w:rPr>
+            <w:rFonts w:ascii="Times New Roman" w:eastAsia="Times New Roman" w:hAnsi="Times New Roman" w:cs="Times New Roman"/>
+            <w:color w:val="000000"/>
+            <w:sz w:val="24"/>
+            <w:szCs w:val="24"/>
+          </w:rPr>
+          <w:delText>b</w:delText>
+        </w:r>
+      </w:del>
+      <w:r>
+        <w:rPr>
+          <w:rFonts w:ascii="Times New Roman" w:eastAsia="Times New Roman" w:hAnsi="Times New Roman" w:cs="Times New Roman"/>
+          <w:color w:val="000000"/>
+          <w:sz w:val="24"/>
+          <w:szCs w:val="24"/>
+        </w:rPr>
+        <w:t>iology</w:t>
+      </w:r>
+      <w:r>
+        <w:rPr>
+          <w:rFonts w:ascii="Times New Roman" w:eastAsia="Times New Roman" w:hAnsi="Times New Roman" w:cs="Times New Roman"/>
+          <w:color w:val="000000"/>
+          <w:sz w:val="24"/>
+          <w:szCs w:val="24"/>
+        </w:rPr>
+        <w:t xml:space="preserve"> </w:t>
+      </w:r>
+      <w:commentRangeEnd w:id="22"/>
+      <w:r>
+        <w:rPr>
+          <w:rStyle w:val="CommentReference"/>
+        </w:rPr>
+        <w:commentReference w:id="22"/>
+      </w:r>
+      <w:r>
+        <w:rPr>
+          <w:rFonts w:ascii="Times New Roman" w:eastAsia="Times New Roman" w:hAnsi="Times New Roman" w:cs="Times New Roman"/>
+          <w:color w:val="000000"/>
+          <w:sz w:val="24"/>
+          <w:szCs w:val="24"/>
+        </w:rPr>
+        <w:t>in our era</w:t>
       </w:r>
       <w:r>
         <w:rPr>
@@ -331,7 +757,38 @@
           <w:sz w:val="24"/>
           <w:szCs w:val="24"/>
         </w:rPr>
-        <w:t xml:space="preserve">numerous cross disciplinary collaborations, John has been able to show how his work has made </w:t>
+        <w:t>numerous cross</w:t>
+      </w:r>
+      <w:ins w:id="27" w:author="Microsoft Office User" w:date="2020-12-21T11:46:00Z">
+        <w:r>
+          <w:rPr>
+            <w:rFonts w:ascii="Times New Roman" w:eastAsia="Times New Roman" w:hAnsi="Times New Roman" w:cs="Times New Roman"/>
+            <w:color w:val="000000"/>
+            <w:sz w:val="24"/>
+            <w:szCs w:val="24"/>
+          </w:rPr>
+          <w:t>-</w:t>
+        </w:r>
+      </w:ins>
+      <w:del w:id="28" w:author="Microsoft Office User" w:date="2020-12-21T11:46:00Z">
+        <w:r>
+          <w:rPr>
+            <w:rFonts w:ascii="Times New Roman" w:eastAsia="Times New Roman" w:hAnsi="Times New Roman" w:cs="Times New Roman"/>
+            <w:color w:val="000000"/>
+            <w:sz w:val="24"/>
+            <w:szCs w:val="24"/>
+          </w:rPr>
+          <w:delText xml:space="preserve"> </w:delText>
+        </w:r>
+      </w:del>
+      <w:r>
+        <w:rPr>
+          <w:rFonts w:ascii="Times New Roman" w:eastAsia="Times New Roman" w:hAnsi="Times New Roman" w:cs="Times New Roman"/>
+          <w:color w:val="000000"/>
+          <w:sz w:val="24"/>
+          <w:szCs w:val="24"/>
+        </w:rPr>
+        <w:t xml:space="preserve">disciplinary collaborations, John has been able to show how his work has made </w:t>
       </w:r>
       <w:r>
         <w:rPr>
@@ -484,7 +941,38 @@
           <w:sz w:val="24"/>
           <w:szCs w:val="24"/>
         </w:rPr>
-        <w:t xml:space="preserve">Dr, </w:t>
+        <w:t>Dr</w:t>
+      </w:r>
+      <w:ins w:id="29" w:author="Microsoft Office User" w:date="2020-12-21T11:46:00Z">
+        <w:r>
+          <w:rPr>
+            <w:rFonts w:ascii="Times New Roman" w:eastAsia="Times New Roman" w:hAnsi="Times New Roman" w:cs="Times New Roman"/>
+            <w:color w:val="000000"/>
+            <w:sz w:val="24"/>
+            <w:szCs w:val="24"/>
+          </w:rPr>
+          <w:t>.</w:t>
+        </w:r>
+      </w:ins>
+      <w:del w:id="30" w:author="Microsoft Office User" w:date="2020-12-21T11:46:00Z">
+        <w:r>
+          <w:rPr>
+            <w:rFonts w:ascii="Times New Roman" w:eastAsia="Times New Roman" w:hAnsi="Times New Roman" w:cs="Times New Roman"/>
+            <w:color w:val="000000"/>
+            <w:sz w:val="24"/>
+            <w:szCs w:val="24"/>
+          </w:rPr>
+          <w:delText>,</w:delText>
+        </w:r>
+      </w:del>
+      <w:r>
+        <w:rPr>
+          <w:rFonts w:ascii="Times New Roman" w:eastAsia="Times New Roman" w:hAnsi="Times New Roman" w:cs="Times New Roman"/>
+          <w:color w:val="000000"/>
+          <w:sz w:val="24"/>
+          <w:szCs w:val="24"/>
+        </w:rPr>
+        <w:t xml:space="preserve"> </w:t>
       </w:r>
       <w:proofErr w:type="spellStart"/>
       <w:r>
@@ -562,7 +1050,221 @@
           <w:sz w:val="24"/>
           <w:szCs w:val="24"/>
         </w:rPr>
-        <w:t xml:space="preserve"> Dax focusing on Johns enthusiasm to embrace new science and collaborations which are unexpected, highlighting him as a role model of how to be a supportive collaborator building a team to enable translational science</w:t>
+        <w:t xml:space="preserve"> Dax focusing on John</w:t>
+      </w:r>
+      <w:ins w:id="31" w:author="Microsoft Office User" w:date="2020-12-21T11:47:00Z">
+        <w:r>
+          <w:rPr>
+            <w:rFonts w:ascii="Times New Roman" w:eastAsia="Times New Roman" w:hAnsi="Times New Roman" w:cs="Times New Roman"/>
+            <w:color w:val="000000"/>
+            <w:sz w:val="24"/>
+            <w:szCs w:val="24"/>
+          </w:rPr>
+          <w:t>’</w:t>
+        </w:r>
+      </w:ins>
+      <w:r>
+        <w:rPr>
+          <w:rFonts w:ascii="Times New Roman" w:eastAsia="Times New Roman" w:hAnsi="Times New Roman" w:cs="Times New Roman"/>
+          <w:color w:val="000000"/>
+          <w:sz w:val="24"/>
+          <w:szCs w:val="24"/>
+        </w:rPr>
+        <w:t xml:space="preserve">s </w:t>
+      </w:r>
+      <w:ins w:id="32" w:author="Microsoft Office User" w:date="2020-12-21T11:47:00Z">
+        <w:r>
+          <w:rPr>
+            <w:rFonts w:ascii="Times New Roman" w:eastAsia="Times New Roman" w:hAnsi="Times New Roman" w:cs="Times New Roman"/>
+            <w:color w:val="000000"/>
+            <w:sz w:val="24"/>
+            <w:szCs w:val="24"/>
+          </w:rPr>
+          <w:t xml:space="preserve">encompassing </w:t>
+        </w:r>
+      </w:ins>
+      <w:r>
+        <w:rPr>
+          <w:rFonts w:ascii="Times New Roman" w:eastAsia="Times New Roman" w:hAnsi="Times New Roman" w:cs="Times New Roman"/>
+          <w:color w:val="000000"/>
+          <w:sz w:val="24"/>
+          <w:szCs w:val="24"/>
+        </w:rPr>
+        <w:t xml:space="preserve">enthusiasm to embrace new </w:t>
+      </w:r>
+      <w:proofErr w:type="spellStart"/>
+      <w:r>
+        <w:rPr>
+          <w:rFonts w:ascii="Times New Roman" w:eastAsia="Times New Roman" w:hAnsi="Times New Roman" w:cs="Times New Roman"/>
+          <w:color w:val="000000"/>
+          <w:sz w:val="24"/>
+          <w:szCs w:val="24"/>
+        </w:rPr>
+        <w:t>scienc</w:t>
+      </w:r>
+      <w:ins w:id="33" w:author="Microsoft Office User" w:date="2020-12-21T11:48:00Z">
+        <w:r>
+          <w:rPr>
+            <w:rFonts w:ascii="Times New Roman" w:eastAsia="Times New Roman" w:hAnsi="Times New Roman" w:cs="Times New Roman"/>
+            <w:color w:val="000000"/>
+            <w:sz w:val="24"/>
+            <w:szCs w:val="24"/>
+          </w:rPr>
+          <w:t>ific</w:t>
+        </w:r>
+        <w:proofErr w:type="spellEnd"/>
+        <w:r>
+          <w:rPr>
+            <w:rFonts w:ascii="Times New Roman" w:eastAsia="Times New Roman" w:hAnsi="Times New Roman" w:cs="Times New Roman"/>
+            <w:color w:val="000000"/>
+            <w:sz w:val="24"/>
+            <w:szCs w:val="24"/>
+          </w:rPr>
+          <w:t xml:space="preserve"> paradigms</w:t>
+        </w:r>
+      </w:ins>
+      <w:del w:id="34" w:author="Microsoft Office User" w:date="2020-12-21T11:48:00Z">
+        <w:r>
+          <w:rPr>
+            <w:rFonts w:ascii="Times New Roman" w:eastAsia="Times New Roman" w:hAnsi="Times New Roman" w:cs="Times New Roman"/>
+            <w:color w:val="000000"/>
+            <w:sz w:val="24"/>
+            <w:szCs w:val="24"/>
+          </w:rPr>
+          <w:delText>e</w:delText>
+        </w:r>
+      </w:del>
+      <w:r>
+        <w:rPr>
+          <w:rFonts w:ascii="Times New Roman" w:eastAsia="Times New Roman" w:hAnsi="Times New Roman" w:cs="Times New Roman"/>
+          <w:color w:val="000000"/>
+          <w:sz w:val="24"/>
+          <w:szCs w:val="24"/>
+        </w:rPr>
+        <w:t xml:space="preserve"> and collaborations</w:t>
+      </w:r>
+      <w:del w:id="35" w:author="Microsoft Office User" w:date="2020-12-21T11:47:00Z">
+        <w:r>
+          <w:rPr>
+            <w:rFonts w:ascii="Times New Roman" w:eastAsia="Times New Roman" w:hAnsi="Times New Roman" w:cs="Times New Roman"/>
+            <w:color w:val="000000"/>
+            <w:sz w:val="24"/>
+            <w:szCs w:val="24"/>
+          </w:rPr>
+          <w:delText xml:space="preserve"> which are unexpected</w:delText>
+        </w:r>
+      </w:del>
+      <w:r>
+        <w:rPr>
+          <w:rFonts w:ascii="Times New Roman" w:eastAsia="Times New Roman" w:hAnsi="Times New Roman" w:cs="Times New Roman"/>
+          <w:color w:val="000000"/>
+          <w:sz w:val="24"/>
+          <w:szCs w:val="24"/>
+        </w:rPr>
+        <w:t xml:space="preserve">, </w:t>
+      </w:r>
+      <w:del w:id="36" w:author="Microsoft Office User" w:date="2020-12-21T11:48:00Z">
+        <w:r>
+          <w:rPr>
+            <w:rFonts w:ascii="Times New Roman" w:eastAsia="Times New Roman" w:hAnsi="Times New Roman" w:cs="Times New Roman"/>
+            <w:color w:val="000000"/>
+            <w:sz w:val="24"/>
+            <w:szCs w:val="24"/>
+          </w:rPr>
+          <w:delText>highlighting him</w:delText>
+        </w:r>
+      </w:del>
+      <w:ins w:id="37" w:author="Microsoft Office User" w:date="2020-12-21T11:48:00Z">
+        <w:r>
+          <w:rPr>
+            <w:rFonts w:ascii="Times New Roman" w:eastAsia="Times New Roman" w:hAnsi="Times New Roman" w:cs="Times New Roman"/>
+            <w:color w:val="000000"/>
+            <w:sz w:val="24"/>
+            <w:szCs w:val="24"/>
+          </w:rPr>
+          <w:t>demonstrating how these qualities distinguish him</w:t>
+        </w:r>
+      </w:ins>
+      <w:r>
+        <w:rPr>
+          <w:rFonts w:ascii="Times New Roman" w:eastAsia="Times New Roman" w:hAnsi="Times New Roman" w:cs="Times New Roman"/>
+          <w:color w:val="000000"/>
+          <w:sz w:val="24"/>
+          <w:szCs w:val="24"/>
+        </w:rPr>
+        <w:t xml:space="preserve"> as a role model </w:t>
+      </w:r>
+      <w:del w:id="38" w:author="Microsoft Office User" w:date="2020-12-21T11:48:00Z">
+        <w:r>
+          <w:rPr>
+            <w:rFonts w:ascii="Times New Roman" w:eastAsia="Times New Roman" w:hAnsi="Times New Roman" w:cs="Times New Roman"/>
+            <w:color w:val="000000"/>
+            <w:sz w:val="24"/>
+            <w:szCs w:val="24"/>
+          </w:rPr>
+          <w:delText>of how to</w:delText>
+        </w:r>
+      </w:del>
+      <w:ins w:id="39" w:author="Microsoft Office User" w:date="2020-12-21T11:48:00Z">
+        <w:r>
+          <w:rPr>
+            <w:rFonts w:ascii="Times New Roman" w:eastAsia="Times New Roman" w:hAnsi="Times New Roman" w:cs="Times New Roman"/>
+            <w:color w:val="000000"/>
+            <w:sz w:val="24"/>
+            <w:szCs w:val="24"/>
+          </w:rPr>
+          <w:t>for</w:t>
+        </w:r>
+      </w:ins>
+      <w:r>
+        <w:rPr>
+          <w:rFonts w:ascii="Times New Roman" w:eastAsia="Times New Roman" w:hAnsi="Times New Roman" w:cs="Times New Roman"/>
+          <w:color w:val="000000"/>
+          <w:sz w:val="24"/>
+          <w:szCs w:val="24"/>
+        </w:rPr>
+        <w:t xml:space="preserve"> be</w:t>
+      </w:r>
+      <w:ins w:id="40" w:author="Microsoft Office User" w:date="2020-12-21T11:48:00Z">
+        <w:r>
+          <w:rPr>
+            <w:rFonts w:ascii="Times New Roman" w:eastAsia="Times New Roman" w:hAnsi="Times New Roman" w:cs="Times New Roman"/>
+            <w:color w:val="000000"/>
+            <w:sz w:val="24"/>
+            <w:szCs w:val="24"/>
+          </w:rPr>
+          <w:t>ing</w:t>
+        </w:r>
+      </w:ins>
+      <w:r>
+        <w:rPr>
+          <w:rFonts w:ascii="Times New Roman" w:eastAsia="Times New Roman" w:hAnsi="Times New Roman" w:cs="Times New Roman"/>
+          <w:color w:val="000000"/>
+          <w:sz w:val="24"/>
+          <w:szCs w:val="24"/>
+        </w:rPr>
+        <w:t xml:space="preserve"> a supportive collaborator </w:t>
+      </w:r>
+      <w:ins w:id="41" w:author="Microsoft Office User" w:date="2020-12-21T11:48:00Z">
+        <w:r>
+          <w:rPr>
+            <w:rFonts w:ascii="Times New Roman" w:eastAsia="Times New Roman" w:hAnsi="Times New Roman" w:cs="Times New Roman"/>
+            <w:color w:val="000000"/>
+            <w:sz w:val="24"/>
+            <w:szCs w:val="24"/>
+          </w:rPr>
+          <w:t xml:space="preserve">and </w:t>
+        </w:r>
+      </w:ins>
+      <w:commentRangeStart w:id="42"/>
+      <w:r>
+        <w:rPr>
+          <w:rFonts w:ascii="Times New Roman" w:eastAsia="Times New Roman" w:hAnsi="Times New Roman" w:cs="Times New Roman"/>
+          <w:color w:val="000000"/>
+          <w:sz w:val="24"/>
+          <w:szCs w:val="24"/>
+        </w:rPr>
+        <w:t>building a team to enable translational science</w:t>
       </w:r>
       <w:r>
         <w:rPr>
@@ -610,6 +1312,13 @@
           <w:szCs w:val="24"/>
         </w:rPr>
         <w:t> </w:t>
+      </w:r>
+      <w:commentRangeEnd w:id="42"/>
+      <w:r>
+        <w:rPr>
+          <w:rStyle w:val="CommentReference"/>
+        </w:rPr>
+        <w:commentReference w:id="42"/>
       </w:r>
     </w:p>
     <w:p>
@@ -621,105 +1330,215 @@
           <w:szCs w:val="24"/>
         </w:rPr>
       </w:pPr>
-      <w:r>
-        <w:rPr>
-          <w:rFonts w:ascii="Times New Roman" w:eastAsia="Times New Roman" w:hAnsi="Times New Roman" w:cs="Times New Roman"/>
-          <w:color w:val="000000"/>
-          <w:sz w:val="24"/>
-          <w:szCs w:val="24"/>
-        </w:rPr>
-        <w:t xml:space="preserve">As </w:t>
-      </w:r>
-      <w:r>
-        <w:rPr>
-          <w:rFonts w:ascii="Times New Roman" w:eastAsia="Times New Roman" w:hAnsi="Times New Roman" w:cs="Times New Roman"/>
-          <w:color w:val="000000"/>
-          <w:sz w:val="24"/>
-          <w:szCs w:val="24"/>
-        </w:rPr>
-        <w:t xml:space="preserve">John’s </w:t>
-      </w:r>
-      <w:r>
-        <w:rPr>
-          <w:rFonts w:ascii="Times New Roman" w:eastAsia="Times New Roman" w:hAnsi="Times New Roman" w:cs="Times New Roman"/>
-          <w:color w:val="000000"/>
-          <w:sz w:val="24"/>
-          <w:szCs w:val="24"/>
-        </w:rPr>
-        <w:t xml:space="preserve">always pointing out, his </w:t>
-      </w:r>
-      <w:r>
-        <w:rPr>
-          <w:rFonts w:ascii="Times New Roman" w:eastAsia="Times New Roman" w:hAnsi="Times New Roman" w:cs="Times New Roman"/>
-          <w:color w:val="000000"/>
-          <w:sz w:val="24"/>
-          <w:szCs w:val="24"/>
-        </w:rPr>
-        <w:t>extensive body of work</w:t>
-      </w:r>
-      <w:r>
-        <w:rPr>
-          <w:rFonts w:ascii="Times New Roman" w:eastAsia="Times New Roman" w:hAnsi="Times New Roman" w:cs="Times New Roman"/>
-          <w:color w:val="000000"/>
-          <w:sz w:val="24"/>
-          <w:szCs w:val="24"/>
-        </w:rPr>
-        <w:t xml:space="preserve"> is in part due to the large </w:t>
-      </w:r>
-      <w:r>
-        <w:rPr>
-          <w:rFonts w:ascii="Times New Roman" w:eastAsia="Times New Roman" w:hAnsi="Times New Roman" w:cs="Times New Roman"/>
-          <w:color w:val="000000"/>
-          <w:sz w:val="24"/>
-          <w:szCs w:val="24"/>
-        </w:rPr>
-        <w:t xml:space="preserve">and diverse </w:t>
-      </w:r>
-      <w:r>
-        <w:rPr>
-          <w:rFonts w:ascii="Times New Roman" w:eastAsia="Times New Roman" w:hAnsi="Times New Roman" w:cs="Times New Roman"/>
-          <w:color w:val="000000"/>
-          <w:sz w:val="24"/>
-          <w:szCs w:val="24"/>
-        </w:rPr>
-        <w:t>collaborations he has</w:t>
-      </w:r>
-      <w:r>
-        <w:rPr>
-          <w:rFonts w:ascii="Times New Roman" w:eastAsia="Times New Roman" w:hAnsi="Times New Roman" w:cs="Times New Roman"/>
-          <w:color w:val="000000"/>
-          <w:sz w:val="24"/>
-          <w:szCs w:val="24"/>
-        </w:rPr>
-        <w:t>.</w:t>
-      </w:r>
-      <w:r>
-        <w:rPr>
-          <w:rFonts w:ascii="Times New Roman" w:eastAsia="Times New Roman" w:hAnsi="Times New Roman" w:cs="Times New Roman"/>
-          <w:color w:val="000000"/>
-          <w:sz w:val="24"/>
-          <w:szCs w:val="24"/>
-        </w:rPr>
-        <w:t xml:space="preserve"> However, John is at times too humble to acknowledge his own role in creating the team environment</w:t>
-      </w:r>
-      <w:r>
-        <w:rPr>
-          <w:rFonts w:ascii="Times New Roman" w:eastAsia="Times New Roman" w:hAnsi="Times New Roman" w:cs="Times New Roman"/>
-          <w:color w:val="000000"/>
-          <w:sz w:val="24"/>
-          <w:szCs w:val="24"/>
-        </w:rPr>
-        <w:t xml:space="preserve"> and his own involvement</w:t>
-      </w:r>
-      <w:r>
-        <w:rPr>
-          <w:rFonts w:ascii="Times New Roman" w:eastAsia="Times New Roman" w:hAnsi="Times New Roman" w:cs="Times New Roman"/>
-          <w:color w:val="000000"/>
-          <w:sz w:val="24"/>
-          <w:szCs w:val="24"/>
-        </w:rPr>
-        <w:t xml:space="preserve"> which enables these discoveries and innovations. </w:t>
-      </w:r>
+      <w:del w:id="43" w:author="Microsoft Office User" w:date="2020-12-21T11:54:00Z">
+        <w:r>
+          <w:rPr>
+            <w:rFonts w:ascii="Times New Roman" w:eastAsia="Times New Roman" w:hAnsi="Times New Roman" w:cs="Times New Roman"/>
+            <w:color w:val="000000"/>
+            <w:sz w:val="24"/>
+            <w:szCs w:val="24"/>
+          </w:rPr>
+          <w:delText xml:space="preserve">As </w:delText>
+        </w:r>
+        <w:r>
+          <w:rPr>
+            <w:rFonts w:ascii="Times New Roman" w:eastAsia="Times New Roman" w:hAnsi="Times New Roman" w:cs="Times New Roman"/>
+            <w:color w:val="000000"/>
+            <w:sz w:val="24"/>
+            <w:szCs w:val="24"/>
+          </w:rPr>
+          <w:delText xml:space="preserve">John’s </w:delText>
+        </w:r>
+        <w:r>
+          <w:rPr>
+            <w:rFonts w:ascii="Times New Roman" w:eastAsia="Times New Roman" w:hAnsi="Times New Roman" w:cs="Times New Roman"/>
+            <w:color w:val="000000"/>
+            <w:sz w:val="24"/>
+            <w:szCs w:val="24"/>
+          </w:rPr>
+          <w:delText>always pointing out, his</w:delText>
+        </w:r>
+      </w:del>
+      <w:ins w:id="44" w:author="Microsoft Office User" w:date="2020-12-21T11:54:00Z">
+        <w:r>
+          <w:rPr>
+            <w:rFonts w:ascii="Times New Roman" w:eastAsia="Times New Roman" w:hAnsi="Times New Roman" w:cs="Times New Roman"/>
+            <w:color w:val="000000"/>
+            <w:sz w:val="24"/>
+            <w:szCs w:val="24"/>
+          </w:rPr>
+          <w:t>John h</w:t>
+        </w:r>
+      </w:ins>
+      <w:ins w:id="45" w:author="Microsoft Office User" w:date="2020-12-21T11:55:00Z">
+        <w:r>
+          <w:rPr>
+            <w:rFonts w:ascii="Times New Roman" w:eastAsia="Times New Roman" w:hAnsi="Times New Roman" w:cs="Times New Roman"/>
+            <w:color w:val="000000"/>
+            <w:sz w:val="24"/>
+            <w:szCs w:val="24"/>
+          </w:rPr>
+          <w:t>as an</w:t>
+        </w:r>
+      </w:ins>
+      <w:r>
+        <w:rPr>
+          <w:rFonts w:ascii="Times New Roman" w:eastAsia="Times New Roman" w:hAnsi="Times New Roman" w:cs="Times New Roman"/>
+          <w:color w:val="000000"/>
+          <w:sz w:val="24"/>
+          <w:szCs w:val="24"/>
+        </w:rPr>
+        <w:t xml:space="preserve"> </w:t>
+      </w:r>
+      <w:r>
+        <w:rPr>
+          <w:rFonts w:ascii="Times New Roman" w:eastAsia="Times New Roman" w:hAnsi="Times New Roman" w:cs="Times New Roman"/>
+          <w:color w:val="000000"/>
+          <w:sz w:val="24"/>
+          <w:szCs w:val="24"/>
+        </w:rPr>
+        <w:t xml:space="preserve">extensive </w:t>
+      </w:r>
+      <w:del w:id="46" w:author="Microsoft Office User" w:date="2020-12-21T11:55:00Z">
+        <w:r>
+          <w:rPr>
+            <w:rFonts w:ascii="Times New Roman" w:eastAsia="Times New Roman" w:hAnsi="Times New Roman" w:cs="Times New Roman"/>
+            <w:color w:val="000000"/>
+            <w:sz w:val="24"/>
+            <w:szCs w:val="24"/>
+          </w:rPr>
+          <w:delText>body of work</w:delText>
+        </w:r>
+      </w:del>
+      <w:ins w:id="47" w:author="Microsoft Office User" w:date="2020-12-21T11:55:00Z">
+        <w:r>
+          <w:rPr>
+            <w:rFonts w:ascii="Times New Roman" w:eastAsia="Times New Roman" w:hAnsi="Times New Roman" w:cs="Times New Roman"/>
+            <w:color w:val="000000"/>
+            <w:sz w:val="24"/>
+            <w:szCs w:val="24"/>
+          </w:rPr>
+          <w:t>publication record</w:t>
+        </w:r>
+      </w:ins>
+      <w:r>
+        <w:rPr>
+          <w:rFonts w:ascii="Times New Roman" w:eastAsia="Times New Roman" w:hAnsi="Times New Roman" w:cs="Times New Roman"/>
+          <w:color w:val="000000"/>
+          <w:sz w:val="24"/>
+          <w:szCs w:val="24"/>
+        </w:rPr>
+        <w:t xml:space="preserve"> </w:t>
+      </w:r>
+      <w:ins w:id="48" w:author="Microsoft Office User" w:date="2020-12-21T11:55:00Z">
+        <w:r>
+          <w:rPr>
+            <w:rFonts w:ascii="Times New Roman" w:eastAsia="Times New Roman" w:hAnsi="Times New Roman" w:cs="Times New Roman"/>
+            <w:color w:val="000000"/>
+            <w:sz w:val="24"/>
+            <w:szCs w:val="24"/>
+          </w:rPr>
+          <w:t xml:space="preserve">that is the product both of his scientific creativity and </w:t>
+        </w:r>
+      </w:ins>
+      <w:ins w:id="49" w:author="Microsoft Office User" w:date="2020-12-21T11:56:00Z">
+        <w:r>
+          <w:rPr>
+            <w:rFonts w:ascii="Times New Roman" w:eastAsia="Times New Roman" w:hAnsi="Times New Roman" w:cs="Times New Roman"/>
+            <w:color w:val="000000"/>
+            <w:sz w:val="24"/>
+            <w:szCs w:val="24"/>
+          </w:rPr>
+          <w:t>the care he takes to build and maintain collaborations.</w:t>
+        </w:r>
+      </w:ins>
+      <w:ins w:id="50" w:author="Microsoft Office User" w:date="2020-12-21T11:55:00Z">
+        <w:r>
+          <w:rPr>
+            <w:rFonts w:ascii="Times New Roman" w:eastAsia="Times New Roman" w:hAnsi="Times New Roman" w:cs="Times New Roman"/>
+            <w:color w:val="000000"/>
+            <w:sz w:val="24"/>
+            <w:szCs w:val="24"/>
+          </w:rPr>
+          <w:t xml:space="preserve"> </w:t>
+        </w:r>
+      </w:ins>
+      <w:del w:id="51" w:author="Microsoft Office User" w:date="2020-12-21T11:56:00Z">
+        <w:r>
+          <w:rPr>
+            <w:rFonts w:ascii="Times New Roman" w:eastAsia="Times New Roman" w:hAnsi="Times New Roman" w:cs="Times New Roman"/>
+            <w:color w:val="000000"/>
+            <w:sz w:val="24"/>
+            <w:szCs w:val="24"/>
+          </w:rPr>
+          <w:delText xml:space="preserve">is in part due to the large </w:delText>
+        </w:r>
+        <w:r>
+          <w:rPr>
+            <w:rFonts w:ascii="Times New Roman" w:eastAsia="Times New Roman" w:hAnsi="Times New Roman" w:cs="Times New Roman"/>
+            <w:color w:val="000000"/>
+            <w:sz w:val="24"/>
+            <w:szCs w:val="24"/>
+          </w:rPr>
+          <w:delText xml:space="preserve">and diverse </w:delText>
+        </w:r>
+        <w:r>
+          <w:rPr>
+            <w:rFonts w:ascii="Times New Roman" w:eastAsia="Times New Roman" w:hAnsi="Times New Roman" w:cs="Times New Roman"/>
+            <w:color w:val="000000"/>
+            <w:sz w:val="24"/>
+            <w:szCs w:val="24"/>
+          </w:rPr>
+          <w:delText>collaborations he has</w:delText>
+        </w:r>
+        <w:r>
+          <w:rPr>
+            <w:rFonts w:ascii="Times New Roman" w:eastAsia="Times New Roman" w:hAnsi="Times New Roman" w:cs="Times New Roman"/>
+            <w:color w:val="000000"/>
+            <w:sz w:val="24"/>
+            <w:szCs w:val="24"/>
+          </w:rPr>
+          <w:delText>.</w:delText>
+        </w:r>
+        <w:r>
+          <w:rPr>
+            <w:rFonts w:ascii="Times New Roman" w:eastAsia="Times New Roman" w:hAnsi="Times New Roman" w:cs="Times New Roman"/>
+            <w:color w:val="000000"/>
+            <w:sz w:val="24"/>
+            <w:szCs w:val="24"/>
+          </w:rPr>
+          <w:delText xml:space="preserve"> </w:delText>
+        </w:r>
+      </w:del>
+      <w:del w:id="52" w:author="Microsoft Office User" w:date="2020-12-21T11:57:00Z">
+        <w:r>
+          <w:rPr>
+            <w:rFonts w:ascii="Times New Roman" w:eastAsia="Times New Roman" w:hAnsi="Times New Roman" w:cs="Times New Roman"/>
+            <w:color w:val="000000"/>
+            <w:sz w:val="24"/>
+            <w:szCs w:val="24"/>
+          </w:rPr>
+          <w:delText>However, John is at times too humble to acknowledge his own role in creating the team environment</w:delText>
+        </w:r>
+        <w:r>
+          <w:rPr>
+            <w:rFonts w:ascii="Times New Roman" w:eastAsia="Times New Roman" w:hAnsi="Times New Roman" w:cs="Times New Roman"/>
+            <w:color w:val="000000"/>
+            <w:sz w:val="24"/>
+            <w:szCs w:val="24"/>
+          </w:rPr>
+          <w:delText xml:space="preserve"> and his own involvement</w:delText>
+        </w:r>
+        <w:r>
+          <w:rPr>
+            <w:rFonts w:ascii="Times New Roman" w:eastAsia="Times New Roman" w:hAnsi="Times New Roman" w:cs="Times New Roman"/>
+            <w:color w:val="000000"/>
+            <w:sz w:val="24"/>
+            <w:szCs w:val="24"/>
+          </w:rPr>
+          <w:delText xml:space="preserve"> which enables these discoveries and innovations. </w:delText>
+        </w:r>
+      </w:del>
       <w:r>
         <w:rPr>
           <w:rFonts w:ascii="Times New Roman" w:eastAsia="Times New Roman" w:hAnsi="Times New Roman" w:cs="Times New Roman"/>
@@ -729,6 +1548,17 @@
         </w:rPr>
         <w:t xml:space="preserve">His collaboration with </w:t>
       </w:r>
+      <w:ins w:id="53" w:author="Microsoft Office User" w:date="2020-12-21T12:00:00Z">
+        <w:r>
+          <w:rPr>
+            <w:rFonts w:ascii="Times New Roman" w:eastAsia="Times New Roman" w:hAnsi="Times New Roman" w:cs="Times New Roman"/>
+            <w:color w:val="000000"/>
+            <w:sz w:val="24"/>
+            <w:szCs w:val="24"/>
+          </w:rPr>
+          <w:t xml:space="preserve">Dr. </w:t>
+        </w:r>
+      </w:ins>
       <w:proofErr w:type="spellStart"/>
       <w:r>
         <w:rPr>
@@ -774,19 +1604,19 @@
           <w:sz w:val="24"/>
           <w:szCs w:val="24"/>
         </w:rPr>
-        <w:t xml:space="preserve"> [</w:t>
-      </w:r>
-      <w:proofErr w:type="gramStart"/>
-      <w:r>
-        <w:rPr>
-          <w:rFonts w:ascii="Times New Roman" w:eastAsia="Times New Roman" w:hAnsi="Times New Roman" w:cs="Times New Roman"/>
-          <w:color w:val="000000"/>
-          <w:sz w:val="24"/>
-          <w:szCs w:val="24"/>
-        </w:rPr>
-        <w:t>e.g.</w:t>
-      </w:r>
-      <w:proofErr w:type="gramEnd"/>
+        <w:t xml:space="preserve"> [e.g.</w:t>
+      </w:r>
+      <w:ins w:id="54" w:author="Microsoft Office User" w:date="2020-12-21T11:57:00Z">
+        <w:r>
+          <w:rPr>
+            <w:rFonts w:ascii="Times New Roman" w:eastAsia="Times New Roman" w:hAnsi="Times New Roman" w:cs="Times New Roman"/>
+            <w:color w:val="000000"/>
+            <w:sz w:val="24"/>
+            <w:szCs w:val="24"/>
+          </w:rPr>
+          <w:t>,</w:t>
+        </w:r>
+      </w:ins>
       <w:r>
         <w:rPr>
           <w:rFonts w:ascii="Times New Roman" w:eastAsia="Times New Roman" w:hAnsi="Times New Roman" w:cs="Times New Roman"/>
@@ -812,7 +1642,27 @@
           <w:sz w:val="24"/>
           <w:szCs w:val="24"/>
         </w:rPr>
-        <w:t xml:space="preserve"> [e.g. Dax et al 3050]</w:t>
+        <w:t xml:space="preserve"> [e.g.</w:t>
+      </w:r>
+      <w:ins w:id="55" w:author="Microsoft Office User" w:date="2020-12-21T11:57:00Z">
+        <w:r>
+          <w:rPr>
+            <w:rFonts w:ascii="Times New Roman" w:eastAsia="Times New Roman" w:hAnsi="Times New Roman" w:cs="Times New Roman"/>
+            <w:color w:val="000000"/>
+            <w:sz w:val="24"/>
+            <w:szCs w:val="24"/>
+          </w:rPr>
+          <w:t>,</w:t>
+        </w:r>
+      </w:ins>
+      <w:r>
+        <w:rPr>
+          <w:rFonts w:ascii="Times New Roman" w:eastAsia="Times New Roman" w:hAnsi="Times New Roman" w:cs="Times New Roman"/>
+          <w:color w:val="000000"/>
+          <w:sz w:val="24"/>
+          <w:szCs w:val="24"/>
+        </w:rPr>
+        <w:t xml:space="preserve"> Dax et al 3050]</w:t>
       </w:r>
       <w:r>
         <w:rPr>
@@ -868,28 +1718,194 @@
           <w:sz w:val="24"/>
           <w:szCs w:val="24"/>
         </w:rPr>
-        <w:t xml:space="preserve"> to merge his work on time travel and her work with space travel</w:t>
-      </w:r>
-      <w:r>
-        <w:rPr>
-          <w:rFonts w:ascii="Times New Roman" w:eastAsia="Times New Roman" w:hAnsi="Times New Roman" w:cs="Times New Roman"/>
-          <w:color w:val="000000"/>
-          <w:sz w:val="24"/>
-          <w:szCs w:val="24"/>
-        </w:rPr>
-        <w:t xml:space="preserve"> [</w:t>
-      </w:r>
-      <w:proofErr w:type="gramStart"/>
-      <w:r>
-        <w:rPr>
-          <w:rFonts w:ascii="Times New Roman" w:eastAsia="Times New Roman" w:hAnsi="Times New Roman" w:cs="Times New Roman"/>
-          <w:color w:val="000000"/>
-          <w:sz w:val="24"/>
-          <w:szCs w:val="24"/>
-        </w:rPr>
-        <w:t>e.g.</w:t>
-      </w:r>
-      <w:proofErr w:type="gramEnd"/>
+        <w:t xml:space="preserve"> t</w:t>
+      </w:r>
+      <w:ins w:id="56" w:author="Microsoft Office User" w:date="2020-12-21T11:57:00Z">
+        <w:r>
+          <w:rPr>
+            <w:rFonts w:ascii="Times New Roman" w:eastAsia="Times New Roman" w:hAnsi="Times New Roman" w:cs="Times New Roman"/>
+            <w:color w:val="000000"/>
+            <w:sz w:val="24"/>
+            <w:szCs w:val="24"/>
+          </w:rPr>
+          <w:t>hat</w:t>
+        </w:r>
+      </w:ins>
+      <w:del w:id="57" w:author="Microsoft Office User" w:date="2020-12-21T11:57:00Z">
+        <w:r>
+          <w:rPr>
+            <w:rFonts w:ascii="Times New Roman" w:eastAsia="Times New Roman" w:hAnsi="Times New Roman" w:cs="Times New Roman"/>
+            <w:color w:val="000000"/>
+            <w:sz w:val="24"/>
+            <w:szCs w:val="24"/>
+          </w:rPr>
+          <w:delText>o</w:delText>
+        </w:r>
+      </w:del>
+      <w:r>
+        <w:rPr>
+          <w:rFonts w:ascii="Times New Roman" w:eastAsia="Times New Roman" w:hAnsi="Times New Roman" w:cs="Times New Roman"/>
+          <w:color w:val="000000"/>
+          <w:sz w:val="24"/>
+          <w:szCs w:val="24"/>
+        </w:rPr>
+        <w:t xml:space="preserve"> </w:t>
+      </w:r>
+      <w:del w:id="58" w:author="Microsoft Office User" w:date="2020-12-21T11:57:00Z">
+        <w:r>
+          <w:rPr>
+            <w:rFonts w:ascii="Times New Roman" w:eastAsia="Times New Roman" w:hAnsi="Times New Roman" w:cs="Times New Roman"/>
+            <w:color w:val="000000"/>
+            <w:sz w:val="24"/>
+            <w:szCs w:val="24"/>
+          </w:rPr>
+          <w:delText xml:space="preserve">merge </w:delText>
+        </w:r>
+      </w:del>
+      <w:ins w:id="59" w:author="Microsoft Office User" w:date="2020-12-21T11:57:00Z">
+        <w:r>
+          <w:rPr>
+            <w:rFonts w:ascii="Times New Roman" w:eastAsia="Times New Roman" w:hAnsi="Times New Roman" w:cs="Times New Roman"/>
+            <w:color w:val="000000"/>
+            <w:sz w:val="24"/>
+            <w:szCs w:val="24"/>
+          </w:rPr>
+          <w:t>i</w:t>
+        </w:r>
+      </w:ins>
+      <w:ins w:id="60" w:author="Microsoft Office User" w:date="2020-12-21T11:58:00Z">
+        <w:r>
+          <w:rPr>
+            <w:rFonts w:ascii="Times New Roman" w:eastAsia="Times New Roman" w:hAnsi="Times New Roman" w:cs="Times New Roman"/>
+            <w:color w:val="000000"/>
+            <w:sz w:val="24"/>
+            <w:szCs w:val="24"/>
+          </w:rPr>
+          <w:t>ncorporated the principles of</w:t>
+        </w:r>
+      </w:ins>
+      <w:ins w:id="61" w:author="Microsoft Office User" w:date="2020-12-21T11:57:00Z">
+        <w:r>
+          <w:rPr>
+            <w:rFonts w:ascii="Times New Roman" w:eastAsia="Times New Roman" w:hAnsi="Times New Roman" w:cs="Times New Roman"/>
+            <w:color w:val="000000"/>
+            <w:sz w:val="24"/>
+            <w:szCs w:val="24"/>
+          </w:rPr>
+          <w:t xml:space="preserve"> </w:t>
+        </w:r>
+      </w:ins>
+      <w:r>
+        <w:rPr>
+          <w:rFonts w:ascii="Times New Roman" w:eastAsia="Times New Roman" w:hAnsi="Times New Roman" w:cs="Times New Roman"/>
+          <w:color w:val="000000"/>
+          <w:sz w:val="24"/>
+          <w:szCs w:val="24"/>
+        </w:rPr>
+        <w:t xml:space="preserve">his work on time travel </w:t>
+      </w:r>
+      <w:del w:id="62" w:author="Microsoft Office User" w:date="2020-12-21T11:58:00Z">
+        <w:r>
+          <w:rPr>
+            <w:rFonts w:ascii="Times New Roman" w:eastAsia="Times New Roman" w:hAnsi="Times New Roman" w:cs="Times New Roman"/>
+            <w:color w:val="000000"/>
+            <w:sz w:val="24"/>
+            <w:szCs w:val="24"/>
+          </w:rPr>
+          <w:delText xml:space="preserve">and </w:delText>
+        </w:r>
+      </w:del>
+      <w:ins w:id="63" w:author="Microsoft Office User" w:date="2020-12-21T11:58:00Z">
+        <w:r>
+          <w:rPr>
+            <w:rFonts w:ascii="Times New Roman" w:eastAsia="Times New Roman" w:hAnsi="Times New Roman" w:cs="Times New Roman"/>
+            <w:color w:val="000000"/>
+            <w:sz w:val="24"/>
+            <w:szCs w:val="24"/>
+          </w:rPr>
+          <w:t>into</w:t>
+        </w:r>
+        <w:r>
+          <w:rPr>
+            <w:rFonts w:ascii="Times New Roman" w:eastAsia="Times New Roman" w:hAnsi="Times New Roman" w:cs="Times New Roman"/>
+            <w:color w:val="000000"/>
+            <w:sz w:val="24"/>
+            <w:szCs w:val="24"/>
+          </w:rPr>
+          <w:t xml:space="preserve"> </w:t>
+        </w:r>
+      </w:ins>
+      <w:r>
+        <w:rPr>
+          <w:rFonts w:ascii="Times New Roman" w:eastAsia="Times New Roman" w:hAnsi="Times New Roman" w:cs="Times New Roman"/>
+          <w:color w:val="000000"/>
+          <w:sz w:val="24"/>
+          <w:szCs w:val="24"/>
+        </w:rPr>
+        <w:t xml:space="preserve">her </w:t>
+      </w:r>
+      <w:ins w:id="64" w:author="Microsoft Office User" w:date="2020-12-21T11:58:00Z">
+        <w:r>
+          <w:rPr>
+            <w:rFonts w:ascii="Times New Roman" w:eastAsia="Times New Roman" w:hAnsi="Times New Roman" w:cs="Times New Roman"/>
+            <w:color w:val="000000"/>
+            <w:sz w:val="24"/>
+            <w:szCs w:val="24"/>
+          </w:rPr>
+          <w:t>theoretical construct o</w:t>
+        </w:r>
+      </w:ins>
+      <w:ins w:id="65" w:author="Microsoft Office User" w:date="2020-12-21T11:59:00Z">
+        <w:r>
+          <w:rPr>
+            <w:rFonts w:ascii="Times New Roman" w:eastAsia="Times New Roman" w:hAnsi="Times New Roman" w:cs="Times New Roman"/>
+            <w:color w:val="000000"/>
+            <w:sz w:val="24"/>
+            <w:szCs w:val="24"/>
+          </w:rPr>
+          <w:t xml:space="preserve">f interstellar </w:t>
+        </w:r>
+      </w:ins>
+      <w:del w:id="66" w:author="Microsoft Office User" w:date="2020-12-21T11:59:00Z">
+        <w:r>
+          <w:rPr>
+            <w:rFonts w:ascii="Times New Roman" w:eastAsia="Times New Roman" w:hAnsi="Times New Roman" w:cs="Times New Roman"/>
+            <w:color w:val="000000"/>
+            <w:sz w:val="24"/>
+            <w:szCs w:val="24"/>
+          </w:rPr>
+          <w:delText xml:space="preserve">work with </w:delText>
+        </w:r>
+      </w:del>
+      <w:r>
+        <w:rPr>
+          <w:rFonts w:ascii="Times New Roman" w:eastAsia="Times New Roman" w:hAnsi="Times New Roman" w:cs="Times New Roman"/>
+          <w:color w:val="000000"/>
+          <w:sz w:val="24"/>
+          <w:szCs w:val="24"/>
+        </w:rPr>
+        <w:t>space travel</w:t>
+      </w:r>
+      <w:r>
+        <w:rPr>
+          <w:rFonts w:ascii="Times New Roman" w:eastAsia="Times New Roman" w:hAnsi="Times New Roman" w:cs="Times New Roman"/>
+          <w:color w:val="000000"/>
+          <w:sz w:val="24"/>
+          <w:szCs w:val="24"/>
+        </w:rPr>
+        <w:t xml:space="preserve"> [e.g.</w:t>
+      </w:r>
+      <w:ins w:id="67" w:author="Microsoft Office User" w:date="2020-12-21T12:00:00Z">
+        <w:r>
+          <w:rPr>
+            <w:rFonts w:ascii="Times New Roman" w:eastAsia="Times New Roman" w:hAnsi="Times New Roman" w:cs="Times New Roman"/>
+            <w:color w:val="000000"/>
+            <w:sz w:val="24"/>
+            <w:szCs w:val="24"/>
+          </w:rPr>
+          <w:t>,</w:t>
+        </w:r>
+      </w:ins>
       <w:r>
         <w:rPr>
           <w:rFonts w:ascii="Times New Roman" w:eastAsia="Times New Roman" w:hAnsi="Times New Roman" w:cs="Times New Roman"/>
@@ -917,16 +1933,100 @@
           <w:sz w:val="24"/>
           <w:szCs w:val="24"/>
         </w:rPr>
-        <w:t xml:space="preserve"> 2021 Space Physics Reviews and in the bibliography under section Space-Time Travel]</w:t>
-      </w:r>
-      <w:r>
-        <w:rPr>
-          <w:rFonts w:ascii="Times New Roman" w:eastAsia="Times New Roman" w:hAnsi="Times New Roman" w:cs="Times New Roman"/>
-          <w:color w:val="000000"/>
-          <w:sz w:val="24"/>
-          <w:szCs w:val="24"/>
-        </w:rPr>
-        <w:t xml:space="preserve">. With Dr. </w:t>
+        <w:t xml:space="preserve"> 2021</w:t>
+      </w:r>
+      <w:ins w:id="68" w:author="Microsoft Office User" w:date="2020-12-21T12:06:00Z">
+        <w:r>
+          <w:rPr>
+            <w:rFonts w:ascii="Times New Roman" w:eastAsia="Times New Roman" w:hAnsi="Times New Roman" w:cs="Times New Roman"/>
+            <w:color w:val="000000"/>
+            <w:sz w:val="24"/>
+            <w:szCs w:val="24"/>
+          </w:rPr>
+          <w:t xml:space="preserve"> </w:t>
+        </w:r>
+      </w:ins>
+      <w:del w:id="69" w:author="Microsoft Office User" w:date="2020-12-21T12:06:00Z">
+        <w:r>
+          <w:rPr>
+            <w:rFonts w:ascii="Times New Roman" w:eastAsia="Times New Roman" w:hAnsi="Times New Roman" w:cs="Times New Roman"/>
+            <w:color w:val="000000"/>
+            <w:sz w:val="24"/>
+            <w:szCs w:val="24"/>
+          </w:rPr>
+          <w:delText xml:space="preserve"> Space Physics Reviews </w:delText>
+        </w:r>
+      </w:del>
+      <w:r>
+        <w:rPr>
+          <w:rFonts w:ascii="Times New Roman" w:eastAsia="Times New Roman" w:hAnsi="Times New Roman" w:cs="Times New Roman"/>
+          <w:color w:val="000000"/>
+          <w:sz w:val="24"/>
+          <w:szCs w:val="24"/>
+        </w:rPr>
+        <w:t>and in the bibliography under section Space-Time Travel]</w:t>
+      </w:r>
+      <w:r>
+        <w:rPr>
+          <w:rFonts w:ascii="Times New Roman" w:eastAsia="Times New Roman" w:hAnsi="Times New Roman" w:cs="Times New Roman"/>
+          <w:color w:val="000000"/>
+          <w:sz w:val="24"/>
+          <w:szCs w:val="24"/>
+        </w:rPr>
+        <w:t xml:space="preserve">. </w:t>
+      </w:r>
+      <w:ins w:id="70" w:author="Microsoft Office User" w:date="2020-12-21T12:01:00Z">
+        <w:r>
+          <w:rPr>
+            <w:rFonts w:ascii="Times New Roman" w:eastAsia="Times New Roman" w:hAnsi="Times New Roman" w:cs="Times New Roman"/>
+            <w:color w:val="000000"/>
+            <w:sz w:val="24"/>
+            <w:szCs w:val="24"/>
+          </w:rPr>
+          <w:t xml:space="preserve">Together, </w:t>
+        </w:r>
+      </w:ins>
+      <w:del w:id="71" w:author="Microsoft Office User" w:date="2020-12-21T12:01:00Z">
+        <w:r>
+          <w:rPr>
+            <w:rFonts w:ascii="Times New Roman" w:eastAsia="Times New Roman" w:hAnsi="Times New Roman" w:cs="Times New Roman"/>
+            <w:color w:val="000000"/>
+            <w:sz w:val="24"/>
+            <w:szCs w:val="24"/>
+          </w:rPr>
+          <w:delText>With Dr</w:delText>
+        </w:r>
+      </w:del>
+      <w:ins w:id="72" w:author="Microsoft Office User" w:date="2020-12-21T12:01:00Z">
+        <w:r>
+          <w:rPr>
+            <w:rFonts w:ascii="Times New Roman" w:eastAsia="Times New Roman" w:hAnsi="Times New Roman" w:cs="Times New Roman"/>
+            <w:color w:val="000000"/>
+            <w:sz w:val="24"/>
+            <w:szCs w:val="24"/>
+          </w:rPr>
+          <w:t>John Smith and Eleanor</w:t>
+        </w:r>
+      </w:ins>
+      <w:del w:id="73" w:author="Microsoft Office User" w:date="2020-12-21T12:01:00Z">
+        <w:r>
+          <w:rPr>
+            <w:rFonts w:ascii="Times New Roman" w:eastAsia="Times New Roman" w:hAnsi="Times New Roman" w:cs="Times New Roman"/>
+            <w:color w:val="000000"/>
+            <w:sz w:val="24"/>
+            <w:szCs w:val="24"/>
+          </w:rPr>
+          <w:delText>.</w:delText>
+        </w:r>
+      </w:del>
+      <w:r>
+        <w:rPr>
+          <w:rFonts w:ascii="Times New Roman" w:eastAsia="Times New Roman" w:hAnsi="Times New Roman" w:cs="Times New Roman"/>
+          <w:color w:val="000000"/>
+          <w:sz w:val="24"/>
+          <w:szCs w:val="24"/>
+        </w:rPr>
+        <w:t xml:space="preserve"> </w:t>
       </w:r>
       <w:proofErr w:type="spellStart"/>
       <w:r>
@@ -939,23 +2039,45 @@
         <w:t>Arroway</w:t>
       </w:r>
       <w:proofErr w:type="spellEnd"/>
-      <w:r>
-        <w:rPr>
-          <w:rFonts w:ascii="Times New Roman" w:eastAsia="Times New Roman" w:hAnsi="Times New Roman" w:cs="Times New Roman"/>
-          <w:color w:val="000000"/>
-          <w:sz w:val="24"/>
-          <w:szCs w:val="24"/>
-        </w:rPr>
-        <w:t>, they</w:t>
-      </w:r>
-      <w:r>
-        <w:rPr>
-          <w:rFonts w:ascii="Times New Roman" w:eastAsia="Times New Roman" w:hAnsi="Times New Roman" w:cs="Times New Roman"/>
-          <w:color w:val="000000"/>
-          <w:sz w:val="24"/>
-          <w:szCs w:val="24"/>
-        </w:rPr>
-        <w:t xml:space="preserve"> literally "wrote the book" </w:t>
+      <w:ins w:id="74" w:author="Microsoft Office User" w:date="2020-12-21T12:01:00Z">
+        <w:r>
+          <w:rPr>
+            <w:rFonts w:ascii="Times New Roman" w:eastAsia="Times New Roman" w:hAnsi="Times New Roman" w:cs="Times New Roman"/>
+            <w:color w:val="000000"/>
+            <w:sz w:val="24"/>
+            <w:szCs w:val="24"/>
+          </w:rPr>
+          <w:t xml:space="preserve"> </w:t>
+        </w:r>
+      </w:ins>
+      <w:del w:id="75" w:author="Microsoft Office User" w:date="2020-12-21T12:01:00Z">
+        <w:r>
+          <w:rPr>
+            <w:rFonts w:ascii="Times New Roman" w:eastAsia="Times New Roman" w:hAnsi="Times New Roman" w:cs="Times New Roman"/>
+            <w:color w:val="000000"/>
+            <w:sz w:val="24"/>
+            <w:szCs w:val="24"/>
+          </w:rPr>
+          <w:delText>, they</w:delText>
+        </w:r>
+        <w:r>
+          <w:rPr>
+            <w:rFonts w:ascii="Times New Roman" w:eastAsia="Times New Roman" w:hAnsi="Times New Roman" w:cs="Times New Roman"/>
+            <w:color w:val="000000"/>
+            <w:sz w:val="24"/>
+            <w:szCs w:val="24"/>
+          </w:rPr>
+          <w:delText xml:space="preserve"> </w:delText>
+        </w:r>
+      </w:del>
+      <w:r>
+        <w:rPr>
+          <w:rFonts w:ascii="Times New Roman" w:eastAsia="Times New Roman" w:hAnsi="Times New Roman" w:cs="Times New Roman"/>
+          <w:color w:val="000000"/>
+          <w:sz w:val="24"/>
+          <w:szCs w:val="24"/>
+        </w:rPr>
+        <w:t xml:space="preserve">literally "wrote the book" </w:t>
       </w:r>
       <w:r>
         <w:rPr>
@@ -1013,25 +2135,112 @@
           <w:sz w:val="24"/>
           <w:szCs w:val="24"/>
         </w:rPr>
-        <w:t xml:space="preserve">which has become </w:t>
-      </w:r>
-      <w:r>
-        <w:rPr>
-          <w:rFonts w:ascii="Times New Roman" w:eastAsia="Times New Roman" w:hAnsi="Times New Roman" w:cs="Times New Roman"/>
-          <w:color w:val="000000"/>
-          <w:sz w:val="24"/>
-          <w:szCs w:val="24"/>
-        </w:rPr>
-        <w:t xml:space="preserve">the essential textbook for graduate students everywhere.  </w:t>
-      </w:r>
-      <w:r>
-        <w:rPr>
-          <w:rFonts w:ascii="Times New Roman" w:eastAsia="Times New Roman" w:hAnsi="Times New Roman" w:cs="Times New Roman"/>
-          <w:color w:val="000000"/>
-          <w:sz w:val="24"/>
-          <w:szCs w:val="24"/>
-        </w:rPr>
-        <w:t>This work and John’s enthusiasm and continual curiosity led him</w:t>
+        <w:t xml:space="preserve">which has </w:t>
+      </w:r>
+      <w:ins w:id="76" w:author="Microsoft Office User" w:date="2020-12-21T12:01:00Z">
+        <w:r>
+          <w:rPr>
+            <w:rFonts w:ascii="Times New Roman" w:eastAsia="Times New Roman" w:hAnsi="Times New Roman" w:cs="Times New Roman"/>
+            <w:color w:val="000000"/>
+            <w:sz w:val="24"/>
+            <w:szCs w:val="24"/>
+          </w:rPr>
+          <w:t xml:space="preserve">since </w:t>
+        </w:r>
+      </w:ins>
+      <w:r>
+        <w:rPr>
+          <w:rFonts w:ascii="Times New Roman" w:eastAsia="Times New Roman" w:hAnsi="Times New Roman" w:cs="Times New Roman"/>
+          <w:color w:val="000000"/>
+          <w:sz w:val="24"/>
+          <w:szCs w:val="24"/>
+        </w:rPr>
+        <w:t xml:space="preserve">become </w:t>
+      </w:r>
+      <w:r>
+        <w:rPr>
+          <w:rFonts w:ascii="Times New Roman" w:eastAsia="Times New Roman" w:hAnsi="Times New Roman" w:cs="Times New Roman"/>
+          <w:color w:val="000000"/>
+          <w:sz w:val="24"/>
+          <w:szCs w:val="24"/>
+        </w:rPr>
+        <w:t>the essential textbook for graduate students everywhere</w:t>
+      </w:r>
+      <w:ins w:id="77" w:author="Microsoft Office User" w:date="2020-12-21T12:01:00Z">
+        <w:r>
+          <w:rPr>
+            <w:rFonts w:ascii="Times New Roman" w:eastAsia="Times New Roman" w:hAnsi="Times New Roman" w:cs="Times New Roman"/>
+            <w:color w:val="000000"/>
+            <w:sz w:val="24"/>
+            <w:szCs w:val="24"/>
+          </w:rPr>
+          <w:t xml:space="preserve"> </w:t>
+        </w:r>
+        <w:commentRangeStart w:id="78"/>
+        <w:r>
+          <w:rPr>
+            <w:rFonts w:ascii="Times New Roman" w:eastAsia="Times New Roman" w:hAnsi="Times New Roman" w:cs="Times New Roman"/>
+            <w:color w:val="000000"/>
+            <w:sz w:val="24"/>
+            <w:szCs w:val="24"/>
+          </w:rPr>
+          <w:t xml:space="preserve">(it has currently been translated into </w:t>
+        </w:r>
+      </w:ins>
+      <w:ins w:id="79" w:author="Microsoft Office User" w:date="2020-12-21T12:05:00Z">
+        <w:r>
+          <w:rPr>
+            <w:rFonts w:ascii="Times New Roman" w:eastAsia="Times New Roman" w:hAnsi="Times New Roman" w:cs="Times New Roman"/>
+            <w:color w:val="000000"/>
+            <w:sz w:val="24"/>
+            <w:szCs w:val="24"/>
+          </w:rPr>
+          <w:t>10 different languages</w:t>
+        </w:r>
+        <w:commentRangeEnd w:id="78"/>
+        <w:r>
+          <w:rPr>
+            <w:rStyle w:val="CommentReference"/>
+          </w:rPr>
+          <w:commentReference w:id="78"/>
+        </w:r>
+        <w:r>
+          <w:rPr>
+            <w:rFonts w:ascii="Times New Roman" w:eastAsia="Times New Roman" w:hAnsi="Times New Roman" w:cs="Times New Roman"/>
+            <w:color w:val="000000"/>
+            <w:sz w:val="24"/>
+            <w:szCs w:val="24"/>
+          </w:rPr>
+          <w:t>)</w:t>
+        </w:r>
+      </w:ins>
+      <w:r>
+        <w:rPr>
+          <w:rFonts w:ascii="Times New Roman" w:eastAsia="Times New Roman" w:hAnsi="Times New Roman" w:cs="Times New Roman"/>
+          <w:color w:val="000000"/>
+          <w:sz w:val="24"/>
+          <w:szCs w:val="24"/>
+        </w:rPr>
+        <w:t xml:space="preserve">.  </w:t>
+      </w:r>
+      <w:r>
+        <w:rPr>
+          <w:rFonts w:ascii="Times New Roman" w:eastAsia="Times New Roman" w:hAnsi="Times New Roman" w:cs="Times New Roman"/>
+          <w:color w:val="000000"/>
+          <w:sz w:val="24"/>
+          <w:szCs w:val="24"/>
+        </w:rPr>
+        <w:t xml:space="preserve">This work and </w:t>
+      </w:r>
+      <w:r>
+        <w:rPr>
+          <w:rFonts w:ascii="Times New Roman" w:eastAsia="Times New Roman" w:hAnsi="Times New Roman" w:cs="Times New Roman"/>
+          <w:color w:val="000000"/>
+          <w:sz w:val="24"/>
+          <w:szCs w:val="24"/>
+        </w:rPr>
+        <w:lastRenderedPageBreak/>
+        <w:t>John’s enthusiasm and continual curiosity led him</w:t>
       </w:r>
       <w:r>
         <w:rPr>
@@ -1078,37 +2287,78 @@
           <w:sz w:val="24"/>
           <w:szCs w:val="24"/>
         </w:rPr>
-        <w:t xml:space="preserve"> [</w:t>
-      </w:r>
-      <w:proofErr w:type="gramStart"/>
-      <w:r>
-        <w:rPr>
-          <w:rFonts w:ascii="Times New Roman" w:eastAsia="Times New Roman" w:hAnsi="Times New Roman" w:cs="Times New Roman"/>
-          <w:color w:val="000000"/>
-          <w:sz w:val="24"/>
-          <w:szCs w:val="24"/>
-        </w:rPr>
-        <w:t>e.g.</w:t>
-      </w:r>
-      <w:proofErr w:type="gramEnd"/>
-      <w:r>
-        <w:rPr>
-          <w:rFonts w:ascii="Times New Roman" w:eastAsia="Times New Roman" w:hAnsi="Times New Roman" w:cs="Times New Roman"/>
-          <w:color w:val="000000"/>
-          <w:sz w:val="24"/>
-          <w:szCs w:val="24"/>
-        </w:rPr>
-        <w:t xml:space="preserve"> Journal of Exo-Biology 2000 and the Bibliography section Cross-</w:t>
-      </w:r>
-      <w:r>
-        <w:rPr>
-          <w:rFonts w:ascii="Times New Roman" w:eastAsia="Times New Roman" w:hAnsi="Times New Roman" w:cs="Times New Roman"/>
-          <w:color w:val="000000"/>
-          <w:sz w:val="24"/>
-          <w:szCs w:val="24"/>
-        </w:rPr>
-        <w:lastRenderedPageBreak/>
-        <w:t>Disciplinary work]</w:t>
+        <w:t xml:space="preserve"> [e.g.</w:t>
+      </w:r>
+      <w:ins w:id="80" w:author="Microsoft Office User" w:date="2020-12-21T12:05:00Z">
+        <w:r>
+          <w:rPr>
+            <w:rFonts w:ascii="Times New Roman" w:eastAsia="Times New Roman" w:hAnsi="Times New Roman" w:cs="Times New Roman"/>
+            <w:color w:val="000000"/>
+            <w:sz w:val="24"/>
+            <w:szCs w:val="24"/>
+          </w:rPr>
+          <w:t>,</w:t>
+        </w:r>
+      </w:ins>
+      <w:r>
+        <w:rPr>
+          <w:rFonts w:ascii="Times New Roman" w:eastAsia="Times New Roman" w:hAnsi="Times New Roman" w:cs="Times New Roman"/>
+          <w:color w:val="000000"/>
+          <w:sz w:val="24"/>
+          <w:szCs w:val="24"/>
+        </w:rPr>
+        <w:t xml:space="preserve"> </w:t>
+      </w:r>
+      <w:del w:id="81" w:author="Microsoft Office User" w:date="2020-12-21T12:07:00Z">
+        <w:r>
+          <w:rPr>
+            <w:rFonts w:ascii="Times New Roman" w:eastAsia="Times New Roman" w:hAnsi="Times New Roman" w:cs="Times New Roman"/>
+            <w:color w:val="000000"/>
+            <w:sz w:val="24"/>
+            <w:szCs w:val="24"/>
+          </w:rPr>
+          <w:delText>Journal of Exo-Biology</w:delText>
+        </w:r>
+      </w:del>
+      <w:ins w:id="82" w:author="Microsoft Office User" w:date="2020-12-21T12:07:00Z">
+        <w:r>
+          <w:rPr>
+            <w:rFonts w:ascii="Times New Roman" w:eastAsia="Times New Roman" w:hAnsi="Times New Roman" w:cs="Times New Roman"/>
+            <w:color w:val="000000"/>
+            <w:sz w:val="24"/>
+            <w:szCs w:val="24"/>
+          </w:rPr>
+          <w:t xml:space="preserve">Smith, </w:t>
+        </w:r>
+        <w:proofErr w:type="spellStart"/>
+        <w:r>
+          <w:rPr>
+            <w:rFonts w:ascii="Times New Roman" w:eastAsia="Times New Roman" w:hAnsi="Times New Roman" w:cs="Times New Roman"/>
+            <w:color w:val="000000"/>
+            <w:sz w:val="24"/>
+            <w:szCs w:val="24"/>
+          </w:rPr>
+          <w:t>Arroway</w:t>
+        </w:r>
+        <w:proofErr w:type="spellEnd"/>
+        <w:r>
+          <w:rPr>
+            <w:rFonts w:ascii="Times New Roman" w:eastAsia="Times New Roman" w:hAnsi="Times New Roman" w:cs="Times New Roman"/>
+            <w:color w:val="000000"/>
+            <w:sz w:val="24"/>
+            <w:szCs w:val="24"/>
+          </w:rPr>
+          <w:t>, and Dax</w:t>
+        </w:r>
+      </w:ins>
+      <w:r>
+        <w:rPr>
+          <w:rFonts w:ascii="Times New Roman" w:eastAsia="Times New Roman" w:hAnsi="Times New Roman" w:cs="Times New Roman"/>
+          <w:color w:val="000000"/>
+          <w:sz w:val="24"/>
+          <w:szCs w:val="24"/>
+        </w:rPr>
+        <w:t xml:space="preserve"> 2000 and the Bibliography section Cross-Disciplinary work]</w:t>
       </w:r>
       <w:r>
         <w:rPr>
@@ -1162,16 +2412,149 @@
           <w:sz w:val="24"/>
           <w:szCs w:val="24"/>
         </w:rPr>
-        <w:t xml:space="preserve"> Many of the ideas developed by John have implications that stretch from the state-of-the-art observations to deeper theoretical processes, bridging communities from experimentalists to theorists, and involving dozens of research groups and many authors</w:t>
-      </w:r>
-      <w:r>
-        <w:rPr>
-          <w:rFonts w:ascii="Times New Roman" w:eastAsia="Times New Roman" w:hAnsi="Times New Roman" w:cs="Times New Roman"/>
-          <w:color w:val="000000"/>
-          <w:sz w:val="24"/>
-          <w:szCs w:val="24"/>
-        </w:rPr>
-        <w:t xml:space="preserve"> [see CV section Collaborations and Service activities]</w:t>
+        <w:t xml:space="preserve"> Many of the ideas developed by John have implications that stretch from the state-of-the-art observations to deeper theoretical processes, bridging </w:t>
+      </w:r>
+      <w:ins w:id="83" w:author="Microsoft Office User" w:date="2020-12-21T12:17:00Z">
+        <w:r>
+          <w:rPr>
+            <w:rFonts w:ascii="Times New Roman" w:eastAsia="Times New Roman" w:hAnsi="Times New Roman" w:cs="Times New Roman"/>
+            <w:color w:val="000000"/>
+            <w:sz w:val="24"/>
+            <w:szCs w:val="24"/>
+          </w:rPr>
+          <w:t xml:space="preserve">the </w:t>
+        </w:r>
+      </w:ins>
+      <w:del w:id="84" w:author="Microsoft Office User" w:date="2020-12-21T12:17:00Z">
+        <w:r>
+          <w:rPr>
+            <w:rFonts w:ascii="Times New Roman" w:eastAsia="Times New Roman" w:hAnsi="Times New Roman" w:cs="Times New Roman"/>
+            <w:color w:val="000000"/>
+            <w:sz w:val="24"/>
+            <w:szCs w:val="24"/>
+          </w:rPr>
+          <w:delText xml:space="preserve">communities from </w:delText>
+        </w:r>
+      </w:del>
+      <w:r>
+        <w:rPr>
+          <w:rFonts w:ascii="Times New Roman" w:eastAsia="Times New Roman" w:hAnsi="Times New Roman" w:cs="Times New Roman"/>
+          <w:color w:val="000000"/>
+          <w:sz w:val="24"/>
+          <w:szCs w:val="24"/>
+        </w:rPr>
+        <w:t>experimental</w:t>
+      </w:r>
+      <w:del w:id="85" w:author="Microsoft Office User" w:date="2020-12-21T12:17:00Z">
+        <w:r>
+          <w:rPr>
+            <w:rFonts w:ascii="Times New Roman" w:eastAsia="Times New Roman" w:hAnsi="Times New Roman" w:cs="Times New Roman"/>
+            <w:color w:val="000000"/>
+            <w:sz w:val="24"/>
+            <w:szCs w:val="24"/>
+          </w:rPr>
+          <w:delText>ists</w:delText>
+        </w:r>
+      </w:del>
+      <w:r>
+        <w:rPr>
+          <w:rFonts w:ascii="Times New Roman" w:eastAsia="Times New Roman" w:hAnsi="Times New Roman" w:cs="Times New Roman"/>
+          <w:color w:val="000000"/>
+          <w:sz w:val="24"/>
+          <w:szCs w:val="24"/>
+        </w:rPr>
+        <w:t xml:space="preserve"> to theor</w:t>
+      </w:r>
+      <w:ins w:id="86" w:author="Microsoft Office User" w:date="2020-12-21T12:17:00Z">
+        <w:r>
+          <w:rPr>
+            <w:rFonts w:ascii="Times New Roman" w:eastAsia="Times New Roman" w:hAnsi="Times New Roman" w:cs="Times New Roman"/>
+            <w:color w:val="000000"/>
+            <w:sz w:val="24"/>
+            <w:szCs w:val="24"/>
+          </w:rPr>
+          <w:t>etical communities</w:t>
+        </w:r>
+      </w:ins>
+      <w:del w:id="87" w:author="Microsoft Office User" w:date="2020-12-21T12:17:00Z">
+        <w:r>
+          <w:rPr>
+            <w:rFonts w:ascii="Times New Roman" w:eastAsia="Times New Roman" w:hAnsi="Times New Roman" w:cs="Times New Roman"/>
+            <w:color w:val="000000"/>
+            <w:sz w:val="24"/>
+            <w:szCs w:val="24"/>
+          </w:rPr>
+          <w:delText>ists</w:delText>
+        </w:r>
+      </w:del>
+      <w:r>
+        <w:rPr>
+          <w:rFonts w:ascii="Times New Roman" w:eastAsia="Times New Roman" w:hAnsi="Times New Roman" w:cs="Times New Roman"/>
+          <w:color w:val="000000"/>
+          <w:sz w:val="24"/>
+          <w:szCs w:val="24"/>
+        </w:rPr>
+        <w:t xml:space="preserve">, </w:t>
+      </w:r>
+      <w:del w:id="88" w:author="Microsoft Office User" w:date="2020-12-21T12:17:00Z">
+        <w:r>
+          <w:rPr>
+            <w:rFonts w:ascii="Times New Roman" w:eastAsia="Times New Roman" w:hAnsi="Times New Roman" w:cs="Times New Roman"/>
+            <w:color w:val="000000"/>
+            <w:sz w:val="24"/>
+            <w:szCs w:val="24"/>
+          </w:rPr>
+          <w:delText xml:space="preserve">and </w:delText>
+        </w:r>
+      </w:del>
+      <w:r>
+        <w:rPr>
+          <w:rFonts w:ascii="Times New Roman" w:eastAsia="Times New Roman" w:hAnsi="Times New Roman" w:cs="Times New Roman"/>
+          <w:color w:val="000000"/>
+          <w:sz w:val="24"/>
+          <w:szCs w:val="24"/>
+        </w:rPr>
+        <w:t>involving dozens of research groups and many authors</w:t>
+      </w:r>
+      <w:r>
+        <w:rPr>
+          <w:rFonts w:ascii="Times New Roman" w:eastAsia="Times New Roman" w:hAnsi="Times New Roman" w:cs="Times New Roman"/>
+          <w:color w:val="000000"/>
+          <w:sz w:val="24"/>
+          <w:szCs w:val="24"/>
+        </w:rPr>
+        <w:t xml:space="preserve"> [see CV section Collaborations and Service</w:t>
+      </w:r>
+      <w:del w:id="89" w:author="Microsoft Office User" w:date="2020-12-21T12:17:00Z">
+        <w:r>
+          <w:rPr>
+            <w:rFonts w:ascii="Times New Roman" w:eastAsia="Times New Roman" w:hAnsi="Times New Roman" w:cs="Times New Roman"/>
+            <w:color w:val="000000"/>
+            <w:sz w:val="24"/>
+            <w:szCs w:val="24"/>
+          </w:rPr>
+          <w:delText xml:space="preserve"> </w:delText>
+        </w:r>
+        <w:bookmarkStart w:id="90" w:name="_GoBack"/>
+        <w:bookmarkEnd w:id="90"/>
+        <w:r>
+          <w:rPr>
+            <w:rFonts w:ascii="Times New Roman" w:eastAsia="Times New Roman" w:hAnsi="Times New Roman" w:cs="Times New Roman"/>
+            <w:color w:val="000000"/>
+            <w:sz w:val="24"/>
+            <w:szCs w:val="24"/>
+          </w:rPr>
+          <w:delText>activities</w:delText>
+        </w:r>
+      </w:del>
+      <w:r>
+        <w:rPr>
+          <w:rFonts w:ascii="Times New Roman" w:eastAsia="Times New Roman" w:hAnsi="Times New Roman" w:cs="Times New Roman"/>
+          <w:color w:val="000000"/>
+          <w:sz w:val="24"/>
+          <w:szCs w:val="24"/>
+        </w:rPr>
+        <w:t>]</w:t>
       </w:r>
       <w:r>
         <w:rPr>
@@ -1199,36 +2582,47 @@
           <w:sz w:val="24"/>
           <w:szCs w:val="24"/>
         </w:rPr>
-        <w:t>John has also made many other important contributions in fundamental physics of his research field. He is the world’s foremost authority on the physical properties of specific processes in his field</w:t>
-      </w:r>
-      <w:r>
-        <w:rPr>
-          <w:rFonts w:ascii="Times New Roman" w:eastAsia="Times New Roman" w:hAnsi="Times New Roman" w:cs="Times New Roman"/>
-          <w:color w:val="000000"/>
-          <w:sz w:val="24"/>
-          <w:szCs w:val="24"/>
-        </w:rPr>
-        <w:t xml:space="preserve"> [</w:t>
-      </w:r>
-      <w:proofErr w:type="gramStart"/>
-      <w:r>
-        <w:rPr>
-          <w:rFonts w:ascii="Times New Roman" w:eastAsia="Times New Roman" w:hAnsi="Times New Roman" w:cs="Times New Roman"/>
-          <w:color w:val="000000"/>
-          <w:sz w:val="24"/>
-          <w:szCs w:val="24"/>
-        </w:rPr>
-        <w:t>e.g.</w:t>
-      </w:r>
-      <w:proofErr w:type="gramEnd"/>
-      <w:r>
-        <w:rPr>
-          <w:rFonts w:ascii="Times New Roman" w:eastAsia="Times New Roman" w:hAnsi="Times New Roman" w:cs="Times New Roman"/>
-          <w:color w:val="000000"/>
-          <w:sz w:val="24"/>
-          <w:szCs w:val="24"/>
-        </w:rPr>
-        <w:t xml:space="preserve"> Smith, Bohr, and Who 1930 On the Constitution of time particles]</w:t>
+        <w:t xml:space="preserve">John has also made many other important contributions in fundamental physics of his research field. He is </w:t>
+      </w:r>
+      <w:del w:id="91" w:author="Microsoft Office User" w:date="2020-12-21T12:08:00Z">
+        <w:r>
+          <w:rPr>
+            <w:rFonts w:ascii="Times New Roman" w:eastAsia="Times New Roman" w:hAnsi="Times New Roman" w:cs="Times New Roman"/>
+            <w:color w:val="000000"/>
+            <w:sz w:val="24"/>
+            <w:szCs w:val="24"/>
+          </w:rPr>
+          <w:delText>the world’s foremost</w:delText>
+        </w:r>
+      </w:del>
+      <w:ins w:id="92" w:author="Microsoft Office User" w:date="2020-12-21T12:08:00Z">
+        <w:r>
+          <w:rPr>
+            <w:rFonts w:ascii="Times New Roman" w:eastAsia="Times New Roman" w:hAnsi="Times New Roman" w:cs="Times New Roman"/>
+            <w:color w:val="000000"/>
+            <w:sz w:val="24"/>
+            <w:szCs w:val="24"/>
+          </w:rPr>
+          <w:t>an internationally acknowledged</w:t>
+        </w:r>
+      </w:ins>
+      <w:r>
+        <w:rPr>
+          <w:rFonts w:ascii="Times New Roman" w:eastAsia="Times New Roman" w:hAnsi="Times New Roman" w:cs="Times New Roman"/>
+          <w:color w:val="000000"/>
+          <w:sz w:val="24"/>
+          <w:szCs w:val="24"/>
+        </w:rPr>
+        <w:t xml:space="preserve"> authority on the physical properties of specific processes in his field</w:t>
+      </w:r>
+      <w:r>
+        <w:rPr>
+          <w:rFonts w:ascii="Times New Roman" w:eastAsia="Times New Roman" w:hAnsi="Times New Roman" w:cs="Times New Roman"/>
+          <w:color w:val="000000"/>
+          <w:sz w:val="24"/>
+          <w:szCs w:val="24"/>
+        </w:rPr>
+        <w:t xml:space="preserve"> [e.g. Smith, Bohr, and Who 1930 On the Constitution of time particles]</w:t>
       </w:r>
       <w:r>
         <w:rPr>
@@ -1246,19 +2640,19 @@
           <w:sz w:val="24"/>
           <w:szCs w:val="24"/>
         </w:rPr>
-        <w:t xml:space="preserve"> [</w:t>
-      </w:r>
-      <w:proofErr w:type="gramStart"/>
-      <w:r>
-        <w:rPr>
-          <w:rFonts w:ascii="Times New Roman" w:eastAsia="Times New Roman" w:hAnsi="Times New Roman" w:cs="Times New Roman"/>
-          <w:color w:val="000000"/>
-          <w:sz w:val="24"/>
-          <w:szCs w:val="24"/>
-        </w:rPr>
-        <w:t>e.g.</w:t>
-      </w:r>
-      <w:proofErr w:type="gramEnd"/>
+        <w:t xml:space="preserve"> [e.g.</w:t>
+      </w:r>
+      <w:ins w:id="93" w:author="Microsoft Office User" w:date="2020-12-21T12:08:00Z">
+        <w:r>
+          <w:rPr>
+            <w:rFonts w:ascii="Times New Roman" w:eastAsia="Times New Roman" w:hAnsi="Times New Roman" w:cs="Times New Roman"/>
+            <w:color w:val="000000"/>
+            <w:sz w:val="24"/>
+            <w:szCs w:val="24"/>
+          </w:rPr>
+          <w:t>,</w:t>
+        </w:r>
+      </w:ins>
       <w:r>
         <w:rPr>
           <w:rFonts w:ascii="Times New Roman" w:eastAsia="Times New Roman" w:hAnsi="Times New Roman" w:cs="Times New Roman"/>
@@ -1293,7 +2687,49 @@
           <w:sz w:val="24"/>
           <w:szCs w:val="24"/>
         </w:rPr>
-        <w:t xml:space="preserve">. Another science area that John has pioneered is the study of </w:t>
+        <w:t xml:space="preserve">. Another </w:t>
+      </w:r>
+      <w:del w:id="94" w:author="Microsoft Office User" w:date="2020-12-21T12:08:00Z">
+        <w:r>
+          <w:rPr>
+            <w:rFonts w:ascii="Times New Roman" w:eastAsia="Times New Roman" w:hAnsi="Times New Roman" w:cs="Times New Roman"/>
+            <w:color w:val="000000"/>
+            <w:sz w:val="24"/>
+            <w:szCs w:val="24"/>
+          </w:rPr>
+          <w:delText>scien</w:delText>
+        </w:r>
+      </w:del>
+      <w:ins w:id="95" w:author="Microsoft Office User" w:date="2020-12-21T12:08:00Z">
+        <w:r>
+          <w:rPr>
+            <w:rFonts w:ascii="Times New Roman" w:eastAsia="Times New Roman" w:hAnsi="Times New Roman" w:cs="Times New Roman"/>
+            <w:color w:val="000000"/>
+            <w:sz w:val="24"/>
+            <w:szCs w:val="24"/>
+          </w:rPr>
+          <w:t xml:space="preserve">scientific field </w:t>
+        </w:r>
+      </w:ins>
+      <w:del w:id="96" w:author="Microsoft Office User" w:date="2020-12-21T12:08:00Z">
+        <w:r>
+          <w:rPr>
+            <w:rFonts w:ascii="Times New Roman" w:eastAsia="Times New Roman" w:hAnsi="Times New Roman" w:cs="Times New Roman"/>
+            <w:color w:val="000000"/>
+            <w:sz w:val="24"/>
+            <w:szCs w:val="24"/>
+          </w:rPr>
+          <w:delText xml:space="preserve">ce area </w:delText>
+        </w:r>
+      </w:del>
+      <w:r>
+        <w:rPr>
+          <w:rFonts w:ascii="Times New Roman" w:eastAsia="Times New Roman" w:hAnsi="Times New Roman" w:cs="Times New Roman"/>
+          <w:color w:val="000000"/>
+          <w:sz w:val="24"/>
+          <w:szCs w:val="24"/>
+        </w:rPr>
+        <w:t xml:space="preserve">that John has pioneered is the study of </w:t>
       </w:r>
       <w:r>
         <w:rPr>
@@ -1404,7 +2840,47 @@
           <w:sz w:val="24"/>
           <w:szCs w:val="24"/>
         </w:rPr>
-        <w:t xml:space="preserve"> service contribution to the community truly deserves recognition: John’s commitment to, and promotion of, diversity. </w:t>
+        <w:t xml:space="preserve"> </w:t>
+      </w:r>
+      <w:del w:id="97" w:author="Microsoft Office User" w:date="2020-12-21T12:13:00Z">
+        <w:r>
+          <w:rPr>
+            <w:rFonts w:ascii="Times New Roman" w:eastAsia="Times New Roman" w:hAnsi="Times New Roman" w:cs="Times New Roman"/>
+            <w:color w:val="000000"/>
+            <w:sz w:val="24"/>
+            <w:szCs w:val="24"/>
+          </w:rPr>
+          <w:delText xml:space="preserve">service contribution to the </w:delText>
+        </w:r>
+      </w:del>
+      <w:r>
+        <w:rPr>
+          <w:rFonts w:ascii="Times New Roman" w:eastAsia="Times New Roman" w:hAnsi="Times New Roman" w:cs="Times New Roman"/>
+          <w:color w:val="000000"/>
+          <w:sz w:val="24"/>
+          <w:szCs w:val="24"/>
+        </w:rPr>
+        <w:t>community</w:t>
+      </w:r>
+      <w:ins w:id="98" w:author="Microsoft Office User" w:date="2020-12-21T12:13:00Z">
+        <w:r>
+          <w:rPr>
+            <w:rFonts w:ascii="Times New Roman" w:eastAsia="Times New Roman" w:hAnsi="Times New Roman" w:cs="Times New Roman"/>
+            <w:color w:val="000000"/>
+            <w:sz w:val="24"/>
+            <w:szCs w:val="24"/>
+          </w:rPr>
+          <w:t xml:space="preserve"> contributions</w:t>
+        </w:r>
+      </w:ins>
+      <w:r>
+        <w:rPr>
+          <w:rFonts w:ascii="Times New Roman" w:eastAsia="Times New Roman" w:hAnsi="Times New Roman" w:cs="Times New Roman"/>
+          <w:color w:val="000000"/>
+          <w:sz w:val="24"/>
+          <w:szCs w:val="24"/>
+        </w:rPr>
+        <w:t xml:space="preserve"> truly deserves recognition: John’s commitment to, and promotion of, diversity. </w:t>
       </w:r>
       <w:r>
         <w:rPr>
@@ -1521,88 +2997,169 @@
           <w:sz w:val="24"/>
           <w:szCs w:val="24"/>
         </w:rPr>
-        <w:t xml:space="preserve"> recognizable names on papers, he routinely calls out the work done by his collaborators and tries to ensure that they get the credit they deserve, and </w:t>
-      </w:r>
-      <w:r>
-        <w:rPr>
-          <w:rFonts w:ascii="Times New Roman" w:eastAsia="Times New Roman" w:hAnsi="Times New Roman" w:cs="Times New Roman"/>
-          <w:color w:val="000000"/>
-          <w:sz w:val="24"/>
-          <w:szCs w:val="24"/>
-        </w:rPr>
-        <w:t xml:space="preserve">that </w:t>
-      </w:r>
-      <w:r>
-        <w:rPr>
-          <w:rFonts w:ascii="Times New Roman" w:eastAsia="Times New Roman" w:hAnsi="Times New Roman" w:cs="Times New Roman"/>
-          <w:color w:val="000000"/>
-          <w:sz w:val="24"/>
-          <w:szCs w:val="24"/>
-        </w:rPr>
-        <w:t>he is not unduly given more credit than he deserves</w:t>
-      </w:r>
-      <w:r>
-        <w:rPr>
-          <w:rFonts w:ascii="Times New Roman" w:eastAsia="Times New Roman" w:hAnsi="Times New Roman" w:cs="Times New Roman"/>
-          <w:color w:val="000000"/>
-          <w:sz w:val="24"/>
-          <w:szCs w:val="24"/>
-        </w:rPr>
-        <w:t xml:space="preserve"> [See CV section Presentations – “How Using Team Science Ensured Safe Space-Time Travel” Plenary at the AGU meeting 1920, and 2020]</w:t>
-      </w:r>
-      <w:r>
-        <w:rPr>
-          <w:rFonts w:ascii="Times New Roman" w:eastAsia="Times New Roman" w:hAnsi="Times New Roman" w:cs="Times New Roman"/>
-          <w:color w:val="000000"/>
-          <w:sz w:val="24"/>
-          <w:szCs w:val="24"/>
-        </w:rPr>
-        <w:t xml:space="preserve">. </w:t>
-      </w:r>
-      <w:r>
-        <w:rPr>
-          <w:rFonts w:ascii="Times New Roman" w:eastAsia="Times New Roman" w:hAnsi="Times New Roman" w:cs="Times New Roman"/>
-          <w:color w:val="000000"/>
-          <w:sz w:val="24"/>
-          <w:szCs w:val="24"/>
-        </w:rPr>
-        <w:t>John</w:t>
-      </w:r>
-      <w:r>
-        <w:rPr>
-          <w:rFonts w:ascii="Times New Roman" w:eastAsia="Times New Roman" w:hAnsi="Times New Roman" w:cs="Times New Roman"/>
-          <w:color w:val="000000"/>
-          <w:sz w:val="24"/>
-          <w:szCs w:val="24"/>
-        </w:rPr>
-        <w:t xml:space="preserve"> is a true role model </w:t>
-      </w:r>
-      <w:r>
-        <w:rPr>
-          <w:rFonts w:ascii="Times New Roman" w:eastAsia="Times New Roman" w:hAnsi="Times New Roman" w:cs="Times New Roman"/>
-          <w:color w:val="000000"/>
-          <w:sz w:val="24"/>
-          <w:szCs w:val="24"/>
-        </w:rPr>
-        <w:t>of</w:t>
-      </w:r>
-      <w:r>
-        <w:rPr>
-          <w:rFonts w:ascii="Times New Roman" w:eastAsia="Times New Roman" w:hAnsi="Times New Roman" w:cs="Times New Roman"/>
-          <w:color w:val="000000"/>
-          <w:sz w:val="24"/>
-          <w:szCs w:val="24"/>
-        </w:rPr>
-        <w:t xml:space="preserve"> how to be a good </w:t>
-      </w:r>
-      <w:r>
-        <w:rPr>
-          <w:rFonts w:ascii="Times New Roman" w:eastAsia="Times New Roman" w:hAnsi="Times New Roman" w:cs="Times New Roman"/>
-          <w:color w:val="000000"/>
-          <w:sz w:val="24"/>
-          <w:szCs w:val="24"/>
-        </w:rPr>
-        <w:t>Collaborator</w:t>
+        <w:t xml:space="preserve"> recognizable names on papers, he routinely calls out the work done by his collaborators </w:t>
+      </w:r>
+      <w:ins w:id="99" w:author="Microsoft Office User" w:date="2020-12-21T12:11:00Z">
+        <w:r>
+          <w:rPr>
+            <w:rFonts w:ascii="Times New Roman" w:eastAsia="Times New Roman" w:hAnsi="Times New Roman" w:cs="Times New Roman"/>
+            <w:color w:val="000000"/>
+            <w:sz w:val="24"/>
+            <w:szCs w:val="24"/>
+          </w:rPr>
+          <w:t xml:space="preserve">in his own presentations </w:t>
+        </w:r>
+      </w:ins>
+      <w:r>
+        <w:rPr>
+          <w:rFonts w:ascii="Times New Roman" w:eastAsia="Times New Roman" w:hAnsi="Times New Roman" w:cs="Times New Roman"/>
+          <w:color w:val="000000"/>
+          <w:sz w:val="24"/>
+          <w:szCs w:val="24"/>
+        </w:rPr>
+        <w:t xml:space="preserve">and </w:t>
+      </w:r>
+      <w:del w:id="100" w:author="Microsoft Office User" w:date="2020-12-21T12:11:00Z">
+        <w:r>
+          <w:rPr>
+            <w:rFonts w:ascii="Times New Roman" w:eastAsia="Times New Roman" w:hAnsi="Times New Roman" w:cs="Times New Roman"/>
+            <w:color w:val="000000"/>
+            <w:sz w:val="24"/>
+            <w:szCs w:val="24"/>
+          </w:rPr>
+          <w:delText>tries to ensure that they get the</w:delText>
+        </w:r>
+      </w:del>
+      <w:ins w:id="101" w:author="Microsoft Office User" w:date="2020-12-21T12:11:00Z">
+        <w:r>
+          <w:rPr>
+            <w:rFonts w:ascii="Times New Roman" w:eastAsia="Times New Roman" w:hAnsi="Times New Roman" w:cs="Times New Roman"/>
+            <w:color w:val="000000"/>
+            <w:sz w:val="24"/>
+            <w:szCs w:val="24"/>
+          </w:rPr>
+          <w:t xml:space="preserve">(as noted by more than one conference </w:t>
+        </w:r>
+      </w:ins>
+      <w:ins w:id="102" w:author="Microsoft Office User" w:date="2020-12-21T12:12:00Z">
+        <w:r>
+          <w:rPr>
+            <w:rFonts w:ascii="Times New Roman" w:eastAsia="Times New Roman" w:hAnsi="Times New Roman" w:cs="Times New Roman"/>
+            <w:color w:val="000000"/>
+            <w:sz w:val="24"/>
+            <w:szCs w:val="24"/>
+          </w:rPr>
+          <w:t>convener</w:t>
+        </w:r>
+      </w:ins>
+      <w:ins w:id="103" w:author="Microsoft Office User" w:date="2020-12-21T12:11:00Z">
+        <w:r>
+          <w:rPr>
+            <w:rFonts w:ascii="Times New Roman" w:eastAsia="Times New Roman" w:hAnsi="Times New Roman" w:cs="Times New Roman"/>
+            <w:color w:val="000000"/>
+            <w:sz w:val="24"/>
+            <w:szCs w:val="24"/>
+          </w:rPr>
+          <w:t>) will re-direct</w:t>
+        </w:r>
+      </w:ins>
+      <w:r>
+        <w:rPr>
+          <w:rFonts w:ascii="Times New Roman" w:eastAsia="Times New Roman" w:hAnsi="Times New Roman" w:cs="Times New Roman"/>
+          <w:color w:val="000000"/>
+          <w:sz w:val="24"/>
+          <w:szCs w:val="24"/>
+        </w:rPr>
+        <w:t xml:space="preserve"> credit </w:t>
+      </w:r>
+      <w:ins w:id="104" w:author="Microsoft Office User" w:date="2020-12-21T12:12:00Z">
+        <w:r>
+          <w:rPr>
+            <w:rFonts w:ascii="Times New Roman" w:eastAsia="Times New Roman" w:hAnsi="Times New Roman" w:cs="Times New Roman"/>
+            <w:color w:val="000000"/>
+            <w:sz w:val="24"/>
+            <w:szCs w:val="24"/>
+          </w:rPr>
+          <w:t xml:space="preserve">for work mistakenly attributed to him by his peers </w:t>
+        </w:r>
+      </w:ins>
+      <w:ins w:id="105" w:author="Microsoft Office User" w:date="2020-12-21T12:13:00Z">
+        <w:r>
+          <w:rPr>
+            <w:rFonts w:ascii="Times New Roman" w:eastAsia="Times New Roman" w:hAnsi="Times New Roman" w:cs="Times New Roman"/>
+            <w:color w:val="000000"/>
+            <w:sz w:val="24"/>
+            <w:szCs w:val="24"/>
+          </w:rPr>
+          <w:t xml:space="preserve">to his collaborators when appropriate </w:t>
+        </w:r>
+      </w:ins>
+      <w:del w:id="106" w:author="Microsoft Office User" w:date="2020-12-21T12:13:00Z">
+        <w:r>
+          <w:rPr>
+            <w:rFonts w:ascii="Times New Roman" w:eastAsia="Times New Roman" w:hAnsi="Times New Roman" w:cs="Times New Roman"/>
+            <w:color w:val="000000"/>
+            <w:sz w:val="24"/>
+            <w:szCs w:val="24"/>
+          </w:rPr>
+          <w:delText xml:space="preserve">they deserve, and </w:delText>
+        </w:r>
+        <w:r>
+          <w:rPr>
+            <w:rFonts w:ascii="Times New Roman" w:eastAsia="Times New Roman" w:hAnsi="Times New Roman" w:cs="Times New Roman"/>
+            <w:color w:val="000000"/>
+            <w:sz w:val="24"/>
+            <w:szCs w:val="24"/>
+          </w:rPr>
+          <w:delText xml:space="preserve">that </w:delText>
+        </w:r>
+        <w:r>
+          <w:rPr>
+            <w:rFonts w:ascii="Times New Roman" w:eastAsia="Times New Roman" w:hAnsi="Times New Roman" w:cs="Times New Roman"/>
+            <w:color w:val="000000"/>
+            <w:sz w:val="24"/>
+            <w:szCs w:val="24"/>
+          </w:rPr>
+          <w:delText>he is not unduly given more credit than he deserves</w:delText>
+        </w:r>
+        <w:r>
+          <w:rPr>
+            <w:rFonts w:ascii="Times New Roman" w:eastAsia="Times New Roman" w:hAnsi="Times New Roman" w:cs="Times New Roman"/>
+            <w:color w:val="000000"/>
+            <w:sz w:val="24"/>
+            <w:szCs w:val="24"/>
+          </w:rPr>
+          <w:delText xml:space="preserve"> </w:delText>
+        </w:r>
+      </w:del>
+      <w:r>
+        <w:rPr>
+          <w:rFonts w:ascii="Times New Roman" w:eastAsia="Times New Roman" w:hAnsi="Times New Roman" w:cs="Times New Roman"/>
+          <w:color w:val="000000"/>
+          <w:sz w:val="24"/>
+          <w:szCs w:val="24"/>
+        </w:rPr>
+        <w:t xml:space="preserve">[See CV section Presentations – “How Using Team Science Ensured Safe Space-Time Travel” Plenary at the </w:t>
+      </w:r>
+      <w:ins w:id="107" w:author="Microsoft Office User" w:date="2020-12-21T12:09:00Z">
+        <w:r>
+          <w:rPr>
+            <w:rFonts w:ascii="Times New Roman" w:eastAsia="Times New Roman" w:hAnsi="Times New Roman" w:cs="Times New Roman"/>
+            <w:color w:val="000000"/>
+            <w:sz w:val="24"/>
+            <w:szCs w:val="24"/>
+          </w:rPr>
+          <w:t xml:space="preserve">Fall </w:t>
+        </w:r>
+      </w:ins>
+      <w:r>
+        <w:rPr>
+          <w:rFonts w:ascii="Times New Roman" w:eastAsia="Times New Roman" w:hAnsi="Times New Roman" w:cs="Times New Roman"/>
+          <w:color w:val="000000"/>
+          <w:sz w:val="24"/>
+          <w:szCs w:val="24"/>
+        </w:rPr>
+        <w:t>AGU meeting 1920, and 2020]</w:t>
       </w:r>
       <w:r>
         <w:rPr>
@@ -1613,6 +3170,71 @@
         </w:rPr>
         <w:t>.</w:t>
       </w:r>
+      <w:del w:id="108" w:author="Microsoft Office User" w:date="2020-12-21T12:13:00Z">
+        <w:r>
+          <w:rPr>
+            <w:rFonts w:ascii="Times New Roman" w:eastAsia="Times New Roman" w:hAnsi="Times New Roman" w:cs="Times New Roman"/>
+            <w:color w:val="000000"/>
+            <w:sz w:val="24"/>
+            <w:szCs w:val="24"/>
+          </w:rPr>
+          <w:delText xml:space="preserve"> </w:delText>
+        </w:r>
+        <w:r>
+          <w:rPr>
+            <w:rFonts w:ascii="Times New Roman" w:eastAsia="Times New Roman" w:hAnsi="Times New Roman" w:cs="Times New Roman"/>
+            <w:color w:val="000000"/>
+            <w:sz w:val="24"/>
+            <w:szCs w:val="24"/>
+          </w:rPr>
+          <w:delText>John</w:delText>
+        </w:r>
+        <w:r>
+          <w:rPr>
+            <w:rFonts w:ascii="Times New Roman" w:eastAsia="Times New Roman" w:hAnsi="Times New Roman" w:cs="Times New Roman"/>
+            <w:color w:val="000000"/>
+            <w:sz w:val="24"/>
+            <w:szCs w:val="24"/>
+          </w:rPr>
+          <w:delText xml:space="preserve"> is a true role model </w:delText>
+        </w:r>
+        <w:r>
+          <w:rPr>
+            <w:rFonts w:ascii="Times New Roman" w:eastAsia="Times New Roman" w:hAnsi="Times New Roman" w:cs="Times New Roman"/>
+            <w:color w:val="000000"/>
+            <w:sz w:val="24"/>
+            <w:szCs w:val="24"/>
+          </w:rPr>
+          <w:delText>of</w:delText>
+        </w:r>
+        <w:r>
+          <w:rPr>
+            <w:rFonts w:ascii="Times New Roman" w:eastAsia="Times New Roman" w:hAnsi="Times New Roman" w:cs="Times New Roman"/>
+            <w:color w:val="000000"/>
+            <w:sz w:val="24"/>
+            <w:szCs w:val="24"/>
+          </w:rPr>
+          <w:delText xml:space="preserve"> how to be a good </w:delText>
+        </w:r>
+        <w:r>
+          <w:rPr>
+            <w:rFonts w:ascii="Times New Roman" w:eastAsia="Times New Roman" w:hAnsi="Times New Roman" w:cs="Times New Roman"/>
+            <w:color w:val="000000"/>
+            <w:sz w:val="24"/>
+            <w:szCs w:val="24"/>
+          </w:rPr>
+          <w:delText>Collaborator</w:delText>
+        </w:r>
+        <w:r>
+          <w:rPr>
+            <w:rFonts w:ascii="Times New Roman" w:eastAsia="Times New Roman" w:hAnsi="Times New Roman" w:cs="Times New Roman"/>
+            <w:color w:val="000000"/>
+            <w:sz w:val="24"/>
+            <w:szCs w:val="24"/>
+          </w:rPr>
+          <w:delText>.</w:delText>
+        </w:r>
+      </w:del>
     </w:p>
     <w:p>
       <w:pPr>
@@ -1623,42 +3245,188 @@
           <w:szCs w:val="24"/>
         </w:rPr>
       </w:pPr>
-      <w:r>
-        <w:rPr>
-          <w:rFonts w:ascii="Times New Roman" w:eastAsia="Times New Roman" w:hAnsi="Times New Roman" w:cs="Times New Roman"/>
-          <w:color w:val="000000"/>
-          <w:sz w:val="24"/>
-          <w:szCs w:val="24"/>
-        </w:rPr>
-        <w:t xml:space="preserve">In summary, Dr. Smith embodies the best ideals of the Society Fellowship: contributions to science with a broad impact, unparalleled </w:t>
-      </w:r>
-      <w:r>
-        <w:rPr>
-          <w:rFonts w:ascii="Times New Roman" w:eastAsia="Times New Roman" w:hAnsi="Times New Roman" w:cs="Times New Roman"/>
-          <w:color w:val="000000"/>
-          <w:sz w:val="24"/>
-          <w:szCs w:val="24"/>
-        </w:rPr>
-        <w:t xml:space="preserve">and humble </w:t>
-      </w:r>
-      <w:r>
-        <w:rPr>
-          <w:rFonts w:ascii="Times New Roman" w:eastAsia="Times New Roman" w:hAnsi="Times New Roman" w:cs="Times New Roman"/>
-          <w:color w:val="000000"/>
-          <w:sz w:val="24"/>
-          <w:szCs w:val="24"/>
-        </w:rPr>
-        <w:t xml:space="preserve">science and community leadership, and </w:t>
-      </w:r>
-      <w:r>
-        <w:rPr>
-          <w:rFonts w:ascii="Times New Roman" w:eastAsia="Times New Roman" w:hAnsi="Times New Roman" w:cs="Times New Roman"/>
-          <w:color w:val="000000"/>
-          <w:sz w:val="24"/>
-          <w:szCs w:val="24"/>
-        </w:rPr>
-        <w:t>continued service to the field</w:t>
-      </w:r>
+      <w:del w:id="109" w:author="Microsoft Office User" w:date="2020-12-21T12:15:00Z">
+        <w:r>
+          <w:rPr>
+            <w:rFonts w:ascii="Times New Roman" w:eastAsia="Times New Roman" w:hAnsi="Times New Roman" w:cs="Times New Roman"/>
+            <w:color w:val="000000"/>
+            <w:sz w:val="24"/>
+            <w:szCs w:val="24"/>
+          </w:rPr>
+          <w:delText xml:space="preserve">In summary, </w:delText>
+        </w:r>
+      </w:del>
+      <w:r>
+        <w:rPr>
+          <w:rFonts w:ascii="Times New Roman" w:eastAsia="Times New Roman" w:hAnsi="Times New Roman" w:cs="Times New Roman"/>
+          <w:color w:val="000000"/>
+          <w:sz w:val="24"/>
+          <w:szCs w:val="24"/>
+        </w:rPr>
+        <w:t>Dr. Smith embodies the best ideals of the Society Fellowship: contributions to science with a broad impact</w:t>
+      </w:r>
+      <w:ins w:id="110" w:author="Microsoft Office User" w:date="2020-12-21T12:15:00Z">
+        <w:r>
+          <w:rPr>
+            <w:rFonts w:ascii="Times New Roman" w:eastAsia="Times New Roman" w:hAnsi="Times New Roman" w:cs="Times New Roman"/>
+            <w:color w:val="000000"/>
+            <w:sz w:val="24"/>
+            <w:szCs w:val="24"/>
+          </w:rPr>
+          <w:t xml:space="preserve"> and </w:t>
+        </w:r>
+      </w:ins>
+      <w:del w:id="111" w:author="Microsoft Office User" w:date="2020-12-21T12:15:00Z">
+        <w:r>
+          <w:rPr>
+            <w:rFonts w:ascii="Times New Roman" w:eastAsia="Times New Roman" w:hAnsi="Times New Roman" w:cs="Times New Roman"/>
+            <w:color w:val="000000"/>
+            <w:sz w:val="24"/>
+            <w:szCs w:val="24"/>
+          </w:rPr>
+          <w:delText xml:space="preserve">, </w:delText>
+        </w:r>
+      </w:del>
+      <w:r>
+        <w:rPr>
+          <w:rFonts w:ascii="Times New Roman" w:eastAsia="Times New Roman" w:hAnsi="Times New Roman" w:cs="Times New Roman"/>
+          <w:color w:val="000000"/>
+          <w:sz w:val="24"/>
+          <w:szCs w:val="24"/>
+        </w:rPr>
+        <w:t>unparalleled</w:t>
+      </w:r>
+      <w:ins w:id="112" w:author="Microsoft Office User" w:date="2020-12-21T12:15:00Z">
+        <w:r>
+          <w:rPr>
+            <w:rFonts w:ascii="Times New Roman" w:eastAsia="Times New Roman" w:hAnsi="Times New Roman" w:cs="Times New Roman"/>
+            <w:color w:val="000000"/>
+            <w:sz w:val="24"/>
+            <w:szCs w:val="24"/>
+          </w:rPr>
+          <w:t>,</w:t>
+        </w:r>
+      </w:ins>
+      <w:del w:id="113" w:author="Microsoft Office User" w:date="2020-12-21T12:15:00Z">
+        <w:r>
+          <w:rPr>
+            <w:rFonts w:ascii="Times New Roman" w:eastAsia="Times New Roman" w:hAnsi="Times New Roman" w:cs="Times New Roman"/>
+            <w:color w:val="000000"/>
+            <w:sz w:val="24"/>
+            <w:szCs w:val="24"/>
+          </w:rPr>
+          <w:delText xml:space="preserve"> </w:delText>
+        </w:r>
+        <w:r>
+          <w:rPr>
+            <w:rFonts w:ascii="Times New Roman" w:eastAsia="Times New Roman" w:hAnsi="Times New Roman" w:cs="Times New Roman"/>
+            <w:color w:val="000000"/>
+            <w:sz w:val="24"/>
+            <w:szCs w:val="24"/>
+          </w:rPr>
+          <w:delText>and</w:delText>
+        </w:r>
+      </w:del>
+      <w:r>
+        <w:rPr>
+          <w:rFonts w:ascii="Times New Roman" w:eastAsia="Times New Roman" w:hAnsi="Times New Roman" w:cs="Times New Roman"/>
+          <w:color w:val="000000"/>
+          <w:sz w:val="24"/>
+          <w:szCs w:val="24"/>
+        </w:rPr>
+        <w:t xml:space="preserve"> humble</w:t>
+      </w:r>
+      <w:ins w:id="114" w:author="Microsoft Office User" w:date="2020-12-21T12:15:00Z">
+        <w:r>
+          <w:rPr>
+            <w:rFonts w:ascii="Times New Roman" w:eastAsia="Times New Roman" w:hAnsi="Times New Roman" w:cs="Times New Roman"/>
+            <w:color w:val="000000"/>
+            <w:sz w:val="24"/>
+            <w:szCs w:val="24"/>
+          </w:rPr>
+          <w:t>, an</w:t>
+        </w:r>
+      </w:ins>
+      <w:ins w:id="115" w:author="Microsoft Office User" w:date="2020-12-21T12:16:00Z">
+        <w:r>
+          <w:rPr>
+            <w:rFonts w:ascii="Times New Roman" w:eastAsia="Times New Roman" w:hAnsi="Times New Roman" w:cs="Times New Roman"/>
+            <w:color w:val="000000"/>
+            <w:sz w:val="24"/>
+            <w:szCs w:val="24"/>
+          </w:rPr>
+          <w:t>d sustained</w:t>
+        </w:r>
+      </w:ins>
+      <w:r>
+        <w:rPr>
+          <w:rFonts w:ascii="Times New Roman" w:eastAsia="Times New Roman" w:hAnsi="Times New Roman" w:cs="Times New Roman"/>
+          <w:color w:val="000000"/>
+          <w:sz w:val="24"/>
+          <w:szCs w:val="24"/>
+        </w:rPr>
+        <w:t xml:space="preserve"> </w:t>
+      </w:r>
+      <w:r>
+        <w:rPr>
+          <w:rFonts w:ascii="Times New Roman" w:eastAsia="Times New Roman" w:hAnsi="Times New Roman" w:cs="Times New Roman"/>
+          <w:color w:val="000000"/>
+          <w:sz w:val="24"/>
+          <w:szCs w:val="24"/>
+        </w:rPr>
+        <w:t>scien</w:t>
+      </w:r>
+      <w:ins w:id="116" w:author="Microsoft Office User" w:date="2020-12-21T12:14:00Z">
+        <w:r>
+          <w:rPr>
+            <w:rFonts w:ascii="Times New Roman" w:eastAsia="Times New Roman" w:hAnsi="Times New Roman" w:cs="Times New Roman"/>
+            <w:color w:val="000000"/>
+            <w:sz w:val="24"/>
+            <w:szCs w:val="24"/>
+          </w:rPr>
+          <w:t>tific</w:t>
+        </w:r>
+      </w:ins>
+      <w:del w:id="117" w:author="Microsoft Office User" w:date="2020-12-21T12:14:00Z">
+        <w:r>
+          <w:rPr>
+            <w:rFonts w:ascii="Times New Roman" w:eastAsia="Times New Roman" w:hAnsi="Times New Roman" w:cs="Times New Roman"/>
+            <w:color w:val="000000"/>
+            <w:sz w:val="24"/>
+            <w:szCs w:val="24"/>
+          </w:rPr>
+          <w:delText>ce</w:delText>
+        </w:r>
+      </w:del>
+      <w:r>
+        <w:rPr>
+          <w:rFonts w:ascii="Times New Roman" w:eastAsia="Times New Roman" w:hAnsi="Times New Roman" w:cs="Times New Roman"/>
+          <w:color w:val="000000"/>
+          <w:sz w:val="24"/>
+          <w:szCs w:val="24"/>
+        </w:rPr>
+        <w:t xml:space="preserve"> and community leadership</w:t>
+      </w:r>
+      <w:del w:id="118" w:author="Microsoft Office User" w:date="2020-12-21T12:16:00Z">
+        <w:r>
+          <w:rPr>
+            <w:rFonts w:ascii="Times New Roman" w:eastAsia="Times New Roman" w:hAnsi="Times New Roman" w:cs="Times New Roman"/>
+            <w:color w:val="000000"/>
+            <w:sz w:val="24"/>
+            <w:szCs w:val="24"/>
+          </w:rPr>
+          <w:delText xml:space="preserve">, and </w:delText>
+        </w:r>
+        <w:r>
+          <w:rPr>
+            <w:rFonts w:ascii="Times New Roman" w:eastAsia="Times New Roman" w:hAnsi="Times New Roman" w:cs="Times New Roman"/>
+            <w:color w:val="000000"/>
+            <w:sz w:val="24"/>
+            <w:szCs w:val="24"/>
+          </w:rPr>
+          <w:delText>continued service to the field</w:delText>
+        </w:r>
+      </w:del>
       <w:r>
         <w:rPr>
           <w:rFonts w:ascii="Times New Roman" w:eastAsia="Times New Roman" w:hAnsi="Times New Roman" w:cs="Times New Roman"/>
@@ -1693,7 +3461,38 @@
           <w:sz w:val="24"/>
           <w:szCs w:val="24"/>
         </w:rPr>
-        <w:t xml:space="preserve"> and embodies the qualities which AGU looks to uphold</w:t>
+        <w:t xml:space="preserve"> and embodies the qualities </w:t>
+      </w:r>
+      <w:del w:id="119" w:author="Microsoft Office User" w:date="2020-12-21T12:14:00Z">
+        <w:r>
+          <w:rPr>
+            <w:rFonts w:ascii="Times New Roman" w:eastAsia="Times New Roman" w:hAnsi="Times New Roman" w:cs="Times New Roman"/>
+            <w:color w:val="000000"/>
+            <w:sz w:val="24"/>
+            <w:szCs w:val="24"/>
+          </w:rPr>
+          <w:delText>which AGU</w:delText>
+        </w:r>
+      </w:del>
+      <w:ins w:id="120" w:author="Microsoft Office User" w:date="2020-12-21T12:14:00Z">
+        <w:r>
+          <w:rPr>
+            <w:rFonts w:ascii="Times New Roman" w:eastAsia="Times New Roman" w:hAnsi="Times New Roman" w:cs="Times New Roman"/>
+            <w:color w:val="000000"/>
+            <w:sz w:val="24"/>
+            <w:szCs w:val="24"/>
+          </w:rPr>
+          <w:t>that the Society</w:t>
+        </w:r>
+      </w:ins>
+      <w:r>
+        <w:rPr>
+          <w:rFonts w:ascii="Times New Roman" w:eastAsia="Times New Roman" w:hAnsi="Times New Roman" w:cs="Times New Roman"/>
+          <w:color w:val="000000"/>
+          <w:sz w:val="24"/>
+          <w:szCs w:val="24"/>
+        </w:rPr>
+        <w:t xml:space="preserve"> looks to uphold</w:t>
       </w:r>
       <w:r>
         <w:rPr>
@@ -1704,15 +3503,17 @@
         </w:rPr>
         <w:t xml:space="preserve">. </w:t>
       </w:r>
-      <w:r>
-        <w:rPr>
-          <w:rFonts w:ascii="Times New Roman" w:eastAsia="Times New Roman" w:hAnsi="Times New Roman" w:cs="Times New Roman"/>
-          <w:color w:val="000000"/>
-          <w:sz w:val="24"/>
-          <w:szCs w:val="24"/>
-        </w:rPr>
-        <w:t xml:space="preserve">His career and character are the type that we hope all young scientists will aspire to. </w:t>
-      </w:r>
+      <w:del w:id="121" w:author="Microsoft Office User" w:date="2020-12-21T12:16:00Z">
+        <w:r>
+          <w:rPr>
+            <w:rFonts w:ascii="Times New Roman" w:eastAsia="Times New Roman" w:hAnsi="Times New Roman" w:cs="Times New Roman"/>
+            <w:color w:val="000000"/>
+            <w:sz w:val="24"/>
+            <w:szCs w:val="24"/>
+          </w:rPr>
+          <w:delText xml:space="preserve">His career and character are the type that we hope all young scientists will aspire to. </w:delText>
+        </w:r>
+      </w:del>
     </w:p>
     <w:p>
       <w:pPr>
@@ -1814,17 +3615,7 @@
           <w:sz w:val="24"/>
           <w:szCs w:val="24"/>
         </w:rPr>
-        <w:t xml:space="preserve">Who, </w:t>
-      </w:r>
-      <w:proofErr w:type="gramStart"/>
-      <w:r>
-        <w:rPr>
-          <w:rFonts w:ascii="Times New Roman" w:eastAsia="Times New Roman" w:hAnsi="Times New Roman" w:cs="Times New Roman"/>
-          <w:color w:val="000000"/>
-          <w:sz w:val="24"/>
-          <w:szCs w:val="24"/>
-        </w:rPr>
-        <w:t>PhD</w:t>
+        <w:t>Who, PhD</w:t>
       </w:r>
       <w:r>
         <w:rPr>
@@ -1835,10 +3626,9 @@
         </w:rPr>
         <w:t> </w:t>
       </w:r>
-      <w:proofErr w:type="gramEnd"/>
     </w:p>
     <w:sectPr>
-      <w:headerReference w:type="default" r:id="rId6"/>
+      <w:headerReference w:type="default" r:id="rId9"/>
       <w:pgSz w:w="12240" w:h="15840"/>
       <w:pgMar w:top="1440" w:right="1440" w:bottom="1440" w:left="1440" w:header="720" w:footer="720" w:gutter="0"/>
       <w:cols w:space="720"/>
@@ -1848,8 +3638,95 @@
 </w:document>
 </file>
 
+<file path=word/comments.xml><?xml version="1.0" encoding="utf-8"?>
+<w:comments xmlns:wpc="http://schemas.microsoft.com/office/word/2010/wordprocessingCanvas" xmlns:cx="http://schemas.microsoft.com/office/drawing/2014/chartex" xmlns:cx1="http://schemas.microsoft.com/office/drawing/2015/9/8/chartex" xmlns:cx2="http://schemas.microsoft.com/office/drawing/2015/10/21/chartex" xmlns:cx3="http://schemas.microsoft.com/office/drawing/2016/5/9/chartex" xmlns:cx4="http://schemas.microsoft.com/office/drawing/2016/5/10/chartex" xmlns:cx5="http://schemas.microsoft.com/office/drawing/2016/5/11/chartex" xmlns:cx6="http://schemas.microsoft.com/office/drawing/2016/5/12/chartex" xmlns:cx7="http://schemas.microsoft.com/office/drawing/2016/5/13/chartex" xmlns:cx8="http://schemas.microsoft.com/office/drawing/2016/5/14/chartex" xmlns:mc="http://schemas.openxmlformats.org/markup-compatibility/2006" xmlns:aink="http://schemas.microsoft.com/office/drawing/2016/ink" xmlns:am3d="http://schemas.microsoft.com/office/drawing/2017/model3d" xmlns:o="urn:schemas-microsoft-com:office:office" xmlns:r="http://schemas.openxmlformats.org/officeDocument/2006/relationships" xmlns:m="http://schemas.openxmlformats.org/officeDocument/2006/math" xmlns:v="urn:schemas-microsoft-com:vml" xmlns:wp14="http://schemas.microsoft.com/office/word/2010/wordprocessingDrawing" xmlns:wp="http://schemas.openxmlformats.org/drawingml/2006/wordprocessingDrawing" xmlns:w10="urn:schemas-microsoft-com:office:word" xmlns:w="http://schemas.openxmlformats.org/wordprocessingml/2006/main" xmlns:w14="http://schemas.microsoft.com/office/word/2010/wordml" xmlns:w15="http://schemas.microsoft.com/office/word/2012/wordml" xmlns:w16cid="http://schemas.microsoft.com/office/word/2016/wordml/cid" xmlns:w16se="http://schemas.microsoft.com/office/word/2015/wordml/symex" xmlns:wpg="http://schemas.microsoft.com/office/word/2010/wordprocessingGroup" xmlns:wpi="http://schemas.microsoft.com/office/word/2010/wordprocessingInk" xmlns:wne="http://schemas.microsoft.com/office/word/2006/wordml" xmlns:wps="http://schemas.microsoft.com/office/word/2010/wordprocessingShape" mc:Ignorable="w14 w15 w16se w16cid wp14">
+  <w:comment w:id="16" w:author="Microsoft Office User" w:date="2020-12-21T11:44:00Z" w:initials="MOU">
+    <w:p>
+      <w:pPr>
+        <w:pStyle w:val="CommentText"/>
+      </w:pPr>
+      <w:r>
+        <w:rPr>
+          <w:rStyle w:val="CommentReference"/>
+        </w:rPr>
+        <w:annotationRef/>
+      </w:r>
+      <w:r>
+        <w:t>Not sure about this… maybe make it more specific?</w:t>
+      </w:r>
+    </w:p>
+  </w:comment>
+  <w:comment w:id="22" w:author="Microsoft Office User" w:date="2020-12-21T11:46:00Z" w:initials="MOU">
+    <w:p>
+      <w:pPr>
+        <w:pStyle w:val="CommentText"/>
+      </w:pPr>
+      <w:r>
+        <w:rPr>
+          <w:rStyle w:val="CommentReference"/>
+        </w:rPr>
+        <w:annotationRef/>
+      </w:r>
+      <w:r>
+        <w:t>Either both or neither should be capitalized</w:t>
+      </w:r>
+    </w:p>
+  </w:comment>
+  <w:comment w:id="42" w:author="Microsoft Office User" w:date="2020-12-21T11:49:00Z" w:initials="MOU">
+    <w:p>
+      <w:pPr>
+        <w:pStyle w:val="CommentText"/>
+      </w:pPr>
+      <w:r>
+        <w:rPr>
+          <w:rStyle w:val="CommentReference"/>
+        </w:rPr>
+        <w:annotationRef/>
+      </w:r>
+      <w:r>
+        <w:t>Seems awkward, but not sure how to fix it…</w:t>
+      </w:r>
+    </w:p>
+  </w:comment>
+  <w:comment w:id="78" w:author="Microsoft Office User" w:date="2020-12-21T12:05:00Z" w:initials="MOU">
+    <w:p>
+      <w:pPr>
+        <w:pStyle w:val="CommentText"/>
+      </w:pPr>
+      <w:r>
+        <w:rPr>
+          <w:rStyle w:val="CommentReference"/>
+        </w:rPr>
+        <w:annotationRef/>
+      </w:r>
+      <w:r>
+        <w:t>I based this off of Jackson</w:t>
+      </w:r>
+    </w:p>
+  </w:comment>
+</w:comments>
+</file>
+
+<file path=word/commentsExtended.xml><?xml version="1.0" encoding="utf-8"?>
+<w15:commentsEx xmlns:wpc="http://schemas.microsoft.com/office/word/2010/wordprocessingCanvas" xmlns:cx="http://schemas.microsoft.com/office/drawing/2014/chartex" xmlns:cx1="http://schemas.microsoft.com/office/drawing/2015/9/8/chartex" xmlns:cx2="http://schemas.microsoft.com/office/drawing/2015/10/21/chartex" xmlns:cx3="http://schemas.microsoft.com/office/drawing/2016/5/9/chartex" xmlns:cx4="http://schemas.microsoft.com/office/drawing/2016/5/10/chartex" xmlns:cx5="http://schemas.microsoft.com/office/drawing/2016/5/11/chartex" xmlns:cx6="http://schemas.microsoft.com/office/drawing/2016/5/12/chartex" xmlns:cx7="http://schemas.microsoft.com/office/drawing/2016/5/13/chartex" xmlns:cx8="http://schemas.microsoft.com/office/drawing/2016/5/14/chartex" xmlns:mc="http://schemas.openxmlformats.org/markup-compatibility/2006" xmlns:aink="http://schemas.microsoft.com/office/drawing/2016/ink" xmlns:am3d="http://schemas.microsoft.com/office/drawing/2017/model3d" xmlns:o="urn:schemas-microsoft-com:office:office" xmlns:r="http://schemas.openxmlformats.org/officeDocument/2006/relationships" xmlns:m="http://schemas.openxmlformats.org/officeDocument/2006/math" xmlns:v="urn:schemas-microsoft-com:vml" xmlns:wp14="http://schemas.microsoft.com/office/word/2010/wordprocessingDrawing" xmlns:wp="http://schemas.openxmlformats.org/drawingml/2006/wordprocessingDrawing" xmlns:w10="urn:schemas-microsoft-com:office:word" xmlns:w="http://schemas.openxmlformats.org/wordprocessingml/2006/main" xmlns:w14="http://schemas.microsoft.com/office/word/2010/wordml" xmlns:w15="http://schemas.microsoft.com/office/word/2012/wordml" xmlns:w16cid="http://schemas.microsoft.com/office/word/2016/wordml/cid" xmlns:w16se="http://schemas.microsoft.com/office/word/2015/wordml/symex" xmlns:wpg="http://schemas.microsoft.com/office/word/2010/wordprocessingGroup" xmlns:wpi="http://schemas.microsoft.com/office/word/2010/wordprocessingInk" xmlns:wne="http://schemas.microsoft.com/office/word/2006/wordml" xmlns:wps="http://schemas.microsoft.com/office/word/2010/wordprocessingShape" mc:Ignorable="w14 w15 w16se w16cid wp14">
+  <w15:commentEx w15:paraId="672FABA3" w15:done="0"/>
+  <w15:commentEx w15:paraId="0143839D" w15:done="0"/>
+  <w15:commentEx w15:paraId="4B21B0A1" w15:done="0"/>
+  <w15:commentEx w15:paraId="22354FD6" w15:done="0"/>
+</w15:commentsEx>
+</file>
+
+<file path=word/commentsIds.xml><?xml version="1.0" encoding="utf-8"?>
+<w16cid:commentsIds xmlns:wpc="http://schemas.microsoft.com/office/word/2010/wordprocessingCanvas" xmlns:cx="http://schemas.microsoft.com/office/drawing/2014/chartex" xmlns:cx1="http://schemas.microsoft.com/office/drawing/2015/9/8/chartex" xmlns:cx2="http://schemas.microsoft.com/office/drawing/2015/10/21/chartex" xmlns:cx3="http://schemas.microsoft.com/office/drawing/2016/5/9/chartex" xmlns:cx4="http://schemas.microsoft.com/office/drawing/2016/5/10/chartex" xmlns:cx5="http://schemas.microsoft.com/office/drawing/2016/5/11/chartex" xmlns:cx6="http://schemas.microsoft.com/office/drawing/2016/5/12/chartex" xmlns:cx7="http://schemas.microsoft.com/office/drawing/2016/5/13/chartex" xmlns:cx8="http://schemas.microsoft.com/office/drawing/2016/5/14/chartex" xmlns:mc="http://schemas.openxmlformats.org/markup-compatibility/2006" xmlns:aink="http://schemas.microsoft.com/office/drawing/2016/ink" xmlns:am3d="http://schemas.microsoft.com/office/drawing/2017/model3d" xmlns:o="urn:schemas-microsoft-com:office:office" xmlns:r="http://schemas.openxmlformats.org/officeDocument/2006/relationships" xmlns:m="http://schemas.openxmlformats.org/officeDocument/2006/math" xmlns:v="urn:schemas-microsoft-com:vml" xmlns:wp14="http://schemas.microsoft.com/office/word/2010/wordprocessingDrawing" xmlns:wp="http://schemas.openxmlformats.org/drawingml/2006/wordprocessingDrawing" xmlns:w10="urn:schemas-microsoft-com:office:word" xmlns:w="http://schemas.openxmlformats.org/wordprocessingml/2006/main" xmlns:w14="http://schemas.microsoft.com/office/word/2010/wordml" xmlns:w15="http://schemas.microsoft.com/office/word/2012/wordml" xmlns:w16cid="http://schemas.microsoft.com/office/word/2016/wordml/cid" xmlns:w16se="http://schemas.microsoft.com/office/word/2015/wordml/symex" xmlns:wpg="http://schemas.microsoft.com/office/word/2010/wordprocessingGroup" xmlns:wpi="http://schemas.microsoft.com/office/word/2010/wordprocessingInk" xmlns:wne="http://schemas.microsoft.com/office/word/2006/wordml" xmlns:wps="http://schemas.microsoft.com/office/word/2010/wordprocessingShape" mc:Ignorable="w14 w15 w16se w16cid wp14">
+  <w16cid:commentId w16cid:paraId="672FABA3" w16cid:durableId="238B0906"/>
+  <w16cid:commentId w16cid:paraId="0143839D" w16cid:durableId="238B0979"/>
+  <w16cid:commentId w16cid:paraId="4B21B0A1" w16cid:durableId="238B0A4C"/>
+  <w16cid:commentId w16cid:paraId="22354FD6" w16cid:durableId="238B0E04"/>
+</w16cid:commentsIds>
+</file>
+
 <file path=word/endnotes.xml><?xml version="1.0" encoding="utf-8"?>
-<w:endnotes xmlns:wpc="http://schemas.microsoft.com/office/word/2010/wordprocessingCanvas" xmlns:cx="http://schemas.microsoft.com/office/drawing/2014/chartex" xmlns:cx1="http://schemas.microsoft.com/office/drawing/2015/9/8/chartex" xmlns:cx2="http://schemas.microsoft.com/office/drawing/2015/10/21/chartex" xmlns:cx3="http://schemas.microsoft.com/office/drawing/2016/5/9/chartex" xmlns:cx4="http://schemas.microsoft.com/office/drawing/2016/5/10/chartex" xmlns:cx5="http://schemas.microsoft.com/office/drawing/2016/5/11/chartex" xmlns:cx6="http://schemas.microsoft.com/office/drawing/2016/5/12/chartex" xmlns:cx7="http://schemas.microsoft.com/office/drawing/2016/5/13/chartex" xmlns:cx8="http://schemas.microsoft.com/office/drawing/2016/5/14/chartex" xmlns:mc="http://schemas.openxmlformats.org/markup-compatibility/2006" xmlns:aink="http://schemas.microsoft.com/office/drawing/2016/ink" xmlns:am3d="http://schemas.microsoft.com/office/drawing/2017/model3d" xmlns:o="urn:schemas-microsoft-com:office:office" xmlns:r="http://schemas.openxmlformats.org/officeDocument/2006/relationships" xmlns:m="http://schemas.openxmlformats.org/officeDocument/2006/math" xmlns:v="urn:schemas-microsoft-com:vml" xmlns:wp14="http://schemas.microsoft.com/office/word/2010/wordprocessingDrawing" xmlns:wp="http://schemas.openxmlformats.org/drawingml/2006/wordprocessingDrawing" xmlns:w10="urn:schemas-microsoft-com:office:word" xmlns:w="http://schemas.openxmlformats.org/wordprocessingml/2006/main" xmlns:w14="http://schemas.microsoft.com/office/word/2010/wordml" xmlns:w15="http://schemas.microsoft.com/office/word/2012/wordml" xmlns:w16cex="http://schemas.microsoft.com/office/word/2018/wordml/cex" xmlns:w16cid="http://schemas.microsoft.com/office/word/2016/wordml/cid" xmlns:w16="http://schemas.microsoft.com/office/word/2018/wordml" xmlns:w16se="http://schemas.microsoft.com/office/word/2015/wordml/symex" xmlns:wpg="http://schemas.microsoft.com/office/word/2010/wordprocessingGroup" xmlns:wpi="http://schemas.microsoft.com/office/word/2010/wordprocessingInk" xmlns:wne="http://schemas.microsoft.com/office/word/2006/wordml" xmlns:wps="http://schemas.microsoft.com/office/word/2010/wordprocessingShape" mc:Ignorable="w14 w15 w16se w16cid w16 w16cex wp14">
+<w:endnotes xmlns:wpc="http://schemas.microsoft.com/office/word/2010/wordprocessingCanvas" xmlns:cx="http://schemas.microsoft.com/office/drawing/2014/chartex" xmlns:cx1="http://schemas.microsoft.com/office/drawing/2015/9/8/chartex" xmlns:cx2="http://schemas.microsoft.com/office/drawing/2015/10/21/chartex" xmlns:cx3="http://schemas.microsoft.com/office/drawing/2016/5/9/chartex" xmlns:cx4="http://schemas.microsoft.com/office/drawing/2016/5/10/chartex" xmlns:cx5="http://schemas.microsoft.com/office/drawing/2016/5/11/chartex" xmlns:cx6="http://schemas.microsoft.com/office/drawing/2016/5/12/chartex" xmlns:cx7="http://schemas.microsoft.com/office/drawing/2016/5/13/chartex" xmlns:cx8="http://schemas.microsoft.com/office/drawing/2016/5/14/chartex" xmlns:mc="http://schemas.openxmlformats.org/markup-compatibility/2006" xmlns:aink="http://schemas.microsoft.com/office/drawing/2016/ink" xmlns:am3d="http://schemas.microsoft.com/office/drawing/2017/model3d" xmlns:o="urn:schemas-microsoft-com:office:office" xmlns:r="http://schemas.openxmlformats.org/officeDocument/2006/relationships" xmlns:m="http://schemas.openxmlformats.org/officeDocument/2006/math" xmlns:v="urn:schemas-microsoft-com:vml" xmlns:wp14="http://schemas.microsoft.com/office/word/2010/wordprocessingDrawing" xmlns:wp="http://schemas.openxmlformats.org/drawingml/2006/wordprocessingDrawing" xmlns:w10="urn:schemas-microsoft-com:office:word" xmlns:w="http://schemas.openxmlformats.org/wordprocessingml/2006/main" xmlns:w14="http://schemas.microsoft.com/office/word/2010/wordml" xmlns:w15="http://schemas.microsoft.com/office/word/2012/wordml" xmlns:w16cid="http://schemas.microsoft.com/office/word/2016/wordml/cid" xmlns:w16se="http://schemas.microsoft.com/office/word/2015/wordml/symex" xmlns:wpg="http://schemas.microsoft.com/office/word/2010/wordprocessingGroup" xmlns:wpi="http://schemas.microsoft.com/office/word/2010/wordprocessingInk" xmlns:wne="http://schemas.microsoft.com/office/word/2006/wordml" xmlns:wps="http://schemas.microsoft.com/office/word/2010/wordprocessingShape" mc:Ignorable="w14 w15 w16se w16cid wp14">
   <w:endnote w:type="separator" w:id="-1">
     <w:p>
       <w:pPr>
@@ -1874,7 +3751,7 @@
 </file>
 
 <file path=word/footnotes.xml><?xml version="1.0" encoding="utf-8"?>
-<w:footnotes xmlns:wpc="http://schemas.microsoft.com/office/word/2010/wordprocessingCanvas" xmlns:cx="http://schemas.microsoft.com/office/drawing/2014/chartex" xmlns:cx1="http://schemas.microsoft.com/office/drawing/2015/9/8/chartex" xmlns:cx2="http://schemas.microsoft.com/office/drawing/2015/10/21/chartex" xmlns:cx3="http://schemas.microsoft.com/office/drawing/2016/5/9/chartex" xmlns:cx4="http://schemas.microsoft.com/office/drawing/2016/5/10/chartex" xmlns:cx5="http://schemas.microsoft.com/office/drawing/2016/5/11/chartex" xmlns:cx6="http://schemas.microsoft.com/office/drawing/2016/5/12/chartex" xmlns:cx7="http://schemas.microsoft.com/office/drawing/2016/5/13/chartex" xmlns:cx8="http://schemas.microsoft.com/office/drawing/2016/5/14/chartex" xmlns:mc="http://schemas.openxmlformats.org/markup-compatibility/2006" xmlns:aink="http://schemas.microsoft.com/office/drawing/2016/ink" xmlns:am3d="http://schemas.microsoft.com/office/drawing/2017/model3d" xmlns:o="urn:schemas-microsoft-com:office:office" xmlns:r="http://schemas.openxmlformats.org/officeDocument/2006/relationships" xmlns:m="http://schemas.openxmlformats.org/officeDocument/2006/math" xmlns:v="urn:schemas-microsoft-com:vml" xmlns:wp14="http://schemas.microsoft.com/office/word/2010/wordprocessingDrawing" xmlns:wp="http://schemas.openxmlformats.org/drawingml/2006/wordprocessingDrawing" xmlns:w10="urn:schemas-microsoft-com:office:word" xmlns:w="http://schemas.openxmlformats.org/wordprocessingml/2006/main" xmlns:w14="http://schemas.microsoft.com/office/word/2010/wordml" xmlns:w15="http://schemas.microsoft.com/office/word/2012/wordml" xmlns:w16cex="http://schemas.microsoft.com/office/word/2018/wordml/cex" xmlns:w16cid="http://schemas.microsoft.com/office/word/2016/wordml/cid" xmlns:w16="http://schemas.microsoft.com/office/word/2018/wordml" xmlns:w16se="http://schemas.microsoft.com/office/word/2015/wordml/symex" xmlns:wpg="http://schemas.microsoft.com/office/word/2010/wordprocessingGroup" xmlns:wpi="http://schemas.microsoft.com/office/word/2010/wordprocessingInk" xmlns:wne="http://schemas.microsoft.com/office/word/2006/wordml" xmlns:wps="http://schemas.microsoft.com/office/word/2010/wordprocessingShape" mc:Ignorable="w14 w15 w16se w16cid w16 w16cex wp14">
+<w:footnotes xmlns:wpc="http://schemas.microsoft.com/office/word/2010/wordprocessingCanvas" xmlns:cx="http://schemas.microsoft.com/office/drawing/2014/chartex" xmlns:cx1="http://schemas.microsoft.com/office/drawing/2015/9/8/chartex" xmlns:cx2="http://schemas.microsoft.com/office/drawing/2015/10/21/chartex" xmlns:cx3="http://schemas.microsoft.com/office/drawing/2016/5/9/chartex" xmlns:cx4="http://schemas.microsoft.com/office/drawing/2016/5/10/chartex" xmlns:cx5="http://schemas.microsoft.com/office/drawing/2016/5/11/chartex" xmlns:cx6="http://schemas.microsoft.com/office/drawing/2016/5/12/chartex" xmlns:cx7="http://schemas.microsoft.com/office/drawing/2016/5/13/chartex" xmlns:cx8="http://schemas.microsoft.com/office/drawing/2016/5/14/chartex" xmlns:mc="http://schemas.openxmlformats.org/markup-compatibility/2006" xmlns:aink="http://schemas.microsoft.com/office/drawing/2016/ink" xmlns:am3d="http://schemas.microsoft.com/office/drawing/2017/model3d" xmlns:o="urn:schemas-microsoft-com:office:office" xmlns:r="http://schemas.openxmlformats.org/officeDocument/2006/relationships" xmlns:m="http://schemas.openxmlformats.org/officeDocument/2006/math" xmlns:v="urn:schemas-microsoft-com:vml" xmlns:wp14="http://schemas.microsoft.com/office/word/2010/wordprocessingDrawing" xmlns:wp="http://schemas.openxmlformats.org/drawingml/2006/wordprocessingDrawing" xmlns:w10="urn:schemas-microsoft-com:office:word" xmlns:w="http://schemas.openxmlformats.org/wordprocessingml/2006/main" xmlns:w14="http://schemas.microsoft.com/office/word/2010/wordml" xmlns:w15="http://schemas.microsoft.com/office/word/2012/wordml" xmlns:w16cid="http://schemas.microsoft.com/office/word/2016/wordml/cid" xmlns:w16se="http://schemas.microsoft.com/office/word/2015/wordml/symex" xmlns:wpg="http://schemas.microsoft.com/office/word/2010/wordprocessingGroup" xmlns:wpi="http://schemas.microsoft.com/office/word/2010/wordprocessingInk" xmlns:wne="http://schemas.microsoft.com/office/word/2006/wordml" xmlns:wps="http://schemas.microsoft.com/office/word/2010/wordprocessingShape" mc:Ignorable="w14 w15 w16se w16cid wp14">
   <w:footnote w:type="separator" w:id="-1">
     <w:p>
       <w:pPr>
@@ -1899,7 +3776,7 @@
 </file>
 
 <file path=word/header1.xml><?xml version="1.0" encoding="utf-8"?>
-<w:hdr xmlns:wpc="http://schemas.microsoft.com/office/word/2010/wordprocessingCanvas" xmlns:cx="http://schemas.microsoft.com/office/drawing/2014/chartex" xmlns:cx1="http://schemas.microsoft.com/office/drawing/2015/9/8/chartex" xmlns:cx2="http://schemas.microsoft.com/office/drawing/2015/10/21/chartex" xmlns:cx3="http://schemas.microsoft.com/office/drawing/2016/5/9/chartex" xmlns:cx4="http://schemas.microsoft.com/office/drawing/2016/5/10/chartex" xmlns:cx5="http://schemas.microsoft.com/office/drawing/2016/5/11/chartex" xmlns:cx6="http://schemas.microsoft.com/office/drawing/2016/5/12/chartex" xmlns:cx7="http://schemas.microsoft.com/office/drawing/2016/5/13/chartex" xmlns:cx8="http://schemas.microsoft.com/office/drawing/2016/5/14/chartex" xmlns:mc="http://schemas.openxmlformats.org/markup-compatibility/2006" xmlns:aink="http://schemas.microsoft.com/office/drawing/2016/ink" xmlns:am3d="http://schemas.microsoft.com/office/drawing/2017/model3d" xmlns:o="urn:schemas-microsoft-com:office:office" xmlns:r="http://schemas.openxmlformats.org/officeDocument/2006/relationships" xmlns:m="http://schemas.openxmlformats.org/officeDocument/2006/math" xmlns:v="urn:schemas-microsoft-com:vml" xmlns:wp14="http://schemas.microsoft.com/office/word/2010/wordprocessingDrawing" xmlns:wp="http://schemas.openxmlformats.org/drawingml/2006/wordprocessingDrawing" xmlns:w10="urn:schemas-microsoft-com:office:word" xmlns:w="http://schemas.openxmlformats.org/wordprocessingml/2006/main" xmlns:w14="http://schemas.microsoft.com/office/word/2010/wordml" xmlns:w15="http://schemas.microsoft.com/office/word/2012/wordml" xmlns:w16cex="http://schemas.microsoft.com/office/word/2018/wordml/cex" xmlns:w16cid="http://schemas.microsoft.com/office/word/2016/wordml/cid" xmlns:w16="http://schemas.microsoft.com/office/word/2018/wordml" xmlns:w16se="http://schemas.microsoft.com/office/word/2015/wordml/symex" xmlns:wpg="http://schemas.microsoft.com/office/word/2010/wordprocessingGroup" xmlns:wpi="http://schemas.microsoft.com/office/word/2010/wordprocessingInk" xmlns:wne="http://schemas.microsoft.com/office/word/2006/wordml" xmlns:wps="http://schemas.microsoft.com/office/word/2010/wordprocessingShape" mc:Ignorable="w14 w15 w16se w16cid w16 w16cex wp14">
+<w:hdr xmlns:wpc="http://schemas.microsoft.com/office/word/2010/wordprocessingCanvas" xmlns:cx="http://schemas.microsoft.com/office/drawing/2014/chartex" xmlns:cx1="http://schemas.microsoft.com/office/drawing/2015/9/8/chartex" xmlns:cx2="http://schemas.microsoft.com/office/drawing/2015/10/21/chartex" xmlns:cx3="http://schemas.microsoft.com/office/drawing/2016/5/9/chartex" xmlns:cx4="http://schemas.microsoft.com/office/drawing/2016/5/10/chartex" xmlns:cx5="http://schemas.microsoft.com/office/drawing/2016/5/11/chartex" xmlns:cx6="http://schemas.microsoft.com/office/drawing/2016/5/12/chartex" xmlns:cx7="http://schemas.microsoft.com/office/drawing/2016/5/13/chartex" xmlns:cx8="http://schemas.microsoft.com/office/drawing/2016/5/14/chartex" xmlns:mc="http://schemas.openxmlformats.org/markup-compatibility/2006" xmlns:aink="http://schemas.microsoft.com/office/drawing/2016/ink" xmlns:am3d="http://schemas.microsoft.com/office/drawing/2017/model3d" xmlns:o="urn:schemas-microsoft-com:office:office" xmlns:r="http://schemas.openxmlformats.org/officeDocument/2006/relationships" xmlns:m="http://schemas.openxmlformats.org/officeDocument/2006/math" xmlns:v="urn:schemas-microsoft-com:vml" xmlns:wp14="http://schemas.microsoft.com/office/word/2010/wordprocessingDrawing" xmlns:wp="http://schemas.openxmlformats.org/drawingml/2006/wordprocessingDrawing" xmlns:w10="urn:schemas-microsoft-com:office:word" xmlns:w="http://schemas.openxmlformats.org/wordprocessingml/2006/main" xmlns:w14="http://schemas.microsoft.com/office/word/2010/wordml" xmlns:w15="http://schemas.microsoft.com/office/word/2012/wordml" xmlns:w16cid="http://schemas.microsoft.com/office/word/2016/wordml/cid" xmlns:w16se="http://schemas.microsoft.com/office/word/2015/wordml/symex" xmlns:wpg="http://schemas.microsoft.com/office/word/2010/wordprocessingGroup" xmlns:wpi="http://schemas.microsoft.com/office/word/2010/wordprocessingInk" xmlns:wne="http://schemas.microsoft.com/office/word/2006/wordml" xmlns:wps="http://schemas.microsoft.com/office/word/2010/wordprocessingShape" mc:Ignorable="w14 w15 w16se w16cid wp14">
   <w:p>
     <w:pPr>
       <w:pStyle w:val="Header"/>
@@ -2141,7 +4018,7 @@
             </wp:anchor>
           </w:drawing>
         </mc:Choice>
-        <mc:Fallback>
+        <mc:Fallback xmlns:w16="http://schemas.microsoft.com/office/word/2018/wordml" xmlns:w16cex="http://schemas.microsoft.com/office/word/2018/wordml/cex">
           <w:pict>
             <v:group w14:anchorId="6070D620" id="Group 159" o:spid="_x0000_s1026" style="position:absolute;margin-left:-1in;margin-top:-18pt;width:133.9pt;height:80.65pt;z-index:-251657216" coordsize="17007,10241" o:gfxdata="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">
               <v:rect id="Rectangle 160" o:spid="_x0000_s1027" style="position:absolute;width:17007;height:10241;visibility:visible;mso-wrap-style:square;v-text-anchor:middle" o:gfxdata="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" fillcolor="white [3212]" stroked="f" strokeweight="1pt">
@@ -2192,8 +4069,16 @@
 </w:hdr>
 </file>
 
+<file path=word/people.xml><?xml version="1.0" encoding="utf-8"?>
+<w15:people xmlns:wpc="http://schemas.microsoft.com/office/word/2010/wordprocessingCanvas" xmlns:cx="http://schemas.microsoft.com/office/drawing/2014/chartex" xmlns:cx1="http://schemas.microsoft.com/office/drawing/2015/9/8/chartex" xmlns:cx2="http://schemas.microsoft.com/office/drawing/2015/10/21/chartex" xmlns:cx3="http://schemas.microsoft.com/office/drawing/2016/5/9/chartex" xmlns:cx4="http://schemas.microsoft.com/office/drawing/2016/5/10/chartex" xmlns:cx5="http://schemas.microsoft.com/office/drawing/2016/5/11/chartex" xmlns:cx6="http://schemas.microsoft.com/office/drawing/2016/5/12/chartex" xmlns:cx7="http://schemas.microsoft.com/office/drawing/2016/5/13/chartex" xmlns:cx8="http://schemas.microsoft.com/office/drawing/2016/5/14/chartex" xmlns:mc="http://schemas.openxmlformats.org/markup-compatibility/2006" xmlns:aink="http://schemas.microsoft.com/office/drawing/2016/ink" xmlns:am3d="http://schemas.microsoft.com/office/drawing/2017/model3d" xmlns:o="urn:schemas-microsoft-com:office:office" xmlns:r="http://schemas.openxmlformats.org/officeDocument/2006/relationships" xmlns:m="http://schemas.openxmlformats.org/officeDocument/2006/math" xmlns:v="urn:schemas-microsoft-com:vml" xmlns:wp14="http://schemas.microsoft.com/office/word/2010/wordprocessingDrawing" xmlns:wp="http://schemas.openxmlformats.org/drawingml/2006/wordprocessingDrawing" xmlns:w10="urn:schemas-microsoft-com:office:word" xmlns:w="http://schemas.openxmlformats.org/wordprocessingml/2006/main" xmlns:w14="http://schemas.microsoft.com/office/word/2010/wordml" xmlns:w15="http://schemas.microsoft.com/office/word/2012/wordml" xmlns:w16cid="http://schemas.microsoft.com/office/word/2016/wordml/cid" xmlns:w16se="http://schemas.microsoft.com/office/word/2015/wordml/symex" xmlns:wpg="http://schemas.microsoft.com/office/word/2010/wordprocessingGroup" xmlns:wpi="http://schemas.microsoft.com/office/word/2010/wordprocessingInk" xmlns:wne="http://schemas.microsoft.com/office/word/2006/wordml" xmlns:wps="http://schemas.microsoft.com/office/word/2010/wordprocessingShape" mc:Ignorable="w14 w15 w16se w16cid wp14">
+  <w15:person w15:author="Microsoft Office User">
+    <w15:presenceInfo w15:providerId="None" w15:userId="Microsoft Office User"/>
+  </w15:person>
+</w15:people>
+</file>
+
 <file path=word/styles.xml><?xml version="1.0" encoding="utf-8"?>
-<w:styles xmlns:mc="http://schemas.openxmlformats.org/markup-compatibility/2006" xmlns:r="http://schemas.openxmlformats.org/officeDocument/2006/relationships" xmlns:w="http://schemas.openxmlformats.org/wordprocessingml/2006/main" xmlns:w14="http://schemas.microsoft.com/office/word/2010/wordml" xmlns:w15="http://schemas.microsoft.com/office/word/2012/wordml" xmlns:w16cex="http://schemas.microsoft.com/office/word/2018/wordml/cex" xmlns:w16cid="http://schemas.microsoft.com/office/word/2016/wordml/cid" xmlns:w16="http://schemas.microsoft.com/office/word/2018/wordml" xmlns:w16se="http://schemas.microsoft.com/office/word/2015/wordml/symex" mc:Ignorable="w14 w15 w16se w16cid w16 w16cex">
+<w:styles xmlns:mc="http://schemas.openxmlformats.org/markup-compatibility/2006" xmlns:r="http://schemas.openxmlformats.org/officeDocument/2006/relationships" xmlns:w="http://schemas.openxmlformats.org/wordprocessingml/2006/main" xmlns:w14="http://schemas.microsoft.com/office/word/2010/wordml" xmlns:w15="http://schemas.microsoft.com/office/word/2012/wordml" xmlns:w16cid="http://schemas.microsoft.com/office/word/2016/wordml/cid" xmlns:w16se="http://schemas.microsoft.com/office/word/2015/wordml/symex" mc:Ignorable="w14 w15 w16se w16cid">
   <w:docDefaults>
     <w:rPrDefault>
       <w:rPr>
@@ -2208,7 +4093,7 @@
       </w:pPr>
     </w:pPrDefault>
   </w:docDefaults>
-  <w:latentStyles w:defLockedState="0" w:defUIPriority="99" w:defSemiHidden="0" w:defUnhideWhenUsed="0" w:defQFormat="0" w:count="376">
+  <w:latentStyles w:defLockedState="0" w:defUIPriority="99" w:defSemiHidden="0" w:defUnhideWhenUsed="0" w:defQFormat="0" w:count="375">
     <w:lsdException w:name="Normal" w:uiPriority="0" w:qFormat="1"/>
     <w:lsdException w:name="heading 1" w:uiPriority="9" w:qFormat="1"/>
     <w:lsdException w:name="heading 2" w:semiHidden="1" w:uiPriority="9" w:unhideWhenUsed="1" w:qFormat="1"/>
@@ -2582,7 +4467,6 @@
     <w:lsdException w:name="List Table 7 Colorful Accent 6" w:uiPriority="52"/>
     <w:lsdException w:name="Mention" w:semiHidden="1" w:unhideWhenUsed="1"/>
     <w:lsdException w:name="Smart Hyperlink" w:semiHidden="1" w:unhideWhenUsed="1"/>
-    <w:lsdException w:name="Smart Link" w:semiHidden="1" w:unhideWhenUsed="1"/>
   </w:latentStyles>
   <w:style w:type="paragraph" w:default="1" w:styleId="Normal">
     <w:name w:val="Normal"/>
@@ -3256,6 +5140,105 @@
     <w:uiPriority w:val="99"/>
     <w:rsid w:val="00EF5443"/>
   </w:style>
+  <w:style w:type="paragraph" w:styleId="BalloonText">
+    <w:name w:val="Balloon Text"/>
+    <w:basedOn w:val="Normal"/>
+    <w:link w:val="BalloonTextChar"/>
+    <w:uiPriority w:val="99"/>
+    <w:semiHidden/>
+    <w:unhideWhenUsed/>
+    <w:rsid w:val="00395028"/>
+    <w:pPr>
+      <w:spacing w:after="0" w:line="240" w:lineRule="auto"/>
+    </w:pPr>
+    <w:rPr>
+      <w:rFonts w:ascii="Times New Roman" w:hAnsi="Times New Roman" w:cs="Times New Roman"/>
+      <w:sz w:val="18"/>
+      <w:szCs w:val="18"/>
+    </w:rPr>
+  </w:style>
+  <w:style w:type="character" w:customStyle="1" w:styleId="BalloonTextChar">
+    <w:name w:val="Balloon Text Char"/>
+    <w:basedOn w:val="DefaultParagraphFont"/>
+    <w:link w:val="BalloonText"/>
+    <w:uiPriority w:val="99"/>
+    <w:semiHidden/>
+    <w:rsid w:val="00395028"/>
+    <w:rPr>
+      <w:rFonts w:ascii="Times New Roman" w:hAnsi="Times New Roman" w:cs="Times New Roman"/>
+      <w:sz w:val="18"/>
+      <w:szCs w:val="18"/>
+    </w:rPr>
+  </w:style>
+  <w:style w:type="character" w:styleId="CommentReference">
+    <w:name w:val="annotation reference"/>
+    <w:basedOn w:val="DefaultParagraphFont"/>
+    <w:uiPriority w:val="99"/>
+    <w:semiHidden/>
+    <w:unhideWhenUsed/>
+    <w:rsid w:val="00395028"/>
+    <w:rPr>
+      <w:sz w:val="16"/>
+      <w:szCs w:val="16"/>
+    </w:rPr>
+  </w:style>
+  <w:style w:type="paragraph" w:styleId="CommentText">
+    <w:name w:val="annotation text"/>
+    <w:basedOn w:val="Normal"/>
+    <w:link w:val="CommentTextChar"/>
+    <w:uiPriority w:val="99"/>
+    <w:semiHidden/>
+    <w:unhideWhenUsed/>
+    <w:rsid w:val="00395028"/>
+    <w:pPr>
+      <w:spacing w:line="240" w:lineRule="auto"/>
+    </w:pPr>
+  </w:style>
+  <w:style w:type="character" w:customStyle="1" w:styleId="CommentTextChar">
+    <w:name w:val="Comment Text Char"/>
+    <w:basedOn w:val="DefaultParagraphFont"/>
+    <w:link w:val="CommentText"/>
+    <w:uiPriority w:val="99"/>
+    <w:semiHidden/>
+    <w:rsid w:val="00395028"/>
+  </w:style>
+  <w:style w:type="paragraph" w:styleId="CommentSubject">
+    <w:name w:val="annotation subject"/>
+    <w:basedOn w:val="CommentText"/>
+    <w:next w:val="CommentText"/>
+    <w:link w:val="CommentSubjectChar"/>
+    <w:uiPriority w:val="99"/>
+    <w:semiHidden/>
+    <w:unhideWhenUsed/>
+    <w:rsid w:val="00395028"/>
+    <w:rPr>
+      <w:b/>
+      <w:bCs/>
+    </w:rPr>
+  </w:style>
+  <w:style w:type="character" w:customStyle="1" w:styleId="CommentSubjectChar">
+    <w:name w:val="Comment Subject Char"/>
+    <w:basedOn w:val="CommentTextChar"/>
+    <w:link w:val="CommentSubject"/>
+    <w:uiPriority w:val="99"/>
+    <w:semiHidden/>
+    <w:rsid w:val="00395028"/>
+    <w:rPr>
+      <w:b/>
+      <w:bCs/>
+    </w:rPr>
+  </w:style>
+  <w:style w:type="paragraph" w:styleId="Revision">
+    <w:name w:val="Revision"/>
+    <w:hidden/>
+    <w:uiPriority w:val="99"/>
+    <w:semiHidden/>
+    <w:rsid w:val="004A6CC8"/>
+    <w:pPr>
+      <w:spacing w:after="0" w:line="240" w:lineRule="auto"/>
+      <w:jc w:val="left"/>
+    </w:pPr>
+  </w:style>
 </w:styles>
 </file>
 

</xml_diff>

<commit_message>
STY: reframing the section about diversity to not state it so explictly but try to show more than say.
</commit_message>
<xml_diff>
--- a/sample_letters/nomination_letters/supportive_male.docx
+++ b/sample_letters/nomination_letters/supportive_male.docx
@@ -1535,25 +1535,43 @@
           <w:sz w:val="24"/>
           <w:szCs w:val="24"/>
         </w:rPr>
-        <w:t xml:space="preserve"> service contribution to the community truly deserves recognition. </w:t>
-      </w:r>
-      <w:r>
-        <w:rPr>
-          <w:rFonts w:ascii="Times New Roman" w:eastAsia="Times New Roman" w:hAnsi="Times New Roman" w:cs="Times New Roman"/>
-          <w:color w:val="000000"/>
-          <w:sz w:val="24"/>
-          <w:szCs w:val="24"/>
-        </w:rPr>
-        <w:t>H</w:t>
-      </w:r>
-      <w:r>
-        <w:rPr>
-          <w:rFonts w:ascii="Times New Roman" w:eastAsia="Times New Roman" w:hAnsi="Times New Roman" w:cs="Times New Roman"/>
-          <w:color w:val="000000"/>
-          <w:sz w:val="24"/>
-          <w:szCs w:val="24"/>
-        </w:rPr>
-        <w:t xml:space="preserve">e </w:t>
+        <w:t xml:space="preserve"> service contribution to the </w:t>
+      </w:r>
+      <w:r>
+        <w:rPr>
+          <w:rFonts w:ascii="Times New Roman" w:eastAsia="Times New Roman" w:hAnsi="Times New Roman" w:cs="Times New Roman"/>
+          <w:color w:val="000000"/>
+          <w:sz w:val="24"/>
+          <w:szCs w:val="24"/>
+        </w:rPr>
+        <w:t xml:space="preserve">research </w:t>
+      </w:r>
+      <w:r>
+        <w:rPr>
+          <w:rFonts w:ascii="Times New Roman" w:eastAsia="Times New Roman" w:hAnsi="Times New Roman" w:cs="Times New Roman"/>
+          <w:color w:val="000000"/>
+          <w:sz w:val="24"/>
+          <w:szCs w:val="24"/>
+        </w:rPr>
+        <w:t xml:space="preserve">community deserves recognition. </w:t>
+      </w:r>
+      <w:r>
+        <w:rPr>
+          <w:rFonts w:ascii="Times New Roman" w:eastAsia="Times New Roman" w:hAnsi="Times New Roman" w:cs="Times New Roman"/>
+          <w:color w:val="000000"/>
+          <w:sz w:val="24"/>
+          <w:szCs w:val="24"/>
+        </w:rPr>
+        <w:t>Beyond the standard of reviewing papers, serving on panels, and committee work, John</w:t>
+      </w:r>
+      <w:r>
+        <w:rPr>
+          <w:rFonts w:ascii="Times New Roman" w:eastAsia="Times New Roman" w:hAnsi="Times New Roman" w:cs="Times New Roman"/>
+          <w:color w:val="000000"/>
+          <w:sz w:val="24"/>
+          <w:szCs w:val="24"/>
+        </w:rPr>
+        <w:t xml:space="preserve"> </w:t>
       </w:r>
       <w:r>
         <w:rPr>
@@ -1589,6 +1607,15 @@
           <w:sz w:val="24"/>
           <w:szCs w:val="24"/>
         </w:rPr>
+        <w:t xml:space="preserve"> [See CV section on service]</w:t>
+      </w:r>
+      <w:r>
+        <w:rPr>
+          <w:rFonts w:ascii="Times New Roman" w:eastAsia="Times New Roman" w:hAnsi="Times New Roman" w:cs="Times New Roman"/>
+          <w:color w:val="000000"/>
+          <w:sz w:val="24"/>
+          <w:szCs w:val="24"/>
+        </w:rPr>
         <w:t xml:space="preserve">.  John </w:t>
       </w:r>
       <w:r>
@@ -1598,7 +1625,16 @@
           <w:sz w:val="24"/>
           <w:szCs w:val="24"/>
         </w:rPr>
-        <w:t>is a role model in how to make sure to give credit where credit is due</w:t>
+        <w:t>sets the bar</w:t>
+      </w:r>
+      <w:r>
+        <w:rPr>
+          <w:rFonts w:ascii="Times New Roman" w:eastAsia="Times New Roman" w:hAnsi="Times New Roman" w:cs="Times New Roman"/>
+          <w:color w:val="000000"/>
+          <w:sz w:val="24"/>
+          <w:szCs w:val="24"/>
+        </w:rPr>
+        <w:t xml:space="preserve"> in how to make sure to give credit where credit is due</w:t>
       </w:r>
       <w:r>
         <w:rPr>
@@ -1661,7 +1697,79 @@
           <w:sz w:val="24"/>
           <w:szCs w:val="24"/>
         </w:rPr>
-        <w:t xml:space="preserve"> [See CV section Presentations – “How Using Team Science Ensured Safe Space-Time Travel” Plenary at the AGU meeting 1920, and 2020]</w:t>
+        <w:t xml:space="preserve"> [See CV section Presentations – “</w:t>
+      </w:r>
+      <w:r>
+        <w:rPr>
+          <w:rFonts w:ascii="Times New Roman" w:eastAsia="Times New Roman" w:hAnsi="Times New Roman" w:cs="Times New Roman"/>
+          <w:color w:val="000000"/>
+          <w:sz w:val="24"/>
+          <w:szCs w:val="24"/>
+        </w:rPr>
+        <w:t>It Takes a Team to</w:t>
+      </w:r>
+      <w:r>
+        <w:rPr>
+          <w:rFonts w:ascii="Times New Roman" w:eastAsia="Times New Roman" w:hAnsi="Times New Roman" w:cs="Times New Roman"/>
+          <w:color w:val="000000"/>
+          <w:sz w:val="24"/>
+          <w:szCs w:val="24"/>
+        </w:rPr>
+        <w:t xml:space="preserve"> </w:t>
+      </w:r>
+      <w:r>
+        <w:rPr>
+          <w:rFonts w:ascii="Times New Roman" w:eastAsia="Times New Roman" w:hAnsi="Times New Roman" w:cs="Times New Roman"/>
+          <w:color w:val="000000"/>
+          <w:sz w:val="24"/>
+          <w:szCs w:val="24"/>
+        </w:rPr>
+        <w:t>Innovate New Physics and</w:t>
+      </w:r>
+      <w:r>
+        <w:rPr>
+          <w:rFonts w:ascii="Times New Roman" w:eastAsia="Times New Roman" w:hAnsi="Times New Roman" w:cs="Times New Roman"/>
+          <w:color w:val="000000"/>
+          <w:sz w:val="24"/>
+          <w:szCs w:val="24"/>
+        </w:rPr>
+        <w:t xml:space="preserve"> Safe Space-Time Travel”</w:t>
+      </w:r>
+      <w:r>
+        <w:rPr>
+          <w:rFonts w:ascii="Times New Roman" w:eastAsia="Times New Roman" w:hAnsi="Times New Roman" w:cs="Times New Roman"/>
+          <w:color w:val="000000"/>
+          <w:sz w:val="24"/>
+          <w:szCs w:val="24"/>
+        </w:rPr>
+        <w:t>,</w:t>
+      </w:r>
+      <w:r>
+        <w:rPr>
+          <w:rFonts w:ascii="Times New Roman" w:eastAsia="Times New Roman" w:hAnsi="Times New Roman" w:cs="Times New Roman"/>
+          <w:color w:val="000000"/>
+          <w:sz w:val="24"/>
+          <w:szCs w:val="24"/>
+        </w:rPr>
+        <w:t xml:space="preserve"> Plenary at the AGU meeting 1920, 2020</w:t>
+      </w:r>
+      <w:r>
+        <w:rPr>
+          <w:rFonts w:ascii="Times New Roman" w:eastAsia="Times New Roman" w:hAnsi="Times New Roman" w:cs="Times New Roman"/>
+          <w:color w:val="000000"/>
+          <w:sz w:val="24"/>
+          <w:szCs w:val="24"/>
+        </w:rPr>
+        <w:t>, 2120</w:t>
+      </w:r>
+      <w:r>
+        <w:rPr>
+          <w:rFonts w:ascii="Times New Roman" w:eastAsia="Times New Roman" w:hAnsi="Times New Roman" w:cs="Times New Roman"/>
+          <w:color w:val="000000"/>
+          <w:sz w:val="24"/>
+          <w:szCs w:val="24"/>
+        </w:rPr>
+        <w:t>]</w:t>
       </w:r>
       <w:r>
         <w:rPr>
@@ -1715,7 +1823,16 @@
           <w:sz w:val="24"/>
           <w:szCs w:val="24"/>
         </w:rPr>
-        <w:t>Collaborator</w:t>
+        <w:t>c</w:t>
+      </w:r>
+      <w:r>
+        <w:rPr>
+          <w:rFonts w:ascii="Times New Roman" w:eastAsia="Times New Roman" w:hAnsi="Times New Roman" w:cs="Times New Roman"/>
+          <w:color w:val="000000"/>
+          <w:sz w:val="24"/>
+          <w:szCs w:val="24"/>
+        </w:rPr>
+        <w:t>ollaborator</w:t>
       </w:r>
       <w:r>
         <w:rPr>

</xml_diff>

<commit_message>
MAINT: edited supportive nomination letter
Made a few small updates to the nomination letter.
</commit_message>
<xml_diff>
--- a/sample_letters/nomination_letters/supportive_male.docx
+++ b/sample_letters/nomination_letters/supportive_male.docx
@@ -1,6 +1,6 @@
 
 <file path=word/document.xml><?xml version="1.0" encoding="utf-8"?>
-<w:document xmlns:wpc="http://schemas.microsoft.com/office/word/2010/wordprocessingCanvas" xmlns:cx="http://schemas.microsoft.com/office/drawing/2014/chartex" xmlns:cx1="http://schemas.microsoft.com/office/drawing/2015/9/8/chartex" xmlns:cx2="http://schemas.microsoft.com/office/drawing/2015/10/21/chartex" xmlns:cx3="http://schemas.microsoft.com/office/drawing/2016/5/9/chartex" xmlns:cx4="http://schemas.microsoft.com/office/drawing/2016/5/10/chartex" xmlns:cx5="http://schemas.microsoft.com/office/drawing/2016/5/11/chartex" xmlns:cx6="http://schemas.microsoft.com/office/drawing/2016/5/12/chartex" xmlns:cx7="http://schemas.microsoft.com/office/drawing/2016/5/13/chartex" xmlns:cx8="http://schemas.microsoft.com/office/drawing/2016/5/14/chartex" xmlns:mc="http://schemas.openxmlformats.org/markup-compatibility/2006" xmlns:aink="http://schemas.microsoft.com/office/drawing/2016/ink" xmlns:am3d="http://schemas.microsoft.com/office/drawing/2017/model3d" xmlns:o="urn:schemas-microsoft-com:office:office" xmlns:r="http://schemas.openxmlformats.org/officeDocument/2006/relationships" xmlns:m="http://schemas.openxmlformats.org/officeDocument/2006/math" xmlns:v="urn:schemas-microsoft-com:vml" xmlns:wp14="http://schemas.microsoft.com/office/word/2010/wordprocessingDrawing" xmlns:wp="http://schemas.openxmlformats.org/drawingml/2006/wordprocessingDrawing" xmlns:w10="urn:schemas-microsoft-com:office:word" xmlns:w="http://schemas.openxmlformats.org/wordprocessingml/2006/main" xmlns:w14="http://schemas.microsoft.com/office/word/2010/wordml" xmlns:w15="http://schemas.microsoft.com/office/word/2012/wordml" xmlns:w16cex="http://schemas.microsoft.com/office/word/2018/wordml/cex" xmlns:w16cid="http://schemas.microsoft.com/office/word/2016/wordml/cid" xmlns:w16="http://schemas.microsoft.com/office/word/2018/wordml" xmlns:w16se="http://schemas.microsoft.com/office/word/2015/wordml/symex" xmlns:wpg="http://schemas.microsoft.com/office/word/2010/wordprocessingGroup" xmlns:wpi="http://schemas.microsoft.com/office/word/2010/wordprocessingInk" xmlns:wne="http://schemas.microsoft.com/office/word/2006/wordml" xmlns:wps="http://schemas.microsoft.com/office/word/2010/wordprocessingShape" mc:Ignorable="w14 w15 w16se w16cid w16 w16cex wp14">
+<w:document xmlns:wpc="http://schemas.microsoft.com/office/word/2010/wordprocessingCanvas" xmlns:cx="http://schemas.microsoft.com/office/drawing/2014/chartex" xmlns:cx1="http://schemas.microsoft.com/office/drawing/2015/9/8/chartex" xmlns:cx2="http://schemas.microsoft.com/office/drawing/2015/10/21/chartex" xmlns:cx3="http://schemas.microsoft.com/office/drawing/2016/5/9/chartex" xmlns:cx4="http://schemas.microsoft.com/office/drawing/2016/5/10/chartex" xmlns:cx5="http://schemas.microsoft.com/office/drawing/2016/5/11/chartex" xmlns:cx6="http://schemas.microsoft.com/office/drawing/2016/5/12/chartex" xmlns:cx7="http://schemas.microsoft.com/office/drawing/2016/5/13/chartex" xmlns:cx8="http://schemas.microsoft.com/office/drawing/2016/5/14/chartex" xmlns:mc="http://schemas.openxmlformats.org/markup-compatibility/2006" xmlns:aink="http://schemas.microsoft.com/office/drawing/2016/ink" xmlns:am3d="http://schemas.microsoft.com/office/drawing/2017/model3d" xmlns:o="urn:schemas-microsoft-com:office:office" xmlns:r="http://schemas.openxmlformats.org/officeDocument/2006/relationships" xmlns:m="http://schemas.openxmlformats.org/officeDocument/2006/math" xmlns:v="urn:schemas-microsoft-com:vml" xmlns:wp14="http://schemas.microsoft.com/office/word/2010/wordprocessingDrawing" xmlns:wp="http://schemas.openxmlformats.org/drawingml/2006/wordprocessingDrawing" xmlns:w10="urn:schemas-microsoft-com:office:word" xmlns:w="http://schemas.openxmlformats.org/wordprocessingml/2006/main" xmlns:w14="http://schemas.microsoft.com/office/word/2010/wordml" xmlns:w15="http://schemas.microsoft.com/office/word/2012/wordml" xmlns:w16cid="http://schemas.microsoft.com/office/word/2016/wordml/cid" xmlns:w16se="http://schemas.microsoft.com/office/word/2015/wordml/symex" xmlns:wpg="http://schemas.microsoft.com/office/word/2010/wordprocessingGroup" xmlns:wpi="http://schemas.microsoft.com/office/word/2010/wordprocessingInk" xmlns:wne="http://schemas.microsoft.com/office/word/2006/wordml" xmlns:wps="http://schemas.microsoft.com/office/word/2010/wordprocessingShape" mc:Ignorable="w14 w15 w16se w16cid wp14">
   <w:body>
     <w:p>
       <w:pPr>
@@ -120,7 +120,6 @@
         </w:rPr>
         <w:t xml:space="preserve"> paradox, and </w:t>
       </w:r>
-      <w:proofErr w:type="gramStart"/>
       <w:r>
         <w:rPr>
           <w:rFonts w:ascii="Times New Roman" w:eastAsia="Times New Roman" w:hAnsi="Times New Roman" w:cs="Times New Roman"/>
@@ -132,7 +131,6 @@
         </w:rPr>
         <w:t>Exo-Biology</w:t>
       </w:r>
-      <w:proofErr w:type="gramEnd"/>
       <w:r>
         <w:rPr>
           <w:rFonts w:ascii="Times New Roman" w:eastAsia="Times New Roman" w:hAnsi="Times New Roman" w:cs="Times New Roman"/>
@@ -519,7 +517,6 @@
         </w:rPr>
         <w:t xml:space="preserve"> and </w:t>
       </w:r>
-      <w:proofErr w:type="gramStart"/>
       <w:r>
         <w:rPr>
           <w:rFonts w:ascii="Times New Roman" w:eastAsia="Times New Roman" w:hAnsi="Times New Roman" w:cs="Times New Roman"/>
@@ -556,7 +553,6 @@
         </w:rPr>
         <w:t>iology</w:t>
       </w:r>
-      <w:proofErr w:type="gramEnd"/>
       <w:r>
         <w:rPr>
           <w:rFonts w:ascii="Times New Roman" w:eastAsia="Times New Roman" w:hAnsi="Times New Roman" w:cs="Times New Roman"/>
@@ -1081,422 +1077,9 @@
           <w:sz w:val="24"/>
           <w:szCs w:val="24"/>
         </w:rPr>
-        <w:t xml:space="preserve">team </w:t>
-      </w:r>
-      <w:r>
-        <w:rPr>
-          <w:rFonts w:ascii="Times New Roman" w:eastAsia="Times New Roman" w:hAnsi="Times New Roman" w:cs="Times New Roman"/>
-          <w:color w:val="000000"/>
-          <w:sz w:val="24"/>
-          <w:szCs w:val="24"/>
-        </w:rPr>
-        <w:t>which</w:t>
-      </w:r>
-      <w:r>
-        <w:rPr>
-          <w:rFonts w:ascii="Times New Roman" w:eastAsia="Times New Roman" w:hAnsi="Times New Roman" w:cs="Times New Roman"/>
-          <w:color w:val="000000"/>
-          <w:sz w:val="24"/>
-          <w:szCs w:val="24"/>
-        </w:rPr>
-        <w:t xml:space="preserve"> enable</w:t>
-      </w:r>
-      <w:r>
-        <w:rPr>
-          <w:rFonts w:ascii="Times New Roman" w:eastAsia="Times New Roman" w:hAnsi="Times New Roman" w:cs="Times New Roman"/>
-          <w:color w:val="000000"/>
-          <w:sz w:val="24"/>
-          <w:szCs w:val="24"/>
-        </w:rPr>
-        <w:t>d</w:t>
-      </w:r>
-      <w:r>
-        <w:rPr>
-          <w:rFonts w:ascii="Times New Roman" w:eastAsia="Times New Roman" w:hAnsi="Times New Roman" w:cs="Times New Roman"/>
-          <w:color w:val="000000"/>
-          <w:sz w:val="24"/>
-          <w:szCs w:val="24"/>
-        </w:rPr>
-        <w:t xml:space="preserve"> </w:t>
-      </w:r>
-      <w:r>
-        <w:rPr>
-          <w:rFonts w:ascii="Times New Roman" w:eastAsia="Times New Roman" w:hAnsi="Times New Roman" w:cs="Times New Roman"/>
-          <w:color w:val="000000"/>
-          <w:sz w:val="24"/>
-          <w:szCs w:val="24"/>
-        </w:rPr>
-        <w:t>their wo</w:t>
-      </w:r>
-      <w:r>
-        <w:rPr>
-          <w:rFonts w:ascii="Times New Roman" w:eastAsia="Times New Roman" w:hAnsi="Times New Roman" w:cs="Times New Roman"/>
-          <w:color w:val="000000"/>
-          <w:sz w:val="24"/>
-          <w:szCs w:val="24"/>
-        </w:rPr>
-        <w:t xml:space="preserve">rk </w:t>
-      </w:r>
-      <w:r>
-        <w:rPr>
-          <w:rFonts w:ascii="Times New Roman" w:eastAsia="Times New Roman" w:hAnsi="Times New Roman" w:cs="Times New Roman"/>
-          <w:color w:val="000000"/>
-          <w:sz w:val="24"/>
-          <w:szCs w:val="24"/>
-        </w:rPr>
-        <w:t xml:space="preserve">and its impact </w:t>
-      </w:r>
-      <w:r>
-        <w:rPr>
-          <w:rFonts w:ascii="Times New Roman" w:eastAsia="Times New Roman" w:hAnsi="Times New Roman" w:cs="Times New Roman"/>
-          <w:color w:val="000000"/>
-          <w:sz w:val="24"/>
-          <w:szCs w:val="24"/>
-        </w:rPr>
-        <w:t>on exobiology</w:t>
-      </w:r>
-      <w:r>
-        <w:rPr>
-          <w:rFonts w:ascii="Times New Roman" w:eastAsia="Times New Roman" w:hAnsi="Times New Roman" w:cs="Times New Roman"/>
-          <w:color w:val="000000"/>
-          <w:sz w:val="24"/>
-          <w:szCs w:val="24"/>
-        </w:rPr>
-        <w:t xml:space="preserve">.   </w:t>
-      </w:r>
-      <w:r>
-        <w:rPr>
-          <w:rFonts w:ascii="Times New Roman" w:eastAsia="Times New Roman" w:hAnsi="Times New Roman" w:cs="Times New Roman"/>
-          <w:color w:val="000000"/>
-          <w:sz w:val="24"/>
-          <w:szCs w:val="24"/>
-        </w:rPr>
-        <w:t> </w:t>
-      </w:r>
-      <w:commentRangeEnd w:id="4"/>
-      <w:r>
-        <w:rPr>
-          <w:rStyle w:val="CommentReference"/>
-        </w:rPr>
-        <w:commentReference w:id="4"/>
-      </w:r>
-      <w:commentRangeEnd w:id="5"/>
-      <w:r>
-        <w:rPr>
-          <w:rStyle w:val="CommentReference"/>
-        </w:rPr>
-        <w:commentReference w:id="5"/>
-      </w:r>
-    </w:p>
-    <w:p>
-      <w:pPr>
-        <w:ind w:firstLine="720"/>
-        <w:rPr>
-          <w:rFonts w:ascii="Times New Roman" w:eastAsia="Times New Roman" w:hAnsi="Times New Roman" w:cs="Times New Roman"/>
-          <w:sz w:val="24"/>
-          <w:szCs w:val="24"/>
-        </w:rPr>
-      </w:pPr>
-      <w:r>
-        <w:rPr>
-          <w:rFonts w:ascii="Times New Roman" w:eastAsia="Times New Roman" w:hAnsi="Times New Roman" w:cs="Times New Roman"/>
-          <w:color w:val="000000"/>
-          <w:sz w:val="24"/>
-          <w:szCs w:val="24"/>
-        </w:rPr>
-        <w:t>John has an</w:t>
-      </w:r>
-      <w:r>
-        <w:rPr>
-          <w:rFonts w:ascii="Times New Roman" w:eastAsia="Times New Roman" w:hAnsi="Times New Roman" w:cs="Times New Roman"/>
-          <w:color w:val="000000"/>
-          <w:sz w:val="24"/>
-          <w:szCs w:val="24"/>
-        </w:rPr>
-        <w:t xml:space="preserve"> </w:t>
-      </w:r>
-      <w:r>
-        <w:rPr>
-          <w:rFonts w:ascii="Times New Roman" w:eastAsia="Times New Roman" w:hAnsi="Times New Roman" w:cs="Times New Roman"/>
-          <w:color w:val="000000"/>
-          <w:sz w:val="24"/>
-          <w:szCs w:val="24"/>
-        </w:rPr>
-        <w:t xml:space="preserve">extensive </w:t>
-      </w:r>
-      <w:r>
-        <w:rPr>
-          <w:rFonts w:ascii="Times New Roman" w:eastAsia="Times New Roman" w:hAnsi="Times New Roman" w:cs="Times New Roman"/>
-          <w:color w:val="000000"/>
-          <w:sz w:val="24"/>
-          <w:szCs w:val="24"/>
-        </w:rPr>
-        <w:t>publication record</w:t>
-      </w:r>
-      <w:r>
-        <w:rPr>
-          <w:rFonts w:ascii="Times New Roman" w:eastAsia="Times New Roman" w:hAnsi="Times New Roman" w:cs="Times New Roman"/>
-          <w:color w:val="000000"/>
-          <w:sz w:val="24"/>
-          <w:szCs w:val="24"/>
-        </w:rPr>
-        <w:t xml:space="preserve"> </w:t>
-      </w:r>
-      <w:r>
-        <w:rPr>
-          <w:rFonts w:ascii="Times New Roman" w:eastAsia="Times New Roman" w:hAnsi="Times New Roman" w:cs="Times New Roman"/>
-          <w:color w:val="000000"/>
-          <w:sz w:val="24"/>
-          <w:szCs w:val="24"/>
-        </w:rPr>
-        <w:t xml:space="preserve">that is the product both of his scientific creativity and the care he takes to build and maintain collaborations. </w:t>
-      </w:r>
-      <w:r>
-        <w:rPr>
-          <w:rFonts w:ascii="Times New Roman" w:eastAsia="Times New Roman" w:hAnsi="Times New Roman" w:cs="Times New Roman"/>
-          <w:color w:val="000000"/>
-          <w:sz w:val="24"/>
-          <w:szCs w:val="24"/>
-        </w:rPr>
-        <w:t xml:space="preserve">His </w:t>
-      </w:r>
-      <w:r>
-        <w:rPr>
-          <w:rFonts w:ascii="Times New Roman" w:eastAsia="Times New Roman" w:hAnsi="Times New Roman" w:cs="Times New Roman"/>
-          <w:color w:val="000000"/>
-          <w:sz w:val="24"/>
-          <w:szCs w:val="24"/>
-        </w:rPr>
-        <w:t>work</w:t>
-      </w:r>
-      <w:r>
-        <w:rPr>
-          <w:rFonts w:ascii="Times New Roman" w:eastAsia="Times New Roman" w:hAnsi="Times New Roman" w:cs="Times New Roman"/>
-          <w:color w:val="000000"/>
-          <w:sz w:val="24"/>
-          <w:szCs w:val="24"/>
-        </w:rPr>
-        <w:t xml:space="preserve"> </w:t>
-      </w:r>
-      <w:r>
-        <w:rPr>
-          <w:rFonts w:ascii="Times New Roman" w:eastAsia="Times New Roman" w:hAnsi="Times New Roman" w:cs="Times New Roman"/>
-          <w:color w:val="000000"/>
-          <w:sz w:val="24"/>
-          <w:szCs w:val="24"/>
-        </w:rPr>
-        <w:t xml:space="preserve">with </w:t>
-      </w:r>
-      <w:r>
-        <w:rPr>
-          <w:rFonts w:ascii="Times New Roman" w:eastAsia="Times New Roman" w:hAnsi="Times New Roman" w:cs="Times New Roman"/>
-          <w:color w:val="000000"/>
-          <w:sz w:val="24"/>
-          <w:szCs w:val="24"/>
-        </w:rPr>
-        <w:t xml:space="preserve">Dr. </w:t>
-      </w:r>
-      <w:proofErr w:type="spellStart"/>
-      <w:r>
-        <w:rPr>
-          <w:rFonts w:ascii="Times New Roman" w:eastAsia="Times New Roman" w:hAnsi="Times New Roman" w:cs="Times New Roman"/>
-          <w:color w:val="000000"/>
-          <w:sz w:val="24"/>
-          <w:szCs w:val="24"/>
-        </w:rPr>
-        <w:t>Emitt</w:t>
-      </w:r>
-      <w:proofErr w:type="spellEnd"/>
-      <w:r>
-        <w:rPr>
-          <w:rFonts w:ascii="Times New Roman" w:eastAsia="Times New Roman" w:hAnsi="Times New Roman" w:cs="Times New Roman"/>
-          <w:color w:val="000000"/>
-          <w:sz w:val="24"/>
-          <w:szCs w:val="24"/>
-        </w:rPr>
-        <w:t xml:space="preserve"> Brown resulted in a series of</w:t>
-      </w:r>
-      <w:r>
-        <w:rPr>
-          <w:rFonts w:ascii="Times New Roman" w:eastAsia="Times New Roman" w:hAnsi="Times New Roman" w:cs="Times New Roman"/>
-          <w:color w:val="000000"/>
-          <w:sz w:val="24"/>
-          <w:szCs w:val="24"/>
-        </w:rPr>
-        <w:t xml:space="preserve"> </w:t>
-      </w:r>
-      <w:r>
-        <w:rPr>
-          <w:rFonts w:ascii="Times New Roman" w:eastAsia="Times New Roman" w:hAnsi="Times New Roman" w:cs="Times New Roman"/>
-          <w:color w:val="000000"/>
-          <w:sz w:val="24"/>
-          <w:szCs w:val="24"/>
-        </w:rPr>
-        <w:t>seminal</w:t>
-      </w:r>
-      <w:r>
-        <w:rPr>
-          <w:rFonts w:ascii="Times New Roman" w:eastAsia="Times New Roman" w:hAnsi="Times New Roman" w:cs="Times New Roman"/>
-          <w:color w:val="000000"/>
-          <w:sz w:val="24"/>
-          <w:szCs w:val="24"/>
-        </w:rPr>
-        <w:t xml:space="preserve"> papers, in which John revealed the physics of flux capacitors</w:t>
-      </w:r>
-      <w:r>
-        <w:rPr>
-          <w:rFonts w:ascii="Times New Roman" w:eastAsia="Times New Roman" w:hAnsi="Times New Roman" w:cs="Times New Roman"/>
-          <w:color w:val="000000"/>
-          <w:sz w:val="24"/>
-          <w:szCs w:val="24"/>
-        </w:rPr>
-        <w:t xml:space="preserve"> [see bibliography section Time-travel and specifically Brown and Smith</w:t>
-      </w:r>
-      <w:r>
-        <w:rPr>
-          <w:rFonts w:ascii="Times New Roman" w:eastAsia="Times New Roman" w:hAnsi="Times New Roman" w:cs="Times New Roman"/>
-          <w:color w:val="000000"/>
-          <w:sz w:val="24"/>
-          <w:szCs w:val="24"/>
-        </w:rPr>
-        <w:t>,</w:t>
-      </w:r>
-      <w:r>
-        <w:rPr>
-          <w:rFonts w:ascii="Times New Roman" w:eastAsia="Times New Roman" w:hAnsi="Times New Roman" w:cs="Times New Roman"/>
-          <w:color w:val="000000"/>
-          <w:sz w:val="24"/>
-          <w:szCs w:val="24"/>
-        </w:rPr>
-        <w:t xml:space="preserve"> 2020</w:t>
-      </w:r>
-      <w:r>
-        <w:rPr>
-          <w:rFonts w:ascii="Times New Roman" w:eastAsia="Times New Roman" w:hAnsi="Times New Roman" w:cs="Times New Roman"/>
-          <w:color w:val="000000"/>
-          <w:sz w:val="24"/>
-          <w:szCs w:val="24"/>
-        </w:rPr>
-        <w:t>,</w:t>
-      </w:r>
-      <w:r>
-        <w:rPr>
-          <w:rFonts w:ascii="Times New Roman" w:eastAsia="Times New Roman" w:hAnsi="Times New Roman" w:cs="Times New Roman"/>
-          <w:color w:val="000000"/>
-          <w:sz w:val="24"/>
-          <w:szCs w:val="24"/>
-        </w:rPr>
-        <w:t xml:space="preserve"> reviews in dimensional paradox]</w:t>
-      </w:r>
-      <w:r>
-        <w:rPr>
-          <w:rFonts w:ascii="Times New Roman" w:eastAsia="Times New Roman" w:hAnsi="Times New Roman" w:cs="Times New Roman"/>
-          <w:color w:val="000000"/>
-          <w:sz w:val="24"/>
-          <w:szCs w:val="24"/>
-        </w:rPr>
-        <w:t>. These are the essential building blocks of our understanding of such diverse phenomena as time travel</w:t>
-      </w:r>
-      <w:r>
-        <w:rPr>
-          <w:rFonts w:ascii="Times New Roman" w:eastAsia="Times New Roman" w:hAnsi="Times New Roman" w:cs="Times New Roman"/>
-          <w:color w:val="000000"/>
-          <w:sz w:val="24"/>
-          <w:szCs w:val="24"/>
-        </w:rPr>
-        <w:t xml:space="preserve"> [e.g.</w:t>
-      </w:r>
-      <w:r>
-        <w:rPr>
-          <w:rFonts w:ascii="Times New Roman" w:eastAsia="Times New Roman" w:hAnsi="Times New Roman" w:cs="Times New Roman"/>
-          <w:color w:val="000000"/>
-          <w:sz w:val="24"/>
-          <w:szCs w:val="24"/>
-        </w:rPr>
-        <w:t>,</w:t>
-      </w:r>
-      <w:r>
-        <w:rPr>
-          <w:rFonts w:ascii="Times New Roman" w:eastAsia="Times New Roman" w:hAnsi="Times New Roman" w:cs="Times New Roman"/>
-          <w:color w:val="000000"/>
-          <w:sz w:val="24"/>
-          <w:szCs w:val="24"/>
-        </w:rPr>
-        <w:t xml:space="preserve"> Smith et al</w:t>
-      </w:r>
-      <w:r>
-        <w:rPr>
-          <w:rFonts w:ascii="Times New Roman" w:eastAsia="Times New Roman" w:hAnsi="Times New Roman" w:cs="Times New Roman"/>
-          <w:color w:val="000000"/>
-          <w:sz w:val="24"/>
-          <w:szCs w:val="24"/>
-        </w:rPr>
-        <w:t>,</w:t>
-      </w:r>
-      <w:r>
-        <w:rPr>
-          <w:rFonts w:ascii="Times New Roman" w:eastAsia="Times New Roman" w:hAnsi="Times New Roman" w:cs="Times New Roman"/>
-          <w:color w:val="000000"/>
-          <w:sz w:val="24"/>
-          <w:szCs w:val="24"/>
-        </w:rPr>
-        <w:t xml:space="preserve"> </w:t>
-      </w:r>
-      <w:r>
-        <w:rPr>
-          <w:rFonts w:ascii="Times New Roman" w:eastAsia="Times New Roman" w:hAnsi="Times New Roman" w:cs="Times New Roman"/>
-          <w:color w:val="000000"/>
-          <w:sz w:val="24"/>
-          <w:szCs w:val="24"/>
-        </w:rPr>
-        <w:t>1682 Royal Society</w:t>
-      </w:r>
-      <w:r>
-        <w:rPr>
-          <w:rFonts w:ascii="Times New Roman" w:eastAsia="Times New Roman" w:hAnsi="Times New Roman" w:cs="Times New Roman"/>
-          <w:color w:val="000000"/>
-          <w:sz w:val="24"/>
-          <w:szCs w:val="24"/>
-        </w:rPr>
-        <w:t>]</w:t>
-      </w:r>
-      <w:r>
-        <w:rPr>
-          <w:rFonts w:ascii="Times New Roman" w:eastAsia="Times New Roman" w:hAnsi="Times New Roman" w:cs="Times New Roman"/>
-          <w:color w:val="000000"/>
-          <w:sz w:val="24"/>
-          <w:szCs w:val="24"/>
-        </w:rPr>
-        <w:t>, temporal paradox</w:t>
-      </w:r>
-      <w:r>
-        <w:rPr>
-          <w:rFonts w:ascii="Times New Roman" w:eastAsia="Times New Roman" w:hAnsi="Times New Roman" w:cs="Times New Roman"/>
-          <w:color w:val="000000"/>
-          <w:sz w:val="24"/>
-          <w:szCs w:val="24"/>
-        </w:rPr>
-        <w:t xml:space="preserve"> [e.g.</w:t>
-      </w:r>
-      <w:r>
-        <w:rPr>
-          <w:rFonts w:ascii="Times New Roman" w:eastAsia="Times New Roman" w:hAnsi="Times New Roman" w:cs="Times New Roman"/>
-          <w:color w:val="000000"/>
-          <w:sz w:val="24"/>
-          <w:szCs w:val="24"/>
-        </w:rPr>
-        <w:t>,</w:t>
-      </w:r>
-      <w:r>
-        <w:rPr>
-          <w:rFonts w:ascii="Times New Roman" w:eastAsia="Times New Roman" w:hAnsi="Times New Roman" w:cs="Times New Roman"/>
-          <w:color w:val="000000"/>
-          <w:sz w:val="24"/>
-          <w:szCs w:val="24"/>
-        </w:rPr>
-        <w:t xml:space="preserve"> Dax et al</w:t>
-      </w:r>
-      <w:ins w:id="6" w:author="Halford, Alexa J. (GSFC-6750)" w:date="2020-12-21T12:45:00Z">
+        <w:t>team</w:t>
+      </w:r>
+      <w:ins w:id="6" w:author="Microsoft Office User" w:date="2020-12-23T14:04:00Z">
         <w:r>
           <w:rPr>
             <w:rFonts w:ascii="Times New Roman" w:eastAsia="Times New Roman" w:hAnsi="Times New Roman" w:cs="Times New Roman"/>
@@ -1523,18 +1106,548 @@
           <w:sz w:val="24"/>
           <w:szCs w:val="24"/>
         </w:rPr>
-        <w:t>238</w:t>
-      </w:r>
-      <w:r>
-        <w:rPr>
-          <w:rFonts w:ascii="Times New Roman" w:eastAsia="Times New Roman" w:hAnsi="Times New Roman" w:cs="Times New Roman"/>
-          <w:color w:val="000000"/>
-          <w:sz w:val="24"/>
-          <w:szCs w:val="24"/>
-        </w:rPr>
-        <w:t>0</w:t>
-      </w:r>
-      <w:ins w:id="7" w:author="Halford, Alexa J. (GSFC-6750)" w:date="2020-12-21T12:45:00Z">
+        <w:t>which</w:t>
+      </w:r>
+      <w:r>
+        <w:rPr>
+          <w:rFonts w:ascii="Times New Roman" w:eastAsia="Times New Roman" w:hAnsi="Times New Roman" w:cs="Times New Roman"/>
+          <w:color w:val="000000"/>
+          <w:sz w:val="24"/>
+          <w:szCs w:val="24"/>
+        </w:rPr>
+        <w:t xml:space="preserve"> enable</w:t>
+      </w:r>
+      <w:r>
+        <w:rPr>
+          <w:rFonts w:ascii="Times New Roman" w:eastAsia="Times New Roman" w:hAnsi="Times New Roman" w:cs="Times New Roman"/>
+          <w:color w:val="000000"/>
+          <w:sz w:val="24"/>
+          <w:szCs w:val="24"/>
+        </w:rPr>
+        <w:t>d</w:t>
+      </w:r>
+      <w:r>
+        <w:rPr>
+          <w:rFonts w:ascii="Times New Roman" w:eastAsia="Times New Roman" w:hAnsi="Times New Roman" w:cs="Times New Roman"/>
+          <w:color w:val="000000"/>
+          <w:sz w:val="24"/>
+          <w:szCs w:val="24"/>
+        </w:rPr>
+        <w:t xml:space="preserve"> </w:t>
+      </w:r>
+      <w:r>
+        <w:rPr>
+          <w:rFonts w:ascii="Times New Roman" w:eastAsia="Times New Roman" w:hAnsi="Times New Roman" w:cs="Times New Roman"/>
+          <w:color w:val="000000"/>
+          <w:sz w:val="24"/>
+          <w:szCs w:val="24"/>
+        </w:rPr>
+        <w:t xml:space="preserve">their </w:t>
+      </w:r>
+      <w:del w:id="7" w:author="Microsoft Office User" w:date="2020-12-23T14:05:00Z">
+        <w:r>
+          <w:rPr>
+            <w:rFonts w:ascii="Times New Roman" w:eastAsia="Times New Roman" w:hAnsi="Times New Roman" w:cs="Times New Roman"/>
+            <w:color w:val="000000"/>
+            <w:sz w:val="24"/>
+            <w:szCs w:val="24"/>
+          </w:rPr>
+          <w:delText>wo</w:delText>
+        </w:r>
+        <w:r>
+          <w:rPr>
+            <w:rFonts w:ascii="Times New Roman" w:eastAsia="Times New Roman" w:hAnsi="Times New Roman" w:cs="Times New Roman"/>
+            <w:color w:val="000000"/>
+            <w:sz w:val="24"/>
+            <w:szCs w:val="24"/>
+          </w:rPr>
+          <w:delText xml:space="preserve">rk </w:delText>
+        </w:r>
+      </w:del>
+      <w:ins w:id="8" w:author="Microsoft Office User" w:date="2020-12-23T14:05:00Z">
+        <w:r>
+          <w:rPr>
+            <w:rFonts w:ascii="Times New Roman" w:eastAsia="Times New Roman" w:hAnsi="Times New Roman" w:cs="Times New Roman"/>
+            <w:color w:val="000000"/>
+            <w:sz w:val="24"/>
+            <w:szCs w:val="24"/>
+          </w:rPr>
+          <w:t>research</w:t>
+        </w:r>
+        <w:r>
+          <w:rPr>
+            <w:rFonts w:ascii="Times New Roman" w:eastAsia="Times New Roman" w:hAnsi="Times New Roman" w:cs="Times New Roman"/>
+            <w:color w:val="000000"/>
+            <w:sz w:val="24"/>
+            <w:szCs w:val="24"/>
+          </w:rPr>
+          <w:t xml:space="preserve"> </w:t>
+        </w:r>
+      </w:ins>
+      <w:r>
+        <w:rPr>
+          <w:rFonts w:ascii="Times New Roman" w:eastAsia="Times New Roman" w:hAnsi="Times New Roman" w:cs="Times New Roman"/>
+          <w:color w:val="000000"/>
+          <w:sz w:val="24"/>
+          <w:szCs w:val="24"/>
+        </w:rPr>
+        <w:t>and</w:t>
+      </w:r>
+      <w:ins w:id="9" w:author="Microsoft Office User" w:date="2020-12-23T14:04:00Z">
+        <w:r>
+          <w:rPr>
+            <w:rFonts w:ascii="Times New Roman" w:eastAsia="Times New Roman" w:hAnsi="Times New Roman" w:cs="Times New Roman"/>
+            <w:color w:val="000000"/>
+            <w:sz w:val="24"/>
+            <w:szCs w:val="24"/>
+          </w:rPr>
+          <w:t xml:space="preserve"> </w:t>
+        </w:r>
+      </w:ins>
+      <w:del w:id="10" w:author="Microsoft Office User" w:date="2020-12-23T14:05:00Z">
+        <w:r>
+          <w:rPr>
+            <w:rFonts w:ascii="Times New Roman" w:eastAsia="Times New Roman" w:hAnsi="Times New Roman" w:cs="Times New Roman"/>
+            <w:color w:val="000000"/>
+            <w:sz w:val="24"/>
+            <w:szCs w:val="24"/>
+          </w:rPr>
+          <w:delText xml:space="preserve"> </w:delText>
+        </w:r>
+      </w:del>
+      <w:r>
+        <w:rPr>
+          <w:rFonts w:ascii="Times New Roman" w:eastAsia="Times New Roman" w:hAnsi="Times New Roman" w:cs="Times New Roman"/>
+          <w:color w:val="000000"/>
+          <w:sz w:val="24"/>
+          <w:szCs w:val="24"/>
+        </w:rPr>
+        <w:t>it</w:t>
+      </w:r>
+      <w:ins w:id="11" w:author="Microsoft Office User" w:date="2020-12-23T14:05:00Z">
+        <w:r>
+          <w:rPr>
+            <w:rFonts w:ascii="Times New Roman" w:eastAsia="Times New Roman" w:hAnsi="Times New Roman" w:cs="Times New Roman"/>
+            <w:color w:val="000000"/>
+            <w:sz w:val="24"/>
+            <w:szCs w:val="24"/>
+          </w:rPr>
+          <w:t>s</w:t>
+        </w:r>
+      </w:ins>
+      <w:del w:id="12" w:author="Microsoft Office User" w:date="2020-12-23T14:05:00Z">
+        <w:r>
+          <w:rPr>
+            <w:rFonts w:ascii="Times New Roman" w:eastAsia="Times New Roman" w:hAnsi="Times New Roman" w:cs="Times New Roman"/>
+            <w:color w:val="000000"/>
+            <w:sz w:val="24"/>
+            <w:szCs w:val="24"/>
+          </w:rPr>
+          <w:delText>s</w:delText>
+        </w:r>
+      </w:del>
+      <w:r>
+        <w:rPr>
+          <w:rFonts w:ascii="Times New Roman" w:eastAsia="Times New Roman" w:hAnsi="Times New Roman" w:cs="Times New Roman"/>
+          <w:color w:val="000000"/>
+          <w:sz w:val="24"/>
+          <w:szCs w:val="24"/>
+        </w:rPr>
+        <w:t xml:space="preserve"> impact</w:t>
+      </w:r>
+      <w:ins w:id="13" w:author="Microsoft Office User" w:date="2020-12-23T14:05:00Z">
+        <w:r>
+          <w:rPr>
+            <w:rFonts w:ascii="Times New Roman" w:eastAsia="Times New Roman" w:hAnsi="Times New Roman" w:cs="Times New Roman"/>
+            <w:color w:val="000000"/>
+            <w:sz w:val="24"/>
+            <w:szCs w:val="24"/>
+          </w:rPr>
+          <w:t xml:space="preserve"> on the</w:t>
+        </w:r>
+      </w:ins>
+      <w:del w:id="14" w:author="Microsoft Office User" w:date="2020-12-23T14:05:00Z">
+        <w:r>
+          <w:rPr>
+            <w:rFonts w:ascii="Times New Roman" w:eastAsia="Times New Roman" w:hAnsi="Times New Roman" w:cs="Times New Roman"/>
+            <w:color w:val="000000"/>
+            <w:sz w:val="24"/>
+            <w:szCs w:val="24"/>
+          </w:rPr>
+          <w:delText xml:space="preserve"> </w:delText>
+        </w:r>
+        <w:r>
+          <w:rPr>
+            <w:rFonts w:ascii="Times New Roman" w:eastAsia="Times New Roman" w:hAnsi="Times New Roman" w:cs="Times New Roman"/>
+            <w:color w:val="000000"/>
+            <w:sz w:val="24"/>
+            <w:szCs w:val="24"/>
+          </w:rPr>
+          <w:delText>on</w:delText>
+        </w:r>
+      </w:del>
+      <w:r>
+        <w:rPr>
+          <w:rFonts w:ascii="Times New Roman" w:eastAsia="Times New Roman" w:hAnsi="Times New Roman" w:cs="Times New Roman"/>
+          <w:color w:val="000000"/>
+          <w:sz w:val="24"/>
+          <w:szCs w:val="24"/>
+        </w:rPr>
+        <w:t xml:space="preserve"> exobiology</w:t>
+      </w:r>
+      <w:ins w:id="15" w:author="Microsoft Office User" w:date="2020-12-23T14:05:00Z">
+        <w:r>
+          <w:rPr>
+            <w:rFonts w:ascii="Times New Roman" w:eastAsia="Times New Roman" w:hAnsi="Times New Roman" w:cs="Times New Roman"/>
+            <w:color w:val="000000"/>
+            <w:sz w:val="24"/>
+            <w:szCs w:val="24"/>
+          </w:rPr>
+          <w:t xml:space="preserve"> community</w:t>
+        </w:r>
+      </w:ins>
+      <w:r>
+        <w:rPr>
+          <w:rFonts w:ascii="Times New Roman" w:eastAsia="Times New Roman" w:hAnsi="Times New Roman" w:cs="Times New Roman"/>
+          <w:color w:val="000000"/>
+          <w:sz w:val="24"/>
+          <w:szCs w:val="24"/>
+        </w:rPr>
+        <w:t xml:space="preserve">.   </w:t>
+      </w:r>
+      <w:r>
+        <w:rPr>
+          <w:rFonts w:ascii="Times New Roman" w:eastAsia="Times New Roman" w:hAnsi="Times New Roman" w:cs="Times New Roman"/>
+          <w:color w:val="000000"/>
+          <w:sz w:val="24"/>
+          <w:szCs w:val="24"/>
+        </w:rPr>
+        <w:t> </w:t>
+      </w:r>
+      <w:commentRangeEnd w:id="4"/>
+      <w:r>
+        <w:rPr>
+          <w:rStyle w:val="CommentReference"/>
+        </w:rPr>
+        <w:commentReference w:id="4"/>
+      </w:r>
+      <w:commentRangeEnd w:id="5"/>
+      <w:r>
+        <w:rPr>
+          <w:rStyle w:val="CommentReference"/>
+        </w:rPr>
+        <w:commentReference w:id="5"/>
+      </w:r>
+    </w:p>
+    <w:p>
+      <w:pPr>
+        <w:ind w:firstLine="720"/>
+        <w:rPr>
+          <w:rFonts w:ascii="Times New Roman" w:eastAsia="Times New Roman" w:hAnsi="Times New Roman" w:cs="Times New Roman"/>
+          <w:sz w:val="24"/>
+          <w:szCs w:val="24"/>
+        </w:rPr>
+      </w:pPr>
+      <w:r>
+        <w:rPr>
+          <w:rFonts w:ascii="Times New Roman" w:eastAsia="Times New Roman" w:hAnsi="Times New Roman" w:cs="Times New Roman"/>
+          <w:color w:val="000000"/>
+          <w:sz w:val="24"/>
+          <w:szCs w:val="24"/>
+        </w:rPr>
+        <w:t>John has an</w:t>
+      </w:r>
+      <w:r>
+        <w:rPr>
+          <w:rFonts w:ascii="Times New Roman" w:eastAsia="Times New Roman" w:hAnsi="Times New Roman" w:cs="Times New Roman"/>
+          <w:color w:val="000000"/>
+          <w:sz w:val="24"/>
+          <w:szCs w:val="24"/>
+        </w:rPr>
+        <w:t xml:space="preserve"> </w:t>
+      </w:r>
+      <w:r>
+        <w:rPr>
+          <w:rFonts w:ascii="Times New Roman" w:eastAsia="Times New Roman" w:hAnsi="Times New Roman" w:cs="Times New Roman"/>
+          <w:color w:val="000000"/>
+          <w:sz w:val="24"/>
+          <w:szCs w:val="24"/>
+        </w:rPr>
+        <w:t xml:space="preserve">extensive </w:t>
+      </w:r>
+      <w:r>
+        <w:rPr>
+          <w:rFonts w:ascii="Times New Roman" w:eastAsia="Times New Roman" w:hAnsi="Times New Roman" w:cs="Times New Roman"/>
+          <w:color w:val="000000"/>
+          <w:sz w:val="24"/>
+          <w:szCs w:val="24"/>
+        </w:rPr>
+        <w:t>publication record</w:t>
+      </w:r>
+      <w:r>
+        <w:rPr>
+          <w:rFonts w:ascii="Times New Roman" w:eastAsia="Times New Roman" w:hAnsi="Times New Roman" w:cs="Times New Roman"/>
+          <w:color w:val="000000"/>
+          <w:sz w:val="24"/>
+          <w:szCs w:val="24"/>
+        </w:rPr>
+        <w:t xml:space="preserve"> </w:t>
+      </w:r>
+      <w:r>
+        <w:rPr>
+          <w:rFonts w:ascii="Times New Roman" w:eastAsia="Times New Roman" w:hAnsi="Times New Roman" w:cs="Times New Roman"/>
+          <w:color w:val="000000"/>
+          <w:sz w:val="24"/>
+          <w:szCs w:val="24"/>
+        </w:rPr>
+        <w:t xml:space="preserve">that is the product both of his scientific creativity and the care he takes to build and maintain collaborations. </w:t>
+      </w:r>
+      <w:r>
+        <w:rPr>
+          <w:rFonts w:ascii="Times New Roman" w:eastAsia="Times New Roman" w:hAnsi="Times New Roman" w:cs="Times New Roman"/>
+          <w:color w:val="000000"/>
+          <w:sz w:val="24"/>
+          <w:szCs w:val="24"/>
+        </w:rPr>
+        <w:t xml:space="preserve">His </w:t>
+      </w:r>
+      <w:r>
+        <w:rPr>
+          <w:rFonts w:ascii="Times New Roman" w:eastAsia="Times New Roman" w:hAnsi="Times New Roman" w:cs="Times New Roman"/>
+          <w:color w:val="000000"/>
+          <w:sz w:val="24"/>
+          <w:szCs w:val="24"/>
+        </w:rPr>
+        <w:t>work</w:t>
+      </w:r>
+      <w:r>
+        <w:rPr>
+          <w:rFonts w:ascii="Times New Roman" w:eastAsia="Times New Roman" w:hAnsi="Times New Roman" w:cs="Times New Roman"/>
+          <w:color w:val="000000"/>
+          <w:sz w:val="24"/>
+          <w:szCs w:val="24"/>
+        </w:rPr>
+        <w:t xml:space="preserve"> </w:t>
+      </w:r>
+      <w:r>
+        <w:rPr>
+          <w:rFonts w:ascii="Times New Roman" w:eastAsia="Times New Roman" w:hAnsi="Times New Roman" w:cs="Times New Roman"/>
+          <w:color w:val="000000"/>
+          <w:sz w:val="24"/>
+          <w:szCs w:val="24"/>
+        </w:rPr>
+        <w:t xml:space="preserve">with </w:t>
+      </w:r>
+      <w:r>
+        <w:rPr>
+          <w:rFonts w:ascii="Times New Roman" w:eastAsia="Times New Roman" w:hAnsi="Times New Roman" w:cs="Times New Roman"/>
+          <w:color w:val="000000"/>
+          <w:sz w:val="24"/>
+          <w:szCs w:val="24"/>
+        </w:rPr>
+        <w:t xml:space="preserve">Dr. </w:t>
+      </w:r>
+      <w:proofErr w:type="spellStart"/>
+      <w:r>
+        <w:rPr>
+          <w:rFonts w:ascii="Times New Roman" w:eastAsia="Times New Roman" w:hAnsi="Times New Roman" w:cs="Times New Roman"/>
+          <w:color w:val="000000"/>
+          <w:sz w:val="24"/>
+          <w:szCs w:val="24"/>
+        </w:rPr>
+        <w:t>Emitt</w:t>
+      </w:r>
+      <w:proofErr w:type="spellEnd"/>
+      <w:r>
+        <w:rPr>
+          <w:rFonts w:ascii="Times New Roman" w:eastAsia="Times New Roman" w:hAnsi="Times New Roman" w:cs="Times New Roman"/>
+          <w:color w:val="000000"/>
+          <w:sz w:val="24"/>
+          <w:szCs w:val="24"/>
+        </w:rPr>
+        <w:t xml:space="preserve"> Brown resulted in a series of</w:t>
+      </w:r>
+      <w:r>
+        <w:rPr>
+          <w:rFonts w:ascii="Times New Roman" w:eastAsia="Times New Roman" w:hAnsi="Times New Roman" w:cs="Times New Roman"/>
+          <w:color w:val="000000"/>
+          <w:sz w:val="24"/>
+          <w:szCs w:val="24"/>
+        </w:rPr>
+        <w:t xml:space="preserve"> </w:t>
+      </w:r>
+      <w:r>
+        <w:rPr>
+          <w:rFonts w:ascii="Times New Roman" w:eastAsia="Times New Roman" w:hAnsi="Times New Roman" w:cs="Times New Roman"/>
+          <w:color w:val="000000"/>
+          <w:sz w:val="24"/>
+          <w:szCs w:val="24"/>
+        </w:rPr>
+        <w:t>seminal</w:t>
+      </w:r>
+      <w:r>
+        <w:rPr>
+          <w:rFonts w:ascii="Times New Roman" w:eastAsia="Times New Roman" w:hAnsi="Times New Roman" w:cs="Times New Roman"/>
+          <w:color w:val="000000"/>
+          <w:sz w:val="24"/>
+          <w:szCs w:val="24"/>
+        </w:rPr>
+        <w:t xml:space="preserve"> papers, in which John revealed the physics of flux capacitors</w:t>
+      </w:r>
+      <w:r>
+        <w:rPr>
+          <w:rFonts w:ascii="Times New Roman" w:eastAsia="Times New Roman" w:hAnsi="Times New Roman" w:cs="Times New Roman"/>
+          <w:color w:val="000000"/>
+          <w:sz w:val="24"/>
+          <w:szCs w:val="24"/>
+        </w:rPr>
+        <w:t xml:space="preserve"> [see bibliography section Time-travel and specifically Brown and Smith</w:t>
+      </w:r>
+      <w:r>
+        <w:rPr>
+          <w:rFonts w:ascii="Times New Roman" w:eastAsia="Times New Roman" w:hAnsi="Times New Roman" w:cs="Times New Roman"/>
+          <w:color w:val="000000"/>
+          <w:sz w:val="24"/>
+          <w:szCs w:val="24"/>
+        </w:rPr>
+        <w:t>,</w:t>
+      </w:r>
+      <w:r>
+        <w:rPr>
+          <w:rFonts w:ascii="Times New Roman" w:eastAsia="Times New Roman" w:hAnsi="Times New Roman" w:cs="Times New Roman"/>
+          <w:color w:val="000000"/>
+          <w:sz w:val="24"/>
+          <w:szCs w:val="24"/>
+        </w:rPr>
+        <w:t xml:space="preserve"> 2020</w:t>
+      </w:r>
+      <w:r>
+        <w:rPr>
+          <w:rFonts w:ascii="Times New Roman" w:eastAsia="Times New Roman" w:hAnsi="Times New Roman" w:cs="Times New Roman"/>
+          <w:color w:val="000000"/>
+          <w:sz w:val="24"/>
+          <w:szCs w:val="24"/>
+        </w:rPr>
+        <w:t>,</w:t>
+      </w:r>
+      <w:r>
+        <w:rPr>
+          <w:rFonts w:ascii="Times New Roman" w:eastAsia="Times New Roman" w:hAnsi="Times New Roman" w:cs="Times New Roman"/>
+          <w:color w:val="000000"/>
+          <w:sz w:val="24"/>
+          <w:szCs w:val="24"/>
+        </w:rPr>
+        <w:t xml:space="preserve"> reviews in dimensional paradox]</w:t>
+      </w:r>
+      <w:r>
+        <w:rPr>
+          <w:rFonts w:ascii="Times New Roman" w:eastAsia="Times New Roman" w:hAnsi="Times New Roman" w:cs="Times New Roman"/>
+          <w:color w:val="000000"/>
+          <w:sz w:val="24"/>
+          <w:szCs w:val="24"/>
+        </w:rPr>
+        <w:t>. These are the essential building blocks of our understanding of such diverse phenomena as time travel</w:t>
+      </w:r>
+      <w:r>
+        <w:rPr>
+          <w:rFonts w:ascii="Times New Roman" w:eastAsia="Times New Roman" w:hAnsi="Times New Roman" w:cs="Times New Roman"/>
+          <w:color w:val="000000"/>
+          <w:sz w:val="24"/>
+          <w:szCs w:val="24"/>
+        </w:rPr>
+        <w:t xml:space="preserve"> [e.g.</w:t>
+      </w:r>
+      <w:r>
+        <w:rPr>
+          <w:rFonts w:ascii="Times New Roman" w:eastAsia="Times New Roman" w:hAnsi="Times New Roman" w:cs="Times New Roman"/>
+          <w:color w:val="000000"/>
+          <w:sz w:val="24"/>
+          <w:szCs w:val="24"/>
+        </w:rPr>
+        <w:t>,</w:t>
+      </w:r>
+      <w:r>
+        <w:rPr>
+          <w:rFonts w:ascii="Times New Roman" w:eastAsia="Times New Roman" w:hAnsi="Times New Roman" w:cs="Times New Roman"/>
+          <w:color w:val="000000"/>
+          <w:sz w:val="24"/>
+          <w:szCs w:val="24"/>
+        </w:rPr>
+        <w:t xml:space="preserve"> Smith et al</w:t>
+      </w:r>
+      <w:r>
+        <w:rPr>
+          <w:rFonts w:ascii="Times New Roman" w:eastAsia="Times New Roman" w:hAnsi="Times New Roman" w:cs="Times New Roman"/>
+          <w:color w:val="000000"/>
+          <w:sz w:val="24"/>
+          <w:szCs w:val="24"/>
+        </w:rPr>
+        <w:t>,</w:t>
+      </w:r>
+      <w:r>
+        <w:rPr>
+          <w:rFonts w:ascii="Times New Roman" w:eastAsia="Times New Roman" w:hAnsi="Times New Roman" w:cs="Times New Roman"/>
+          <w:color w:val="000000"/>
+          <w:sz w:val="24"/>
+          <w:szCs w:val="24"/>
+        </w:rPr>
+        <w:t xml:space="preserve"> </w:t>
+      </w:r>
+      <w:r>
+        <w:rPr>
+          <w:rFonts w:ascii="Times New Roman" w:eastAsia="Times New Roman" w:hAnsi="Times New Roman" w:cs="Times New Roman"/>
+          <w:color w:val="000000"/>
+          <w:sz w:val="24"/>
+          <w:szCs w:val="24"/>
+        </w:rPr>
+        <w:t>1682 Royal Society</w:t>
+      </w:r>
+      <w:r>
+        <w:rPr>
+          <w:rFonts w:ascii="Times New Roman" w:eastAsia="Times New Roman" w:hAnsi="Times New Roman" w:cs="Times New Roman"/>
+          <w:color w:val="000000"/>
+          <w:sz w:val="24"/>
+          <w:szCs w:val="24"/>
+        </w:rPr>
+        <w:t>]</w:t>
+      </w:r>
+      <w:r>
+        <w:rPr>
+          <w:rFonts w:ascii="Times New Roman" w:eastAsia="Times New Roman" w:hAnsi="Times New Roman" w:cs="Times New Roman"/>
+          <w:color w:val="000000"/>
+          <w:sz w:val="24"/>
+          <w:szCs w:val="24"/>
+        </w:rPr>
+        <w:t>, temporal paradox</w:t>
+      </w:r>
+      <w:r>
+        <w:rPr>
+          <w:rFonts w:ascii="Times New Roman" w:eastAsia="Times New Roman" w:hAnsi="Times New Roman" w:cs="Times New Roman"/>
+          <w:color w:val="000000"/>
+          <w:sz w:val="24"/>
+          <w:szCs w:val="24"/>
+        </w:rPr>
+        <w:t xml:space="preserve"> [e.g.</w:t>
+      </w:r>
+      <w:r>
+        <w:rPr>
+          <w:rFonts w:ascii="Times New Roman" w:eastAsia="Times New Roman" w:hAnsi="Times New Roman" w:cs="Times New Roman"/>
+          <w:color w:val="000000"/>
+          <w:sz w:val="24"/>
+          <w:szCs w:val="24"/>
+        </w:rPr>
+        <w:t>,</w:t>
+      </w:r>
+      <w:r>
+        <w:rPr>
+          <w:rFonts w:ascii="Times New Roman" w:eastAsia="Times New Roman" w:hAnsi="Times New Roman" w:cs="Times New Roman"/>
+          <w:color w:val="000000"/>
+          <w:sz w:val="24"/>
+          <w:szCs w:val="24"/>
+        </w:rPr>
+        <w:t xml:space="preserve"> Dax et al</w:t>
+      </w:r>
+      <w:ins w:id="16" w:author="Halford, Alexa J. (GSFC-6750)" w:date="2020-12-21T12:45:00Z">
         <w:r>
           <w:rPr>
             <w:rFonts w:ascii="Times New Roman" w:eastAsia="Times New Roman" w:hAnsi="Times New Roman" w:cs="Times New Roman"/>
@@ -1554,27 +1667,25 @@
         </w:rPr>
         <w:t xml:space="preserve"> </w:t>
       </w:r>
-      <w:proofErr w:type="spellStart"/>
-      <w:r>
-        <w:rPr>
-          <w:rFonts w:ascii="Times New Roman" w:eastAsia="Times New Roman" w:hAnsi="Times New Roman" w:cs="Times New Roman"/>
-          <w:color w:val="000000"/>
-          <w:sz w:val="24"/>
-          <w:szCs w:val="24"/>
-        </w:rPr>
-        <w:t>Bajoran</w:t>
-      </w:r>
-      <w:proofErr w:type="spellEnd"/>
-      <w:r>
-        <w:rPr>
-          <w:rFonts w:ascii="Times New Roman" w:eastAsia="Times New Roman" w:hAnsi="Times New Roman" w:cs="Times New Roman"/>
-          <w:color w:val="000000"/>
-          <w:sz w:val="24"/>
-          <w:szCs w:val="24"/>
-        </w:rPr>
-        <w:t xml:space="preserve"> Journal of Physics, Smith and La Forge, 2370</w:t>
-      </w:r>
-      <w:ins w:id="8" w:author="Halford, Alexa J. (GSFC-6750)" w:date="2020-12-21T12:45:00Z">
+      <w:r>
+        <w:rPr>
+          <w:rFonts w:ascii="Times New Roman" w:eastAsia="Times New Roman" w:hAnsi="Times New Roman" w:cs="Times New Roman"/>
+          <w:color w:val="000000"/>
+          <w:sz w:val="24"/>
+          <w:szCs w:val="24"/>
+        </w:rPr>
+        <w:t>238</w:t>
+      </w:r>
+      <w:r>
+        <w:rPr>
+          <w:rFonts w:ascii="Times New Roman" w:eastAsia="Times New Roman" w:hAnsi="Times New Roman" w:cs="Times New Roman"/>
+          <w:color w:val="000000"/>
+          <w:sz w:val="24"/>
+          <w:szCs w:val="24"/>
+        </w:rPr>
+        <w:t>0</w:t>
+      </w:r>
+      <w:ins w:id="17" w:author="Halford, Alexa J. (GSFC-6750)" w:date="2020-12-21T12:45:00Z">
         <w:r>
           <w:rPr>
             <w:rFonts w:ascii="Times New Roman" w:eastAsia="Times New Roman" w:hAnsi="Times New Roman" w:cs="Times New Roman"/>
@@ -1592,36 +1703,29 @@
           <w:sz w:val="24"/>
           <w:szCs w:val="24"/>
         </w:rPr>
-        <w:t xml:space="preserve"> United Federation of Planets Technical Report</w:t>
-      </w:r>
-      <w:r>
-        <w:rPr>
-          <w:rFonts w:ascii="Times New Roman" w:eastAsia="Times New Roman" w:hAnsi="Times New Roman" w:cs="Times New Roman"/>
-          <w:color w:val="000000"/>
-          <w:sz w:val="24"/>
-          <w:szCs w:val="24"/>
-        </w:rPr>
-        <w:t>]</w:t>
-      </w:r>
-      <w:r>
-        <w:rPr>
-          <w:rFonts w:ascii="Times New Roman" w:eastAsia="Times New Roman" w:hAnsi="Times New Roman" w:cs="Times New Roman"/>
-          <w:color w:val="000000"/>
-          <w:sz w:val="24"/>
-          <w:szCs w:val="24"/>
-        </w:rPr>
-        <w:t>, and ionized hydrogen and helium of interstellar origin</w:t>
-      </w:r>
-      <w:r>
-        <w:rPr>
-          <w:rFonts w:ascii="Times New Roman" w:eastAsia="Times New Roman" w:hAnsi="Times New Roman" w:cs="Times New Roman"/>
-          <w:color w:val="000000"/>
-          <w:sz w:val="24"/>
-          <w:szCs w:val="24"/>
-        </w:rPr>
-        <w:t xml:space="preserve"> [Parker and Smith</w:t>
-      </w:r>
-      <w:ins w:id="9" w:author="Halford, Alexa J. (GSFC-6750)" w:date="2020-12-21T12:45:00Z">
+        <w:t xml:space="preserve"> </w:t>
+      </w:r>
+      <w:proofErr w:type="spellStart"/>
+      <w:r>
+        <w:rPr>
+          <w:rFonts w:ascii="Times New Roman" w:eastAsia="Times New Roman" w:hAnsi="Times New Roman" w:cs="Times New Roman"/>
+          <w:color w:val="000000"/>
+          <w:sz w:val="24"/>
+          <w:szCs w:val="24"/>
+        </w:rPr>
+        <w:t>Bajoran</w:t>
+      </w:r>
+      <w:proofErr w:type="spellEnd"/>
+      <w:r>
+        <w:rPr>
+          <w:rFonts w:ascii="Times New Roman" w:eastAsia="Times New Roman" w:hAnsi="Times New Roman" w:cs="Times New Roman"/>
+          <w:color w:val="000000"/>
+          <w:sz w:val="24"/>
+          <w:szCs w:val="24"/>
+        </w:rPr>
+        <w:t xml:space="preserve"> Journal of Physics, Smith and La Forge, 2370</w:t>
+      </w:r>
+      <w:ins w:id="18" w:author="Halford, Alexa J. (GSFC-6750)" w:date="2020-12-21T12:45:00Z">
         <w:r>
           <w:rPr>
             <w:rFonts w:ascii="Times New Roman" w:eastAsia="Times New Roman" w:hAnsi="Times New Roman" w:cs="Times New Roman"/>
@@ -1639,16 +1743,7 @@
           <w:sz w:val="24"/>
           <w:szCs w:val="24"/>
         </w:rPr>
-        <w:t xml:space="preserve"> 2018</w:t>
-      </w:r>
-      <w:r>
-        <w:rPr>
-          <w:rFonts w:ascii="Times New Roman" w:eastAsia="Times New Roman" w:hAnsi="Times New Roman" w:cs="Times New Roman"/>
-          <w:color w:val="000000"/>
-          <w:sz w:val="24"/>
-          <w:szCs w:val="24"/>
-        </w:rPr>
-        <w:t>, Journal of Space Weather Space Climate</w:t>
+        <w:t xml:space="preserve"> United Federation of Planets Technical Report</w:t>
       </w:r>
       <w:r>
         <w:rPr>
@@ -1666,135 +1761,18 @@
           <w:sz w:val="24"/>
           <w:szCs w:val="24"/>
         </w:rPr>
-        <w:t xml:space="preserve">. </w:t>
-      </w:r>
-      <w:r>
-        <w:rPr>
-          <w:rFonts w:ascii="Times New Roman" w:eastAsia="Times New Roman" w:hAnsi="Times New Roman" w:cs="Times New Roman"/>
-          <w:color w:val="000000"/>
-          <w:sz w:val="24"/>
-          <w:szCs w:val="24"/>
-        </w:rPr>
-        <w:t>This work led to new collaborations with Dr. Arroway</w:t>
-      </w:r>
-      <w:r>
-        <w:rPr>
-          <w:rFonts w:ascii="Times New Roman" w:eastAsia="Times New Roman" w:hAnsi="Times New Roman" w:cs="Times New Roman"/>
-          <w:color w:val="000000"/>
-          <w:sz w:val="24"/>
-          <w:szCs w:val="24"/>
-        </w:rPr>
-        <w:t xml:space="preserve"> t</w:t>
-      </w:r>
-      <w:r>
-        <w:rPr>
-          <w:rFonts w:ascii="Times New Roman" w:eastAsia="Times New Roman" w:hAnsi="Times New Roman" w:cs="Times New Roman"/>
-          <w:color w:val="000000"/>
-          <w:sz w:val="24"/>
-          <w:szCs w:val="24"/>
-        </w:rPr>
-        <w:t>hat</w:t>
-      </w:r>
-      <w:r>
-        <w:rPr>
-          <w:rFonts w:ascii="Times New Roman" w:eastAsia="Times New Roman" w:hAnsi="Times New Roman" w:cs="Times New Roman"/>
-          <w:color w:val="000000"/>
-          <w:sz w:val="24"/>
-          <w:szCs w:val="24"/>
-        </w:rPr>
-        <w:t xml:space="preserve"> </w:t>
-      </w:r>
-      <w:r>
-        <w:rPr>
-          <w:rFonts w:ascii="Times New Roman" w:eastAsia="Times New Roman" w:hAnsi="Times New Roman" w:cs="Times New Roman"/>
-          <w:color w:val="000000"/>
-          <w:sz w:val="24"/>
-          <w:szCs w:val="24"/>
-        </w:rPr>
-        <w:t xml:space="preserve">incorporated the principles of </w:t>
-      </w:r>
-      <w:r>
-        <w:rPr>
-          <w:rFonts w:ascii="Times New Roman" w:eastAsia="Times New Roman" w:hAnsi="Times New Roman" w:cs="Times New Roman"/>
-          <w:color w:val="000000"/>
-          <w:sz w:val="24"/>
-          <w:szCs w:val="24"/>
-        </w:rPr>
-        <w:t xml:space="preserve">his work on time travel </w:t>
-      </w:r>
-      <w:r>
-        <w:rPr>
-          <w:rFonts w:ascii="Times New Roman" w:eastAsia="Times New Roman" w:hAnsi="Times New Roman" w:cs="Times New Roman"/>
-          <w:color w:val="000000"/>
-          <w:sz w:val="24"/>
-          <w:szCs w:val="24"/>
-        </w:rPr>
-        <w:t xml:space="preserve">into </w:t>
-      </w:r>
-      <w:r>
-        <w:rPr>
-          <w:rFonts w:ascii="Times New Roman" w:eastAsia="Times New Roman" w:hAnsi="Times New Roman" w:cs="Times New Roman"/>
-          <w:color w:val="000000"/>
-          <w:sz w:val="24"/>
-          <w:szCs w:val="24"/>
-        </w:rPr>
-        <w:t xml:space="preserve">her </w:t>
-      </w:r>
-      <w:r>
-        <w:rPr>
-          <w:rFonts w:ascii="Times New Roman" w:eastAsia="Times New Roman" w:hAnsi="Times New Roman" w:cs="Times New Roman"/>
-          <w:color w:val="000000"/>
-          <w:sz w:val="24"/>
-          <w:szCs w:val="24"/>
-        </w:rPr>
-        <w:t>theoretical construct o</w:t>
-      </w:r>
-      <w:r>
-        <w:rPr>
-          <w:rFonts w:ascii="Times New Roman" w:eastAsia="Times New Roman" w:hAnsi="Times New Roman" w:cs="Times New Roman"/>
-          <w:color w:val="000000"/>
-          <w:sz w:val="24"/>
-          <w:szCs w:val="24"/>
-        </w:rPr>
-        <w:t xml:space="preserve">f interstellar </w:t>
-      </w:r>
-      <w:r>
-        <w:rPr>
-          <w:rFonts w:ascii="Times New Roman" w:eastAsia="Times New Roman" w:hAnsi="Times New Roman" w:cs="Times New Roman"/>
-          <w:color w:val="000000"/>
-          <w:sz w:val="24"/>
-          <w:szCs w:val="24"/>
-        </w:rPr>
-        <w:t>space travel</w:t>
-      </w:r>
-      <w:r>
-        <w:rPr>
-          <w:rFonts w:ascii="Times New Roman" w:eastAsia="Times New Roman" w:hAnsi="Times New Roman" w:cs="Times New Roman"/>
-          <w:color w:val="000000"/>
-          <w:sz w:val="24"/>
-          <w:szCs w:val="24"/>
-        </w:rPr>
-        <w:t xml:space="preserve"> [e.g.</w:t>
-      </w:r>
-      <w:r>
-        <w:rPr>
-          <w:rFonts w:ascii="Times New Roman" w:eastAsia="Times New Roman" w:hAnsi="Times New Roman" w:cs="Times New Roman"/>
-          <w:color w:val="000000"/>
-          <w:sz w:val="24"/>
-          <w:szCs w:val="24"/>
-        </w:rPr>
-        <w:t>,</w:t>
-      </w:r>
-      <w:r>
-        <w:rPr>
-          <w:rFonts w:ascii="Times New Roman" w:eastAsia="Times New Roman" w:hAnsi="Times New Roman" w:cs="Times New Roman"/>
-          <w:color w:val="000000"/>
-          <w:sz w:val="24"/>
-          <w:szCs w:val="24"/>
-        </w:rPr>
-        <w:t xml:space="preserve"> Smith and Arroway</w:t>
-      </w:r>
-      <w:ins w:id="10" w:author="Halford, Alexa J. (GSFC-6750)" w:date="2020-12-21T12:45:00Z">
+        <w:t>, and ionized hydrogen and helium of interstellar origin</w:t>
+      </w:r>
+      <w:r>
+        <w:rPr>
+          <w:rFonts w:ascii="Times New Roman" w:eastAsia="Times New Roman" w:hAnsi="Times New Roman" w:cs="Times New Roman"/>
+          <w:color w:val="000000"/>
+          <w:sz w:val="24"/>
+          <w:szCs w:val="24"/>
+        </w:rPr>
+        <w:t xml:space="preserve"> [Parker and Smith</w:t>
+      </w:r>
+      <w:ins w:id="19" w:author="Halford, Alexa J. (GSFC-6750)" w:date="2020-12-21T12:45:00Z">
         <w:r>
           <w:rPr>
             <w:rFonts w:ascii="Times New Roman" w:eastAsia="Times New Roman" w:hAnsi="Times New Roman" w:cs="Times New Roman"/>
@@ -1812,6 +1790,179 @@
           <w:sz w:val="24"/>
           <w:szCs w:val="24"/>
         </w:rPr>
+        <w:t xml:space="preserve"> 2018</w:t>
+      </w:r>
+      <w:r>
+        <w:rPr>
+          <w:rFonts w:ascii="Times New Roman" w:eastAsia="Times New Roman" w:hAnsi="Times New Roman" w:cs="Times New Roman"/>
+          <w:color w:val="000000"/>
+          <w:sz w:val="24"/>
+          <w:szCs w:val="24"/>
+        </w:rPr>
+        <w:t>, Journal of Space Weather Space Climate</w:t>
+      </w:r>
+      <w:r>
+        <w:rPr>
+          <w:rFonts w:ascii="Times New Roman" w:eastAsia="Times New Roman" w:hAnsi="Times New Roman" w:cs="Times New Roman"/>
+          <w:color w:val="000000"/>
+          <w:sz w:val="24"/>
+          <w:szCs w:val="24"/>
+        </w:rPr>
+        <w:t>]</w:t>
+      </w:r>
+      <w:r>
+        <w:rPr>
+          <w:rFonts w:ascii="Times New Roman" w:eastAsia="Times New Roman" w:hAnsi="Times New Roman" w:cs="Times New Roman"/>
+          <w:color w:val="000000"/>
+          <w:sz w:val="24"/>
+          <w:szCs w:val="24"/>
+        </w:rPr>
+        <w:t xml:space="preserve">. </w:t>
+      </w:r>
+      <w:r>
+        <w:rPr>
+          <w:rFonts w:ascii="Times New Roman" w:eastAsia="Times New Roman" w:hAnsi="Times New Roman" w:cs="Times New Roman"/>
+          <w:color w:val="000000"/>
+          <w:sz w:val="24"/>
+          <w:szCs w:val="24"/>
+        </w:rPr>
+        <w:t>This work led to new collaborations with Dr. Arroway</w:t>
+      </w:r>
+      <w:r>
+        <w:rPr>
+          <w:rFonts w:ascii="Times New Roman" w:eastAsia="Times New Roman" w:hAnsi="Times New Roman" w:cs="Times New Roman"/>
+          <w:color w:val="000000"/>
+          <w:sz w:val="24"/>
+          <w:szCs w:val="24"/>
+        </w:rPr>
+        <w:t xml:space="preserve"> t</w:t>
+      </w:r>
+      <w:r>
+        <w:rPr>
+          <w:rFonts w:ascii="Times New Roman" w:eastAsia="Times New Roman" w:hAnsi="Times New Roman" w:cs="Times New Roman"/>
+          <w:color w:val="000000"/>
+          <w:sz w:val="24"/>
+          <w:szCs w:val="24"/>
+        </w:rPr>
+        <w:t>hat</w:t>
+      </w:r>
+      <w:r>
+        <w:rPr>
+          <w:rFonts w:ascii="Times New Roman" w:eastAsia="Times New Roman" w:hAnsi="Times New Roman" w:cs="Times New Roman"/>
+          <w:color w:val="000000"/>
+          <w:sz w:val="24"/>
+          <w:szCs w:val="24"/>
+        </w:rPr>
+        <w:t xml:space="preserve"> </w:t>
+      </w:r>
+      <w:r>
+        <w:rPr>
+          <w:rFonts w:ascii="Times New Roman" w:eastAsia="Times New Roman" w:hAnsi="Times New Roman" w:cs="Times New Roman"/>
+          <w:color w:val="000000"/>
+          <w:sz w:val="24"/>
+          <w:szCs w:val="24"/>
+        </w:rPr>
+        <w:t xml:space="preserve">incorporated the principles of </w:t>
+      </w:r>
+      <w:r>
+        <w:rPr>
+          <w:rFonts w:ascii="Times New Roman" w:eastAsia="Times New Roman" w:hAnsi="Times New Roman" w:cs="Times New Roman"/>
+          <w:color w:val="000000"/>
+          <w:sz w:val="24"/>
+          <w:szCs w:val="24"/>
+        </w:rPr>
+        <w:t xml:space="preserve">his work on time travel </w:t>
+      </w:r>
+      <w:r>
+        <w:rPr>
+          <w:rFonts w:ascii="Times New Roman" w:eastAsia="Times New Roman" w:hAnsi="Times New Roman" w:cs="Times New Roman"/>
+          <w:color w:val="000000"/>
+          <w:sz w:val="24"/>
+          <w:szCs w:val="24"/>
+        </w:rPr>
+        <w:t xml:space="preserve">into </w:t>
+      </w:r>
+      <w:r>
+        <w:rPr>
+          <w:rFonts w:ascii="Times New Roman" w:eastAsia="Times New Roman" w:hAnsi="Times New Roman" w:cs="Times New Roman"/>
+          <w:color w:val="000000"/>
+          <w:sz w:val="24"/>
+          <w:szCs w:val="24"/>
+        </w:rPr>
+        <w:t xml:space="preserve">her </w:t>
+      </w:r>
+      <w:r>
+        <w:rPr>
+          <w:rFonts w:ascii="Times New Roman" w:eastAsia="Times New Roman" w:hAnsi="Times New Roman" w:cs="Times New Roman"/>
+          <w:color w:val="000000"/>
+          <w:sz w:val="24"/>
+          <w:szCs w:val="24"/>
+        </w:rPr>
+        <w:t>theoretical construct o</w:t>
+      </w:r>
+      <w:r>
+        <w:rPr>
+          <w:rFonts w:ascii="Times New Roman" w:eastAsia="Times New Roman" w:hAnsi="Times New Roman" w:cs="Times New Roman"/>
+          <w:color w:val="000000"/>
+          <w:sz w:val="24"/>
+          <w:szCs w:val="24"/>
+        </w:rPr>
+        <w:t xml:space="preserve">f interstellar </w:t>
+      </w:r>
+      <w:r>
+        <w:rPr>
+          <w:rFonts w:ascii="Times New Roman" w:eastAsia="Times New Roman" w:hAnsi="Times New Roman" w:cs="Times New Roman"/>
+          <w:color w:val="000000"/>
+          <w:sz w:val="24"/>
+          <w:szCs w:val="24"/>
+        </w:rPr>
+        <w:t>space travel</w:t>
+      </w:r>
+      <w:r>
+        <w:rPr>
+          <w:rFonts w:ascii="Times New Roman" w:eastAsia="Times New Roman" w:hAnsi="Times New Roman" w:cs="Times New Roman"/>
+          <w:color w:val="000000"/>
+          <w:sz w:val="24"/>
+          <w:szCs w:val="24"/>
+        </w:rPr>
+        <w:t xml:space="preserve"> [e.g.</w:t>
+      </w:r>
+      <w:r>
+        <w:rPr>
+          <w:rFonts w:ascii="Times New Roman" w:eastAsia="Times New Roman" w:hAnsi="Times New Roman" w:cs="Times New Roman"/>
+          <w:color w:val="000000"/>
+          <w:sz w:val="24"/>
+          <w:szCs w:val="24"/>
+        </w:rPr>
+        <w:t>,</w:t>
+      </w:r>
+      <w:r>
+        <w:rPr>
+          <w:rFonts w:ascii="Times New Roman" w:eastAsia="Times New Roman" w:hAnsi="Times New Roman" w:cs="Times New Roman"/>
+          <w:color w:val="000000"/>
+          <w:sz w:val="24"/>
+          <w:szCs w:val="24"/>
+        </w:rPr>
+        <w:t xml:space="preserve"> Smith and Arroway</w:t>
+      </w:r>
+      <w:ins w:id="20" w:author="Halford, Alexa J. (GSFC-6750)" w:date="2020-12-21T12:45:00Z">
+        <w:r>
+          <w:rPr>
+            <w:rFonts w:ascii="Times New Roman" w:eastAsia="Times New Roman" w:hAnsi="Times New Roman" w:cs="Times New Roman"/>
+            <w:color w:val="000000"/>
+            <w:sz w:val="24"/>
+            <w:szCs w:val="24"/>
+          </w:rPr>
+          <w:t>,</w:t>
+        </w:r>
+      </w:ins>
+      <w:r>
+        <w:rPr>
+          <w:rFonts w:ascii="Times New Roman" w:eastAsia="Times New Roman" w:hAnsi="Times New Roman" w:cs="Times New Roman"/>
+          <w:color w:val="000000"/>
+          <w:sz w:val="24"/>
+          <w:szCs w:val="24"/>
+        </w:rPr>
         <w:t xml:space="preserve"> 2021</w:t>
       </w:r>
       <w:r>
@@ -1971,8 +2122,8 @@
         </w:rPr>
         <w:t xml:space="preserve"> </w:t>
       </w:r>
-      <w:commentRangeStart w:id="11"/>
-      <w:commentRangeStart w:id="12"/>
+      <w:commentRangeStart w:id="21"/>
+      <w:commentRangeStart w:id="22"/>
       <w:r>
         <w:rPr>
           <w:rFonts w:ascii="Times New Roman" w:eastAsia="Times New Roman" w:hAnsi="Times New Roman" w:cs="Times New Roman"/>
@@ -1982,19 +2133,19 @@
         </w:rPr>
         <w:t>(it has currently been translated into 10 different languages</w:t>
       </w:r>
-      <w:commentRangeEnd w:id="11"/>
+      <w:commentRangeEnd w:id="21"/>
       <w:r>
         <w:rPr>
           <w:rStyle w:val="CommentReference"/>
         </w:rPr>
-        <w:commentReference w:id="11"/>
-      </w:r>
-      <w:commentRangeEnd w:id="12"/>
+        <w:commentReference w:id="21"/>
+      </w:r>
+      <w:commentRangeEnd w:id="22"/>
       <w:r>
         <w:rPr>
           <w:rStyle w:val="CommentReference"/>
         </w:rPr>
-        <w:commentReference w:id="12"/>
+        <w:commentReference w:id="22"/>
       </w:r>
       <w:r>
         <w:rPr>
@@ -2147,45 +2298,47 @@
           <w:sz w:val="24"/>
           <w:szCs w:val="24"/>
         </w:rPr>
-        <w:t xml:space="preserve"> 2420, Planetary Union Journal of Universe, Space, and Time </w:t>
-      </w:r>
-      <w:proofErr w:type="gramStart"/>
-      <w:r>
-        <w:rPr>
-          <w:rFonts w:ascii="Times New Roman" w:eastAsia="Times New Roman" w:hAnsi="Times New Roman" w:cs="Times New Roman"/>
-          <w:color w:val="000000"/>
-          <w:sz w:val="24"/>
-          <w:szCs w:val="24"/>
-        </w:rPr>
-        <w:t xml:space="preserve">travel, </w:t>
-      </w:r>
-      <w:r>
-        <w:rPr>
-          <w:rFonts w:ascii="Times New Roman" w:eastAsia="Times New Roman" w:hAnsi="Times New Roman" w:cs="Times New Roman"/>
-          <w:color w:val="000000"/>
-          <w:sz w:val="24"/>
-          <w:szCs w:val="24"/>
-        </w:rPr>
-        <w:t xml:space="preserve"> </w:t>
-      </w:r>
-      <w:r>
-        <w:rPr>
-          <w:rFonts w:ascii="Times New Roman" w:eastAsia="Times New Roman" w:hAnsi="Times New Roman" w:cs="Times New Roman"/>
-          <w:color w:val="000000"/>
-          <w:sz w:val="24"/>
-          <w:szCs w:val="24"/>
-        </w:rPr>
-        <w:t>Smith</w:t>
-      </w:r>
-      <w:proofErr w:type="gramEnd"/>
-      <w:r>
-        <w:rPr>
-          <w:rFonts w:ascii="Times New Roman" w:eastAsia="Times New Roman" w:hAnsi="Times New Roman" w:cs="Times New Roman"/>
-          <w:color w:val="000000"/>
-          <w:sz w:val="24"/>
-          <w:szCs w:val="24"/>
-        </w:rPr>
-        <w:t>, Arroway, and Dax</w:t>
+        <w:t xml:space="preserve"> 2420, Planetary Union Journal of Universe, Space, and Time travel, </w:t>
+      </w:r>
+      <w:del w:id="23" w:author="Microsoft Office User" w:date="2020-12-23T14:06:00Z">
+        <w:r>
+          <w:rPr>
+            <w:rFonts w:ascii="Times New Roman" w:eastAsia="Times New Roman" w:hAnsi="Times New Roman" w:cs="Times New Roman"/>
+            <w:color w:val="000000"/>
+            <w:sz w:val="24"/>
+            <w:szCs w:val="24"/>
+          </w:rPr>
+          <w:delText xml:space="preserve"> </w:delText>
+        </w:r>
+      </w:del>
+      <w:r>
+        <w:rPr>
+          <w:rFonts w:ascii="Times New Roman" w:eastAsia="Times New Roman" w:hAnsi="Times New Roman" w:cs="Times New Roman"/>
+          <w:color w:val="000000"/>
+          <w:sz w:val="24"/>
+          <w:szCs w:val="24"/>
+        </w:rPr>
+        <w:t xml:space="preserve">Smith, </w:t>
+      </w:r>
+      <w:proofErr w:type="spellStart"/>
+      <w:r>
+        <w:rPr>
+          <w:rFonts w:ascii="Times New Roman" w:eastAsia="Times New Roman" w:hAnsi="Times New Roman" w:cs="Times New Roman"/>
+          <w:color w:val="000000"/>
+          <w:sz w:val="24"/>
+          <w:szCs w:val="24"/>
+        </w:rPr>
+        <w:t>Arroway</w:t>
+      </w:r>
+      <w:proofErr w:type="spellEnd"/>
+      <w:r>
+        <w:rPr>
+          <w:rFonts w:ascii="Times New Roman" w:eastAsia="Times New Roman" w:hAnsi="Times New Roman" w:cs="Times New Roman"/>
+          <w:color w:val="000000"/>
+          <w:sz w:val="24"/>
+          <w:szCs w:val="24"/>
+        </w:rPr>
+        <w:t>, and Dax</w:t>
       </w:r>
       <w:r>
         <w:rPr>
@@ -2412,84 +2565,63 @@
           <w:sz w:val="24"/>
           <w:szCs w:val="24"/>
         </w:rPr>
+        <w:t xml:space="preserve"> [e.g. Smith, Bohr, and Who</w:t>
+      </w:r>
+      <w:r>
+        <w:rPr>
+          <w:rFonts w:ascii="Times New Roman" w:eastAsia="Times New Roman" w:hAnsi="Times New Roman" w:cs="Times New Roman"/>
+          <w:color w:val="000000"/>
+          <w:sz w:val="24"/>
+          <w:szCs w:val="24"/>
+        </w:rPr>
+        <w:t>,</w:t>
+      </w:r>
+      <w:r>
+        <w:rPr>
+          <w:rFonts w:ascii="Times New Roman" w:eastAsia="Times New Roman" w:hAnsi="Times New Roman" w:cs="Times New Roman"/>
+          <w:color w:val="000000"/>
+          <w:sz w:val="24"/>
+          <w:szCs w:val="24"/>
+        </w:rPr>
+        <w:t xml:space="preserve"> 1930</w:t>
+      </w:r>
+      <w:r>
+        <w:rPr>
+          <w:rFonts w:ascii="Times New Roman" w:eastAsia="Times New Roman" w:hAnsi="Times New Roman" w:cs="Times New Roman"/>
+          <w:color w:val="000000"/>
+          <w:sz w:val="24"/>
+          <w:szCs w:val="24"/>
+        </w:rPr>
+        <w:t>,</w:t>
+      </w:r>
+      <w:r>
+        <w:rPr>
+          <w:rFonts w:ascii="Times New Roman" w:eastAsia="Times New Roman" w:hAnsi="Times New Roman" w:cs="Times New Roman"/>
+          <w:color w:val="000000"/>
+          <w:sz w:val="24"/>
+          <w:szCs w:val="24"/>
+        </w:rPr>
+        <w:t xml:space="preserve"> On the Constitution of time particles]</w:t>
+      </w:r>
+      <w:r>
+        <w:rPr>
+          <w:rFonts w:ascii="Times New Roman" w:eastAsia="Times New Roman" w:hAnsi="Times New Roman" w:cs="Times New Roman"/>
+          <w:color w:val="000000"/>
+          <w:sz w:val="24"/>
+          <w:szCs w:val="24"/>
+        </w:rPr>
+        <w:t>. The breakthroughs he made in this area provide the science foundation for the revolutionary studies expected with a number of upcoming Big Missions</w:t>
+      </w:r>
+      <w:r>
+        <w:rPr>
+          <w:rFonts w:ascii="Times New Roman" w:eastAsia="Times New Roman" w:hAnsi="Times New Roman" w:cs="Times New Roman"/>
+          <w:color w:val="000000"/>
+          <w:sz w:val="24"/>
+          <w:szCs w:val="24"/>
+        </w:rPr>
         <w:t xml:space="preserve"> [</w:t>
       </w:r>
-      <w:proofErr w:type="gramStart"/>
-      <w:r>
-        <w:rPr>
-          <w:rFonts w:ascii="Times New Roman" w:eastAsia="Times New Roman" w:hAnsi="Times New Roman" w:cs="Times New Roman"/>
-          <w:color w:val="000000"/>
-          <w:sz w:val="24"/>
-          <w:szCs w:val="24"/>
-        </w:rPr>
-        <w:t>e.g.</w:t>
-      </w:r>
-      <w:proofErr w:type="gramEnd"/>
-      <w:r>
-        <w:rPr>
-          <w:rFonts w:ascii="Times New Roman" w:eastAsia="Times New Roman" w:hAnsi="Times New Roman" w:cs="Times New Roman"/>
-          <w:color w:val="000000"/>
-          <w:sz w:val="24"/>
-          <w:szCs w:val="24"/>
-        </w:rPr>
-        <w:t xml:space="preserve"> Smith, Bohr, and Who</w:t>
-      </w:r>
-      <w:r>
-        <w:rPr>
-          <w:rFonts w:ascii="Times New Roman" w:eastAsia="Times New Roman" w:hAnsi="Times New Roman" w:cs="Times New Roman"/>
-          <w:color w:val="000000"/>
-          <w:sz w:val="24"/>
-          <w:szCs w:val="24"/>
-        </w:rPr>
-        <w:t>,</w:t>
-      </w:r>
-      <w:r>
-        <w:rPr>
-          <w:rFonts w:ascii="Times New Roman" w:eastAsia="Times New Roman" w:hAnsi="Times New Roman" w:cs="Times New Roman"/>
-          <w:color w:val="000000"/>
-          <w:sz w:val="24"/>
-          <w:szCs w:val="24"/>
-        </w:rPr>
-        <w:t xml:space="preserve"> 1930</w:t>
-      </w:r>
-      <w:r>
-        <w:rPr>
-          <w:rFonts w:ascii="Times New Roman" w:eastAsia="Times New Roman" w:hAnsi="Times New Roman" w:cs="Times New Roman"/>
-          <w:color w:val="000000"/>
-          <w:sz w:val="24"/>
-          <w:szCs w:val="24"/>
-        </w:rPr>
-        <w:t>,</w:t>
-      </w:r>
-      <w:r>
-        <w:rPr>
-          <w:rFonts w:ascii="Times New Roman" w:eastAsia="Times New Roman" w:hAnsi="Times New Roman" w:cs="Times New Roman"/>
-          <w:color w:val="000000"/>
-          <w:sz w:val="24"/>
-          <w:szCs w:val="24"/>
-        </w:rPr>
-        <w:t xml:space="preserve"> On the Constitution of time particles]</w:t>
-      </w:r>
-      <w:r>
-        <w:rPr>
-          <w:rFonts w:ascii="Times New Roman" w:eastAsia="Times New Roman" w:hAnsi="Times New Roman" w:cs="Times New Roman"/>
-          <w:color w:val="000000"/>
-          <w:sz w:val="24"/>
-          <w:szCs w:val="24"/>
-        </w:rPr>
-        <w:t>. The breakthroughs he made in this area provide the science foundation for the revolutionary studies expected with a number of upcoming Big Missions</w:t>
-      </w:r>
-      <w:r>
-        <w:rPr>
-          <w:rFonts w:ascii="Times New Roman" w:eastAsia="Times New Roman" w:hAnsi="Times New Roman" w:cs="Times New Roman"/>
-          <w:color w:val="000000"/>
-          <w:sz w:val="24"/>
-          <w:szCs w:val="24"/>
-        </w:rPr>
-        <w:t xml:space="preserve"> [</w:t>
-      </w:r>
-      <w:proofErr w:type="gramStart"/>
-      <w:ins w:id="13" w:author="Halford, Alexa J. (GSFC-6750)" w:date="2020-12-21T13:02:00Z">
+      <w:ins w:id="24" w:author="Halford, Alexa J. (GSFC-6750)" w:date="2020-12-21T13:02:00Z">
         <w:r>
           <w:rPr>
             <w:rFonts w:ascii="Times New Roman" w:eastAsia="Times New Roman" w:hAnsi="Times New Roman" w:cs="Times New Roman"/>
@@ -2499,7 +2631,19 @@
           </w:rPr>
           <w:t>e.g.</w:t>
         </w:r>
-        <w:proofErr w:type="gramEnd"/>
+      </w:ins>
+      <w:ins w:id="25" w:author="Microsoft Office User" w:date="2020-12-23T14:07:00Z">
+        <w:r>
+          <w:rPr>
+            <w:rFonts w:ascii="Times New Roman" w:eastAsia="Times New Roman" w:hAnsi="Times New Roman" w:cs="Times New Roman"/>
+            <w:color w:val="000000"/>
+            <w:sz w:val="24"/>
+            <w:szCs w:val="24"/>
+          </w:rPr>
+          <w:t>,</w:t>
+        </w:r>
+      </w:ins>
+      <w:ins w:id="26" w:author="Halford, Alexa J. (GSFC-6750)" w:date="2020-12-21T13:02:00Z">
         <w:r>
           <w:rPr>
             <w:rFonts w:ascii="Times New Roman" w:eastAsia="Times New Roman" w:hAnsi="Times New Roman" w:cs="Times New Roman"/>
@@ -2537,26 +2681,28 @@
         </w:rPr>
         <w:t xml:space="preserve"> T’s Phone Booth</w:t>
       </w:r>
-      <w:r>
-        <w:rPr>
-          <w:rFonts w:ascii="Times New Roman" w:eastAsia="Times New Roman" w:hAnsi="Times New Roman" w:cs="Times New Roman"/>
-          <w:color w:val="000000"/>
-          <w:sz w:val="24"/>
-          <w:szCs w:val="24"/>
-        </w:rPr>
-        <w:t xml:space="preserve"> </w:t>
-      </w:r>
-      <w:proofErr w:type="spellStart"/>
-      <w:r>
-        <w:rPr>
-          <w:rFonts w:ascii="Times New Roman" w:eastAsia="Times New Roman" w:hAnsi="Times New Roman" w:cs="Times New Roman"/>
-          <w:color w:val="000000"/>
-          <w:sz w:val="24"/>
-          <w:szCs w:val="24"/>
-        </w:rPr>
-        <w:t>PI’d</w:t>
-      </w:r>
-      <w:proofErr w:type="spellEnd"/>
+      <w:ins w:id="27" w:author="Microsoft Office User" w:date="2020-12-23T14:07:00Z">
+        <w:r>
+          <w:rPr>
+            <w:rFonts w:ascii="Times New Roman" w:eastAsia="Times New Roman" w:hAnsi="Times New Roman" w:cs="Times New Roman"/>
+            <w:color w:val="000000"/>
+            <w:sz w:val="24"/>
+            <w:szCs w:val="24"/>
+          </w:rPr>
+          <w:t>, led</w:t>
+        </w:r>
+      </w:ins>
+      <w:del w:id="28" w:author="Microsoft Office User" w:date="2020-12-23T14:07:00Z">
+        <w:r>
+          <w:rPr>
+            <w:rFonts w:ascii="Times New Roman" w:eastAsia="Times New Roman" w:hAnsi="Times New Roman" w:cs="Times New Roman"/>
+            <w:color w:val="000000"/>
+            <w:sz w:val="24"/>
+            <w:szCs w:val="24"/>
+          </w:rPr>
+          <w:delText xml:space="preserve"> PI’d</w:delText>
+        </w:r>
+      </w:del>
       <w:r>
         <w:rPr>
           <w:rFonts w:ascii="Times New Roman" w:eastAsia="Times New Roman" w:hAnsi="Times New Roman" w:cs="Times New Roman"/>
@@ -2611,7 +2757,6 @@
         </w:rPr>
         <w:t xml:space="preserve">that John has pioneered is the study of </w:t>
       </w:r>
-      <w:proofErr w:type="gramStart"/>
       <w:r>
         <w:rPr>
           <w:rFonts w:ascii="Times New Roman" w:eastAsia="Times New Roman" w:hAnsi="Times New Roman" w:cs="Times New Roman"/>
@@ -2639,7 +2784,6 @@
         </w:rPr>
         <w:t>iology</w:t>
       </w:r>
-      <w:proofErr w:type="gramEnd"/>
       <w:r>
         <w:rPr>
           <w:rFonts w:ascii="Times New Roman" w:eastAsia="Times New Roman" w:hAnsi="Times New Roman" w:cs="Times New Roman"/>
@@ -2676,26 +2820,28 @@
         </w:rPr>
         <w:t xml:space="preserve"> Mission</w:t>
       </w:r>
-      <w:r>
-        <w:rPr>
-          <w:rFonts w:ascii="Times New Roman" w:eastAsia="Times New Roman" w:hAnsi="Times New Roman" w:cs="Times New Roman"/>
-          <w:color w:val="000000"/>
-          <w:sz w:val="24"/>
-          <w:szCs w:val="24"/>
-        </w:rPr>
-        <w:t xml:space="preserve"> </w:t>
-      </w:r>
-      <w:proofErr w:type="spellStart"/>
-      <w:r>
-        <w:rPr>
-          <w:rFonts w:ascii="Times New Roman" w:eastAsia="Times New Roman" w:hAnsi="Times New Roman" w:cs="Times New Roman"/>
-          <w:color w:val="000000"/>
-          <w:sz w:val="24"/>
-          <w:szCs w:val="24"/>
-        </w:rPr>
-        <w:t>PI’d</w:t>
-      </w:r>
-      <w:proofErr w:type="spellEnd"/>
+      <w:ins w:id="29" w:author="Microsoft Office User" w:date="2020-12-23T14:07:00Z">
+        <w:r>
+          <w:rPr>
+            <w:rFonts w:ascii="Times New Roman" w:eastAsia="Times New Roman" w:hAnsi="Times New Roman" w:cs="Times New Roman"/>
+            <w:color w:val="000000"/>
+            <w:sz w:val="24"/>
+            <w:szCs w:val="24"/>
+          </w:rPr>
+          <w:t>, led</w:t>
+        </w:r>
+      </w:ins>
+      <w:del w:id="30" w:author="Microsoft Office User" w:date="2020-12-23T14:07:00Z">
+        <w:r>
+          <w:rPr>
+            <w:rFonts w:ascii="Times New Roman" w:eastAsia="Times New Roman" w:hAnsi="Times New Roman" w:cs="Times New Roman"/>
+            <w:color w:val="000000"/>
+            <w:sz w:val="24"/>
+            <w:szCs w:val="24"/>
+          </w:rPr>
+          <w:delText xml:space="preserve"> PI’d</w:delText>
+        </w:r>
+      </w:del>
       <w:r>
         <w:rPr>
           <w:rFonts w:ascii="Times New Roman" w:eastAsia="Times New Roman" w:hAnsi="Times New Roman" w:cs="Times New Roman"/>
@@ -2721,7 +2867,18 @@
           <w:sz w:val="24"/>
           <w:szCs w:val="24"/>
         </w:rPr>
-        <w:t>, performed the first measurements of its kind. These measurements opened up a whole new area of study and has spawned a host of investigations by the outside community. However, as important as these measurements are, their impact would have been trivial without John</w:t>
+        <w:t>, performed the first measurements of its kind. These measurements opened up a wh</w:t>
+      </w:r>
+      <w:bookmarkStart w:id="31" w:name="_GoBack"/>
+      <w:bookmarkEnd w:id="31"/>
+      <w:r>
+        <w:rPr>
+          <w:rFonts w:ascii="Times New Roman" w:eastAsia="Times New Roman" w:hAnsi="Times New Roman" w:cs="Times New Roman"/>
+          <w:color w:val="000000"/>
+          <w:sz w:val="24"/>
+          <w:szCs w:val="24"/>
+        </w:rPr>
+        <w:t>ole new area of study and has spawned a host of investigations by the outside community. However, as important as these measurements are, their impact would have been trivial without John</w:t>
       </w:r>
       <w:r>
         <w:rPr>
@@ -3269,7 +3426,7 @@
       <w:pPr>
         <w:ind w:firstLine="720"/>
         <w:rPr>
-          <w:ins w:id="14" w:author="Halford, Alexa J. (GSFC-6750)" w:date="2020-12-21T12:40:00Z"/>
+          <w:ins w:id="32" w:author="Halford, Alexa J. (GSFC-6750)" w:date="2020-12-21T12:40:00Z"/>
           <w:rFonts w:ascii="Times New Roman" w:eastAsia="Times New Roman" w:hAnsi="Times New Roman" w:cs="Times New Roman"/>
           <w:color w:val="000000"/>
           <w:sz w:val="24"/>
@@ -3425,7 +3582,7 @@
       <w:pPr>
         <w:ind w:firstLine="720"/>
         <w:rPr>
-          <w:ins w:id="15" w:author="Halford, Alexa J. (GSFC-6750)" w:date="2020-12-21T12:40:00Z"/>
+          <w:ins w:id="33" w:author="Halford, Alexa J. (GSFC-6750)" w:date="2020-12-21T12:40:00Z"/>
           <w:rFonts w:ascii="Times New Roman" w:eastAsia="Times New Roman" w:hAnsi="Times New Roman" w:cs="Times New Roman"/>
           <w:color w:val="000000"/>
           <w:sz w:val="24"/>
@@ -3446,7 +3603,7 @@
     <w:p>
       <w:pPr>
         <w:rPr>
-          <w:ins w:id="16" w:author="Halford, Alexa J. (GSFC-6750)" w:date="2020-12-21T12:40:00Z"/>
+          <w:ins w:id="34" w:author="Halford, Alexa J. (GSFC-6750)" w:date="2020-12-21T12:40:00Z"/>
           <w:rFonts w:ascii="Times New Roman" w:eastAsia="Times New Roman" w:hAnsi="Times New Roman" w:cs="Times New Roman"/>
           <w:color w:val="000000"/>
           <w:sz w:val="24"/>
@@ -3466,7 +3623,7 @@
     <w:p>
       <w:pPr>
         <w:rPr>
-          <w:ins w:id="17" w:author="Halford, Alexa J. (GSFC-6750)" w:date="2020-12-21T12:40:00Z"/>
+          <w:ins w:id="35" w:author="Halford, Alexa J. (GSFC-6750)" w:date="2020-12-21T12:40:00Z"/>
           <w:rFonts w:ascii="Times New Roman" w:eastAsia="Times New Roman" w:hAnsi="Times New Roman" w:cs="Times New Roman"/>
           <w:color w:val="000000"/>
           <w:sz w:val="24"/>
@@ -3477,7 +3634,7 @@
     <w:p>
       <w:pPr>
         <w:rPr>
-          <w:ins w:id="18" w:author="Halford, Alexa J. (GSFC-6750)" w:date="2020-12-21T12:40:00Z"/>
+          <w:ins w:id="36" w:author="Halford, Alexa J. (GSFC-6750)" w:date="2020-12-21T12:40:00Z"/>
           <w:rFonts w:ascii="Times New Roman" w:eastAsia="Times New Roman" w:hAnsi="Times New Roman" w:cs="Times New Roman"/>
           <w:color w:val="000000"/>
           <w:sz w:val="24"/>
@@ -3577,19 +3734,8 @@
           <w:sz w:val="24"/>
           <w:szCs w:val="24"/>
         </w:rPr>
-        <w:t xml:space="preserve">Who, </w:t>
-      </w:r>
-      <w:proofErr w:type="gramStart"/>
-      <w:r>
-        <w:rPr>
-          <w:rFonts w:ascii="Times New Roman" w:eastAsia="Times New Roman" w:hAnsi="Times New Roman" w:cs="Times New Roman"/>
-          <w:color w:val="000000"/>
-          <w:sz w:val="24"/>
-          <w:szCs w:val="24"/>
-        </w:rPr>
-        <w:t>PhD</w:t>
-      </w:r>
-      <w:proofErr w:type="gramEnd"/>
+        <w:t>Who, PhD</w:t>
+      </w:r>
       <w:r>
         <w:rPr>
           <w:rFonts w:ascii="Times New Roman" w:eastAsia="Times New Roman" w:hAnsi="Times New Roman" w:cs="Times New Roman"/>
@@ -3640,8 +3786,8 @@
       </w:r>
     </w:p>
     <w:sectPr>
-      <w:headerReference w:type="default" r:id="rId10"/>
-      <w:footerReference w:type="default" r:id="rId11"/>
+      <w:headerReference w:type="default" r:id="rId9"/>
+      <w:footerReference w:type="default" r:id="rId10"/>
       <w:pgSz w:w="12240" w:h="15840"/>
       <w:pgMar w:top="1440" w:right="1440" w:bottom="1440" w:left="1440" w:header="720" w:footer="720" w:gutter="0"/>
       <w:cols w:space="720"/>
@@ -3652,7 +3798,7 @@
 </file>
 
 <file path=word/comments.xml><?xml version="1.0" encoding="utf-8"?>
-<w:comments xmlns:wpc="http://schemas.microsoft.com/office/word/2010/wordprocessingCanvas" xmlns:cx="http://schemas.microsoft.com/office/drawing/2014/chartex" xmlns:cx1="http://schemas.microsoft.com/office/drawing/2015/9/8/chartex" xmlns:cx2="http://schemas.microsoft.com/office/drawing/2015/10/21/chartex" xmlns:cx3="http://schemas.microsoft.com/office/drawing/2016/5/9/chartex" xmlns:cx4="http://schemas.microsoft.com/office/drawing/2016/5/10/chartex" xmlns:cx5="http://schemas.microsoft.com/office/drawing/2016/5/11/chartex" xmlns:cx6="http://schemas.microsoft.com/office/drawing/2016/5/12/chartex" xmlns:cx7="http://schemas.microsoft.com/office/drawing/2016/5/13/chartex" xmlns:cx8="http://schemas.microsoft.com/office/drawing/2016/5/14/chartex" xmlns:mc="http://schemas.openxmlformats.org/markup-compatibility/2006" xmlns:aink="http://schemas.microsoft.com/office/drawing/2016/ink" xmlns:am3d="http://schemas.microsoft.com/office/drawing/2017/model3d" xmlns:o="urn:schemas-microsoft-com:office:office" xmlns:r="http://schemas.openxmlformats.org/officeDocument/2006/relationships" xmlns:m="http://schemas.openxmlformats.org/officeDocument/2006/math" xmlns:v="urn:schemas-microsoft-com:vml" xmlns:wp14="http://schemas.microsoft.com/office/word/2010/wordprocessingDrawing" xmlns:wp="http://schemas.openxmlformats.org/drawingml/2006/wordprocessingDrawing" xmlns:w10="urn:schemas-microsoft-com:office:word" xmlns:w="http://schemas.openxmlformats.org/wordprocessingml/2006/main" xmlns:w14="http://schemas.microsoft.com/office/word/2010/wordml" xmlns:w15="http://schemas.microsoft.com/office/word/2012/wordml" xmlns:w16cex="http://schemas.microsoft.com/office/word/2018/wordml/cex" xmlns:w16cid="http://schemas.microsoft.com/office/word/2016/wordml/cid" xmlns:w16="http://schemas.microsoft.com/office/word/2018/wordml" xmlns:w16se="http://schemas.microsoft.com/office/word/2015/wordml/symex" xmlns:wpg="http://schemas.microsoft.com/office/word/2010/wordprocessingGroup" xmlns:wpi="http://schemas.microsoft.com/office/word/2010/wordprocessingInk" xmlns:wne="http://schemas.microsoft.com/office/word/2006/wordml" xmlns:wps="http://schemas.microsoft.com/office/word/2010/wordprocessingShape" mc:Ignorable="w14 w15 w16se w16cid w16 w16cex wp14">
+<w:comments xmlns:wpc="http://schemas.microsoft.com/office/word/2010/wordprocessingCanvas" xmlns:cx="http://schemas.microsoft.com/office/drawing/2014/chartex" xmlns:cx1="http://schemas.microsoft.com/office/drawing/2015/9/8/chartex" xmlns:cx2="http://schemas.microsoft.com/office/drawing/2015/10/21/chartex" xmlns:cx3="http://schemas.microsoft.com/office/drawing/2016/5/9/chartex" xmlns:cx4="http://schemas.microsoft.com/office/drawing/2016/5/10/chartex" xmlns:cx5="http://schemas.microsoft.com/office/drawing/2016/5/11/chartex" xmlns:cx6="http://schemas.microsoft.com/office/drawing/2016/5/12/chartex" xmlns:cx7="http://schemas.microsoft.com/office/drawing/2016/5/13/chartex" xmlns:cx8="http://schemas.microsoft.com/office/drawing/2016/5/14/chartex" xmlns:mc="http://schemas.openxmlformats.org/markup-compatibility/2006" xmlns:aink="http://schemas.microsoft.com/office/drawing/2016/ink" xmlns:am3d="http://schemas.microsoft.com/office/drawing/2017/model3d" xmlns:o="urn:schemas-microsoft-com:office:office" xmlns:r="http://schemas.openxmlformats.org/officeDocument/2006/relationships" xmlns:m="http://schemas.openxmlformats.org/officeDocument/2006/math" xmlns:v="urn:schemas-microsoft-com:vml" xmlns:wp14="http://schemas.microsoft.com/office/word/2010/wordprocessingDrawing" xmlns:wp="http://schemas.openxmlformats.org/drawingml/2006/wordprocessingDrawing" xmlns:w10="urn:schemas-microsoft-com:office:word" xmlns:w="http://schemas.openxmlformats.org/wordprocessingml/2006/main" xmlns:w14="http://schemas.microsoft.com/office/word/2010/wordml" xmlns:w15="http://schemas.microsoft.com/office/word/2012/wordml" xmlns:w16cid="http://schemas.microsoft.com/office/word/2016/wordml/cid" xmlns:w16se="http://schemas.microsoft.com/office/word/2015/wordml/symex" xmlns:wpg="http://schemas.microsoft.com/office/word/2010/wordprocessingGroup" xmlns:wpi="http://schemas.microsoft.com/office/word/2010/wordprocessingInk" xmlns:wne="http://schemas.microsoft.com/office/word/2006/wordml" xmlns:wps="http://schemas.microsoft.com/office/word/2010/wordprocessingShape" mc:Ignorable="w14 w15 w16se w16cid wp14">
   <w:comment w:id="2" w:author="Microsoft Office User" w:date="2020-12-21T11:44:00Z" w:initials="MOU">
     <w:p>
       <w:pPr>
@@ -3717,7 +3863,7 @@
       </w:r>
     </w:p>
   </w:comment>
-  <w:comment w:id="11" w:author="Microsoft Office User" w:date="2020-12-21T12:05:00Z" w:initials="MOU">
+  <w:comment w:id="21" w:author="Microsoft Office User" w:date="2020-12-21T12:05:00Z" w:initials="MOU">
     <w:p>
       <w:pPr>
         <w:pStyle w:val="CommentText"/>
@@ -3733,7 +3879,7 @@
       </w:r>
     </w:p>
   </w:comment>
-  <w:comment w:id="12" w:author="Halford, Alexa J. (GSFC-6750)" w:date="2020-12-21T12:37:00Z" w:initials="HAJ(6">
+  <w:comment w:id="22" w:author="Halford, Alexa J. (GSFC-6750)" w:date="2020-12-21T12:37:00Z" w:initials="HAJ(6">
     <w:p>
       <w:pPr>
         <w:pStyle w:val="CommentText"/>
@@ -3758,7 +3904,7 @@
 </file>
 
 <file path=word/commentsExtended.xml><?xml version="1.0" encoding="utf-8"?>
-<w15:commentsEx xmlns:wpc="http://schemas.microsoft.com/office/word/2010/wordprocessingCanvas" xmlns:cx="http://schemas.microsoft.com/office/drawing/2014/chartex" xmlns:cx1="http://schemas.microsoft.com/office/drawing/2015/9/8/chartex" xmlns:cx2="http://schemas.microsoft.com/office/drawing/2015/10/21/chartex" xmlns:cx3="http://schemas.microsoft.com/office/drawing/2016/5/9/chartex" xmlns:cx4="http://schemas.microsoft.com/office/drawing/2016/5/10/chartex" xmlns:cx5="http://schemas.microsoft.com/office/drawing/2016/5/11/chartex" xmlns:cx6="http://schemas.microsoft.com/office/drawing/2016/5/12/chartex" xmlns:cx7="http://schemas.microsoft.com/office/drawing/2016/5/13/chartex" xmlns:cx8="http://schemas.microsoft.com/office/drawing/2016/5/14/chartex" xmlns:mc="http://schemas.openxmlformats.org/markup-compatibility/2006" xmlns:aink="http://schemas.microsoft.com/office/drawing/2016/ink" xmlns:am3d="http://schemas.microsoft.com/office/drawing/2017/model3d" xmlns:o="urn:schemas-microsoft-com:office:office" xmlns:r="http://schemas.openxmlformats.org/officeDocument/2006/relationships" xmlns:m="http://schemas.openxmlformats.org/officeDocument/2006/math" xmlns:v="urn:schemas-microsoft-com:vml" xmlns:wp14="http://schemas.microsoft.com/office/word/2010/wordprocessingDrawing" xmlns:wp="http://schemas.openxmlformats.org/drawingml/2006/wordprocessingDrawing" xmlns:w10="urn:schemas-microsoft-com:office:word" xmlns:w="http://schemas.openxmlformats.org/wordprocessingml/2006/main" xmlns:w14="http://schemas.microsoft.com/office/word/2010/wordml" xmlns:w15="http://schemas.microsoft.com/office/word/2012/wordml" xmlns:w16cex="http://schemas.microsoft.com/office/word/2018/wordml/cex" xmlns:w16cid="http://schemas.microsoft.com/office/word/2016/wordml/cid" xmlns:w16="http://schemas.microsoft.com/office/word/2018/wordml" xmlns:w16se="http://schemas.microsoft.com/office/word/2015/wordml/symex" xmlns:wpg="http://schemas.microsoft.com/office/word/2010/wordprocessingGroup" xmlns:wpi="http://schemas.microsoft.com/office/word/2010/wordprocessingInk" xmlns:wne="http://schemas.microsoft.com/office/word/2006/wordml" xmlns:wps="http://schemas.microsoft.com/office/word/2010/wordprocessingShape" mc:Ignorable="w14 w15 w16se w16cid w16 w16cex wp14">
+<w15:commentsEx xmlns:wpc="http://schemas.microsoft.com/office/word/2010/wordprocessingCanvas" xmlns:cx="http://schemas.microsoft.com/office/drawing/2014/chartex" xmlns:cx1="http://schemas.microsoft.com/office/drawing/2015/9/8/chartex" xmlns:cx2="http://schemas.microsoft.com/office/drawing/2015/10/21/chartex" xmlns:cx3="http://schemas.microsoft.com/office/drawing/2016/5/9/chartex" xmlns:cx4="http://schemas.microsoft.com/office/drawing/2016/5/10/chartex" xmlns:cx5="http://schemas.microsoft.com/office/drawing/2016/5/11/chartex" xmlns:cx6="http://schemas.microsoft.com/office/drawing/2016/5/12/chartex" xmlns:cx7="http://schemas.microsoft.com/office/drawing/2016/5/13/chartex" xmlns:cx8="http://schemas.microsoft.com/office/drawing/2016/5/14/chartex" xmlns:mc="http://schemas.openxmlformats.org/markup-compatibility/2006" xmlns:aink="http://schemas.microsoft.com/office/drawing/2016/ink" xmlns:am3d="http://schemas.microsoft.com/office/drawing/2017/model3d" xmlns:o="urn:schemas-microsoft-com:office:office" xmlns:r="http://schemas.openxmlformats.org/officeDocument/2006/relationships" xmlns:m="http://schemas.openxmlformats.org/officeDocument/2006/math" xmlns:v="urn:schemas-microsoft-com:vml" xmlns:wp14="http://schemas.microsoft.com/office/word/2010/wordprocessingDrawing" xmlns:wp="http://schemas.openxmlformats.org/drawingml/2006/wordprocessingDrawing" xmlns:w10="urn:schemas-microsoft-com:office:word" xmlns:w="http://schemas.openxmlformats.org/wordprocessingml/2006/main" xmlns:w14="http://schemas.microsoft.com/office/word/2010/wordml" xmlns:w15="http://schemas.microsoft.com/office/word/2012/wordml" xmlns:w16cid="http://schemas.microsoft.com/office/word/2016/wordml/cid" xmlns:w16se="http://schemas.microsoft.com/office/word/2015/wordml/symex" xmlns:wpg="http://schemas.microsoft.com/office/word/2010/wordprocessingGroup" xmlns:wpi="http://schemas.microsoft.com/office/word/2010/wordprocessingInk" xmlns:wne="http://schemas.microsoft.com/office/word/2006/wordml" xmlns:wps="http://schemas.microsoft.com/office/word/2010/wordprocessingShape" mc:Ignorable="w14 w15 w16se w16cid wp14">
   <w15:commentEx w15:paraId="672FABA3" w15:done="1"/>
   <w15:commentEx w15:paraId="0143839D" w15:done="1"/>
   <w15:commentEx w15:paraId="4B21B0A1" w15:done="0"/>
@@ -3776,7 +3922,7 @@
 </file>
 
 <file path=word/commentsIds.xml><?xml version="1.0" encoding="utf-8"?>
-<w16cid:commentsIds xmlns:wpc="http://schemas.microsoft.com/office/word/2010/wordprocessingCanvas" xmlns:cx="http://schemas.microsoft.com/office/drawing/2014/chartex" xmlns:cx1="http://schemas.microsoft.com/office/drawing/2015/9/8/chartex" xmlns:cx2="http://schemas.microsoft.com/office/drawing/2015/10/21/chartex" xmlns:cx3="http://schemas.microsoft.com/office/drawing/2016/5/9/chartex" xmlns:cx4="http://schemas.microsoft.com/office/drawing/2016/5/10/chartex" xmlns:cx5="http://schemas.microsoft.com/office/drawing/2016/5/11/chartex" xmlns:cx6="http://schemas.microsoft.com/office/drawing/2016/5/12/chartex" xmlns:cx7="http://schemas.microsoft.com/office/drawing/2016/5/13/chartex" xmlns:cx8="http://schemas.microsoft.com/office/drawing/2016/5/14/chartex" xmlns:mc="http://schemas.openxmlformats.org/markup-compatibility/2006" xmlns:aink="http://schemas.microsoft.com/office/drawing/2016/ink" xmlns:am3d="http://schemas.microsoft.com/office/drawing/2017/model3d" xmlns:o="urn:schemas-microsoft-com:office:office" xmlns:r="http://schemas.openxmlformats.org/officeDocument/2006/relationships" xmlns:m="http://schemas.openxmlformats.org/officeDocument/2006/math" xmlns:v="urn:schemas-microsoft-com:vml" xmlns:wp14="http://schemas.microsoft.com/office/word/2010/wordprocessingDrawing" xmlns:wp="http://schemas.openxmlformats.org/drawingml/2006/wordprocessingDrawing" xmlns:w10="urn:schemas-microsoft-com:office:word" xmlns:w="http://schemas.openxmlformats.org/wordprocessingml/2006/main" xmlns:w14="http://schemas.microsoft.com/office/word/2010/wordml" xmlns:w15="http://schemas.microsoft.com/office/word/2012/wordml" xmlns:w16cex="http://schemas.microsoft.com/office/word/2018/wordml/cex" xmlns:w16cid="http://schemas.microsoft.com/office/word/2016/wordml/cid" xmlns:w16="http://schemas.microsoft.com/office/word/2018/wordml" xmlns:w16se="http://schemas.microsoft.com/office/word/2015/wordml/symex" xmlns:wpg="http://schemas.microsoft.com/office/word/2010/wordprocessingGroup" xmlns:wpi="http://schemas.microsoft.com/office/word/2010/wordprocessingInk" xmlns:wne="http://schemas.microsoft.com/office/word/2006/wordml" xmlns:wps="http://schemas.microsoft.com/office/word/2010/wordprocessingShape" mc:Ignorable="w14 w15 w16se w16cid w16 w16cex wp14">
+<w16cid:commentsIds xmlns:wpc="http://schemas.microsoft.com/office/word/2010/wordprocessingCanvas" xmlns:cx="http://schemas.microsoft.com/office/drawing/2014/chartex" xmlns:cx1="http://schemas.microsoft.com/office/drawing/2015/9/8/chartex" xmlns:cx2="http://schemas.microsoft.com/office/drawing/2015/10/21/chartex" xmlns:cx3="http://schemas.microsoft.com/office/drawing/2016/5/9/chartex" xmlns:cx4="http://schemas.microsoft.com/office/drawing/2016/5/10/chartex" xmlns:cx5="http://schemas.microsoft.com/office/drawing/2016/5/11/chartex" xmlns:cx6="http://schemas.microsoft.com/office/drawing/2016/5/12/chartex" xmlns:cx7="http://schemas.microsoft.com/office/drawing/2016/5/13/chartex" xmlns:cx8="http://schemas.microsoft.com/office/drawing/2016/5/14/chartex" xmlns:mc="http://schemas.openxmlformats.org/markup-compatibility/2006" xmlns:aink="http://schemas.microsoft.com/office/drawing/2016/ink" xmlns:am3d="http://schemas.microsoft.com/office/drawing/2017/model3d" xmlns:o="urn:schemas-microsoft-com:office:office" xmlns:r="http://schemas.openxmlformats.org/officeDocument/2006/relationships" xmlns:m="http://schemas.openxmlformats.org/officeDocument/2006/math" xmlns:v="urn:schemas-microsoft-com:vml" xmlns:wp14="http://schemas.microsoft.com/office/word/2010/wordprocessingDrawing" xmlns:wp="http://schemas.openxmlformats.org/drawingml/2006/wordprocessingDrawing" xmlns:w10="urn:schemas-microsoft-com:office:word" xmlns:w="http://schemas.openxmlformats.org/wordprocessingml/2006/main" xmlns:w14="http://schemas.microsoft.com/office/word/2010/wordml" xmlns:w15="http://schemas.microsoft.com/office/word/2012/wordml" xmlns:w16cid="http://schemas.microsoft.com/office/word/2016/wordml/cid" xmlns:w16se="http://schemas.microsoft.com/office/word/2015/wordml/symex" xmlns:wpg="http://schemas.microsoft.com/office/word/2010/wordprocessingGroup" xmlns:wpi="http://schemas.microsoft.com/office/word/2010/wordprocessingInk" xmlns:wne="http://schemas.microsoft.com/office/word/2006/wordml" xmlns:wps="http://schemas.microsoft.com/office/word/2010/wordprocessingShape" mc:Ignorable="w14 w15 w16se w16cid wp14">
   <w16cid:commentId w16cid:paraId="672FABA3" w16cid:durableId="238B0906"/>
   <w16cid:commentId w16cid:paraId="0143839D" w16cid:durableId="238B0979"/>
   <w16cid:commentId w16cid:paraId="4B21B0A1" w16cid:durableId="238B0A4C"/>
@@ -3787,7 +3933,7 @@
 </file>
 
 <file path=word/endnotes.xml><?xml version="1.0" encoding="utf-8"?>
-<w:endnotes xmlns:wpc="http://schemas.microsoft.com/office/word/2010/wordprocessingCanvas" xmlns:cx="http://schemas.microsoft.com/office/drawing/2014/chartex" xmlns:cx1="http://schemas.microsoft.com/office/drawing/2015/9/8/chartex" xmlns:cx2="http://schemas.microsoft.com/office/drawing/2015/10/21/chartex" xmlns:cx3="http://schemas.microsoft.com/office/drawing/2016/5/9/chartex" xmlns:cx4="http://schemas.microsoft.com/office/drawing/2016/5/10/chartex" xmlns:cx5="http://schemas.microsoft.com/office/drawing/2016/5/11/chartex" xmlns:cx6="http://schemas.microsoft.com/office/drawing/2016/5/12/chartex" xmlns:cx7="http://schemas.microsoft.com/office/drawing/2016/5/13/chartex" xmlns:cx8="http://schemas.microsoft.com/office/drawing/2016/5/14/chartex" xmlns:mc="http://schemas.openxmlformats.org/markup-compatibility/2006" xmlns:aink="http://schemas.microsoft.com/office/drawing/2016/ink" xmlns:am3d="http://schemas.microsoft.com/office/drawing/2017/model3d" xmlns:o="urn:schemas-microsoft-com:office:office" xmlns:r="http://schemas.openxmlformats.org/officeDocument/2006/relationships" xmlns:m="http://schemas.openxmlformats.org/officeDocument/2006/math" xmlns:v="urn:schemas-microsoft-com:vml" xmlns:wp14="http://schemas.microsoft.com/office/word/2010/wordprocessingDrawing" xmlns:wp="http://schemas.openxmlformats.org/drawingml/2006/wordprocessingDrawing" xmlns:w10="urn:schemas-microsoft-com:office:word" xmlns:w="http://schemas.openxmlformats.org/wordprocessingml/2006/main" xmlns:w14="http://schemas.microsoft.com/office/word/2010/wordml" xmlns:w15="http://schemas.microsoft.com/office/word/2012/wordml" xmlns:w16cex="http://schemas.microsoft.com/office/word/2018/wordml/cex" xmlns:w16cid="http://schemas.microsoft.com/office/word/2016/wordml/cid" xmlns:w16="http://schemas.microsoft.com/office/word/2018/wordml" xmlns:w16se="http://schemas.microsoft.com/office/word/2015/wordml/symex" xmlns:wpg="http://schemas.microsoft.com/office/word/2010/wordprocessingGroup" xmlns:wpi="http://schemas.microsoft.com/office/word/2010/wordprocessingInk" xmlns:wne="http://schemas.microsoft.com/office/word/2006/wordml" xmlns:wps="http://schemas.microsoft.com/office/word/2010/wordprocessingShape" mc:Ignorable="w14 w15 w16se w16cid w16 w16cex wp14">
+<w:endnotes xmlns:wpc="http://schemas.microsoft.com/office/word/2010/wordprocessingCanvas" xmlns:cx="http://schemas.microsoft.com/office/drawing/2014/chartex" xmlns:cx1="http://schemas.microsoft.com/office/drawing/2015/9/8/chartex" xmlns:cx2="http://schemas.microsoft.com/office/drawing/2015/10/21/chartex" xmlns:cx3="http://schemas.microsoft.com/office/drawing/2016/5/9/chartex" xmlns:cx4="http://schemas.microsoft.com/office/drawing/2016/5/10/chartex" xmlns:cx5="http://schemas.microsoft.com/office/drawing/2016/5/11/chartex" xmlns:cx6="http://schemas.microsoft.com/office/drawing/2016/5/12/chartex" xmlns:cx7="http://schemas.microsoft.com/office/drawing/2016/5/13/chartex" xmlns:cx8="http://schemas.microsoft.com/office/drawing/2016/5/14/chartex" xmlns:mc="http://schemas.openxmlformats.org/markup-compatibility/2006" xmlns:aink="http://schemas.microsoft.com/office/drawing/2016/ink" xmlns:am3d="http://schemas.microsoft.com/office/drawing/2017/model3d" xmlns:o="urn:schemas-microsoft-com:office:office" xmlns:r="http://schemas.openxmlformats.org/officeDocument/2006/relationships" xmlns:m="http://schemas.openxmlformats.org/officeDocument/2006/math" xmlns:v="urn:schemas-microsoft-com:vml" xmlns:wp14="http://schemas.microsoft.com/office/word/2010/wordprocessingDrawing" xmlns:wp="http://schemas.openxmlformats.org/drawingml/2006/wordprocessingDrawing" xmlns:w10="urn:schemas-microsoft-com:office:word" xmlns:w="http://schemas.openxmlformats.org/wordprocessingml/2006/main" xmlns:w14="http://schemas.microsoft.com/office/word/2010/wordml" xmlns:w15="http://schemas.microsoft.com/office/word/2012/wordml" xmlns:w16cid="http://schemas.microsoft.com/office/word/2016/wordml/cid" xmlns:w16se="http://schemas.microsoft.com/office/word/2015/wordml/symex" xmlns:wpg="http://schemas.microsoft.com/office/word/2010/wordprocessingGroup" xmlns:wpi="http://schemas.microsoft.com/office/word/2010/wordprocessingInk" xmlns:wne="http://schemas.microsoft.com/office/word/2006/wordml" xmlns:wps="http://schemas.microsoft.com/office/word/2010/wordprocessingShape" mc:Ignorable="w14 w15 w16se w16cid wp14">
   <w:endnote w:type="separator" w:id="-1">
     <w:p>
       <w:r>
@@ -3809,7 +3955,7 @@
 </file>
 
 <file path=word/footer1.xml><?xml version="1.0" encoding="utf-8"?>
-<w:ftr xmlns:wpc="http://schemas.microsoft.com/office/word/2010/wordprocessingCanvas" xmlns:cx="http://schemas.microsoft.com/office/drawing/2014/chartex" xmlns:cx1="http://schemas.microsoft.com/office/drawing/2015/9/8/chartex" xmlns:cx2="http://schemas.microsoft.com/office/drawing/2015/10/21/chartex" xmlns:cx3="http://schemas.microsoft.com/office/drawing/2016/5/9/chartex" xmlns:cx4="http://schemas.microsoft.com/office/drawing/2016/5/10/chartex" xmlns:cx5="http://schemas.microsoft.com/office/drawing/2016/5/11/chartex" xmlns:cx6="http://schemas.microsoft.com/office/drawing/2016/5/12/chartex" xmlns:cx7="http://schemas.microsoft.com/office/drawing/2016/5/13/chartex" xmlns:cx8="http://schemas.microsoft.com/office/drawing/2016/5/14/chartex" xmlns:mc="http://schemas.openxmlformats.org/markup-compatibility/2006" xmlns:aink="http://schemas.microsoft.com/office/drawing/2016/ink" xmlns:am3d="http://schemas.microsoft.com/office/drawing/2017/model3d" xmlns:o="urn:schemas-microsoft-com:office:office" xmlns:r="http://schemas.openxmlformats.org/officeDocument/2006/relationships" xmlns:m="http://schemas.openxmlformats.org/officeDocument/2006/math" xmlns:v="urn:schemas-microsoft-com:vml" xmlns:wp14="http://schemas.microsoft.com/office/word/2010/wordprocessingDrawing" xmlns:wp="http://schemas.openxmlformats.org/drawingml/2006/wordprocessingDrawing" xmlns:w10="urn:schemas-microsoft-com:office:word" xmlns:w="http://schemas.openxmlformats.org/wordprocessingml/2006/main" xmlns:w14="http://schemas.microsoft.com/office/word/2010/wordml" xmlns:w15="http://schemas.microsoft.com/office/word/2012/wordml" xmlns:w16cex="http://schemas.microsoft.com/office/word/2018/wordml/cex" xmlns:w16cid="http://schemas.microsoft.com/office/word/2016/wordml/cid" xmlns:w16="http://schemas.microsoft.com/office/word/2018/wordml" xmlns:w16se="http://schemas.microsoft.com/office/word/2015/wordml/symex" xmlns:wpg="http://schemas.microsoft.com/office/word/2010/wordprocessingGroup" xmlns:wpi="http://schemas.microsoft.com/office/word/2010/wordprocessingInk" xmlns:wne="http://schemas.microsoft.com/office/word/2006/wordml" xmlns:wps="http://schemas.microsoft.com/office/word/2010/wordprocessingShape" mc:Ignorable="w14 w15 w16se w16cid w16 w16cex wp14">
+<w:ftr xmlns:wpc="http://schemas.microsoft.com/office/word/2010/wordprocessingCanvas" xmlns:cx="http://schemas.microsoft.com/office/drawing/2014/chartex" xmlns:cx1="http://schemas.microsoft.com/office/drawing/2015/9/8/chartex" xmlns:cx2="http://schemas.microsoft.com/office/drawing/2015/10/21/chartex" xmlns:cx3="http://schemas.microsoft.com/office/drawing/2016/5/9/chartex" xmlns:cx4="http://schemas.microsoft.com/office/drawing/2016/5/10/chartex" xmlns:cx5="http://schemas.microsoft.com/office/drawing/2016/5/11/chartex" xmlns:cx6="http://schemas.microsoft.com/office/drawing/2016/5/12/chartex" xmlns:cx7="http://schemas.microsoft.com/office/drawing/2016/5/13/chartex" xmlns:cx8="http://schemas.microsoft.com/office/drawing/2016/5/14/chartex" xmlns:mc="http://schemas.openxmlformats.org/markup-compatibility/2006" xmlns:aink="http://schemas.microsoft.com/office/drawing/2016/ink" xmlns:am3d="http://schemas.microsoft.com/office/drawing/2017/model3d" xmlns:o="urn:schemas-microsoft-com:office:office" xmlns:r="http://schemas.openxmlformats.org/officeDocument/2006/relationships" xmlns:m="http://schemas.openxmlformats.org/officeDocument/2006/math" xmlns:v="urn:schemas-microsoft-com:vml" xmlns:wp14="http://schemas.microsoft.com/office/word/2010/wordprocessingDrawing" xmlns:wp="http://schemas.openxmlformats.org/drawingml/2006/wordprocessingDrawing" xmlns:w10="urn:schemas-microsoft-com:office:word" xmlns:w="http://schemas.openxmlformats.org/wordprocessingml/2006/main" xmlns:w14="http://schemas.microsoft.com/office/word/2010/wordml" xmlns:w15="http://schemas.microsoft.com/office/word/2012/wordml" xmlns:w16cid="http://schemas.microsoft.com/office/word/2016/wordml/cid" xmlns:w16se="http://schemas.microsoft.com/office/word/2015/wordml/symex" xmlns:wpg="http://schemas.microsoft.com/office/word/2010/wordprocessingGroup" xmlns:wpi="http://schemas.microsoft.com/office/word/2010/wordprocessingInk" xmlns:wne="http://schemas.microsoft.com/office/word/2006/wordml" xmlns:wps="http://schemas.microsoft.com/office/word/2010/wordprocessingShape" mc:Ignorable="w14 w15 w16se w16cid wp14">
   <w:p>
     <w:pPr>
       <w:pStyle w:val="Footer"/>
@@ -3819,7 +3965,7 @@
 </file>
 
 <file path=word/footnotes.xml><?xml version="1.0" encoding="utf-8"?>
-<w:footnotes xmlns:wpc="http://schemas.microsoft.com/office/word/2010/wordprocessingCanvas" xmlns:cx="http://schemas.microsoft.com/office/drawing/2014/chartex" xmlns:cx1="http://schemas.microsoft.com/office/drawing/2015/9/8/chartex" xmlns:cx2="http://schemas.microsoft.com/office/drawing/2015/10/21/chartex" xmlns:cx3="http://schemas.microsoft.com/office/drawing/2016/5/9/chartex" xmlns:cx4="http://schemas.microsoft.com/office/drawing/2016/5/10/chartex" xmlns:cx5="http://schemas.microsoft.com/office/drawing/2016/5/11/chartex" xmlns:cx6="http://schemas.microsoft.com/office/drawing/2016/5/12/chartex" xmlns:cx7="http://schemas.microsoft.com/office/drawing/2016/5/13/chartex" xmlns:cx8="http://schemas.microsoft.com/office/drawing/2016/5/14/chartex" xmlns:mc="http://schemas.openxmlformats.org/markup-compatibility/2006" xmlns:aink="http://schemas.microsoft.com/office/drawing/2016/ink" xmlns:am3d="http://schemas.microsoft.com/office/drawing/2017/model3d" xmlns:o="urn:schemas-microsoft-com:office:office" xmlns:r="http://schemas.openxmlformats.org/officeDocument/2006/relationships" xmlns:m="http://schemas.openxmlformats.org/officeDocument/2006/math" xmlns:v="urn:schemas-microsoft-com:vml" xmlns:wp14="http://schemas.microsoft.com/office/word/2010/wordprocessingDrawing" xmlns:wp="http://schemas.openxmlformats.org/drawingml/2006/wordprocessingDrawing" xmlns:w10="urn:schemas-microsoft-com:office:word" xmlns:w="http://schemas.openxmlformats.org/wordprocessingml/2006/main" xmlns:w14="http://schemas.microsoft.com/office/word/2010/wordml" xmlns:w15="http://schemas.microsoft.com/office/word/2012/wordml" xmlns:w16cex="http://schemas.microsoft.com/office/word/2018/wordml/cex" xmlns:w16cid="http://schemas.microsoft.com/office/word/2016/wordml/cid" xmlns:w16="http://schemas.microsoft.com/office/word/2018/wordml" xmlns:w16se="http://schemas.microsoft.com/office/word/2015/wordml/symex" xmlns:wpg="http://schemas.microsoft.com/office/word/2010/wordprocessingGroup" xmlns:wpi="http://schemas.microsoft.com/office/word/2010/wordprocessingInk" xmlns:wne="http://schemas.microsoft.com/office/word/2006/wordml" xmlns:wps="http://schemas.microsoft.com/office/word/2010/wordprocessingShape" mc:Ignorable="w14 w15 w16se w16cid w16 w16cex wp14">
+<w:footnotes xmlns:wpc="http://schemas.microsoft.com/office/word/2010/wordprocessingCanvas" xmlns:cx="http://schemas.microsoft.com/office/drawing/2014/chartex" xmlns:cx1="http://schemas.microsoft.com/office/drawing/2015/9/8/chartex" xmlns:cx2="http://schemas.microsoft.com/office/drawing/2015/10/21/chartex" xmlns:cx3="http://schemas.microsoft.com/office/drawing/2016/5/9/chartex" xmlns:cx4="http://schemas.microsoft.com/office/drawing/2016/5/10/chartex" xmlns:cx5="http://schemas.microsoft.com/office/drawing/2016/5/11/chartex" xmlns:cx6="http://schemas.microsoft.com/office/drawing/2016/5/12/chartex" xmlns:cx7="http://schemas.microsoft.com/office/drawing/2016/5/13/chartex" xmlns:cx8="http://schemas.microsoft.com/office/drawing/2016/5/14/chartex" xmlns:mc="http://schemas.openxmlformats.org/markup-compatibility/2006" xmlns:aink="http://schemas.microsoft.com/office/drawing/2016/ink" xmlns:am3d="http://schemas.microsoft.com/office/drawing/2017/model3d" xmlns:o="urn:schemas-microsoft-com:office:office" xmlns:r="http://schemas.openxmlformats.org/officeDocument/2006/relationships" xmlns:m="http://schemas.openxmlformats.org/officeDocument/2006/math" xmlns:v="urn:schemas-microsoft-com:vml" xmlns:wp14="http://schemas.microsoft.com/office/word/2010/wordprocessingDrawing" xmlns:wp="http://schemas.openxmlformats.org/drawingml/2006/wordprocessingDrawing" xmlns:w10="urn:schemas-microsoft-com:office:word" xmlns:w="http://schemas.openxmlformats.org/wordprocessingml/2006/main" xmlns:w14="http://schemas.microsoft.com/office/word/2010/wordml" xmlns:w15="http://schemas.microsoft.com/office/word/2012/wordml" xmlns:w16cid="http://schemas.microsoft.com/office/word/2016/wordml/cid" xmlns:w16se="http://schemas.microsoft.com/office/word/2015/wordml/symex" xmlns:wpg="http://schemas.microsoft.com/office/word/2010/wordprocessingGroup" xmlns:wpi="http://schemas.microsoft.com/office/word/2010/wordprocessingInk" xmlns:wne="http://schemas.microsoft.com/office/word/2006/wordml" xmlns:wps="http://schemas.microsoft.com/office/word/2010/wordprocessingShape" mc:Ignorable="w14 w15 w16se w16cid wp14">
   <w:footnote w:type="separator" w:id="-1">
     <w:p>
       <w:r>
@@ -3841,7 +3987,7 @@
 </file>
 
 <file path=word/header1.xml><?xml version="1.0" encoding="utf-8"?>
-<w:hdr xmlns:wpc="http://schemas.microsoft.com/office/word/2010/wordprocessingCanvas" xmlns:cx="http://schemas.microsoft.com/office/drawing/2014/chartex" xmlns:cx1="http://schemas.microsoft.com/office/drawing/2015/9/8/chartex" xmlns:cx2="http://schemas.microsoft.com/office/drawing/2015/10/21/chartex" xmlns:cx3="http://schemas.microsoft.com/office/drawing/2016/5/9/chartex" xmlns:cx4="http://schemas.microsoft.com/office/drawing/2016/5/10/chartex" xmlns:cx5="http://schemas.microsoft.com/office/drawing/2016/5/11/chartex" xmlns:cx6="http://schemas.microsoft.com/office/drawing/2016/5/12/chartex" xmlns:cx7="http://schemas.microsoft.com/office/drawing/2016/5/13/chartex" xmlns:cx8="http://schemas.microsoft.com/office/drawing/2016/5/14/chartex" xmlns:mc="http://schemas.openxmlformats.org/markup-compatibility/2006" xmlns:aink="http://schemas.microsoft.com/office/drawing/2016/ink" xmlns:am3d="http://schemas.microsoft.com/office/drawing/2017/model3d" xmlns:o="urn:schemas-microsoft-com:office:office" xmlns:r="http://schemas.openxmlformats.org/officeDocument/2006/relationships" xmlns:m="http://schemas.openxmlformats.org/officeDocument/2006/math" xmlns:v="urn:schemas-microsoft-com:vml" xmlns:wp14="http://schemas.microsoft.com/office/word/2010/wordprocessingDrawing" xmlns:wp="http://schemas.openxmlformats.org/drawingml/2006/wordprocessingDrawing" xmlns:w10="urn:schemas-microsoft-com:office:word" xmlns:w="http://schemas.openxmlformats.org/wordprocessingml/2006/main" xmlns:w14="http://schemas.microsoft.com/office/word/2010/wordml" xmlns:w15="http://schemas.microsoft.com/office/word/2012/wordml" xmlns:w16cex="http://schemas.microsoft.com/office/word/2018/wordml/cex" xmlns:w16cid="http://schemas.microsoft.com/office/word/2016/wordml/cid" xmlns:w16="http://schemas.microsoft.com/office/word/2018/wordml" xmlns:w16se="http://schemas.microsoft.com/office/word/2015/wordml/symex" xmlns:wpg="http://schemas.microsoft.com/office/word/2010/wordprocessingGroup" xmlns:wpi="http://schemas.microsoft.com/office/word/2010/wordprocessingInk" xmlns:wne="http://schemas.microsoft.com/office/word/2006/wordml" xmlns:wps="http://schemas.microsoft.com/office/word/2010/wordprocessingShape" mc:Ignorable="w14 w15 w16se w16cid w16 w16cex wp14">
+<w:hdr xmlns:wpc="http://schemas.microsoft.com/office/word/2010/wordprocessingCanvas" xmlns:cx="http://schemas.microsoft.com/office/drawing/2014/chartex" xmlns:cx1="http://schemas.microsoft.com/office/drawing/2015/9/8/chartex" xmlns:cx2="http://schemas.microsoft.com/office/drawing/2015/10/21/chartex" xmlns:cx3="http://schemas.microsoft.com/office/drawing/2016/5/9/chartex" xmlns:cx4="http://schemas.microsoft.com/office/drawing/2016/5/10/chartex" xmlns:cx5="http://schemas.microsoft.com/office/drawing/2016/5/11/chartex" xmlns:cx6="http://schemas.microsoft.com/office/drawing/2016/5/12/chartex" xmlns:cx7="http://schemas.microsoft.com/office/drawing/2016/5/13/chartex" xmlns:cx8="http://schemas.microsoft.com/office/drawing/2016/5/14/chartex" xmlns:mc="http://schemas.openxmlformats.org/markup-compatibility/2006" xmlns:aink="http://schemas.microsoft.com/office/drawing/2016/ink" xmlns:am3d="http://schemas.microsoft.com/office/drawing/2017/model3d" xmlns:o="urn:schemas-microsoft-com:office:office" xmlns:r="http://schemas.openxmlformats.org/officeDocument/2006/relationships" xmlns:m="http://schemas.openxmlformats.org/officeDocument/2006/math" xmlns:v="urn:schemas-microsoft-com:vml" xmlns:wp14="http://schemas.microsoft.com/office/word/2010/wordprocessingDrawing" xmlns:wp="http://schemas.openxmlformats.org/drawingml/2006/wordprocessingDrawing" xmlns:w10="urn:schemas-microsoft-com:office:word" xmlns:w="http://schemas.openxmlformats.org/wordprocessingml/2006/main" xmlns:w14="http://schemas.microsoft.com/office/word/2010/wordml" xmlns:w15="http://schemas.microsoft.com/office/word/2012/wordml" xmlns:w16cid="http://schemas.microsoft.com/office/word/2016/wordml/cid" xmlns:w16se="http://schemas.microsoft.com/office/word/2015/wordml/symex" xmlns:wpg="http://schemas.microsoft.com/office/word/2010/wordprocessingGroup" xmlns:wpi="http://schemas.microsoft.com/office/word/2010/wordprocessingInk" xmlns:wne="http://schemas.microsoft.com/office/word/2006/wordml" xmlns:wps="http://schemas.microsoft.com/office/word/2010/wordprocessingShape" mc:Ignorable="w14 w15 w16se w16cid wp14">
   <w:p>
     <w:pPr>
       <w:pStyle w:val="Header"/>
@@ -4083,7 +4229,7 @@
             </wp:anchor>
           </w:drawing>
         </mc:Choice>
-        <mc:Fallback>
+        <mc:Fallback xmlns:w16="http://schemas.microsoft.com/office/word/2018/wordml" xmlns:w16cex="http://schemas.microsoft.com/office/word/2018/wordml/cex">
           <w:pict>
             <v:group w14:anchorId="7C4D6E26" id="Group 159" o:spid="_x0000_s1026" style="position:absolute;margin-left:-1in;margin-top:-18pt;width:133.9pt;height:80.65pt;z-index:-251657216" coordsize="17007,10241" o:gfxdata="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">
               <v:rect id="Rectangle 160" o:spid="_x0000_s1027" style="position:absolute;width:17007;height:10241;visibility:visible;mso-wrap-style:square;v-text-anchor:middle" o:gfxdata="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" fillcolor="white [3212]" stroked="f" strokeweight="1pt">
@@ -4135,7 +4281,7 @@
 </file>
 
 <file path=word/people.xml><?xml version="1.0" encoding="utf-8"?>
-<w15:people xmlns:wpc="http://schemas.microsoft.com/office/word/2010/wordprocessingCanvas" xmlns:cx="http://schemas.microsoft.com/office/drawing/2014/chartex" xmlns:cx1="http://schemas.microsoft.com/office/drawing/2015/9/8/chartex" xmlns:cx2="http://schemas.microsoft.com/office/drawing/2015/10/21/chartex" xmlns:cx3="http://schemas.microsoft.com/office/drawing/2016/5/9/chartex" xmlns:cx4="http://schemas.microsoft.com/office/drawing/2016/5/10/chartex" xmlns:cx5="http://schemas.microsoft.com/office/drawing/2016/5/11/chartex" xmlns:cx6="http://schemas.microsoft.com/office/drawing/2016/5/12/chartex" xmlns:cx7="http://schemas.microsoft.com/office/drawing/2016/5/13/chartex" xmlns:cx8="http://schemas.microsoft.com/office/drawing/2016/5/14/chartex" xmlns:mc="http://schemas.openxmlformats.org/markup-compatibility/2006" xmlns:aink="http://schemas.microsoft.com/office/drawing/2016/ink" xmlns:am3d="http://schemas.microsoft.com/office/drawing/2017/model3d" xmlns:o="urn:schemas-microsoft-com:office:office" xmlns:r="http://schemas.openxmlformats.org/officeDocument/2006/relationships" xmlns:m="http://schemas.openxmlformats.org/officeDocument/2006/math" xmlns:v="urn:schemas-microsoft-com:vml" xmlns:wp14="http://schemas.microsoft.com/office/word/2010/wordprocessingDrawing" xmlns:wp="http://schemas.openxmlformats.org/drawingml/2006/wordprocessingDrawing" xmlns:w10="urn:schemas-microsoft-com:office:word" xmlns:w="http://schemas.openxmlformats.org/wordprocessingml/2006/main" xmlns:w14="http://schemas.microsoft.com/office/word/2010/wordml" xmlns:w15="http://schemas.microsoft.com/office/word/2012/wordml" xmlns:w16cex="http://schemas.microsoft.com/office/word/2018/wordml/cex" xmlns:w16cid="http://schemas.microsoft.com/office/word/2016/wordml/cid" xmlns:w16="http://schemas.microsoft.com/office/word/2018/wordml" xmlns:w16se="http://schemas.microsoft.com/office/word/2015/wordml/symex" xmlns:wpg="http://schemas.microsoft.com/office/word/2010/wordprocessingGroup" xmlns:wpi="http://schemas.microsoft.com/office/word/2010/wordprocessingInk" xmlns:wne="http://schemas.microsoft.com/office/word/2006/wordml" xmlns:wps="http://schemas.microsoft.com/office/word/2010/wordprocessingShape" mc:Ignorable="w14 w15 w16se w16cid w16 w16cex wp14">
+<w15:people xmlns:wpc="http://schemas.microsoft.com/office/word/2010/wordprocessingCanvas" xmlns:cx="http://schemas.microsoft.com/office/drawing/2014/chartex" xmlns:cx1="http://schemas.microsoft.com/office/drawing/2015/9/8/chartex" xmlns:cx2="http://schemas.microsoft.com/office/drawing/2015/10/21/chartex" xmlns:cx3="http://schemas.microsoft.com/office/drawing/2016/5/9/chartex" xmlns:cx4="http://schemas.microsoft.com/office/drawing/2016/5/10/chartex" xmlns:cx5="http://schemas.microsoft.com/office/drawing/2016/5/11/chartex" xmlns:cx6="http://schemas.microsoft.com/office/drawing/2016/5/12/chartex" xmlns:cx7="http://schemas.microsoft.com/office/drawing/2016/5/13/chartex" xmlns:cx8="http://schemas.microsoft.com/office/drawing/2016/5/14/chartex" xmlns:mc="http://schemas.openxmlformats.org/markup-compatibility/2006" xmlns:aink="http://schemas.microsoft.com/office/drawing/2016/ink" xmlns:am3d="http://schemas.microsoft.com/office/drawing/2017/model3d" xmlns:o="urn:schemas-microsoft-com:office:office" xmlns:r="http://schemas.openxmlformats.org/officeDocument/2006/relationships" xmlns:m="http://schemas.openxmlformats.org/officeDocument/2006/math" xmlns:v="urn:schemas-microsoft-com:vml" xmlns:wp14="http://schemas.microsoft.com/office/word/2010/wordprocessingDrawing" xmlns:wp="http://schemas.openxmlformats.org/drawingml/2006/wordprocessingDrawing" xmlns:w10="urn:schemas-microsoft-com:office:word" xmlns:w="http://schemas.openxmlformats.org/wordprocessingml/2006/main" xmlns:w14="http://schemas.microsoft.com/office/word/2010/wordml" xmlns:w15="http://schemas.microsoft.com/office/word/2012/wordml" xmlns:w16cid="http://schemas.microsoft.com/office/word/2016/wordml/cid" xmlns:w16se="http://schemas.microsoft.com/office/word/2015/wordml/symex" xmlns:wpg="http://schemas.microsoft.com/office/word/2010/wordprocessingGroup" xmlns:wpi="http://schemas.microsoft.com/office/word/2010/wordprocessingInk" xmlns:wne="http://schemas.microsoft.com/office/word/2006/wordml" xmlns:wps="http://schemas.microsoft.com/office/word/2010/wordprocessingShape" mc:Ignorable="w14 w15 w16se w16cid wp14">
   <w15:person w15:author="Halford, Alexa J. (GSFC-6750)">
     <w15:presenceInfo w15:providerId="AD" w15:userId="S::ahalford@ndc.nasa.gov::f852872e-febb-4f92-a759-697fa7976097"/>
   </w15:person>
@@ -4146,7 +4292,7 @@
 </file>
 
 <file path=word/styles.xml><?xml version="1.0" encoding="utf-8"?>
-<w:styles xmlns:mc="http://schemas.openxmlformats.org/markup-compatibility/2006" xmlns:r="http://schemas.openxmlformats.org/officeDocument/2006/relationships" xmlns:w="http://schemas.openxmlformats.org/wordprocessingml/2006/main" xmlns:w14="http://schemas.microsoft.com/office/word/2010/wordml" xmlns:w15="http://schemas.microsoft.com/office/word/2012/wordml" xmlns:w16cex="http://schemas.microsoft.com/office/word/2018/wordml/cex" xmlns:w16cid="http://schemas.microsoft.com/office/word/2016/wordml/cid" xmlns:w16="http://schemas.microsoft.com/office/word/2018/wordml" xmlns:w16se="http://schemas.microsoft.com/office/word/2015/wordml/symex" mc:Ignorable="w14 w15 w16se w16cid w16 w16cex">
+<w:styles xmlns:mc="http://schemas.openxmlformats.org/markup-compatibility/2006" xmlns:r="http://schemas.openxmlformats.org/officeDocument/2006/relationships" xmlns:w="http://schemas.openxmlformats.org/wordprocessingml/2006/main" xmlns:w14="http://schemas.microsoft.com/office/word/2010/wordml" xmlns:w15="http://schemas.microsoft.com/office/word/2012/wordml" xmlns:w16cid="http://schemas.microsoft.com/office/word/2016/wordml/cid" xmlns:w16se="http://schemas.microsoft.com/office/word/2015/wordml/symex" mc:Ignorable="w14 w15 w16se w16cid">
   <w:docDefaults>
     <w:rPrDefault>
       <w:rPr>
@@ -4160,7 +4306,7 @@
       </w:pPr>
     </w:pPrDefault>
   </w:docDefaults>
-  <w:latentStyles w:defLockedState="0" w:defUIPriority="99" w:defSemiHidden="0" w:defUnhideWhenUsed="0" w:defQFormat="0" w:count="376">
+  <w:latentStyles w:defLockedState="0" w:defUIPriority="99" w:defSemiHidden="0" w:defUnhideWhenUsed="0" w:defQFormat="0" w:count="375">
     <w:lsdException w:name="Normal" w:uiPriority="0" w:qFormat="1"/>
     <w:lsdException w:name="heading 1" w:uiPriority="9" w:qFormat="1"/>
     <w:lsdException w:name="heading 2" w:semiHidden="1" w:uiPriority="9" w:unhideWhenUsed="1" w:qFormat="1"/>
@@ -4534,7 +4680,6 @@
     <w:lsdException w:name="List Table 7 Colorful Accent 6" w:uiPriority="52"/>
     <w:lsdException w:name="Mention" w:semiHidden="1" w:unhideWhenUsed="1"/>
     <w:lsdException w:name="Smart Hyperlink" w:semiHidden="1" w:unhideWhenUsed="1"/>
-    <w:lsdException w:name="Smart Link" w:semiHidden="1" w:unhideWhenUsed="1"/>
   </w:latentStyles>
   <w:style w:type="paragraph" w:default="1" w:styleId="Normal">
     <w:name w:val="Normal"/>

</xml_diff>

<commit_message>
ENH:Added the comments for the highlighted text
</commit_message>
<xml_diff>
--- a/sample_letters/nomination_letters/supportive_male.docx
+++ b/sample_letters/nomination_letters/supportive_male.docx
@@ -5,7 +5,6 @@
     <w:p>
       <w:pPr>
         <w:rPr>
-          <w:ins w:id="0" w:author="Halford, Alexa J. (GSFC-6750)" w:date="2020-12-21T12:39:00Z"/>
           <w:rFonts w:ascii="Times New Roman" w:eastAsia="Times New Roman" w:hAnsi="Times New Roman" w:cs="Times New Roman"/>
           <w:color w:val="000000"/>
           <w:sz w:val="24"/>
@@ -34,7 +33,6 @@
     <w:p>
       <w:pPr>
         <w:rPr>
-          <w:ins w:id="1" w:author="Halford, Alexa J. (GSFC-6750)" w:date="2020-12-21T12:40:00Z"/>
           <w:rFonts w:ascii="Times New Roman" w:eastAsia="Times New Roman" w:hAnsi="Times New Roman" w:cs="Times New Roman"/>
           <w:b/>
           <w:bCs/>
@@ -43,6 +41,7 @@
           <w:szCs w:val="24"/>
         </w:rPr>
       </w:pPr>
+      <w:commentRangeStart w:id="0"/>
       <w:r>
         <w:rPr>
           <w:rFonts w:ascii="Times New Roman" w:eastAsia="Times New Roman" w:hAnsi="Times New Roman" w:cs="Times New Roman"/>
@@ -143,6 +142,13 @@
           <w:szCs w:val="24"/>
         </w:rPr>
         <w:t xml:space="preserve">. </w:t>
+      </w:r>
+      <w:commentRangeEnd w:id="0"/>
+      <w:r>
+        <w:rPr>
+          <w:rStyle w:val="CommentReference"/>
+        </w:rPr>
+        <w:commentReference w:id="0"/>
       </w:r>
     </w:p>
     <w:p>
@@ -192,7 +198,17 @@
           <w:sz w:val="24"/>
           <w:szCs w:val="24"/>
         </w:rPr>
-        <w:t xml:space="preserve"> to nominate Dr.</w:t>
+        <w:t xml:space="preserve"> to nominate </w:t>
+      </w:r>
+      <w:commentRangeStart w:id="1"/>
+      <w:r>
+        <w:rPr>
+          <w:rFonts w:ascii="Times New Roman" w:eastAsia="Times New Roman" w:hAnsi="Times New Roman" w:cs="Times New Roman"/>
+          <w:color w:val="000000"/>
+          <w:sz w:val="24"/>
+          <w:szCs w:val="24"/>
+        </w:rPr>
+        <w:t>Dr.</w:t>
       </w:r>
       <w:r>
         <w:rPr>
@@ -219,7 +235,23 @@
           <w:sz w:val="24"/>
           <w:szCs w:val="24"/>
         </w:rPr>
-        <w:t xml:space="preserve"> for the honor of Union Fellow of the </w:t>
+        <w:t xml:space="preserve"> </w:t>
+      </w:r>
+      <w:commentRangeEnd w:id="1"/>
+      <w:r>
+        <w:rPr>
+          <w:rStyle w:val="CommentReference"/>
+        </w:rPr>
+        <w:commentReference w:id="1"/>
+      </w:r>
+      <w:r>
+        <w:rPr>
+          <w:rFonts w:ascii="Times New Roman" w:eastAsia="Times New Roman" w:hAnsi="Times New Roman" w:cs="Times New Roman"/>
+          <w:color w:val="000000"/>
+          <w:sz w:val="24"/>
+          <w:szCs w:val="24"/>
+        </w:rPr>
+        <w:t xml:space="preserve">for the honor of Union Fellow of the </w:t>
       </w:r>
       <w:r>
         <w:rPr>
@@ -264,7 +296,25 @@
           <w:sz w:val="24"/>
           <w:szCs w:val="24"/>
         </w:rPr>
-        <w:t xml:space="preserve">quickly distinguished himself from our peers through his ability to grasp the fundamentals of space-time travel and connect these basics to current open </w:t>
+        <w:t xml:space="preserve">quickly </w:t>
+      </w:r>
+      <w:r>
+        <w:rPr>
+          <w:rFonts w:ascii="Times New Roman" w:eastAsia="Times New Roman" w:hAnsi="Times New Roman" w:cs="Times New Roman"/>
+          <w:color w:val="000000"/>
+          <w:sz w:val="24"/>
+          <w:szCs w:val="24"/>
+        </w:rPr>
+        <w:t>demonstrated</w:t>
+      </w:r>
+      <w:r>
+        <w:rPr>
+          <w:rFonts w:ascii="Times New Roman" w:eastAsia="Times New Roman" w:hAnsi="Times New Roman" w:cs="Times New Roman"/>
+          <w:color w:val="000000"/>
+          <w:sz w:val="24"/>
+          <w:szCs w:val="24"/>
+        </w:rPr>
+        <w:t xml:space="preserve"> his ability to grasp the fundamentals of space-time travel and connect these basics to current open </w:t>
       </w:r>
       <w:r>
         <w:rPr>
@@ -354,7 +404,16 @@
           <w:sz w:val="24"/>
           <w:szCs w:val="24"/>
         </w:rPr>
-        <w:t xml:space="preserve"> </w:t>
+        <w:t xml:space="preserve"> and it has been a pleasure to see him succeed</w:t>
+      </w:r>
+      <w:r>
+        <w:rPr>
+          <w:rFonts w:ascii="Times New Roman" w:eastAsia="Times New Roman" w:hAnsi="Times New Roman" w:cs="Times New Roman"/>
+          <w:color w:val="000000"/>
+          <w:sz w:val="24"/>
+          <w:szCs w:val="24"/>
+        </w:rPr>
+        <w:t xml:space="preserve"> in his career</w:t>
       </w:r>
       <w:commentRangeStart w:id="2"/>
       <w:r>
@@ -364,7 +423,43 @@
           <w:sz w:val="24"/>
           <w:szCs w:val="24"/>
         </w:rPr>
-        <w:t>and it has been a pleasure to see him succeed</w:t>
+        <w:t xml:space="preserve">. In my nomination letter I will provide a broad overview of John’s </w:t>
+      </w:r>
+      <w:r>
+        <w:rPr>
+          <w:rFonts w:ascii="Times New Roman" w:eastAsia="Times New Roman" w:hAnsi="Times New Roman" w:cs="Times New Roman"/>
+          <w:color w:val="000000"/>
+          <w:sz w:val="24"/>
+          <w:szCs w:val="24"/>
+        </w:rPr>
+        <w:t xml:space="preserve">sustained impact and breakthroughs, </w:t>
+      </w:r>
+      <w:r>
+        <w:rPr>
+          <w:rFonts w:ascii="Times New Roman" w:eastAsia="Times New Roman" w:hAnsi="Times New Roman" w:cs="Times New Roman"/>
+          <w:color w:val="000000"/>
+          <w:sz w:val="24"/>
+          <w:szCs w:val="24"/>
+        </w:rPr>
+        <w:t>highlight</w:t>
+      </w:r>
+      <w:r>
+        <w:rPr>
+          <w:rFonts w:ascii="Times New Roman" w:eastAsia="Times New Roman" w:hAnsi="Times New Roman" w:cs="Times New Roman"/>
+          <w:color w:val="000000"/>
+          <w:sz w:val="24"/>
+          <w:szCs w:val="24"/>
+        </w:rPr>
+        <w:t>ing</w:t>
+      </w:r>
+      <w:r>
+        <w:rPr>
+          <w:rFonts w:ascii="Times New Roman" w:eastAsia="Times New Roman" w:hAnsi="Times New Roman" w:cs="Times New Roman"/>
+          <w:color w:val="000000"/>
+          <w:sz w:val="24"/>
+          <w:szCs w:val="24"/>
+        </w:rPr>
+        <w:t xml:space="preserve"> where the supporting letters, CV, and bibliography will provide more information</w:t>
       </w:r>
       <w:commentRangeEnd w:id="2"/>
       <w:r>
@@ -380,52 +475,7 @@
           <w:sz w:val="24"/>
           <w:szCs w:val="24"/>
         </w:rPr>
-        <w:t xml:space="preserve"> in his career</w:t>
-      </w:r>
-      <w:r>
-        <w:rPr>
-          <w:rFonts w:ascii="Times New Roman" w:eastAsia="Times New Roman" w:hAnsi="Times New Roman" w:cs="Times New Roman"/>
-          <w:color w:val="000000"/>
-          <w:sz w:val="24"/>
-          <w:szCs w:val="24"/>
-        </w:rPr>
-        <w:t xml:space="preserve">. In my nomination letter I will provide a broad overview of John’s </w:t>
-      </w:r>
-      <w:r>
-        <w:rPr>
-          <w:rFonts w:ascii="Times New Roman" w:eastAsia="Times New Roman" w:hAnsi="Times New Roman" w:cs="Times New Roman"/>
-          <w:color w:val="000000"/>
-          <w:sz w:val="24"/>
-          <w:szCs w:val="24"/>
-        </w:rPr>
-        <w:t xml:space="preserve">sustained impact and breakthroughs, </w:t>
-      </w:r>
-      <w:r>
-        <w:rPr>
-          <w:rFonts w:ascii="Times New Roman" w:eastAsia="Times New Roman" w:hAnsi="Times New Roman" w:cs="Times New Roman"/>
-          <w:color w:val="000000"/>
-          <w:sz w:val="24"/>
-          <w:szCs w:val="24"/>
-        </w:rPr>
-        <w:t>highlight</w:t>
-      </w:r>
-      <w:r>
-        <w:rPr>
-          <w:rFonts w:ascii="Times New Roman" w:eastAsia="Times New Roman" w:hAnsi="Times New Roman" w:cs="Times New Roman"/>
-          <w:color w:val="000000"/>
-          <w:sz w:val="24"/>
-          <w:szCs w:val="24"/>
-        </w:rPr>
-        <w:t>ing</w:t>
-      </w:r>
-      <w:r>
-        <w:rPr>
-          <w:rFonts w:ascii="Times New Roman" w:eastAsia="Times New Roman" w:hAnsi="Times New Roman" w:cs="Times New Roman"/>
-          <w:color w:val="000000"/>
-          <w:sz w:val="24"/>
-          <w:szCs w:val="24"/>
-        </w:rPr>
-        <w:t xml:space="preserve"> where the supporting letters, CV, and bibliography will provide more information.</w:t>
+        <w:t>.</w:t>
       </w:r>
     </w:p>
     <w:p>
@@ -446,6 +496,7 @@
         </w:rPr>
         <w:t xml:space="preserve">John is </w:t>
       </w:r>
+      <w:commentRangeStart w:id="3"/>
       <w:r>
         <w:rPr>
           <w:rFonts w:ascii="Times New Roman" w:eastAsia="Times New Roman" w:hAnsi="Times New Roman" w:cs="Times New Roman"/>
@@ -482,6 +533,13 @@
         </w:rPr>
         <w:t xml:space="preserve"> </w:t>
       </w:r>
+      <w:commentRangeEnd w:id="3"/>
+      <w:r>
+        <w:rPr>
+          <w:rStyle w:val="CommentReference"/>
+        </w:rPr>
+        <w:commentReference w:id="3"/>
+      </w:r>
       <w:r>
         <w:rPr>
           <w:rFonts w:ascii="Times New Roman" w:eastAsia="Times New Roman" w:hAnsi="Times New Roman" w:cs="Times New Roman"/>
@@ -500,7 +558,6 @@
         </w:rPr>
         <w:t xml:space="preserve"> establishing the link between </w:t>
       </w:r>
-      <w:commentRangeStart w:id="3"/>
       <w:r>
         <w:rPr>
           <w:rFonts w:ascii="Times New Roman" w:eastAsia="Times New Roman" w:hAnsi="Times New Roman" w:cs="Times New Roman"/>
@@ -564,23 +621,240 @@
           <w:sz w:val="24"/>
           <w:szCs w:val="24"/>
         </w:rPr>
+        <w:t xml:space="preserve"> in our era</w:t>
+      </w:r>
+      <w:r>
+        <w:rPr>
+          <w:rFonts w:ascii="Times New Roman" w:eastAsia="Times New Roman" w:hAnsi="Times New Roman" w:cs="Times New Roman"/>
+          <w:color w:val="000000"/>
+          <w:sz w:val="24"/>
+          <w:szCs w:val="24"/>
+        </w:rPr>
+        <w:t>.</w:t>
+      </w:r>
+      <w:r>
+        <w:rPr>
+          <w:rFonts w:ascii="Times New Roman" w:eastAsia="Times New Roman" w:hAnsi="Times New Roman" w:cs="Times New Roman"/>
+          <w:color w:val="000000"/>
+          <w:sz w:val="24"/>
+          <w:szCs w:val="24"/>
+        </w:rPr>
         <w:t xml:space="preserve"> </w:t>
       </w:r>
-      <w:commentRangeEnd w:id="3"/>
+      <w:commentRangeStart w:id="4"/>
+      <w:r>
+        <w:rPr>
+          <w:rFonts w:ascii="Times New Roman" w:eastAsia="Times New Roman" w:hAnsi="Times New Roman" w:cs="Times New Roman"/>
+          <w:color w:val="000000"/>
+          <w:sz w:val="24"/>
+          <w:szCs w:val="24"/>
+        </w:rPr>
+        <w:t>Through his</w:t>
+      </w:r>
+      <w:r>
+        <w:rPr>
+          <w:rFonts w:ascii="Times New Roman" w:eastAsia="Times New Roman" w:hAnsi="Times New Roman" w:cs="Times New Roman"/>
+          <w:color w:val="000000"/>
+          <w:sz w:val="24"/>
+          <w:szCs w:val="24"/>
+        </w:rPr>
+        <w:t xml:space="preserve"> </w:t>
+      </w:r>
+      <w:r>
+        <w:rPr>
+          <w:rFonts w:ascii="Times New Roman" w:eastAsia="Times New Roman" w:hAnsi="Times New Roman" w:cs="Times New Roman"/>
+          <w:color w:val="000000"/>
+          <w:sz w:val="24"/>
+          <w:szCs w:val="24"/>
+        </w:rPr>
+        <w:t>numerous cross</w:t>
+      </w:r>
+      <w:r>
+        <w:rPr>
+          <w:rFonts w:ascii="Times New Roman" w:eastAsia="Times New Roman" w:hAnsi="Times New Roman" w:cs="Times New Roman"/>
+          <w:color w:val="000000"/>
+          <w:sz w:val="24"/>
+          <w:szCs w:val="24"/>
+        </w:rPr>
+        <w:t>-</w:t>
+      </w:r>
+      <w:r>
+        <w:rPr>
+          <w:rFonts w:ascii="Times New Roman" w:eastAsia="Times New Roman" w:hAnsi="Times New Roman" w:cs="Times New Roman"/>
+          <w:color w:val="000000"/>
+          <w:sz w:val="24"/>
+          <w:szCs w:val="24"/>
+        </w:rPr>
+        <w:t xml:space="preserve">disciplinary collaborations, </w:t>
+      </w:r>
+      <w:commentRangeEnd w:id="4"/>
       <w:r>
         <w:rPr>
           <w:rStyle w:val="CommentReference"/>
         </w:rPr>
-        <w:commentReference w:id="3"/>
-      </w:r>
-      <w:r>
-        <w:rPr>
-          <w:rFonts w:ascii="Times New Roman" w:eastAsia="Times New Roman" w:hAnsi="Times New Roman" w:cs="Times New Roman"/>
-          <w:color w:val="000000"/>
-          <w:sz w:val="24"/>
-          <w:szCs w:val="24"/>
-        </w:rPr>
-        <w:t>in our era</w:t>
+        <w:commentReference w:id="4"/>
+      </w:r>
+      <w:r>
+        <w:rPr>
+          <w:rFonts w:ascii="Times New Roman" w:eastAsia="Times New Roman" w:hAnsi="Times New Roman" w:cs="Times New Roman"/>
+          <w:color w:val="000000"/>
+          <w:sz w:val="24"/>
+          <w:szCs w:val="24"/>
+        </w:rPr>
+        <w:t xml:space="preserve">John has been able to show how his work has made </w:t>
+      </w:r>
+      <w:r>
+        <w:rPr>
+          <w:rFonts w:ascii="Times New Roman" w:eastAsia="Times New Roman" w:hAnsi="Times New Roman" w:cs="Times New Roman"/>
+          <w:color w:val="000000"/>
+          <w:sz w:val="24"/>
+          <w:szCs w:val="24"/>
+        </w:rPr>
+        <w:t>important implications in th</w:t>
+      </w:r>
+      <w:r>
+        <w:rPr>
+          <w:rFonts w:ascii="Times New Roman" w:eastAsia="Times New Roman" w:hAnsi="Times New Roman" w:cs="Times New Roman"/>
+          <w:color w:val="000000"/>
+          <w:sz w:val="24"/>
+          <w:szCs w:val="24"/>
+        </w:rPr>
+        <w:t>e</w:t>
+      </w:r>
+      <w:r>
+        <w:rPr>
+          <w:rFonts w:ascii="Times New Roman" w:eastAsia="Times New Roman" w:hAnsi="Times New Roman" w:cs="Times New Roman"/>
+          <w:color w:val="000000"/>
+          <w:sz w:val="24"/>
+          <w:szCs w:val="24"/>
+        </w:rPr>
+        <w:t xml:space="preserve"> subfield</w:t>
+      </w:r>
+      <w:r>
+        <w:rPr>
+          <w:rFonts w:ascii="Times New Roman" w:eastAsia="Times New Roman" w:hAnsi="Times New Roman" w:cs="Times New Roman"/>
+          <w:color w:val="000000"/>
+          <w:sz w:val="24"/>
+          <w:szCs w:val="24"/>
+        </w:rPr>
+        <w:t xml:space="preserve"> of</w:t>
+      </w:r>
+      <w:r>
+        <w:rPr>
+          <w:rFonts w:ascii="Times New Roman" w:eastAsia="Times New Roman" w:hAnsi="Times New Roman" w:cs="Times New Roman"/>
+          <w:color w:val="000000"/>
+          <w:sz w:val="24"/>
+          <w:szCs w:val="24"/>
+        </w:rPr>
+        <w:t xml:space="preserve"> </w:t>
+      </w:r>
+      <w:r>
+        <w:rPr>
+          <w:rFonts w:ascii="Times New Roman" w:eastAsia="Times New Roman" w:hAnsi="Times New Roman" w:cs="Times New Roman"/>
+          <w:color w:val="000000"/>
+          <w:sz w:val="24"/>
+          <w:szCs w:val="24"/>
+        </w:rPr>
+        <w:t>Time Travel</w:t>
+      </w:r>
+      <w:r>
+        <w:rPr>
+          <w:rFonts w:ascii="Times New Roman" w:eastAsia="Times New Roman" w:hAnsi="Times New Roman" w:cs="Times New Roman"/>
+          <w:color w:val="000000"/>
+          <w:sz w:val="24"/>
+          <w:szCs w:val="24"/>
+        </w:rPr>
+        <w:t>, as well as in other subfields</w:t>
+      </w:r>
+      <w:r>
+        <w:rPr>
+          <w:rFonts w:ascii="Times New Roman" w:eastAsia="Times New Roman" w:hAnsi="Times New Roman" w:cs="Times New Roman"/>
+          <w:color w:val="000000"/>
+          <w:sz w:val="24"/>
+          <w:szCs w:val="24"/>
+        </w:rPr>
+        <w:t xml:space="preserve"> such as </w:t>
+      </w:r>
+      <w:r>
+        <w:rPr>
+          <w:rFonts w:ascii="Times New Roman" w:eastAsia="Times New Roman" w:hAnsi="Times New Roman" w:cs="Times New Roman"/>
+          <w:color w:val="000000"/>
+          <w:sz w:val="24"/>
+          <w:szCs w:val="24"/>
+        </w:rPr>
+        <w:t xml:space="preserve">Space </w:t>
+      </w:r>
+      <w:r>
+        <w:rPr>
+          <w:rFonts w:ascii="Times New Roman" w:eastAsia="Times New Roman" w:hAnsi="Times New Roman" w:cs="Times New Roman"/>
+          <w:color w:val="000000"/>
+          <w:sz w:val="24"/>
+          <w:szCs w:val="24"/>
+        </w:rPr>
+        <w:t>T</w:t>
+      </w:r>
+      <w:r>
+        <w:rPr>
+          <w:rFonts w:ascii="Times New Roman" w:eastAsia="Times New Roman" w:hAnsi="Times New Roman" w:cs="Times New Roman"/>
+          <w:color w:val="000000"/>
+          <w:sz w:val="24"/>
+          <w:szCs w:val="24"/>
+        </w:rPr>
+        <w:t>ravel</w:t>
+      </w:r>
+      <w:r>
+        <w:rPr>
+          <w:rFonts w:ascii="Times New Roman" w:eastAsia="Times New Roman" w:hAnsi="Times New Roman" w:cs="Times New Roman"/>
+          <w:color w:val="000000"/>
+          <w:sz w:val="24"/>
+          <w:szCs w:val="24"/>
+        </w:rPr>
+        <w:t xml:space="preserve">. </w:t>
+      </w:r>
+      <w:r>
+        <w:rPr>
+          <w:rFonts w:ascii="Times New Roman" w:eastAsia="Times New Roman" w:hAnsi="Times New Roman" w:cs="Times New Roman"/>
+          <w:color w:val="000000"/>
+          <w:sz w:val="24"/>
+          <w:szCs w:val="24"/>
+        </w:rPr>
+        <w:t>While h</w:t>
+      </w:r>
+      <w:r>
+        <w:rPr>
+          <w:rFonts w:ascii="Times New Roman" w:eastAsia="Times New Roman" w:hAnsi="Times New Roman" w:cs="Times New Roman"/>
+          <w:color w:val="000000"/>
+          <w:sz w:val="24"/>
+          <w:szCs w:val="24"/>
+        </w:rPr>
+        <w:t>is research is primarily theoretical</w:t>
+      </w:r>
+      <w:r>
+        <w:rPr>
+          <w:rFonts w:ascii="Times New Roman" w:eastAsia="Times New Roman" w:hAnsi="Times New Roman" w:cs="Times New Roman"/>
+          <w:color w:val="000000"/>
+          <w:sz w:val="24"/>
+          <w:szCs w:val="24"/>
+        </w:rPr>
+        <w:t xml:space="preserve">, </w:t>
+      </w:r>
+      <w:r>
+        <w:rPr>
+          <w:rFonts w:ascii="Times New Roman" w:eastAsia="Times New Roman" w:hAnsi="Times New Roman" w:cs="Times New Roman"/>
+          <w:color w:val="000000"/>
+          <w:sz w:val="24"/>
+          <w:szCs w:val="24"/>
+        </w:rPr>
+        <w:t xml:space="preserve">he has always emphasized the connection of basic physics with observations. John is amply deserving of the Society Fellowship on the basis of both the depth and breadth of his sustained contribution to Physics and the research interests of the Society Fellowship Committee. The results of his research have far-reaching implications in </w:t>
+      </w:r>
+      <w:r>
+        <w:rPr>
+          <w:rFonts w:ascii="Times New Roman" w:eastAsia="Times New Roman" w:hAnsi="Times New Roman" w:cs="Times New Roman"/>
+          <w:color w:val="000000"/>
+          <w:sz w:val="24"/>
+          <w:szCs w:val="24"/>
+        </w:rPr>
+        <w:t>multiple disciplines and each of the submitted letters will reflect on these areas</w:t>
       </w:r>
       <w:r>
         <w:rPr>
@@ -600,14 +874,33 @@
         </w:rPr>
         <w:t xml:space="preserve"> </w:t>
       </w:r>
-      <w:r>
-        <w:rPr>
-          <w:rFonts w:ascii="Times New Roman" w:eastAsia="Times New Roman" w:hAnsi="Times New Roman" w:cs="Times New Roman"/>
-          <w:color w:val="000000"/>
-          <w:sz w:val="24"/>
-          <w:szCs w:val="24"/>
-        </w:rPr>
-        <w:t>Through his</w:t>
+      <w:commentRangeStart w:id="5"/>
+      <w:r>
+        <w:rPr>
+          <w:rFonts w:ascii="Times New Roman" w:eastAsia="Times New Roman" w:hAnsi="Times New Roman" w:cs="Times New Roman"/>
+          <w:color w:val="000000"/>
+          <w:sz w:val="24"/>
+          <w:szCs w:val="24"/>
+        </w:rPr>
+        <w:t xml:space="preserve">The supporting letter by </w:t>
+      </w:r>
+      <w:r>
+        <w:rPr>
+          <w:rFonts w:ascii="Times New Roman" w:eastAsia="Times New Roman" w:hAnsi="Times New Roman" w:cs="Times New Roman"/>
+          <w:color w:val="000000"/>
+          <w:sz w:val="24"/>
+          <w:szCs w:val="24"/>
+        </w:rPr>
+        <w:t>Dr</w:t>
+      </w:r>
+      <w:r>
+        <w:rPr>
+          <w:rFonts w:ascii="Times New Roman" w:eastAsia="Times New Roman" w:hAnsi="Times New Roman" w:cs="Times New Roman"/>
+          <w:color w:val="000000"/>
+          <w:sz w:val="24"/>
+          <w:szCs w:val="24"/>
+        </w:rPr>
+        <w:t>.</w:t>
       </w:r>
       <w:r>
         <w:rPr>
@@ -618,68 +911,270 @@
         </w:rPr>
         <w:t xml:space="preserve"> </w:t>
       </w:r>
-      <w:r>
-        <w:rPr>
-          <w:rFonts w:ascii="Times New Roman" w:eastAsia="Times New Roman" w:hAnsi="Times New Roman" w:cs="Times New Roman"/>
-          <w:color w:val="000000"/>
-          <w:sz w:val="24"/>
-          <w:szCs w:val="24"/>
-        </w:rPr>
-        <w:t>numerous cross</w:t>
-      </w:r>
-      <w:r>
-        <w:rPr>
-          <w:rFonts w:ascii="Times New Roman" w:eastAsia="Times New Roman" w:hAnsi="Times New Roman" w:cs="Times New Roman"/>
-          <w:color w:val="000000"/>
-          <w:sz w:val="24"/>
-          <w:szCs w:val="24"/>
-        </w:rPr>
-        <w:t>-</w:t>
-      </w:r>
-      <w:r>
-        <w:rPr>
-          <w:rFonts w:ascii="Times New Roman" w:eastAsia="Times New Roman" w:hAnsi="Times New Roman" w:cs="Times New Roman"/>
-          <w:color w:val="000000"/>
-          <w:sz w:val="24"/>
-          <w:szCs w:val="24"/>
-        </w:rPr>
-        <w:t xml:space="preserve">disciplinary collaborations, John has been able to show how his work has made </w:t>
-      </w:r>
-      <w:r>
-        <w:rPr>
-          <w:rFonts w:ascii="Times New Roman" w:eastAsia="Times New Roman" w:hAnsi="Times New Roman" w:cs="Times New Roman"/>
-          <w:color w:val="000000"/>
-          <w:sz w:val="24"/>
-          <w:szCs w:val="24"/>
-        </w:rPr>
-        <w:t>important implications in th</w:t>
-      </w:r>
-      <w:r>
-        <w:rPr>
-          <w:rFonts w:ascii="Times New Roman" w:eastAsia="Times New Roman" w:hAnsi="Times New Roman" w:cs="Times New Roman"/>
-          <w:color w:val="000000"/>
-          <w:sz w:val="24"/>
-          <w:szCs w:val="24"/>
-        </w:rPr>
-        <w:t>e</w:t>
-      </w:r>
-      <w:r>
-        <w:rPr>
-          <w:rFonts w:ascii="Times New Roman" w:eastAsia="Times New Roman" w:hAnsi="Times New Roman" w:cs="Times New Roman"/>
-          <w:color w:val="000000"/>
-          <w:sz w:val="24"/>
-          <w:szCs w:val="24"/>
-        </w:rPr>
-        <w:t xml:space="preserve"> subfield</w:t>
-      </w:r>
-      <w:r>
-        <w:rPr>
-          <w:rFonts w:ascii="Times New Roman" w:eastAsia="Times New Roman" w:hAnsi="Times New Roman" w:cs="Times New Roman"/>
-          <w:color w:val="000000"/>
-          <w:sz w:val="24"/>
-          <w:szCs w:val="24"/>
-        </w:rPr>
-        <w:t xml:space="preserve"> of</w:t>
+      <w:proofErr w:type="spellStart"/>
+      <w:r>
+        <w:rPr>
+          <w:rFonts w:ascii="Times New Roman" w:eastAsia="Times New Roman" w:hAnsi="Times New Roman" w:cs="Times New Roman"/>
+          <w:color w:val="000000"/>
+          <w:sz w:val="24"/>
+          <w:szCs w:val="24"/>
+        </w:rPr>
+        <w:t>Emitt</w:t>
+      </w:r>
+      <w:proofErr w:type="spellEnd"/>
+      <w:r>
+        <w:rPr>
+          <w:rFonts w:ascii="Times New Roman" w:eastAsia="Times New Roman" w:hAnsi="Times New Roman" w:cs="Times New Roman"/>
+          <w:color w:val="000000"/>
+          <w:sz w:val="24"/>
+          <w:szCs w:val="24"/>
+        </w:rPr>
+        <w:t xml:space="preserve"> Brown will highlight their work on flux capacitors</w:t>
+      </w:r>
+      <w:r>
+        <w:rPr>
+          <w:rFonts w:ascii="Times New Roman" w:eastAsia="Times New Roman" w:hAnsi="Times New Roman" w:cs="Times New Roman"/>
+          <w:color w:val="000000"/>
+          <w:sz w:val="24"/>
+          <w:szCs w:val="24"/>
+        </w:rPr>
+        <w:t xml:space="preserve"> and their initial attempts at time (sans space) travel</w:t>
+      </w:r>
+      <w:r>
+        <w:rPr>
+          <w:rFonts w:ascii="Times New Roman" w:eastAsia="Times New Roman" w:hAnsi="Times New Roman" w:cs="Times New Roman"/>
+          <w:color w:val="000000"/>
+          <w:sz w:val="24"/>
+          <w:szCs w:val="24"/>
+        </w:rPr>
+        <w:t xml:space="preserve">. Dr. Eleanor Arroway will then discuss their work on the necessary interconnectedness of space-time travel and the success of their experimental work. This will be followed by the letter from Dr. </w:t>
+      </w:r>
+      <w:r>
+        <w:rPr>
+          <w:rFonts w:ascii="Times New Roman" w:eastAsia="Times New Roman" w:hAnsi="Times New Roman" w:cs="Times New Roman"/>
+          <w:color w:val="000000"/>
+          <w:sz w:val="24"/>
+          <w:szCs w:val="24"/>
+        </w:rPr>
+        <w:t xml:space="preserve">Binti from </w:t>
+      </w:r>
+      <w:proofErr w:type="spellStart"/>
+      <w:r>
+        <w:rPr>
+          <w:rFonts w:ascii="Times New Roman" w:eastAsia="Times New Roman" w:hAnsi="Times New Roman" w:cs="Times New Roman"/>
+          <w:color w:val="000000"/>
+          <w:sz w:val="24"/>
+          <w:szCs w:val="24"/>
+        </w:rPr>
+        <w:t>Oomza</w:t>
+      </w:r>
+      <w:proofErr w:type="spellEnd"/>
+      <w:r>
+        <w:rPr>
+          <w:rFonts w:ascii="Times New Roman" w:eastAsia="Times New Roman" w:hAnsi="Times New Roman" w:cs="Times New Roman"/>
+          <w:color w:val="000000"/>
+          <w:sz w:val="24"/>
+          <w:szCs w:val="24"/>
+        </w:rPr>
+        <w:t xml:space="preserve"> University</w:t>
+      </w:r>
+      <w:r>
+        <w:rPr>
+          <w:rFonts w:ascii="Times New Roman" w:eastAsia="Times New Roman" w:hAnsi="Times New Roman" w:cs="Times New Roman"/>
+          <w:color w:val="000000"/>
+          <w:sz w:val="24"/>
+          <w:szCs w:val="24"/>
+        </w:rPr>
+        <w:t xml:space="preserve"> focusing on John</w:t>
+      </w:r>
+      <w:r>
+        <w:rPr>
+          <w:rFonts w:ascii="Times New Roman" w:eastAsia="Times New Roman" w:hAnsi="Times New Roman" w:cs="Times New Roman"/>
+          <w:color w:val="000000"/>
+          <w:sz w:val="24"/>
+          <w:szCs w:val="24"/>
+        </w:rPr>
+        <w:t>’</w:t>
+      </w:r>
+      <w:r>
+        <w:rPr>
+          <w:rFonts w:ascii="Times New Roman" w:eastAsia="Times New Roman" w:hAnsi="Times New Roman" w:cs="Times New Roman"/>
+          <w:color w:val="000000"/>
+          <w:sz w:val="24"/>
+          <w:szCs w:val="24"/>
+        </w:rPr>
+        <w:t xml:space="preserve">s </w:t>
+      </w:r>
+      <w:r>
+        <w:rPr>
+          <w:rFonts w:ascii="Times New Roman" w:eastAsia="Times New Roman" w:hAnsi="Times New Roman" w:cs="Times New Roman"/>
+          <w:color w:val="000000"/>
+          <w:sz w:val="24"/>
+          <w:szCs w:val="24"/>
+        </w:rPr>
+        <w:t xml:space="preserve">encompassing </w:t>
+      </w:r>
+      <w:r>
+        <w:rPr>
+          <w:rFonts w:ascii="Times New Roman" w:eastAsia="Times New Roman" w:hAnsi="Times New Roman" w:cs="Times New Roman"/>
+          <w:color w:val="000000"/>
+          <w:sz w:val="24"/>
+          <w:szCs w:val="24"/>
+        </w:rPr>
+        <w:t xml:space="preserve">enthusiasm to embrace new </w:t>
+      </w:r>
+      <w:r>
+        <w:rPr>
+          <w:rFonts w:ascii="Times New Roman" w:eastAsia="Times New Roman" w:hAnsi="Times New Roman" w:cs="Times New Roman"/>
+          <w:color w:val="000000"/>
+          <w:sz w:val="24"/>
+          <w:szCs w:val="24"/>
+        </w:rPr>
+        <w:t>scientific</w:t>
+      </w:r>
+      <w:r>
+        <w:rPr>
+          <w:rFonts w:ascii="Times New Roman" w:eastAsia="Times New Roman" w:hAnsi="Times New Roman" w:cs="Times New Roman"/>
+          <w:color w:val="000000"/>
+          <w:sz w:val="24"/>
+          <w:szCs w:val="24"/>
+        </w:rPr>
+        <w:t xml:space="preserve"> paradigms</w:t>
+      </w:r>
+      <w:r>
+        <w:rPr>
+          <w:rFonts w:ascii="Times New Roman" w:eastAsia="Times New Roman" w:hAnsi="Times New Roman" w:cs="Times New Roman"/>
+          <w:color w:val="000000"/>
+          <w:sz w:val="24"/>
+          <w:szCs w:val="24"/>
+        </w:rPr>
+        <w:t xml:space="preserve"> and collaborations, </w:t>
+      </w:r>
+      <w:r>
+        <w:rPr>
+          <w:rFonts w:ascii="Times New Roman" w:eastAsia="Times New Roman" w:hAnsi="Times New Roman" w:cs="Times New Roman"/>
+          <w:color w:val="000000"/>
+          <w:sz w:val="24"/>
+          <w:szCs w:val="24"/>
+        </w:rPr>
+        <w:t>demonstrating how these qualities distinguish him</w:t>
+      </w:r>
+      <w:r>
+        <w:rPr>
+          <w:rFonts w:ascii="Times New Roman" w:eastAsia="Times New Roman" w:hAnsi="Times New Roman" w:cs="Times New Roman"/>
+          <w:color w:val="000000"/>
+          <w:sz w:val="24"/>
+          <w:szCs w:val="24"/>
+        </w:rPr>
+        <w:t xml:space="preserve"> as a role model </w:t>
+      </w:r>
+      <w:r>
+        <w:rPr>
+          <w:rFonts w:ascii="Times New Roman" w:eastAsia="Times New Roman" w:hAnsi="Times New Roman" w:cs="Times New Roman"/>
+          <w:color w:val="000000"/>
+          <w:sz w:val="24"/>
+          <w:szCs w:val="24"/>
+        </w:rPr>
+        <w:t>for</w:t>
+      </w:r>
+      <w:r>
+        <w:rPr>
+          <w:rFonts w:ascii="Times New Roman" w:eastAsia="Times New Roman" w:hAnsi="Times New Roman" w:cs="Times New Roman"/>
+          <w:color w:val="000000"/>
+          <w:sz w:val="24"/>
+          <w:szCs w:val="24"/>
+        </w:rPr>
+        <w:t xml:space="preserve"> be</w:t>
+      </w:r>
+      <w:r>
+        <w:rPr>
+          <w:rFonts w:ascii="Times New Roman" w:eastAsia="Times New Roman" w:hAnsi="Times New Roman" w:cs="Times New Roman"/>
+          <w:color w:val="000000"/>
+          <w:sz w:val="24"/>
+          <w:szCs w:val="24"/>
+        </w:rPr>
+        <w:t>ing</w:t>
+      </w:r>
+      <w:r>
+        <w:rPr>
+          <w:rFonts w:ascii="Times New Roman" w:eastAsia="Times New Roman" w:hAnsi="Times New Roman" w:cs="Times New Roman"/>
+          <w:color w:val="000000"/>
+          <w:sz w:val="24"/>
+          <w:szCs w:val="24"/>
+        </w:rPr>
+        <w:t xml:space="preserve"> a supportive collaborator </w:t>
+      </w:r>
+      <w:r>
+        <w:rPr>
+          <w:rFonts w:ascii="Times New Roman" w:eastAsia="Times New Roman" w:hAnsi="Times New Roman" w:cs="Times New Roman"/>
+          <w:color w:val="000000"/>
+          <w:sz w:val="24"/>
+          <w:szCs w:val="24"/>
+        </w:rPr>
+        <w:t xml:space="preserve">and </w:t>
+      </w:r>
+      <w:r>
+        <w:rPr>
+          <w:rFonts w:ascii="Times New Roman" w:eastAsia="Times New Roman" w:hAnsi="Times New Roman" w:cs="Times New Roman"/>
+          <w:color w:val="000000"/>
+          <w:sz w:val="24"/>
+          <w:szCs w:val="24"/>
+        </w:rPr>
+        <w:t xml:space="preserve">leading by example in </w:t>
+      </w:r>
+      <w:r>
+        <w:rPr>
+          <w:rFonts w:ascii="Times New Roman" w:eastAsia="Times New Roman" w:hAnsi="Times New Roman" w:cs="Times New Roman"/>
+          <w:color w:val="000000"/>
+          <w:sz w:val="24"/>
+          <w:szCs w:val="24"/>
+        </w:rPr>
+        <w:t xml:space="preserve">building a </w:t>
+      </w:r>
+      <w:r>
+        <w:rPr>
+          <w:rFonts w:ascii="Times New Roman" w:eastAsia="Times New Roman" w:hAnsi="Times New Roman" w:cs="Times New Roman"/>
+          <w:color w:val="000000"/>
+          <w:sz w:val="24"/>
+          <w:szCs w:val="24"/>
+        </w:rPr>
+        <w:t xml:space="preserve">trans disciplinary </w:t>
+      </w:r>
+      <w:r>
+        <w:rPr>
+          <w:rFonts w:ascii="Times New Roman" w:eastAsia="Times New Roman" w:hAnsi="Times New Roman" w:cs="Times New Roman"/>
+          <w:color w:val="000000"/>
+          <w:sz w:val="24"/>
+          <w:szCs w:val="24"/>
+        </w:rPr>
+        <w:t xml:space="preserve">team </w:t>
+      </w:r>
+      <w:r>
+        <w:rPr>
+          <w:rFonts w:ascii="Times New Roman" w:eastAsia="Times New Roman" w:hAnsi="Times New Roman" w:cs="Times New Roman"/>
+          <w:color w:val="000000"/>
+          <w:sz w:val="24"/>
+          <w:szCs w:val="24"/>
+        </w:rPr>
+        <w:t>which</w:t>
+      </w:r>
+      <w:r>
+        <w:rPr>
+          <w:rFonts w:ascii="Times New Roman" w:eastAsia="Times New Roman" w:hAnsi="Times New Roman" w:cs="Times New Roman"/>
+          <w:color w:val="000000"/>
+          <w:sz w:val="24"/>
+          <w:szCs w:val="24"/>
+        </w:rPr>
+        <w:t xml:space="preserve"> enable</w:t>
+      </w:r>
+      <w:r>
+        <w:rPr>
+          <w:rFonts w:ascii="Times New Roman" w:eastAsia="Times New Roman" w:hAnsi="Times New Roman" w:cs="Times New Roman"/>
+          <w:color w:val="000000"/>
+          <w:sz w:val="24"/>
+          <w:szCs w:val="24"/>
+        </w:rPr>
+        <w:t>d</w:t>
       </w:r>
       <w:r>
         <w:rPr>
@@ -697,435 +1192,6 @@
           <w:sz w:val="24"/>
           <w:szCs w:val="24"/>
         </w:rPr>
-        <w:t>Time Travel</w:t>
-      </w:r>
-      <w:r>
-        <w:rPr>
-          <w:rFonts w:ascii="Times New Roman" w:eastAsia="Times New Roman" w:hAnsi="Times New Roman" w:cs="Times New Roman"/>
-          <w:color w:val="000000"/>
-          <w:sz w:val="24"/>
-          <w:szCs w:val="24"/>
-        </w:rPr>
-        <w:t>, as well as in other subfields</w:t>
-      </w:r>
-      <w:r>
-        <w:rPr>
-          <w:rFonts w:ascii="Times New Roman" w:eastAsia="Times New Roman" w:hAnsi="Times New Roman" w:cs="Times New Roman"/>
-          <w:color w:val="000000"/>
-          <w:sz w:val="24"/>
-          <w:szCs w:val="24"/>
-        </w:rPr>
-        <w:t xml:space="preserve"> such as </w:t>
-      </w:r>
-      <w:r>
-        <w:rPr>
-          <w:rFonts w:ascii="Times New Roman" w:eastAsia="Times New Roman" w:hAnsi="Times New Roman" w:cs="Times New Roman"/>
-          <w:color w:val="000000"/>
-          <w:sz w:val="24"/>
-          <w:szCs w:val="24"/>
-        </w:rPr>
-        <w:t xml:space="preserve">Space </w:t>
-      </w:r>
-      <w:r>
-        <w:rPr>
-          <w:rFonts w:ascii="Times New Roman" w:eastAsia="Times New Roman" w:hAnsi="Times New Roman" w:cs="Times New Roman"/>
-          <w:color w:val="000000"/>
-          <w:sz w:val="24"/>
-          <w:szCs w:val="24"/>
-        </w:rPr>
-        <w:t>T</w:t>
-      </w:r>
-      <w:r>
-        <w:rPr>
-          <w:rFonts w:ascii="Times New Roman" w:eastAsia="Times New Roman" w:hAnsi="Times New Roman" w:cs="Times New Roman"/>
-          <w:color w:val="000000"/>
-          <w:sz w:val="24"/>
-          <w:szCs w:val="24"/>
-        </w:rPr>
-        <w:t>ravel</w:t>
-      </w:r>
-      <w:r>
-        <w:rPr>
-          <w:rFonts w:ascii="Times New Roman" w:eastAsia="Times New Roman" w:hAnsi="Times New Roman" w:cs="Times New Roman"/>
-          <w:color w:val="000000"/>
-          <w:sz w:val="24"/>
-          <w:szCs w:val="24"/>
-        </w:rPr>
-        <w:t xml:space="preserve">. </w:t>
-      </w:r>
-      <w:r>
-        <w:rPr>
-          <w:rFonts w:ascii="Times New Roman" w:eastAsia="Times New Roman" w:hAnsi="Times New Roman" w:cs="Times New Roman"/>
-          <w:color w:val="000000"/>
-          <w:sz w:val="24"/>
-          <w:szCs w:val="24"/>
-        </w:rPr>
-        <w:t>While h</w:t>
-      </w:r>
-      <w:r>
-        <w:rPr>
-          <w:rFonts w:ascii="Times New Roman" w:eastAsia="Times New Roman" w:hAnsi="Times New Roman" w:cs="Times New Roman"/>
-          <w:color w:val="000000"/>
-          <w:sz w:val="24"/>
-          <w:szCs w:val="24"/>
-        </w:rPr>
-        <w:t>is research is primarily theoretical</w:t>
-      </w:r>
-      <w:r>
-        <w:rPr>
-          <w:rFonts w:ascii="Times New Roman" w:eastAsia="Times New Roman" w:hAnsi="Times New Roman" w:cs="Times New Roman"/>
-          <w:color w:val="000000"/>
-          <w:sz w:val="24"/>
-          <w:szCs w:val="24"/>
-        </w:rPr>
-        <w:t xml:space="preserve">, </w:t>
-      </w:r>
-      <w:r>
-        <w:rPr>
-          <w:rFonts w:ascii="Times New Roman" w:eastAsia="Times New Roman" w:hAnsi="Times New Roman" w:cs="Times New Roman"/>
-          <w:color w:val="000000"/>
-          <w:sz w:val="24"/>
-          <w:szCs w:val="24"/>
-        </w:rPr>
-        <w:t xml:space="preserve">he has always emphasized the connection of basic physics with observations. John is amply deserving of the Society Fellowship on the basis of both the depth and breadth of his sustained contribution to Physics and the research interests of the Society Fellowship Committee. The results of his research have far-reaching implications in </w:t>
-      </w:r>
-      <w:r>
-        <w:rPr>
-          <w:rFonts w:ascii="Times New Roman" w:eastAsia="Times New Roman" w:hAnsi="Times New Roman" w:cs="Times New Roman"/>
-          <w:color w:val="000000"/>
-          <w:sz w:val="24"/>
-          <w:szCs w:val="24"/>
-        </w:rPr>
-        <w:t>multiple disciplines and each of the submitted letters will reflect on these areas</w:t>
-      </w:r>
-      <w:r>
-        <w:rPr>
-          <w:rFonts w:ascii="Times New Roman" w:eastAsia="Times New Roman" w:hAnsi="Times New Roman" w:cs="Times New Roman"/>
-          <w:color w:val="000000"/>
-          <w:sz w:val="24"/>
-          <w:szCs w:val="24"/>
-        </w:rPr>
-        <w:t>.</w:t>
-      </w:r>
-      <w:r>
-        <w:rPr>
-          <w:rFonts w:ascii="Times New Roman" w:eastAsia="Times New Roman" w:hAnsi="Times New Roman" w:cs="Times New Roman"/>
-          <w:color w:val="000000"/>
-          <w:sz w:val="24"/>
-          <w:szCs w:val="24"/>
-        </w:rPr>
-        <w:t xml:space="preserve"> The supporting letter by </w:t>
-      </w:r>
-      <w:r>
-        <w:rPr>
-          <w:rFonts w:ascii="Times New Roman" w:eastAsia="Times New Roman" w:hAnsi="Times New Roman" w:cs="Times New Roman"/>
-          <w:color w:val="000000"/>
-          <w:sz w:val="24"/>
-          <w:szCs w:val="24"/>
-        </w:rPr>
-        <w:t>Dr</w:t>
-      </w:r>
-      <w:r>
-        <w:rPr>
-          <w:rFonts w:ascii="Times New Roman" w:eastAsia="Times New Roman" w:hAnsi="Times New Roman" w:cs="Times New Roman"/>
-          <w:color w:val="000000"/>
-          <w:sz w:val="24"/>
-          <w:szCs w:val="24"/>
-        </w:rPr>
-        <w:t>.</w:t>
-      </w:r>
-      <w:r>
-        <w:rPr>
-          <w:rFonts w:ascii="Times New Roman" w:eastAsia="Times New Roman" w:hAnsi="Times New Roman" w:cs="Times New Roman"/>
-          <w:color w:val="000000"/>
-          <w:sz w:val="24"/>
-          <w:szCs w:val="24"/>
-        </w:rPr>
-        <w:t xml:space="preserve"> </w:t>
-      </w:r>
-      <w:proofErr w:type="spellStart"/>
-      <w:r>
-        <w:rPr>
-          <w:rFonts w:ascii="Times New Roman" w:eastAsia="Times New Roman" w:hAnsi="Times New Roman" w:cs="Times New Roman"/>
-          <w:color w:val="000000"/>
-          <w:sz w:val="24"/>
-          <w:szCs w:val="24"/>
-        </w:rPr>
-        <w:t>Emitt</w:t>
-      </w:r>
-      <w:proofErr w:type="spellEnd"/>
-      <w:r>
-        <w:rPr>
-          <w:rFonts w:ascii="Times New Roman" w:eastAsia="Times New Roman" w:hAnsi="Times New Roman" w:cs="Times New Roman"/>
-          <w:color w:val="000000"/>
-          <w:sz w:val="24"/>
-          <w:szCs w:val="24"/>
-        </w:rPr>
-        <w:t xml:space="preserve"> Brown will highlight their work on flux capacitors</w:t>
-      </w:r>
-      <w:r>
-        <w:rPr>
-          <w:rFonts w:ascii="Times New Roman" w:eastAsia="Times New Roman" w:hAnsi="Times New Roman" w:cs="Times New Roman"/>
-          <w:color w:val="000000"/>
-          <w:sz w:val="24"/>
-          <w:szCs w:val="24"/>
-        </w:rPr>
-        <w:t xml:space="preserve"> and their initial attempts at time (sans space) travel</w:t>
-      </w:r>
-      <w:r>
-        <w:rPr>
-          <w:rFonts w:ascii="Times New Roman" w:eastAsia="Times New Roman" w:hAnsi="Times New Roman" w:cs="Times New Roman"/>
-          <w:color w:val="000000"/>
-          <w:sz w:val="24"/>
-          <w:szCs w:val="24"/>
-        </w:rPr>
-        <w:t xml:space="preserve">. Dr. Eleanor Arroway will then discuss their work on the necessary interconnectedness of space-time travel and the success of their experimental work. This will be followed by the letter from Dr. </w:t>
-      </w:r>
-      <w:r>
-        <w:rPr>
-          <w:rFonts w:ascii="Times New Roman" w:eastAsia="Times New Roman" w:hAnsi="Times New Roman" w:cs="Times New Roman"/>
-          <w:color w:val="000000"/>
-          <w:sz w:val="24"/>
-          <w:szCs w:val="24"/>
-        </w:rPr>
-        <w:t xml:space="preserve">Binti from </w:t>
-      </w:r>
-      <w:proofErr w:type="spellStart"/>
-      <w:r>
-        <w:rPr>
-          <w:rFonts w:ascii="Times New Roman" w:eastAsia="Times New Roman" w:hAnsi="Times New Roman" w:cs="Times New Roman"/>
-          <w:color w:val="000000"/>
-          <w:sz w:val="24"/>
-          <w:szCs w:val="24"/>
-        </w:rPr>
-        <w:t>Oomza</w:t>
-      </w:r>
-      <w:proofErr w:type="spellEnd"/>
-      <w:r>
-        <w:rPr>
-          <w:rFonts w:ascii="Times New Roman" w:eastAsia="Times New Roman" w:hAnsi="Times New Roman" w:cs="Times New Roman"/>
-          <w:color w:val="000000"/>
-          <w:sz w:val="24"/>
-          <w:szCs w:val="24"/>
-        </w:rPr>
-        <w:t xml:space="preserve"> University</w:t>
-      </w:r>
-      <w:r>
-        <w:rPr>
-          <w:rFonts w:ascii="Times New Roman" w:eastAsia="Times New Roman" w:hAnsi="Times New Roman" w:cs="Times New Roman"/>
-          <w:color w:val="000000"/>
-          <w:sz w:val="24"/>
-          <w:szCs w:val="24"/>
-        </w:rPr>
-        <w:t xml:space="preserve"> focusing on John</w:t>
-      </w:r>
-      <w:r>
-        <w:rPr>
-          <w:rFonts w:ascii="Times New Roman" w:eastAsia="Times New Roman" w:hAnsi="Times New Roman" w:cs="Times New Roman"/>
-          <w:color w:val="000000"/>
-          <w:sz w:val="24"/>
-          <w:szCs w:val="24"/>
-        </w:rPr>
-        <w:t>’</w:t>
-      </w:r>
-      <w:r>
-        <w:rPr>
-          <w:rFonts w:ascii="Times New Roman" w:eastAsia="Times New Roman" w:hAnsi="Times New Roman" w:cs="Times New Roman"/>
-          <w:color w:val="000000"/>
-          <w:sz w:val="24"/>
-          <w:szCs w:val="24"/>
-        </w:rPr>
-        <w:t xml:space="preserve">s </w:t>
-      </w:r>
-      <w:r>
-        <w:rPr>
-          <w:rFonts w:ascii="Times New Roman" w:eastAsia="Times New Roman" w:hAnsi="Times New Roman" w:cs="Times New Roman"/>
-          <w:color w:val="000000"/>
-          <w:sz w:val="24"/>
-          <w:szCs w:val="24"/>
-        </w:rPr>
-        <w:t xml:space="preserve">encompassing </w:t>
-      </w:r>
-      <w:r>
-        <w:rPr>
-          <w:rFonts w:ascii="Times New Roman" w:eastAsia="Times New Roman" w:hAnsi="Times New Roman" w:cs="Times New Roman"/>
-          <w:color w:val="000000"/>
-          <w:sz w:val="24"/>
-          <w:szCs w:val="24"/>
-        </w:rPr>
-        <w:t xml:space="preserve">enthusiasm to embrace new </w:t>
-      </w:r>
-      <w:r>
-        <w:rPr>
-          <w:rFonts w:ascii="Times New Roman" w:eastAsia="Times New Roman" w:hAnsi="Times New Roman" w:cs="Times New Roman"/>
-          <w:color w:val="000000"/>
-          <w:sz w:val="24"/>
-          <w:szCs w:val="24"/>
-        </w:rPr>
-        <w:t>scientific</w:t>
-      </w:r>
-      <w:r>
-        <w:rPr>
-          <w:rFonts w:ascii="Times New Roman" w:eastAsia="Times New Roman" w:hAnsi="Times New Roman" w:cs="Times New Roman"/>
-          <w:color w:val="000000"/>
-          <w:sz w:val="24"/>
-          <w:szCs w:val="24"/>
-        </w:rPr>
-        <w:t xml:space="preserve"> paradigms</w:t>
-      </w:r>
-      <w:r>
-        <w:rPr>
-          <w:rFonts w:ascii="Times New Roman" w:eastAsia="Times New Roman" w:hAnsi="Times New Roman" w:cs="Times New Roman"/>
-          <w:color w:val="000000"/>
-          <w:sz w:val="24"/>
-          <w:szCs w:val="24"/>
-        </w:rPr>
-        <w:t xml:space="preserve"> and collaborations, </w:t>
-      </w:r>
-      <w:r>
-        <w:rPr>
-          <w:rFonts w:ascii="Times New Roman" w:eastAsia="Times New Roman" w:hAnsi="Times New Roman" w:cs="Times New Roman"/>
-          <w:color w:val="000000"/>
-          <w:sz w:val="24"/>
-          <w:szCs w:val="24"/>
-        </w:rPr>
-        <w:t>demonstrating how these qualities distinguish him</w:t>
-      </w:r>
-      <w:r>
-        <w:rPr>
-          <w:rFonts w:ascii="Times New Roman" w:eastAsia="Times New Roman" w:hAnsi="Times New Roman" w:cs="Times New Roman"/>
-          <w:color w:val="000000"/>
-          <w:sz w:val="24"/>
-          <w:szCs w:val="24"/>
-        </w:rPr>
-        <w:t xml:space="preserve"> as a role model </w:t>
-      </w:r>
-      <w:r>
-        <w:rPr>
-          <w:rFonts w:ascii="Times New Roman" w:eastAsia="Times New Roman" w:hAnsi="Times New Roman" w:cs="Times New Roman"/>
-          <w:color w:val="000000"/>
-          <w:sz w:val="24"/>
-          <w:szCs w:val="24"/>
-        </w:rPr>
-        <w:t>for</w:t>
-      </w:r>
-      <w:r>
-        <w:rPr>
-          <w:rFonts w:ascii="Times New Roman" w:eastAsia="Times New Roman" w:hAnsi="Times New Roman" w:cs="Times New Roman"/>
-          <w:color w:val="000000"/>
-          <w:sz w:val="24"/>
-          <w:szCs w:val="24"/>
-        </w:rPr>
-        <w:t xml:space="preserve"> be</w:t>
-      </w:r>
-      <w:r>
-        <w:rPr>
-          <w:rFonts w:ascii="Times New Roman" w:eastAsia="Times New Roman" w:hAnsi="Times New Roman" w:cs="Times New Roman"/>
-          <w:color w:val="000000"/>
-          <w:sz w:val="24"/>
-          <w:szCs w:val="24"/>
-        </w:rPr>
-        <w:t>ing</w:t>
-      </w:r>
-      <w:r>
-        <w:rPr>
-          <w:rFonts w:ascii="Times New Roman" w:eastAsia="Times New Roman" w:hAnsi="Times New Roman" w:cs="Times New Roman"/>
-          <w:color w:val="000000"/>
-          <w:sz w:val="24"/>
-          <w:szCs w:val="24"/>
-        </w:rPr>
-        <w:t xml:space="preserve"> a supportive collaborator </w:t>
-      </w:r>
-      <w:r>
-        <w:rPr>
-          <w:rFonts w:ascii="Times New Roman" w:eastAsia="Times New Roman" w:hAnsi="Times New Roman" w:cs="Times New Roman"/>
-          <w:color w:val="000000"/>
-          <w:sz w:val="24"/>
-          <w:szCs w:val="24"/>
-        </w:rPr>
-        <w:t xml:space="preserve">and </w:t>
-      </w:r>
-      <w:r>
-        <w:rPr>
-          <w:rFonts w:ascii="Times New Roman" w:eastAsia="Times New Roman" w:hAnsi="Times New Roman" w:cs="Times New Roman"/>
-          <w:color w:val="000000"/>
-          <w:sz w:val="24"/>
-          <w:szCs w:val="24"/>
-        </w:rPr>
-        <w:t xml:space="preserve">leading by example in </w:t>
-      </w:r>
-      <w:commentRangeStart w:id="4"/>
-      <w:commentRangeStart w:id="5"/>
-      <w:r>
-        <w:rPr>
-          <w:rFonts w:ascii="Times New Roman" w:eastAsia="Times New Roman" w:hAnsi="Times New Roman" w:cs="Times New Roman"/>
-          <w:color w:val="000000"/>
-          <w:sz w:val="24"/>
-          <w:szCs w:val="24"/>
-        </w:rPr>
-        <w:t xml:space="preserve">building a </w:t>
-      </w:r>
-      <w:r>
-        <w:rPr>
-          <w:rFonts w:ascii="Times New Roman" w:eastAsia="Times New Roman" w:hAnsi="Times New Roman" w:cs="Times New Roman"/>
-          <w:color w:val="000000"/>
-          <w:sz w:val="24"/>
-          <w:szCs w:val="24"/>
-        </w:rPr>
-        <w:t xml:space="preserve">trans disciplinary </w:t>
-      </w:r>
-      <w:r>
-        <w:rPr>
-          <w:rFonts w:ascii="Times New Roman" w:eastAsia="Times New Roman" w:hAnsi="Times New Roman" w:cs="Times New Roman"/>
-          <w:color w:val="000000"/>
-          <w:sz w:val="24"/>
-          <w:szCs w:val="24"/>
-        </w:rPr>
-        <w:t xml:space="preserve">team </w:t>
-      </w:r>
-      <w:r>
-        <w:rPr>
-          <w:rFonts w:ascii="Times New Roman" w:eastAsia="Times New Roman" w:hAnsi="Times New Roman" w:cs="Times New Roman"/>
-          <w:color w:val="000000"/>
-          <w:sz w:val="24"/>
-          <w:szCs w:val="24"/>
-        </w:rPr>
-        <w:t>which</w:t>
-      </w:r>
-      <w:r>
-        <w:rPr>
-          <w:rFonts w:ascii="Times New Roman" w:eastAsia="Times New Roman" w:hAnsi="Times New Roman" w:cs="Times New Roman"/>
-          <w:color w:val="000000"/>
-          <w:sz w:val="24"/>
-          <w:szCs w:val="24"/>
-        </w:rPr>
-        <w:t xml:space="preserve"> enable</w:t>
-      </w:r>
-      <w:r>
-        <w:rPr>
-          <w:rFonts w:ascii="Times New Roman" w:eastAsia="Times New Roman" w:hAnsi="Times New Roman" w:cs="Times New Roman"/>
-          <w:color w:val="000000"/>
-          <w:sz w:val="24"/>
-          <w:szCs w:val="24"/>
-        </w:rPr>
-        <w:t>d</w:t>
-      </w:r>
-      <w:r>
-        <w:rPr>
-          <w:rFonts w:ascii="Times New Roman" w:eastAsia="Times New Roman" w:hAnsi="Times New Roman" w:cs="Times New Roman"/>
-          <w:color w:val="000000"/>
-          <w:sz w:val="24"/>
-          <w:szCs w:val="24"/>
-        </w:rPr>
-        <w:t xml:space="preserve"> </w:t>
-      </w:r>
-      <w:r>
-        <w:rPr>
-          <w:rFonts w:ascii="Times New Roman" w:eastAsia="Times New Roman" w:hAnsi="Times New Roman" w:cs="Times New Roman"/>
-          <w:color w:val="000000"/>
-          <w:sz w:val="24"/>
-          <w:szCs w:val="24"/>
-        </w:rPr>
         <w:t>their wo</w:t>
       </w:r>
       <w:r>
@@ -1172,13 +1238,6 @@
           <w:szCs w:val="24"/>
         </w:rPr>
         <w:t> </w:t>
-      </w:r>
-      <w:commentRangeEnd w:id="4"/>
-      <w:r>
-        <w:rPr>
-          <w:rStyle w:val="CommentReference"/>
-        </w:rPr>
-        <w:commentReference w:id="4"/>
       </w:r>
       <w:commentRangeEnd w:id="5"/>
       <w:r>
@@ -1197,6 +1256,7 @@
           <w:szCs w:val="24"/>
         </w:rPr>
       </w:pPr>
+      <w:commentRangeStart w:id="6"/>
       <w:r>
         <w:rPr>
           <w:rFonts w:ascii="Times New Roman" w:eastAsia="Times New Roman" w:hAnsi="Times New Roman" w:cs="Times New Roman"/>
@@ -1251,6 +1311,13 @@
         </w:rPr>
         <w:t xml:space="preserve">that is the product both of his scientific creativity and the care he takes to build and maintain collaborations. </w:t>
       </w:r>
+      <w:commentRangeEnd w:id="6"/>
+      <w:r>
+        <w:rPr>
+          <w:rStyle w:val="CommentReference"/>
+        </w:rPr>
+        <w:commentReference w:id="6"/>
+      </w:r>
       <w:r>
         <w:rPr>
           <w:rFonts w:ascii="Times New Roman" w:eastAsia="Times New Roman" w:hAnsi="Times New Roman" w:cs="Times New Roman"/>
@@ -1350,7 +1417,17 @@
           <w:sz w:val="24"/>
           <w:szCs w:val="24"/>
         </w:rPr>
-        <w:t xml:space="preserve"> [see bibliography section Time-travel and specifically Brown and Smith</w:t>
+        <w:t xml:space="preserve"> [</w:t>
+      </w:r>
+      <w:commentRangeStart w:id="7"/>
+      <w:r>
+        <w:rPr>
+          <w:rFonts w:ascii="Times New Roman" w:eastAsia="Times New Roman" w:hAnsi="Times New Roman" w:cs="Times New Roman"/>
+          <w:color w:val="000000"/>
+          <w:sz w:val="24"/>
+          <w:szCs w:val="24"/>
+        </w:rPr>
+        <w:t>see bibliography section Time-travel and specifically Brown and Smith</w:t>
       </w:r>
       <w:r>
         <w:rPr>
@@ -1386,7 +1463,23 @@
           <w:sz w:val="24"/>
           <w:szCs w:val="24"/>
         </w:rPr>
-        <w:t xml:space="preserve"> reviews in dimensional paradox]</w:t>
+        <w:t xml:space="preserve"> reviews in dimensional paradox</w:t>
+      </w:r>
+      <w:commentRangeEnd w:id="7"/>
+      <w:r>
+        <w:rPr>
+          <w:rStyle w:val="CommentReference"/>
+        </w:rPr>
+        <w:commentReference w:id="7"/>
+      </w:r>
+      <w:r>
+        <w:rPr>
+          <w:rFonts w:ascii="Times New Roman" w:eastAsia="Times New Roman" w:hAnsi="Times New Roman" w:cs="Times New Roman"/>
+          <w:color w:val="000000"/>
+          <w:sz w:val="24"/>
+          <w:szCs w:val="24"/>
+        </w:rPr>
+        <w:t>]</w:t>
       </w:r>
       <w:r>
         <w:rPr>
@@ -1404,6 +1497,88 @@
           <w:sz w:val="24"/>
           <w:szCs w:val="24"/>
         </w:rPr>
+        <w:t xml:space="preserve"> [</w:t>
+      </w:r>
+      <w:commentRangeStart w:id="8"/>
+      <w:r>
+        <w:rPr>
+          <w:rFonts w:ascii="Times New Roman" w:eastAsia="Times New Roman" w:hAnsi="Times New Roman" w:cs="Times New Roman"/>
+          <w:color w:val="000000"/>
+          <w:sz w:val="24"/>
+          <w:szCs w:val="24"/>
+        </w:rPr>
+        <w:t>e.g.</w:t>
+      </w:r>
+      <w:r>
+        <w:rPr>
+          <w:rFonts w:ascii="Times New Roman" w:eastAsia="Times New Roman" w:hAnsi="Times New Roman" w:cs="Times New Roman"/>
+          <w:color w:val="000000"/>
+          <w:sz w:val="24"/>
+          <w:szCs w:val="24"/>
+        </w:rPr>
+        <w:t>,</w:t>
+      </w:r>
+      <w:r>
+        <w:rPr>
+          <w:rFonts w:ascii="Times New Roman" w:eastAsia="Times New Roman" w:hAnsi="Times New Roman" w:cs="Times New Roman"/>
+          <w:color w:val="000000"/>
+          <w:sz w:val="24"/>
+          <w:szCs w:val="24"/>
+        </w:rPr>
+        <w:t xml:space="preserve"> Smith et al</w:t>
+      </w:r>
+      <w:r>
+        <w:rPr>
+          <w:rFonts w:ascii="Times New Roman" w:eastAsia="Times New Roman" w:hAnsi="Times New Roman" w:cs="Times New Roman"/>
+          <w:color w:val="000000"/>
+          <w:sz w:val="24"/>
+          <w:szCs w:val="24"/>
+        </w:rPr>
+        <w:t>,</w:t>
+      </w:r>
+      <w:r>
+        <w:rPr>
+          <w:rFonts w:ascii="Times New Roman" w:eastAsia="Times New Roman" w:hAnsi="Times New Roman" w:cs="Times New Roman"/>
+          <w:color w:val="000000"/>
+          <w:sz w:val="24"/>
+          <w:szCs w:val="24"/>
+        </w:rPr>
+        <w:t xml:space="preserve"> </w:t>
+      </w:r>
+      <w:r>
+        <w:rPr>
+          <w:rFonts w:ascii="Times New Roman" w:eastAsia="Times New Roman" w:hAnsi="Times New Roman" w:cs="Times New Roman"/>
+          <w:color w:val="000000"/>
+          <w:sz w:val="24"/>
+          <w:szCs w:val="24"/>
+        </w:rPr>
+        <w:t>1682 Royal Society</w:t>
+      </w:r>
+      <w:r>
+        <w:rPr>
+          <w:rFonts w:ascii="Times New Roman" w:eastAsia="Times New Roman" w:hAnsi="Times New Roman" w:cs="Times New Roman"/>
+          <w:color w:val="000000"/>
+          <w:sz w:val="24"/>
+          <w:szCs w:val="24"/>
+        </w:rPr>
+        <w:t>]</w:t>
+      </w:r>
+      <w:r>
+        <w:rPr>
+          <w:rFonts w:ascii="Times New Roman" w:eastAsia="Times New Roman" w:hAnsi="Times New Roman" w:cs="Times New Roman"/>
+          <w:color w:val="000000"/>
+          <w:sz w:val="24"/>
+          <w:szCs w:val="24"/>
+        </w:rPr>
+        <w:t>, temporal paradox</w:t>
+      </w:r>
+      <w:r>
+        <w:rPr>
+          <w:rFonts w:ascii="Times New Roman" w:eastAsia="Times New Roman" w:hAnsi="Times New Roman" w:cs="Times New Roman"/>
+          <w:color w:val="000000"/>
+          <w:sz w:val="24"/>
+          <w:szCs w:val="24"/>
+        </w:rPr>
         <w:t xml:space="preserve"> [e.g.</w:t>
       </w:r>
       <w:r>
@@ -1422,7 +1597,7 @@
           <w:sz w:val="24"/>
           <w:szCs w:val="24"/>
         </w:rPr>
-        <w:t xml:space="preserve"> Smith et al</w:t>
+        <w:t xml:space="preserve"> Dax et al</w:t>
       </w:r>
       <w:r>
         <w:rPr>
@@ -1449,7 +1624,72 @@
           <w:sz w:val="24"/>
           <w:szCs w:val="24"/>
         </w:rPr>
-        <w:t>1682 Royal Society</w:t>
+        <w:t>238</w:t>
+      </w:r>
+      <w:r>
+        <w:rPr>
+          <w:rFonts w:ascii="Times New Roman" w:eastAsia="Times New Roman" w:hAnsi="Times New Roman" w:cs="Times New Roman"/>
+          <w:color w:val="000000"/>
+          <w:sz w:val="24"/>
+          <w:szCs w:val="24"/>
+        </w:rPr>
+        <w:t>0</w:t>
+      </w:r>
+      <w:r>
+        <w:rPr>
+          <w:rFonts w:ascii="Times New Roman" w:eastAsia="Times New Roman" w:hAnsi="Times New Roman" w:cs="Times New Roman"/>
+          <w:color w:val="000000"/>
+          <w:sz w:val="24"/>
+          <w:szCs w:val="24"/>
+        </w:rPr>
+        <w:t>,</w:t>
+      </w:r>
+      <w:r>
+        <w:rPr>
+          <w:rFonts w:ascii="Times New Roman" w:eastAsia="Times New Roman" w:hAnsi="Times New Roman" w:cs="Times New Roman"/>
+          <w:color w:val="000000"/>
+          <w:sz w:val="24"/>
+          <w:szCs w:val="24"/>
+        </w:rPr>
+        <w:t xml:space="preserve"> </w:t>
+      </w:r>
+      <w:proofErr w:type="spellStart"/>
+      <w:r>
+        <w:rPr>
+          <w:rFonts w:ascii="Times New Roman" w:eastAsia="Times New Roman" w:hAnsi="Times New Roman" w:cs="Times New Roman"/>
+          <w:color w:val="000000"/>
+          <w:sz w:val="24"/>
+          <w:szCs w:val="24"/>
+        </w:rPr>
+        <w:t>Bajoran</w:t>
+      </w:r>
+      <w:proofErr w:type="spellEnd"/>
+      <w:r>
+        <w:rPr>
+          <w:rFonts w:ascii="Times New Roman" w:eastAsia="Times New Roman" w:hAnsi="Times New Roman" w:cs="Times New Roman"/>
+          <w:color w:val="000000"/>
+          <w:sz w:val="24"/>
+          <w:szCs w:val="24"/>
+        </w:rPr>
+        <w:t xml:space="preserve"> Journal of Physics, Smith and La Forge, 2370</w:t>
+      </w:r>
+      <w:r>
+        <w:rPr>
+          <w:rFonts w:ascii="Times New Roman" w:eastAsia="Times New Roman" w:hAnsi="Times New Roman" w:cs="Times New Roman"/>
+          <w:color w:val="000000"/>
+          <w:sz w:val="24"/>
+          <w:szCs w:val="24"/>
+        </w:rPr>
+        <w:t>,</w:t>
+      </w:r>
+      <w:r>
+        <w:rPr>
+          <w:rFonts w:ascii="Times New Roman" w:eastAsia="Times New Roman" w:hAnsi="Times New Roman" w:cs="Times New Roman"/>
+          <w:color w:val="000000"/>
+          <w:sz w:val="24"/>
+          <w:szCs w:val="24"/>
+        </w:rPr>
+        <w:t xml:space="preserve"> United Federation of Planets Technical Report</w:t>
       </w:r>
       <w:r>
         <w:rPr>
@@ -1467,7 +1707,160 @@
           <w:sz w:val="24"/>
           <w:szCs w:val="24"/>
         </w:rPr>
-        <w:t>, temporal paradox</w:t>
+        <w:t>, and ionized hydrogen and helium of interstellar origin</w:t>
+      </w:r>
+      <w:r>
+        <w:rPr>
+          <w:rFonts w:ascii="Times New Roman" w:eastAsia="Times New Roman" w:hAnsi="Times New Roman" w:cs="Times New Roman"/>
+          <w:color w:val="000000"/>
+          <w:sz w:val="24"/>
+          <w:szCs w:val="24"/>
+        </w:rPr>
+        <w:t xml:space="preserve"> [Parker and Smith</w:t>
+      </w:r>
+      <w:r>
+        <w:rPr>
+          <w:rFonts w:ascii="Times New Roman" w:eastAsia="Times New Roman" w:hAnsi="Times New Roman" w:cs="Times New Roman"/>
+          <w:color w:val="000000"/>
+          <w:sz w:val="24"/>
+          <w:szCs w:val="24"/>
+        </w:rPr>
+        <w:t>,</w:t>
+      </w:r>
+      <w:r>
+        <w:rPr>
+          <w:rFonts w:ascii="Times New Roman" w:eastAsia="Times New Roman" w:hAnsi="Times New Roman" w:cs="Times New Roman"/>
+          <w:color w:val="000000"/>
+          <w:sz w:val="24"/>
+          <w:szCs w:val="24"/>
+        </w:rPr>
+        <w:t xml:space="preserve"> 2018</w:t>
+      </w:r>
+      <w:r>
+        <w:rPr>
+          <w:rFonts w:ascii="Times New Roman" w:eastAsia="Times New Roman" w:hAnsi="Times New Roman" w:cs="Times New Roman"/>
+          <w:color w:val="000000"/>
+          <w:sz w:val="24"/>
+          <w:szCs w:val="24"/>
+        </w:rPr>
+        <w:t>, Journal of Space Weather Space Climate</w:t>
+      </w:r>
+      <w:r>
+        <w:rPr>
+          <w:rFonts w:ascii="Times New Roman" w:eastAsia="Times New Roman" w:hAnsi="Times New Roman" w:cs="Times New Roman"/>
+          <w:color w:val="000000"/>
+          <w:sz w:val="24"/>
+          <w:szCs w:val="24"/>
+        </w:rPr>
+        <w:t>]</w:t>
+      </w:r>
+      <w:r>
+        <w:rPr>
+          <w:rFonts w:ascii="Times New Roman" w:eastAsia="Times New Roman" w:hAnsi="Times New Roman" w:cs="Times New Roman"/>
+          <w:color w:val="000000"/>
+          <w:sz w:val="24"/>
+          <w:szCs w:val="24"/>
+        </w:rPr>
+        <w:t xml:space="preserve">. </w:t>
+      </w:r>
+      <w:r>
+        <w:rPr>
+          <w:rFonts w:ascii="Times New Roman" w:eastAsia="Times New Roman" w:hAnsi="Times New Roman" w:cs="Times New Roman"/>
+          <w:color w:val="000000"/>
+          <w:sz w:val="24"/>
+          <w:szCs w:val="24"/>
+        </w:rPr>
+        <w:t>This work led to new collaborations with Dr. Arroway</w:t>
+      </w:r>
+      <w:r>
+        <w:rPr>
+          <w:rFonts w:ascii="Times New Roman" w:eastAsia="Times New Roman" w:hAnsi="Times New Roman" w:cs="Times New Roman"/>
+          <w:color w:val="000000"/>
+          <w:sz w:val="24"/>
+          <w:szCs w:val="24"/>
+        </w:rPr>
+        <w:t xml:space="preserve"> t</w:t>
+      </w:r>
+      <w:r>
+        <w:rPr>
+          <w:rFonts w:ascii="Times New Roman" w:eastAsia="Times New Roman" w:hAnsi="Times New Roman" w:cs="Times New Roman"/>
+          <w:color w:val="000000"/>
+          <w:sz w:val="24"/>
+          <w:szCs w:val="24"/>
+        </w:rPr>
+        <w:t>hat</w:t>
+      </w:r>
+      <w:r>
+        <w:rPr>
+          <w:rFonts w:ascii="Times New Roman" w:eastAsia="Times New Roman" w:hAnsi="Times New Roman" w:cs="Times New Roman"/>
+          <w:color w:val="000000"/>
+          <w:sz w:val="24"/>
+          <w:szCs w:val="24"/>
+        </w:rPr>
+        <w:t xml:space="preserve"> </w:t>
+      </w:r>
+      <w:r>
+        <w:rPr>
+          <w:rFonts w:ascii="Times New Roman" w:eastAsia="Times New Roman" w:hAnsi="Times New Roman" w:cs="Times New Roman"/>
+          <w:color w:val="000000"/>
+          <w:sz w:val="24"/>
+          <w:szCs w:val="24"/>
+        </w:rPr>
+        <w:t xml:space="preserve">incorporated the principles of </w:t>
+      </w:r>
+      <w:r>
+        <w:rPr>
+          <w:rFonts w:ascii="Times New Roman" w:eastAsia="Times New Roman" w:hAnsi="Times New Roman" w:cs="Times New Roman"/>
+          <w:color w:val="000000"/>
+          <w:sz w:val="24"/>
+          <w:szCs w:val="24"/>
+        </w:rPr>
+        <w:t xml:space="preserve">his work on time travel </w:t>
+      </w:r>
+      <w:r>
+        <w:rPr>
+          <w:rFonts w:ascii="Times New Roman" w:eastAsia="Times New Roman" w:hAnsi="Times New Roman" w:cs="Times New Roman"/>
+          <w:color w:val="000000"/>
+          <w:sz w:val="24"/>
+          <w:szCs w:val="24"/>
+        </w:rPr>
+        <w:t xml:space="preserve">into </w:t>
+      </w:r>
+      <w:r>
+        <w:rPr>
+          <w:rFonts w:ascii="Times New Roman" w:eastAsia="Times New Roman" w:hAnsi="Times New Roman" w:cs="Times New Roman"/>
+          <w:color w:val="000000"/>
+          <w:sz w:val="24"/>
+          <w:szCs w:val="24"/>
+        </w:rPr>
+        <w:t xml:space="preserve">her </w:t>
+      </w:r>
+      <w:r>
+        <w:rPr>
+          <w:rFonts w:ascii="Times New Roman" w:eastAsia="Times New Roman" w:hAnsi="Times New Roman" w:cs="Times New Roman"/>
+          <w:color w:val="000000"/>
+          <w:sz w:val="24"/>
+          <w:szCs w:val="24"/>
+        </w:rPr>
+        <w:t>theoretical construct o</w:t>
+      </w:r>
+      <w:r>
+        <w:rPr>
+          <w:rFonts w:ascii="Times New Roman" w:eastAsia="Times New Roman" w:hAnsi="Times New Roman" w:cs="Times New Roman"/>
+          <w:color w:val="000000"/>
+          <w:sz w:val="24"/>
+          <w:szCs w:val="24"/>
+        </w:rPr>
+        <w:t xml:space="preserve">f interstellar </w:t>
+      </w:r>
+      <w:r>
+        <w:rPr>
+          <w:rFonts w:ascii="Times New Roman" w:eastAsia="Times New Roman" w:hAnsi="Times New Roman" w:cs="Times New Roman"/>
+          <w:color w:val="000000"/>
+          <w:sz w:val="24"/>
+          <w:szCs w:val="24"/>
+        </w:rPr>
+        <w:t>space travel</w:t>
       </w:r>
       <w:r>
         <w:rPr>
@@ -1494,19 +1887,35 @@
           <w:sz w:val="24"/>
           <w:szCs w:val="24"/>
         </w:rPr>
-        <w:t xml:space="preserve"> Dax et al</w:t>
-      </w:r>
-      <w:ins w:id="6" w:author="Halford, Alexa J. (GSFC-6750)" w:date="2020-12-21T12:45:00Z">
-        <w:r>
-          <w:rPr>
-            <w:rFonts w:ascii="Times New Roman" w:eastAsia="Times New Roman" w:hAnsi="Times New Roman" w:cs="Times New Roman"/>
-            <w:color w:val="000000"/>
-            <w:sz w:val="24"/>
-            <w:szCs w:val="24"/>
-          </w:rPr>
-          <w:t>,</w:t>
-        </w:r>
-      </w:ins>
+        <w:t xml:space="preserve"> Smith and Arroway</w:t>
+      </w:r>
+      <w:r>
+        <w:rPr>
+          <w:rFonts w:ascii="Times New Roman" w:eastAsia="Times New Roman" w:hAnsi="Times New Roman" w:cs="Times New Roman"/>
+          <w:color w:val="000000"/>
+          <w:sz w:val="24"/>
+          <w:szCs w:val="24"/>
+        </w:rPr>
+        <w:t>,</w:t>
+      </w:r>
+      <w:r>
+        <w:rPr>
+          <w:rFonts w:ascii="Times New Roman" w:eastAsia="Times New Roman" w:hAnsi="Times New Roman" w:cs="Times New Roman"/>
+          <w:color w:val="000000"/>
+          <w:sz w:val="24"/>
+          <w:szCs w:val="24"/>
+        </w:rPr>
+        <w:t xml:space="preserve"> 2021</w:t>
+      </w:r>
+      <w:r>
+        <w:rPr>
+          <w:rFonts w:ascii="Times New Roman" w:eastAsia="Times New Roman" w:hAnsi="Times New Roman" w:cs="Times New Roman"/>
+          <w:color w:val="000000"/>
+          <w:sz w:val="24"/>
+          <w:szCs w:val="24"/>
+        </w:rPr>
+        <w:t>, The Astrophysical Journal</w:t>
+      </w:r>
       <w:r>
         <w:rPr>
           <w:rFonts w:ascii="Times New Roman" w:eastAsia="Times New Roman" w:hAnsi="Times New Roman" w:cs="Times New Roman"/>
@@ -1523,76 +1932,14 @@
           <w:sz w:val="24"/>
           <w:szCs w:val="24"/>
         </w:rPr>
-        <w:t>238</w:t>
-      </w:r>
-      <w:r>
-        <w:rPr>
-          <w:rFonts w:ascii="Times New Roman" w:eastAsia="Times New Roman" w:hAnsi="Times New Roman" w:cs="Times New Roman"/>
-          <w:color w:val="000000"/>
-          <w:sz w:val="24"/>
-          <w:szCs w:val="24"/>
-        </w:rPr>
-        <w:t>0</w:t>
-      </w:r>
-      <w:ins w:id="7" w:author="Halford, Alexa J. (GSFC-6750)" w:date="2020-12-21T12:45:00Z">
-        <w:r>
-          <w:rPr>
-            <w:rFonts w:ascii="Times New Roman" w:eastAsia="Times New Roman" w:hAnsi="Times New Roman" w:cs="Times New Roman"/>
-            <w:color w:val="000000"/>
-            <w:sz w:val="24"/>
-            <w:szCs w:val="24"/>
-          </w:rPr>
-          <w:t>,</w:t>
-        </w:r>
-      </w:ins>
-      <w:r>
-        <w:rPr>
-          <w:rFonts w:ascii="Times New Roman" w:eastAsia="Times New Roman" w:hAnsi="Times New Roman" w:cs="Times New Roman"/>
-          <w:color w:val="000000"/>
-          <w:sz w:val="24"/>
-          <w:szCs w:val="24"/>
-        </w:rPr>
-        <w:t xml:space="preserve"> </w:t>
-      </w:r>
-      <w:proofErr w:type="spellStart"/>
-      <w:r>
-        <w:rPr>
-          <w:rFonts w:ascii="Times New Roman" w:eastAsia="Times New Roman" w:hAnsi="Times New Roman" w:cs="Times New Roman"/>
-          <w:color w:val="000000"/>
-          <w:sz w:val="24"/>
-          <w:szCs w:val="24"/>
-        </w:rPr>
-        <w:t>Bajoran</w:t>
-      </w:r>
-      <w:proofErr w:type="spellEnd"/>
-      <w:r>
-        <w:rPr>
-          <w:rFonts w:ascii="Times New Roman" w:eastAsia="Times New Roman" w:hAnsi="Times New Roman" w:cs="Times New Roman"/>
-          <w:color w:val="000000"/>
-          <w:sz w:val="24"/>
-          <w:szCs w:val="24"/>
-        </w:rPr>
-        <w:t xml:space="preserve"> Journal of Physics, Smith and La Forge, 2370</w:t>
-      </w:r>
-      <w:ins w:id="8" w:author="Halford, Alexa J. (GSFC-6750)" w:date="2020-12-21T12:45:00Z">
-        <w:r>
-          <w:rPr>
-            <w:rFonts w:ascii="Times New Roman" w:eastAsia="Times New Roman" w:hAnsi="Times New Roman" w:cs="Times New Roman"/>
-            <w:color w:val="000000"/>
-            <w:sz w:val="24"/>
-            <w:szCs w:val="24"/>
-          </w:rPr>
-          <w:t>,</w:t>
-        </w:r>
-      </w:ins>
-      <w:r>
-        <w:rPr>
-          <w:rFonts w:ascii="Times New Roman" w:eastAsia="Times New Roman" w:hAnsi="Times New Roman" w:cs="Times New Roman"/>
-          <w:color w:val="000000"/>
-          <w:sz w:val="24"/>
-          <w:szCs w:val="24"/>
-        </w:rPr>
-        <w:t xml:space="preserve"> United Federation of Planets Technical Report</w:t>
+        <w:t>and in the bibliography under section Space-Time Travel</w:t>
+      </w:r>
+      <w:commentRangeEnd w:id="8"/>
+      <w:r>
+        <w:rPr>
+          <w:rStyle w:val="CommentReference"/>
+        </w:rPr>
+        <w:commentReference w:id="8"/>
       </w:r>
       <w:r>
         <w:rPr>
@@ -1610,246 +1957,9 @@
           <w:sz w:val="24"/>
           <w:szCs w:val="24"/>
         </w:rPr>
-        <w:t>, and ionized hydrogen and helium of interstellar origin</w:t>
-      </w:r>
-      <w:r>
-        <w:rPr>
-          <w:rFonts w:ascii="Times New Roman" w:eastAsia="Times New Roman" w:hAnsi="Times New Roman" w:cs="Times New Roman"/>
-          <w:color w:val="000000"/>
-          <w:sz w:val="24"/>
-          <w:szCs w:val="24"/>
-        </w:rPr>
-        <w:t xml:space="preserve"> [Parker and Smith</w:t>
-      </w:r>
-      <w:ins w:id="9" w:author="Halford, Alexa J. (GSFC-6750)" w:date="2020-12-21T12:45:00Z">
-        <w:r>
-          <w:rPr>
-            <w:rFonts w:ascii="Times New Roman" w:eastAsia="Times New Roman" w:hAnsi="Times New Roman" w:cs="Times New Roman"/>
-            <w:color w:val="000000"/>
-            <w:sz w:val="24"/>
-            <w:szCs w:val="24"/>
-          </w:rPr>
-          <w:t>,</w:t>
-        </w:r>
-      </w:ins>
-      <w:r>
-        <w:rPr>
-          <w:rFonts w:ascii="Times New Roman" w:eastAsia="Times New Roman" w:hAnsi="Times New Roman" w:cs="Times New Roman"/>
-          <w:color w:val="000000"/>
-          <w:sz w:val="24"/>
-          <w:szCs w:val="24"/>
-        </w:rPr>
-        <w:t xml:space="preserve"> 2018</w:t>
-      </w:r>
-      <w:r>
-        <w:rPr>
-          <w:rFonts w:ascii="Times New Roman" w:eastAsia="Times New Roman" w:hAnsi="Times New Roman" w:cs="Times New Roman"/>
-          <w:color w:val="000000"/>
-          <w:sz w:val="24"/>
-          <w:szCs w:val="24"/>
-        </w:rPr>
-        <w:t>, Journal of Space Weather Space Climate</w:t>
-      </w:r>
-      <w:r>
-        <w:rPr>
-          <w:rFonts w:ascii="Times New Roman" w:eastAsia="Times New Roman" w:hAnsi="Times New Roman" w:cs="Times New Roman"/>
-          <w:color w:val="000000"/>
-          <w:sz w:val="24"/>
-          <w:szCs w:val="24"/>
-        </w:rPr>
-        <w:t>]</w:t>
-      </w:r>
-      <w:r>
-        <w:rPr>
-          <w:rFonts w:ascii="Times New Roman" w:eastAsia="Times New Roman" w:hAnsi="Times New Roman" w:cs="Times New Roman"/>
-          <w:color w:val="000000"/>
-          <w:sz w:val="24"/>
-          <w:szCs w:val="24"/>
-        </w:rPr>
         <w:t xml:space="preserve">. </w:t>
       </w:r>
-      <w:r>
-        <w:rPr>
-          <w:rFonts w:ascii="Times New Roman" w:eastAsia="Times New Roman" w:hAnsi="Times New Roman" w:cs="Times New Roman"/>
-          <w:color w:val="000000"/>
-          <w:sz w:val="24"/>
-          <w:szCs w:val="24"/>
-        </w:rPr>
-        <w:t>This work led to new collaborations with Dr. Arroway</w:t>
-      </w:r>
-      <w:r>
-        <w:rPr>
-          <w:rFonts w:ascii="Times New Roman" w:eastAsia="Times New Roman" w:hAnsi="Times New Roman" w:cs="Times New Roman"/>
-          <w:color w:val="000000"/>
-          <w:sz w:val="24"/>
-          <w:szCs w:val="24"/>
-        </w:rPr>
-        <w:t xml:space="preserve"> t</w:t>
-      </w:r>
-      <w:r>
-        <w:rPr>
-          <w:rFonts w:ascii="Times New Roman" w:eastAsia="Times New Roman" w:hAnsi="Times New Roman" w:cs="Times New Roman"/>
-          <w:color w:val="000000"/>
-          <w:sz w:val="24"/>
-          <w:szCs w:val="24"/>
-        </w:rPr>
-        <w:t>hat</w:t>
-      </w:r>
-      <w:r>
-        <w:rPr>
-          <w:rFonts w:ascii="Times New Roman" w:eastAsia="Times New Roman" w:hAnsi="Times New Roman" w:cs="Times New Roman"/>
-          <w:color w:val="000000"/>
-          <w:sz w:val="24"/>
-          <w:szCs w:val="24"/>
-        </w:rPr>
-        <w:t xml:space="preserve"> </w:t>
-      </w:r>
-      <w:r>
-        <w:rPr>
-          <w:rFonts w:ascii="Times New Roman" w:eastAsia="Times New Roman" w:hAnsi="Times New Roman" w:cs="Times New Roman"/>
-          <w:color w:val="000000"/>
-          <w:sz w:val="24"/>
-          <w:szCs w:val="24"/>
-        </w:rPr>
-        <w:t xml:space="preserve">incorporated the principles of </w:t>
-      </w:r>
-      <w:r>
-        <w:rPr>
-          <w:rFonts w:ascii="Times New Roman" w:eastAsia="Times New Roman" w:hAnsi="Times New Roman" w:cs="Times New Roman"/>
-          <w:color w:val="000000"/>
-          <w:sz w:val="24"/>
-          <w:szCs w:val="24"/>
-        </w:rPr>
-        <w:t xml:space="preserve">his work on time travel </w:t>
-      </w:r>
-      <w:r>
-        <w:rPr>
-          <w:rFonts w:ascii="Times New Roman" w:eastAsia="Times New Roman" w:hAnsi="Times New Roman" w:cs="Times New Roman"/>
-          <w:color w:val="000000"/>
-          <w:sz w:val="24"/>
-          <w:szCs w:val="24"/>
-        </w:rPr>
-        <w:t xml:space="preserve">into </w:t>
-      </w:r>
-      <w:r>
-        <w:rPr>
-          <w:rFonts w:ascii="Times New Roman" w:eastAsia="Times New Roman" w:hAnsi="Times New Roman" w:cs="Times New Roman"/>
-          <w:color w:val="000000"/>
-          <w:sz w:val="24"/>
-          <w:szCs w:val="24"/>
-        </w:rPr>
-        <w:t xml:space="preserve">her </w:t>
-      </w:r>
-      <w:r>
-        <w:rPr>
-          <w:rFonts w:ascii="Times New Roman" w:eastAsia="Times New Roman" w:hAnsi="Times New Roman" w:cs="Times New Roman"/>
-          <w:color w:val="000000"/>
-          <w:sz w:val="24"/>
-          <w:szCs w:val="24"/>
-        </w:rPr>
-        <w:t>theoretical construct o</w:t>
-      </w:r>
-      <w:r>
-        <w:rPr>
-          <w:rFonts w:ascii="Times New Roman" w:eastAsia="Times New Roman" w:hAnsi="Times New Roman" w:cs="Times New Roman"/>
-          <w:color w:val="000000"/>
-          <w:sz w:val="24"/>
-          <w:szCs w:val="24"/>
-        </w:rPr>
-        <w:t xml:space="preserve">f interstellar </w:t>
-      </w:r>
-      <w:r>
-        <w:rPr>
-          <w:rFonts w:ascii="Times New Roman" w:eastAsia="Times New Roman" w:hAnsi="Times New Roman" w:cs="Times New Roman"/>
-          <w:color w:val="000000"/>
-          <w:sz w:val="24"/>
-          <w:szCs w:val="24"/>
-        </w:rPr>
-        <w:t>space travel</w:t>
-      </w:r>
-      <w:r>
-        <w:rPr>
-          <w:rFonts w:ascii="Times New Roman" w:eastAsia="Times New Roman" w:hAnsi="Times New Roman" w:cs="Times New Roman"/>
-          <w:color w:val="000000"/>
-          <w:sz w:val="24"/>
-          <w:szCs w:val="24"/>
-        </w:rPr>
-        <w:t xml:space="preserve"> [e.g.</w:t>
-      </w:r>
-      <w:r>
-        <w:rPr>
-          <w:rFonts w:ascii="Times New Roman" w:eastAsia="Times New Roman" w:hAnsi="Times New Roman" w:cs="Times New Roman"/>
-          <w:color w:val="000000"/>
-          <w:sz w:val="24"/>
-          <w:szCs w:val="24"/>
-        </w:rPr>
-        <w:t>,</w:t>
-      </w:r>
-      <w:r>
-        <w:rPr>
-          <w:rFonts w:ascii="Times New Roman" w:eastAsia="Times New Roman" w:hAnsi="Times New Roman" w:cs="Times New Roman"/>
-          <w:color w:val="000000"/>
-          <w:sz w:val="24"/>
-          <w:szCs w:val="24"/>
-        </w:rPr>
-        <w:t xml:space="preserve"> Smith and Arroway</w:t>
-      </w:r>
-      <w:ins w:id="10" w:author="Halford, Alexa J. (GSFC-6750)" w:date="2020-12-21T12:45:00Z">
-        <w:r>
-          <w:rPr>
-            <w:rFonts w:ascii="Times New Roman" w:eastAsia="Times New Roman" w:hAnsi="Times New Roman" w:cs="Times New Roman"/>
-            <w:color w:val="000000"/>
-            <w:sz w:val="24"/>
-            <w:szCs w:val="24"/>
-          </w:rPr>
-          <w:t>,</w:t>
-        </w:r>
-      </w:ins>
-      <w:r>
-        <w:rPr>
-          <w:rFonts w:ascii="Times New Roman" w:eastAsia="Times New Roman" w:hAnsi="Times New Roman" w:cs="Times New Roman"/>
-          <w:color w:val="000000"/>
-          <w:sz w:val="24"/>
-          <w:szCs w:val="24"/>
-        </w:rPr>
-        <w:t xml:space="preserve"> 2021</w:t>
-      </w:r>
-      <w:r>
-        <w:rPr>
-          <w:rFonts w:ascii="Times New Roman" w:eastAsia="Times New Roman" w:hAnsi="Times New Roman" w:cs="Times New Roman"/>
-          <w:color w:val="000000"/>
-          <w:sz w:val="24"/>
-          <w:szCs w:val="24"/>
-        </w:rPr>
-        <w:t>, The Astrophysical Journal</w:t>
-      </w:r>
-      <w:r>
-        <w:rPr>
-          <w:rFonts w:ascii="Times New Roman" w:eastAsia="Times New Roman" w:hAnsi="Times New Roman" w:cs="Times New Roman"/>
-          <w:color w:val="000000"/>
-          <w:sz w:val="24"/>
-          <w:szCs w:val="24"/>
-        </w:rPr>
-        <w:t xml:space="preserve"> </w:t>
-      </w:r>
-      <w:r>
-        <w:rPr>
-          <w:rFonts w:ascii="Times New Roman" w:eastAsia="Times New Roman" w:hAnsi="Times New Roman" w:cs="Times New Roman"/>
-          <w:color w:val="000000"/>
-          <w:sz w:val="24"/>
-          <w:szCs w:val="24"/>
-        </w:rPr>
-        <w:t>and in the bibliography under section Space-Time Travel]</w:t>
-      </w:r>
-      <w:r>
-        <w:rPr>
-          <w:rFonts w:ascii="Times New Roman" w:eastAsia="Times New Roman" w:hAnsi="Times New Roman" w:cs="Times New Roman"/>
-          <w:color w:val="000000"/>
-          <w:sz w:val="24"/>
-          <w:szCs w:val="24"/>
-        </w:rPr>
-        <w:t xml:space="preserve">. </w:t>
-      </w:r>
+      <w:commentRangeStart w:id="9"/>
       <w:r>
         <w:rPr>
           <w:rFonts w:ascii="Times New Roman" w:eastAsia="Times New Roman" w:hAnsi="Times New Roman" w:cs="Times New Roman"/>
@@ -1969,69 +2079,42 @@
           <w:sz w:val="24"/>
           <w:szCs w:val="24"/>
         </w:rPr>
+        <w:t xml:space="preserve"> (it has currently been translated into 10 different languages)</w:t>
+      </w:r>
+      <w:r>
+        <w:rPr>
+          <w:rFonts w:ascii="Times New Roman" w:eastAsia="Times New Roman" w:hAnsi="Times New Roman" w:cs="Times New Roman"/>
+          <w:color w:val="000000"/>
+          <w:sz w:val="24"/>
+          <w:szCs w:val="24"/>
+        </w:rPr>
+        <w:t xml:space="preserve">.  </w:t>
+      </w:r>
+      <w:commentRangeEnd w:id="9"/>
+      <w:r>
+        <w:rPr>
+          <w:rStyle w:val="CommentReference"/>
+        </w:rPr>
+        <w:commentReference w:id="9"/>
+      </w:r>
+      <w:r>
+        <w:rPr>
+          <w:rFonts w:ascii="Times New Roman" w:eastAsia="Times New Roman" w:hAnsi="Times New Roman" w:cs="Times New Roman"/>
+          <w:color w:val="000000"/>
+          <w:sz w:val="24"/>
+          <w:szCs w:val="24"/>
+        </w:rPr>
+        <w:t>This work and John’s enthusiasm and continual curiosity led him</w:t>
+      </w:r>
+      <w:r>
+        <w:rPr>
+          <w:rFonts w:ascii="Times New Roman" w:eastAsia="Times New Roman" w:hAnsi="Times New Roman" w:cs="Times New Roman"/>
+          <w:color w:val="000000"/>
+          <w:sz w:val="24"/>
+          <w:szCs w:val="24"/>
+        </w:rPr>
         <w:t xml:space="preserve"> </w:t>
       </w:r>
-      <w:commentRangeStart w:id="11"/>
-      <w:commentRangeStart w:id="12"/>
-      <w:r>
-        <w:rPr>
-          <w:rFonts w:ascii="Times New Roman" w:eastAsia="Times New Roman" w:hAnsi="Times New Roman" w:cs="Times New Roman"/>
-          <w:color w:val="000000"/>
-          <w:sz w:val="24"/>
-          <w:szCs w:val="24"/>
-        </w:rPr>
-        <w:t>(it has currently been translated into 10 different languages</w:t>
-      </w:r>
-      <w:commentRangeEnd w:id="11"/>
-      <w:r>
-        <w:rPr>
-          <w:rStyle w:val="CommentReference"/>
-        </w:rPr>
-        <w:commentReference w:id="11"/>
-      </w:r>
-      <w:commentRangeEnd w:id="12"/>
-      <w:r>
-        <w:rPr>
-          <w:rStyle w:val="CommentReference"/>
-        </w:rPr>
-        <w:commentReference w:id="12"/>
-      </w:r>
-      <w:r>
-        <w:rPr>
-          <w:rFonts w:ascii="Times New Roman" w:eastAsia="Times New Roman" w:hAnsi="Times New Roman" w:cs="Times New Roman"/>
-          <w:color w:val="000000"/>
-          <w:sz w:val="24"/>
-          <w:szCs w:val="24"/>
-        </w:rPr>
-        <w:t>)</w:t>
-      </w:r>
-      <w:r>
-        <w:rPr>
-          <w:rFonts w:ascii="Times New Roman" w:eastAsia="Times New Roman" w:hAnsi="Times New Roman" w:cs="Times New Roman"/>
-          <w:color w:val="000000"/>
-          <w:sz w:val="24"/>
-          <w:szCs w:val="24"/>
-        </w:rPr>
-        <w:t xml:space="preserve">.  </w:t>
-      </w:r>
-      <w:r>
-        <w:rPr>
-          <w:rFonts w:ascii="Times New Roman" w:eastAsia="Times New Roman" w:hAnsi="Times New Roman" w:cs="Times New Roman"/>
-          <w:color w:val="000000"/>
-          <w:sz w:val="24"/>
-          <w:szCs w:val="24"/>
-        </w:rPr>
-        <w:t>This work and John’s enthusiasm and continual curiosity led him</w:t>
-      </w:r>
-      <w:r>
-        <w:rPr>
-          <w:rFonts w:ascii="Times New Roman" w:eastAsia="Times New Roman" w:hAnsi="Times New Roman" w:cs="Times New Roman"/>
-          <w:color w:val="000000"/>
-          <w:sz w:val="24"/>
-          <w:szCs w:val="24"/>
-        </w:rPr>
-        <w:t xml:space="preserve"> </w:t>
-      </w:r>
       <w:r>
         <w:rPr>
           <w:rFonts w:ascii="Times New Roman" w:eastAsia="Times New Roman" w:hAnsi="Times New Roman" w:cs="Times New Roman"/>
@@ -2075,7 +2158,17 @@
           <w:sz w:val="24"/>
           <w:szCs w:val="24"/>
         </w:rPr>
-        <w:t xml:space="preserve"> [e.g.</w:t>
+        <w:t xml:space="preserve"> [</w:t>
+      </w:r>
+      <w:commentRangeStart w:id="10"/>
+      <w:r>
+        <w:rPr>
+          <w:rFonts w:ascii="Times New Roman" w:eastAsia="Times New Roman" w:hAnsi="Times New Roman" w:cs="Times New Roman"/>
+          <w:color w:val="000000"/>
+          <w:sz w:val="24"/>
+          <w:szCs w:val="24"/>
+        </w:rPr>
+        <w:t>e.g.,</w:t>
       </w:r>
       <w:r>
         <w:rPr>
@@ -2147,45 +2240,36 @@
           <w:sz w:val="24"/>
           <w:szCs w:val="24"/>
         </w:rPr>
-        <w:t xml:space="preserve"> 2420, Planetary Union Journal of Universe, Space, and Time </w:t>
-      </w:r>
-      <w:proofErr w:type="gramStart"/>
-      <w:r>
-        <w:rPr>
-          <w:rFonts w:ascii="Times New Roman" w:eastAsia="Times New Roman" w:hAnsi="Times New Roman" w:cs="Times New Roman"/>
-          <w:color w:val="000000"/>
-          <w:sz w:val="24"/>
-          <w:szCs w:val="24"/>
-        </w:rPr>
-        <w:t xml:space="preserve">travel, </w:t>
-      </w:r>
-      <w:r>
-        <w:rPr>
-          <w:rFonts w:ascii="Times New Roman" w:eastAsia="Times New Roman" w:hAnsi="Times New Roman" w:cs="Times New Roman"/>
-          <w:color w:val="000000"/>
-          <w:sz w:val="24"/>
-          <w:szCs w:val="24"/>
-        </w:rPr>
-        <w:t xml:space="preserve"> </w:t>
-      </w:r>
-      <w:r>
-        <w:rPr>
-          <w:rFonts w:ascii="Times New Roman" w:eastAsia="Times New Roman" w:hAnsi="Times New Roman" w:cs="Times New Roman"/>
-          <w:color w:val="000000"/>
-          <w:sz w:val="24"/>
-          <w:szCs w:val="24"/>
-        </w:rPr>
-        <w:t>Smith</w:t>
-      </w:r>
-      <w:proofErr w:type="gramEnd"/>
-      <w:r>
-        <w:rPr>
-          <w:rFonts w:ascii="Times New Roman" w:eastAsia="Times New Roman" w:hAnsi="Times New Roman" w:cs="Times New Roman"/>
-          <w:color w:val="000000"/>
-          <w:sz w:val="24"/>
-          <w:szCs w:val="24"/>
-        </w:rPr>
-        <w:t>, Arroway, and Dax</w:t>
+        <w:t xml:space="preserve"> 2420, Planetary Union Journal of Universe, Space, and Time travel, </w:t>
+      </w:r>
+      <w:r>
+        <w:rPr>
+          <w:rFonts w:ascii="Times New Roman" w:eastAsia="Times New Roman" w:hAnsi="Times New Roman" w:cs="Times New Roman"/>
+          <w:color w:val="000000"/>
+          <w:sz w:val="24"/>
+          <w:szCs w:val="24"/>
+        </w:rPr>
+        <w:t xml:space="preserve">Smith, </w:t>
+      </w:r>
+      <w:proofErr w:type="spellStart"/>
+      <w:r>
+        <w:rPr>
+          <w:rFonts w:ascii="Times New Roman" w:eastAsia="Times New Roman" w:hAnsi="Times New Roman" w:cs="Times New Roman"/>
+          <w:color w:val="000000"/>
+          <w:sz w:val="24"/>
+          <w:szCs w:val="24"/>
+        </w:rPr>
+        <w:t>Arroway</w:t>
+      </w:r>
+      <w:proofErr w:type="spellEnd"/>
+      <w:r>
+        <w:rPr>
+          <w:rFonts w:ascii="Times New Roman" w:eastAsia="Times New Roman" w:hAnsi="Times New Roman" w:cs="Times New Roman"/>
+          <w:color w:val="000000"/>
+          <w:sz w:val="24"/>
+          <w:szCs w:val="24"/>
+        </w:rPr>
+        <w:t>, and Dax</w:t>
       </w:r>
       <w:r>
         <w:rPr>
@@ -2240,16 +2324,42 @@
           <w:sz w:val="24"/>
           <w:szCs w:val="24"/>
         </w:rPr>
-        <w:t>work]</w:t>
-      </w:r>
-      <w:r>
-        <w:rPr>
-          <w:rFonts w:ascii="Times New Roman" w:eastAsia="Times New Roman" w:hAnsi="Times New Roman" w:cs="Times New Roman"/>
-          <w:color w:val="000000"/>
-          <w:sz w:val="24"/>
-          <w:szCs w:val="24"/>
-        </w:rPr>
-        <w:t xml:space="preserve">. Perhaps one of the themes throughout John’s research is his love of learning, his continual interest in working with </w:t>
+        <w:t>work</w:t>
+      </w:r>
+      <w:commentRangeEnd w:id="10"/>
+      <w:r>
+        <w:rPr>
+          <w:rStyle w:val="CommentReference"/>
+        </w:rPr>
+        <w:commentReference w:id="10"/>
+      </w:r>
+      <w:r>
+        <w:rPr>
+          <w:rFonts w:ascii="Times New Roman" w:eastAsia="Times New Roman" w:hAnsi="Times New Roman" w:cs="Times New Roman"/>
+          <w:color w:val="000000"/>
+          <w:sz w:val="24"/>
+          <w:szCs w:val="24"/>
+        </w:rPr>
+        <w:t>]</w:t>
+      </w:r>
+      <w:r>
+        <w:rPr>
+          <w:rFonts w:ascii="Times New Roman" w:eastAsia="Times New Roman" w:hAnsi="Times New Roman" w:cs="Times New Roman"/>
+          <w:color w:val="000000"/>
+          <w:sz w:val="24"/>
+          <w:szCs w:val="24"/>
+        </w:rPr>
+        <w:t xml:space="preserve">. </w:t>
+      </w:r>
+      <w:commentRangeStart w:id="11"/>
+      <w:r>
+        <w:rPr>
+          <w:rFonts w:ascii="Times New Roman" w:eastAsia="Times New Roman" w:hAnsi="Times New Roman" w:cs="Times New Roman"/>
+          <w:color w:val="000000"/>
+          <w:sz w:val="24"/>
+          <w:szCs w:val="24"/>
+        </w:rPr>
+        <w:t xml:space="preserve">Perhaps one of the themes throughout John’s research is his love of learning, his continual interest in working with </w:t>
       </w:r>
       <w:r>
         <w:rPr>
@@ -2285,7 +2395,23 @@
           <w:sz w:val="24"/>
           <w:szCs w:val="24"/>
         </w:rPr>
-        <w:t xml:space="preserve">. John has shown a fearlessness to tackle any new area of research which his studies may lead him. </w:t>
+        <w:t>.</w:t>
+      </w:r>
+      <w:commentRangeEnd w:id="11"/>
+      <w:r>
+        <w:rPr>
+          <w:rStyle w:val="CommentReference"/>
+        </w:rPr>
+        <w:commentReference w:id="11"/>
+      </w:r>
+      <w:r>
+        <w:rPr>
+          <w:rFonts w:ascii="Times New Roman" w:eastAsia="Times New Roman" w:hAnsi="Times New Roman" w:cs="Times New Roman"/>
+          <w:color w:val="000000"/>
+          <w:sz w:val="24"/>
+          <w:szCs w:val="24"/>
+        </w:rPr>
+        <w:t xml:space="preserve"> John has shown a fearlessness to tackle any new area of research which his studies may lead him. </w:t>
       </w:r>
       <w:r>
         <w:rPr>
@@ -2339,7 +2465,33 @@
           <w:sz w:val="24"/>
           <w:szCs w:val="24"/>
         </w:rPr>
-        <w:t xml:space="preserve"> [see CV section Collaborations and Service]</w:t>
+        <w:t xml:space="preserve"> [</w:t>
+      </w:r>
+      <w:commentRangeStart w:id="12"/>
+      <w:r>
+        <w:rPr>
+          <w:rFonts w:ascii="Times New Roman" w:eastAsia="Times New Roman" w:hAnsi="Times New Roman" w:cs="Times New Roman"/>
+          <w:color w:val="000000"/>
+          <w:sz w:val="24"/>
+          <w:szCs w:val="24"/>
+        </w:rPr>
+        <w:t>see CV section Collaborations and Service</w:t>
+      </w:r>
+      <w:commentRangeEnd w:id="12"/>
+      <w:r>
+        <w:rPr>
+          <w:rStyle w:val="CommentReference"/>
+        </w:rPr>
+        <w:commentReference w:id="12"/>
+      </w:r>
+      <w:r>
+        <w:rPr>
+          <w:rFonts w:ascii="Times New Roman" w:eastAsia="Times New Roman" w:hAnsi="Times New Roman" w:cs="Times New Roman"/>
+          <w:color w:val="000000"/>
+          <w:sz w:val="24"/>
+          <w:szCs w:val="24"/>
+        </w:rPr>
+        <w:t>]</w:t>
       </w:r>
       <w:r>
         <w:rPr>
@@ -2489,27 +2641,25 @@
         <w:t xml:space="preserve"> [</w:t>
       </w:r>
       <w:proofErr w:type="gramStart"/>
-      <w:ins w:id="13" w:author="Halford, Alexa J. (GSFC-6750)" w:date="2020-12-21T13:02:00Z">
-        <w:r>
-          <w:rPr>
-            <w:rFonts w:ascii="Times New Roman" w:eastAsia="Times New Roman" w:hAnsi="Times New Roman" w:cs="Times New Roman"/>
-            <w:color w:val="000000"/>
-            <w:sz w:val="24"/>
-            <w:szCs w:val="24"/>
-          </w:rPr>
-          <w:t>e.g.</w:t>
-        </w:r>
-        <w:proofErr w:type="gramEnd"/>
-        <w:r>
-          <w:rPr>
-            <w:rFonts w:ascii="Times New Roman" w:eastAsia="Times New Roman" w:hAnsi="Times New Roman" w:cs="Times New Roman"/>
-            <w:color w:val="000000"/>
-            <w:sz w:val="24"/>
-            <w:szCs w:val="24"/>
-          </w:rPr>
-          <w:t xml:space="preserve"> </w:t>
-        </w:r>
-      </w:ins>
+      <w:r>
+        <w:rPr>
+          <w:rFonts w:ascii="Times New Roman" w:eastAsia="Times New Roman" w:hAnsi="Times New Roman" w:cs="Times New Roman"/>
+          <w:color w:val="000000"/>
+          <w:sz w:val="24"/>
+          <w:szCs w:val="24"/>
+        </w:rPr>
+        <w:t>e.g.</w:t>
+      </w:r>
+      <w:proofErr w:type="gramEnd"/>
+      <w:r>
+        <w:rPr>
+          <w:rFonts w:ascii="Times New Roman" w:eastAsia="Times New Roman" w:hAnsi="Times New Roman" w:cs="Times New Roman"/>
+          <w:color w:val="000000"/>
+          <w:sz w:val="24"/>
+          <w:szCs w:val="24"/>
+        </w:rPr>
+        <w:t xml:space="preserve"> </w:t>
+      </w:r>
       <w:r>
         <w:rPr>
           <w:rFonts w:ascii="Times New Roman" w:eastAsia="Times New Roman" w:hAnsi="Times New Roman" w:cs="Times New Roman"/>
@@ -2611,7 +2761,6 @@
         </w:rPr>
         <w:t xml:space="preserve">that John has pioneered is the study of </w:t>
       </w:r>
-      <w:proofErr w:type="gramStart"/>
       <w:r>
         <w:rPr>
           <w:rFonts w:ascii="Times New Roman" w:eastAsia="Times New Roman" w:hAnsi="Times New Roman" w:cs="Times New Roman"/>
@@ -2639,7 +2788,6 @@
         </w:rPr>
         <w:t>iology</w:t>
       </w:r>
-      <w:proofErr w:type="gramEnd"/>
       <w:r>
         <w:rPr>
           <w:rFonts w:ascii="Times New Roman" w:eastAsia="Times New Roman" w:hAnsi="Times New Roman" w:cs="Times New Roman"/>
@@ -2721,7 +2869,43 @@
           <w:sz w:val="24"/>
           <w:szCs w:val="24"/>
         </w:rPr>
-        <w:t>, performed the first measurements of its kind. These measurements opened up a whole new area of study and has spawned a host of investigations by the outside community. However, as important as these measurements are, their impact would have been trivial without John</w:t>
+        <w:t xml:space="preserve">, performed the first measurements of its kind. </w:t>
+      </w:r>
+      <w:commentRangeStart w:id="13"/>
+      <w:r>
+        <w:rPr>
+          <w:rFonts w:ascii="Times New Roman" w:eastAsia="Times New Roman" w:hAnsi="Times New Roman" w:cs="Times New Roman"/>
+          <w:color w:val="000000"/>
+          <w:sz w:val="24"/>
+          <w:szCs w:val="24"/>
+        </w:rPr>
+        <w:t xml:space="preserve">These measurements opened up a whole new area of study </w:t>
+      </w:r>
+      <w:commentRangeStart w:id="14"/>
+      <w:r>
+        <w:rPr>
+          <w:rFonts w:ascii="Times New Roman" w:eastAsia="Times New Roman" w:hAnsi="Times New Roman" w:cs="Times New Roman"/>
+          <w:color w:val="000000"/>
+          <w:sz w:val="24"/>
+          <w:szCs w:val="24"/>
+        </w:rPr>
+        <w:t xml:space="preserve">and has spawned a host of investigations by the outside community. </w:t>
+      </w:r>
+      <w:commentRangeEnd w:id="13"/>
+      <w:r>
+        <w:rPr>
+          <w:rStyle w:val="CommentReference"/>
+        </w:rPr>
+        <w:commentReference w:id="13"/>
+      </w:r>
+      <w:r>
+        <w:rPr>
+          <w:rFonts w:ascii="Times New Roman" w:eastAsia="Times New Roman" w:hAnsi="Times New Roman" w:cs="Times New Roman"/>
+          <w:color w:val="000000"/>
+          <w:sz w:val="24"/>
+          <w:szCs w:val="24"/>
+        </w:rPr>
+        <w:t>However, as important as these measurements are, their impact would have been trivial without John</w:t>
       </w:r>
       <w:r>
         <w:rPr>
@@ -2830,6 +3014,13 @@
           <w:szCs w:val="24"/>
         </w:rPr>
         <w:t xml:space="preserve"> data.</w:t>
+      </w:r>
+      <w:commentRangeEnd w:id="14"/>
+      <w:r>
+        <w:rPr>
+          <w:rStyle w:val="CommentReference"/>
+        </w:rPr>
+        <w:commentReference w:id="14"/>
       </w:r>
     </w:p>
     <w:p>
@@ -2895,6 +3086,7 @@
         </w:rPr>
         <w:t xml:space="preserve"> deserve recognition. </w:t>
       </w:r>
+      <w:commentRangeStart w:id="15"/>
       <w:r>
         <w:rPr>
           <w:rFonts w:ascii="Times New Roman" w:eastAsia="Times New Roman" w:hAnsi="Times New Roman" w:cs="Times New Roman"/>
@@ -2965,7 +3157,17 @@
           <w:sz w:val="24"/>
           <w:szCs w:val="24"/>
         </w:rPr>
-        <w:t xml:space="preserve"> [See CV section on </w:t>
+        <w:t xml:space="preserve"> [</w:t>
+      </w:r>
+      <w:commentRangeStart w:id="16"/>
+      <w:r>
+        <w:rPr>
+          <w:rFonts w:ascii="Times New Roman" w:eastAsia="Times New Roman" w:hAnsi="Times New Roman" w:cs="Times New Roman"/>
+          <w:color w:val="000000"/>
+          <w:sz w:val="24"/>
+          <w:szCs w:val="24"/>
+        </w:rPr>
+        <w:t xml:space="preserve">See CV section on </w:t>
       </w:r>
       <w:r>
         <w:rPr>
@@ -2983,16 +3185,48 @@
           <w:sz w:val="24"/>
           <w:szCs w:val="24"/>
         </w:rPr>
-        <w:t>ervice]</w:t>
-      </w:r>
-      <w:r>
-        <w:rPr>
-          <w:rFonts w:ascii="Times New Roman" w:eastAsia="Times New Roman" w:hAnsi="Times New Roman" w:cs="Times New Roman"/>
-          <w:color w:val="000000"/>
-          <w:sz w:val="24"/>
-          <w:szCs w:val="24"/>
-        </w:rPr>
-        <w:t xml:space="preserve">.  John </w:t>
+        <w:t>ervice</w:t>
+      </w:r>
+      <w:commentRangeEnd w:id="16"/>
+      <w:r>
+        <w:rPr>
+          <w:rStyle w:val="CommentReference"/>
+        </w:rPr>
+        <w:commentReference w:id="16"/>
+      </w:r>
+      <w:r>
+        <w:rPr>
+          <w:rFonts w:ascii="Times New Roman" w:eastAsia="Times New Roman" w:hAnsi="Times New Roman" w:cs="Times New Roman"/>
+          <w:color w:val="000000"/>
+          <w:sz w:val="24"/>
+          <w:szCs w:val="24"/>
+        </w:rPr>
+        <w:t>]</w:t>
+      </w:r>
+      <w:r>
+        <w:rPr>
+          <w:rFonts w:ascii="Times New Roman" w:eastAsia="Times New Roman" w:hAnsi="Times New Roman" w:cs="Times New Roman"/>
+          <w:color w:val="000000"/>
+          <w:sz w:val="24"/>
+          <w:szCs w:val="24"/>
+        </w:rPr>
+        <w:t>. </w:t>
+      </w:r>
+      <w:commentRangeEnd w:id="15"/>
+      <w:r>
+        <w:rPr>
+          <w:rStyle w:val="CommentReference"/>
+        </w:rPr>
+        <w:commentReference w:id="15"/>
+      </w:r>
+      <w:r>
+        <w:rPr>
+          <w:rFonts w:ascii="Times New Roman" w:eastAsia="Times New Roman" w:hAnsi="Times New Roman" w:cs="Times New Roman"/>
+          <w:color w:val="000000"/>
+          <w:sz w:val="24"/>
+          <w:szCs w:val="24"/>
+        </w:rPr>
+        <w:t xml:space="preserve"> John </w:t>
       </w:r>
       <w:r>
         <w:rPr>
@@ -3028,7 +3262,17 @@
           <w:sz w:val="24"/>
           <w:szCs w:val="24"/>
         </w:rPr>
-        <w:t xml:space="preserve"> While he is often one of the </w:t>
+        <w:t xml:space="preserve"> </w:t>
+      </w:r>
+      <w:commentRangeStart w:id="17"/>
+      <w:r>
+        <w:rPr>
+          <w:rFonts w:ascii="Times New Roman" w:eastAsia="Times New Roman" w:hAnsi="Times New Roman" w:cs="Times New Roman"/>
+          <w:color w:val="000000"/>
+          <w:sz w:val="24"/>
+          <w:szCs w:val="24"/>
+        </w:rPr>
+        <w:t xml:space="preserve">While he is often one of the </w:t>
       </w:r>
       <w:r>
         <w:rPr>
@@ -3245,6 +3489,13 @@
           <w:szCs w:val="24"/>
         </w:rPr>
         <w:t xml:space="preserve"> </w:t>
+      </w:r>
+      <w:commentRangeEnd w:id="17"/>
+      <w:r>
+        <w:rPr>
+          <w:rStyle w:val="CommentReference"/>
+        </w:rPr>
+        <w:commentReference w:id="17"/>
       </w:r>
       <w:r>
         <w:rPr>
@@ -3269,7 +3520,6 @@
       <w:pPr>
         <w:ind w:firstLine="720"/>
         <w:rPr>
-          <w:ins w:id="14" w:author="Halford, Alexa J. (GSFC-6750)" w:date="2020-12-21T12:40:00Z"/>
           <w:rFonts w:ascii="Times New Roman" w:eastAsia="Times New Roman" w:hAnsi="Times New Roman" w:cs="Times New Roman"/>
           <w:color w:val="000000"/>
           <w:sz w:val="24"/>
@@ -3283,7 +3533,17 @@
           <w:sz w:val="24"/>
           <w:szCs w:val="24"/>
         </w:rPr>
-        <w:t>Dr. Smith embodies the best ideals of the Society Fellowship: contributions to science with a broad impact</w:t>
+        <w:t xml:space="preserve">Dr. Smith embodies the best ideals of the Society Fellowship: contributions to science with a </w:t>
+      </w:r>
+      <w:commentRangeStart w:id="18"/>
+      <w:r>
+        <w:rPr>
+          <w:rFonts w:ascii="Times New Roman" w:eastAsia="Times New Roman" w:hAnsi="Times New Roman" w:cs="Times New Roman"/>
+          <w:color w:val="000000"/>
+          <w:sz w:val="24"/>
+          <w:szCs w:val="24"/>
+        </w:rPr>
+        <w:t>broad impact</w:t>
       </w:r>
       <w:r>
         <w:rPr>
@@ -3364,7 +3624,33 @@
           <w:sz w:val="24"/>
           <w:szCs w:val="24"/>
         </w:rPr>
-        <w:t xml:space="preserve"> and community leadership. His research</w:t>
+        <w:t xml:space="preserve"> and community leadership</w:t>
+      </w:r>
+      <w:commentRangeEnd w:id="18"/>
+      <w:r>
+        <w:rPr>
+          <w:rStyle w:val="CommentReference"/>
+        </w:rPr>
+        <w:commentReference w:id="18"/>
+      </w:r>
+      <w:r>
+        <w:rPr>
+          <w:rFonts w:ascii="Times New Roman" w:eastAsia="Times New Roman" w:hAnsi="Times New Roman" w:cs="Times New Roman"/>
+          <w:color w:val="000000"/>
+          <w:sz w:val="24"/>
+          <w:szCs w:val="24"/>
+        </w:rPr>
+        <w:t xml:space="preserve">. </w:t>
+      </w:r>
+      <w:commentRangeStart w:id="19"/>
+      <w:r>
+        <w:rPr>
+          <w:rFonts w:ascii="Times New Roman" w:eastAsia="Times New Roman" w:hAnsi="Times New Roman" w:cs="Times New Roman"/>
+          <w:color w:val="000000"/>
+          <w:sz w:val="24"/>
+          <w:szCs w:val="24"/>
+        </w:rPr>
+        <w:t>His research</w:t>
       </w:r>
       <w:r>
         <w:rPr>
@@ -3382,7 +3668,23 @@
           <w:sz w:val="24"/>
           <w:szCs w:val="24"/>
         </w:rPr>
-        <w:t xml:space="preserve"> continues to elevate the Physics disciplines and influences and leads the international science community. He is an exceptional candidate for the Society Fellowship</w:t>
+        <w:t xml:space="preserve"> continues to elevate the Physics disciplines and influences and leads the international science community.</w:t>
+      </w:r>
+      <w:commentRangeEnd w:id="19"/>
+      <w:r>
+        <w:rPr>
+          <w:rStyle w:val="CommentReference"/>
+        </w:rPr>
+        <w:commentReference w:id="19"/>
+      </w:r>
+      <w:r>
+        <w:rPr>
+          <w:rFonts w:ascii="Times New Roman" w:eastAsia="Times New Roman" w:hAnsi="Times New Roman" w:cs="Times New Roman"/>
+          <w:color w:val="000000"/>
+          <w:sz w:val="24"/>
+          <w:szCs w:val="24"/>
+        </w:rPr>
+        <w:t xml:space="preserve"> He is an exceptional candidate for the Society Fellowship</w:t>
       </w:r>
       <w:r>
         <w:rPr>
@@ -3425,7 +3727,6 @@
       <w:pPr>
         <w:ind w:firstLine="720"/>
         <w:rPr>
-          <w:ins w:id="15" w:author="Halford, Alexa J. (GSFC-6750)" w:date="2020-12-21T12:40:00Z"/>
           <w:rFonts w:ascii="Times New Roman" w:eastAsia="Times New Roman" w:hAnsi="Times New Roman" w:cs="Times New Roman"/>
           <w:color w:val="000000"/>
           <w:sz w:val="24"/>
@@ -3446,7 +3747,6 @@
     <w:p>
       <w:pPr>
         <w:rPr>
-          <w:ins w:id="16" w:author="Halford, Alexa J. (GSFC-6750)" w:date="2020-12-21T12:40:00Z"/>
           <w:rFonts w:ascii="Times New Roman" w:eastAsia="Times New Roman" w:hAnsi="Times New Roman" w:cs="Times New Roman"/>
           <w:color w:val="000000"/>
           <w:sz w:val="24"/>
@@ -3466,7 +3766,6 @@
     <w:p>
       <w:pPr>
         <w:rPr>
-          <w:ins w:id="17" w:author="Halford, Alexa J. (GSFC-6750)" w:date="2020-12-21T12:40:00Z"/>
           <w:rFonts w:ascii="Times New Roman" w:eastAsia="Times New Roman" w:hAnsi="Times New Roman" w:cs="Times New Roman"/>
           <w:color w:val="000000"/>
           <w:sz w:val="24"/>
@@ -3477,7 +3776,6 @@
     <w:p>
       <w:pPr>
         <w:rPr>
-          <w:ins w:id="18" w:author="Halford, Alexa J. (GSFC-6750)" w:date="2020-12-21T12:40:00Z"/>
           <w:rFonts w:ascii="Times New Roman" w:eastAsia="Times New Roman" w:hAnsi="Times New Roman" w:cs="Times New Roman"/>
           <w:color w:val="000000"/>
           <w:sz w:val="24"/>
@@ -3653,7 +3951,7 @@
 
 <file path=word/comments.xml><?xml version="1.0" encoding="utf-8"?>
 <w:comments xmlns:wpc="http://schemas.microsoft.com/office/word/2010/wordprocessingCanvas" xmlns:cx="http://schemas.microsoft.com/office/drawing/2014/chartex" xmlns:cx1="http://schemas.microsoft.com/office/drawing/2015/9/8/chartex" xmlns:cx2="http://schemas.microsoft.com/office/drawing/2015/10/21/chartex" xmlns:cx3="http://schemas.microsoft.com/office/drawing/2016/5/9/chartex" xmlns:cx4="http://schemas.microsoft.com/office/drawing/2016/5/10/chartex" xmlns:cx5="http://schemas.microsoft.com/office/drawing/2016/5/11/chartex" xmlns:cx6="http://schemas.microsoft.com/office/drawing/2016/5/12/chartex" xmlns:cx7="http://schemas.microsoft.com/office/drawing/2016/5/13/chartex" xmlns:cx8="http://schemas.microsoft.com/office/drawing/2016/5/14/chartex" xmlns:mc="http://schemas.openxmlformats.org/markup-compatibility/2006" xmlns:aink="http://schemas.microsoft.com/office/drawing/2016/ink" xmlns:am3d="http://schemas.microsoft.com/office/drawing/2017/model3d" xmlns:o="urn:schemas-microsoft-com:office:office" xmlns:r="http://schemas.openxmlformats.org/officeDocument/2006/relationships" xmlns:m="http://schemas.openxmlformats.org/officeDocument/2006/math" xmlns:v="urn:schemas-microsoft-com:vml" xmlns:wp14="http://schemas.microsoft.com/office/word/2010/wordprocessingDrawing" xmlns:wp="http://schemas.openxmlformats.org/drawingml/2006/wordprocessingDrawing" xmlns:w10="urn:schemas-microsoft-com:office:word" xmlns:w="http://schemas.openxmlformats.org/wordprocessingml/2006/main" xmlns:w14="http://schemas.microsoft.com/office/word/2010/wordml" xmlns:w15="http://schemas.microsoft.com/office/word/2012/wordml" xmlns:w16cex="http://schemas.microsoft.com/office/word/2018/wordml/cex" xmlns:w16cid="http://schemas.microsoft.com/office/word/2016/wordml/cid" xmlns:w16="http://schemas.microsoft.com/office/word/2018/wordml" xmlns:w16se="http://schemas.microsoft.com/office/word/2015/wordml/symex" xmlns:wpg="http://schemas.microsoft.com/office/word/2010/wordprocessingGroup" xmlns:wpi="http://schemas.microsoft.com/office/word/2010/wordprocessingInk" xmlns:wne="http://schemas.microsoft.com/office/word/2006/wordml" xmlns:wps="http://schemas.microsoft.com/office/word/2010/wordprocessingShape" mc:Ignorable="w14 w15 w16se w16cid w16 w16cex wp14">
-  <w:comment w:id="2" w:author="Microsoft Office User" w:date="2020-12-21T11:44:00Z" w:initials="MOU">
+  <w:comment w:id="0" w:author="Halford, Alexa J. (GSFC-6750)" w:date="2021-01-08T11:58:00Z" w:initials="HAJ(6">
     <w:p>
       <w:pPr>
         <w:pStyle w:val="CommentText"/>
@@ -3665,11 +3963,17 @@
         <w:annotationRef/>
       </w:r>
       <w:r>
-        <w:t>Not sure about this… maybe make it more specific?</w:t>
+        <w:t xml:space="preserve">This hits the three impact areas and breakthroughs </w:t>
+      </w:r>
+      <w:r>
+        <w:t>(modeled after the AGU honors call)</w:t>
+      </w:r>
+      <w:r>
+        <w:t xml:space="preserve"> that are discussed in more detail in the letter. </w:t>
       </w:r>
     </w:p>
   </w:comment>
-  <w:comment w:id="3" w:author="Microsoft Office User" w:date="2020-12-21T11:46:00Z" w:initials="MOU">
+  <w:comment w:id="1" w:author="Halford, Alexa J. (GSFC-6750)" w:date="2021-01-08T12:00:00Z" w:initials="HAJ(6">
     <w:p>
       <w:pPr>
         <w:pStyle w:val="CommentText"/>
@@ -3681,11 +3985,19 @@
         <w:annotationRef/>
       </w:r>
       <w:r>
-        <w:t>Either both or neither should be capitalized</w:t>
+        <w:t xml:space="preserve">John is not being compared to </w:t>
+      </w:r>
+      <w:proofErr w:type="gramStart"/>
+      <w:r>
+        <w:t>others</w:t>
+      </w:r>
+      <w:proofErr w:type="gramEnd"/>
+      <w:r>
+        <w:t xml:space="preserve"> but his ability and impact are able to stand on their own. </w:t>
       </w:r>
     </w:p>
   </w:comment>
-  <w:comment w:id="4" w:author="Microsoft Office User" w:date="2020-12-21T11:49:00Z" w:initials="MOU">
+  <w:comment w:id="2" w:author="Halford, Alexa J. (GSFC-6750)" w:date="2021-01-08T12:02:00Z" w:initials="HAJ(6">
     <w:p>
       <w:pPr>
         <w:pStyle w:val="CommentText"/>
@@ -3697,11 +4009,11 @@
         <w:annotationRef/>
       </w:r>
       <w:r>
-        <w:t>Seems awkward, but not sure how to fix it…</w:t>
+        <w:t>This helps the reader to navigate the package where the nomination letter is an overview and points to where more detail can be found in the package material.</w:t>
       </w:r>
     </w:p>
   </w:comment>
-  <w:comment w:id="5" w:author="Halford, Alexa J. (GSFC-6750)" w:date="2020-12-21T12:37:00Z" w:initials="HAJ(6">
+  <w:comment w:id="3" w:author="Halford, Alexa J. (GSFC-6750)" w:date="2021-01-08T12:03:00Z" w:initials="HAJ(6">
     <w:p>
       <w:pPr>
         <w:pStyle w:val="CommentText"/>
@@ -3713,11 +4025,14 @@
         <w:annotationRef/>
       </w:r>
       <w:r>
-        <w:t xml:space="preserve">Here’s my attempt. </w:t>
+        <w:t xml:space="preserve">This highlights him as exceptional while acknowledging the subjective nature of who may be considered the best at the moment. </w:t>
+      </w:r>
+      <w:r>
+        <w:t xml:space="preserve">While this is first and foremost a good practice, it also will stop any debates among the committee about who is the best, thus taking time away from discussing Johns nomination. </w:t>
       </w:r>
     </w:p>
   </w:comment>
-  <w:comment w:id="11" w:author="Microsoft Office User" w:date="2020-12-21T12:05:00Z" w:initials="MOU">
+  <w:comment w:id="4" w:author="Halford, Alexa J. (GSFC-6750)" w:date="2021-01-08T12:05:00Z" w:initials="HAJ(6">
     <w:p>
       <w:pPr>
         <w:pStyle w:val="CommentText"/>
@@ -3729,11 +4044,14 @@
         <w:annotationRef/>
       </w:r>
       <w:r>
-        <w:t>I based this off of Jackson</w:t>
+        <w:t>This starts the discussion of how he contributes and enables the collaborative nature of science</w:t>
+      </w:r>
+      <w:r>
+        <w:t xml:space="preserve">. It also shows that he and the nominator are not giving him credit for what others have done and contributed to. </w:t>
       </w:r>
     </w:p>
   </w:comment>
-  <w:comment w:id="12" w:author="Halford, Alexa J. (GSFC-6750)" w:date="2020-12-21T12:37:00Z" w:initials="HAJ(6">
+  <w:comment w:id="5" w:author="Halford, Alexa J. (GSFC-6750)" w:date="2021-01-08T12:08:00Z" w:initials="HAJ(6">
     <w:p>
       <w:pPr>
         <w:pStyle w:val="CommentText"/>
@@ -3745,7 +4063,154 @@
         <w:annotationRef/>
       </w:r>
       <w:r>
-        <w:t xml:space="preserve">Love this! </w:t>
+        <w:t xml:space="preserve">A more extended summary of the upcoming letters and clue in the readers as to why they may not hear in detail about the aspects of John’s research mentioned above. </w:t>
+      </w:r>
+    </w:p>
+  </w:comment>
+  <w:comment w:id="6" w:author="Halford, Alexa J. (GSFC-6750)" w:date="2021-01-08T12:09:00Z" w:initials="HAJ(6">
+    <w:p>
+      <w:pPr>
+        <w:pStyle w:val="CommentText"/>
+      </w:pPr>
+      <w:r>
+        <w:rPr>
+          <w:rStyle w:val="CommentReference"/>
+        </w:rPr>
+        <w:annotationRef/>
+      </w:r>
+      <w:r>
+        <w:t xml:space="preserve">This sentence uses strong adjectives and presents him as an active collaborator instead of as a supporting player in a larger group. </w:t>
+      </w:r>
+    </w:p>
+  </w:comment>
+  <w:comment w:id="7" w:author="Halford, Alexa J. (GSFC-6750)" w:date="2021-01-08T12:07:00Z" w:initials="HAJ(6">
+    <w:p>
+      <w:pPr>
+        <w:pStyle w:val="CommentText"/>
+      </w:pPr>
+      <w:r>
+        <w:rPr>
+          <w:rStyle w:val="CommentReference"/>
+        </w:rPr>
+        <w:annotationRef/>
+      </w:r>
+      <w:r>
+        <w:t xml:space="preserve">This helps to back up claims of John’s work. This also is an example of how to point to and use the bibliography section requested in the AGU honor’s call. </w:t>
+      </w:r>
+    </w:p>
+  </w:comment>
+  <w:comment w:id="8" w:author="Halford, Alexa J. (GSFC-6750)" w:date="2021-01-08T12:40:00Z" w:initials="HAJ(6">
+    <w:p>
+      <w:pPr>
+        <w:pStyle w:val="CommentText"/>
+      </w:pPr>
+      <w:r>
+        <w:rPr>
+          <w:rStyle w:val="CommentReference"/>
+        </w:rPr>
+        <w:annotationRef/>
+      </w:r>
+      <w:r>
+        <w:t xml:space="preserve">Throughout the letter, but specifically here, we have shown the diverse collaborations (with respect to gender, nationality, career stage, and scientific discipline) that Dr. Smith has. This provides evidence for the upcoming claim that Dr. Smith is dedicated to improving diversity and creating a culture of inclusion in his scientific teams. </w:t>
+      </w:r>
+    </w:p>
+  </w:comment>
+  <w:comment w:id="9" w:author="Halford, Alexa J. (GSFC-6750)" w:date="2021-01-08T12:11:00Z" w:initials="HAJ(6">
+    <w:p>
+      <w:pPr>
+        <w:pStyle w:val="CommentText"/>
+      </w:pPr>
+      <w:r>
+        <w:rPr>
+          <w:rStyle w:val="CommentReference"/>
+        </w:rPr>
+        <w:annotationRef/>
+      </w:r>
+      <w:r>
+        <w:t xml:space="preserve">This appropriately shares credit (there is more than enough to go around) and demonstrates that this book is essential through a quantitative metric – it has been translated into 10 different languages. </w:t>
+      </w:r>
+    </w:p>
+  </w:comment>
+  <w:comment w:id="10" w:author="Halford, Alexa J. (GSFC-6750)" w:date="2021-01-08T12:13:00Z" w:initials="HAJ(6">
+    <w:p>
+      <w:pPr>
+        <w:pStyle w:val="CommentText"/>
+      </w:pPr>
+      <w:r>
+        <w:rPr>
+          <w:rStyle w:val="CommentReference"/>
+        </w:rPr>
+        <w:annotationRef/>
+      </w:r>
+      <w:r>
+        <w:t xml:space="preserve">These references provide evidence for the claim in the sentence. </w:t>
+      </w:r>
+    </w:p>
+  </w:comment>
+  <w:comment w:id="11" w:author="Halford, Alexa J. (GSFC-6750)" w:date="2021-01-08T12:15:00Z" w:initials="HAJ(6">
+    <w:p>
+      <w:pPr>
+        <w:pStyle w:val="CommentText"/>
+      </w:pPr>
+      <w:r>
+        <w:rPr>
+          <w:rStyle w:val="CommentReference"/>
+        </w:rPr>
+        <w:annotationRef/>
+      </w:r>
+      <w:r>
+        <w:t xml:space="preserve">This statement builds up future claims of diversity by demonstrating a track record of active research with others, and a diverse group of others, which is a necessity to have an impact in diversity in a research field. </w:t>
+      </w:r>
+    </w:p>
+  </w:comment>
+  <w:comment w:id="12" w:author="Halford, Alexa J. (GSFC-6750)" w:date="2021-01-08T12:18:00Z" w:initials="HAJ(6">
+    <w:p>
+      <w:pPr>
+        <w:pStyle w:val="CommentText"/>
+      </w:pPr>
+      <w:r>
+        <w:rPr>
+          <w:rStyle w:val="CommentReference"/>
+        </w:rPr>
+        <w:annotationRef/>
+      </w:r>
+      <w:r>
+        <w:t xml:space="preserve">This is an example of how to use the CV to provide evidence for claims in the nomination and supporting letters. </w:t>
+      </w:r>
+    </w:p>
+  </w:comment>
+  <w:comment w:id="13" w:author="Halford, Alexa J. (GSFC-6750)" w:date="2021-01-08T12:21:00Z" w:initials="HAJ(6">
+    <w:p>
+      <w:pPr>
+        <w:pStyle w:val="CommentText"/>
+      </w:pPr>
+      <w:r>
+        <w:rPr>
+          <w:rStyle w:val="CommentReference"/>
+        </w:rPr>
+        <w:annotationRef/>
+      </w:r>
+      <w:r>
+        <w:t xml:space="preserve">This sentence is an accumulation of the letter building up his research story. Specifically, here we show how an in-depth single specialty study led to broad cross-disciplinary work through diverse collaborations. It is important to show this progression instead of stating that it happened. </w:t>
+      </w:r>
+    </w:p>
+  </w:comment>
+  <w:comment w:id="14" w:author="Halford, Alexa J. (GSFC-6750)" w:date="2021-01-08T12:27:00Z" w:initials="HAJ(6">
+    <w:p>
+      <w:pPr>
+        <w:pStyle w:val="CommentText"/>
+      </w:pPr>
+      <w:r>
+        <w:rPr>
+          <w:rStyle w:val="CommentReference"/>
+        </w:rPr>
+        <w:annotationRef/>
+      </w:r>
+      <w:r>
+        <w:t>It clearly shows the impact on the community and does not give credit to John that is undeserved. What he did was opened up new science for a lot of other people (‘… has spawned a host of investigations by the outside community’).</w:t>
+      </w:r>
+      <w:r>
+        <w:t xml:space="preserve"> The open data helps to further back up this claim. </w:t>
       </w:r>
     </w:p>
     <w:p>
@@ -3754,35 +4219,169 @@
       </w:pPr>
     </w:p>
   </w:comment>
+  <w:comment w:id="16" w:author="Halford, Alexa J. (GSFC-6750)" w:date="2021-01-08T12:29:00Z" w:initials="HAJ(6">
+    <w:p>
+      <w:pPr>
+        <w:pStyle w:val="CommentText"/>
+      </w:pPr>
+      <w:r>
+        <w:rPr>
+          <w:rStyle w:val="CommentReference"/>
+        </w:rPr>
+        <w:annotationRef/>
+      </w:r>
+      <w:r>
+        <w:t xml:space="preserve">Another example of how to use the CV to provide more evidence to the claim in the sentence. </w:t>
+      </w:r>
+    </w:p>
+  </w:comment>
+  <w:comment w:id="15" w:author="Halford, Alexa J. (GSFC-6750)" w:date="2021-01-08T12:28:00Z" w:initials="HAJ(6">
+    <w:p>
+      <w:pPr>
+        <w:pStyle w:val="CommentText"/>
+      </w:pPr>
+      <w:r>
+        <w:rPr>
+          <w:rStyle w:val="CommentReference"/>
+        </w:rPr>
+        <w:annotationRef/>
+      </w:r>
+      <w:r>
+        <w:t xml:space="preserve">This establishes that he does not just the baseline expected service amount. The ‘more’ is diversity without explicitly saying it. It shows a commitment to diversity in the context of good science. </w:t>
+      </w:r>
+    </w:p>
+  </w:comment>
+  <w:comment w:id="17" w:author="Halford, Alexa J. (GSFC-6750)" w:date="2021-01-08T12:30:00Z" w:initials="HAJ(6">
+    <w:p>
+      <w:pPr>
+        <w:pStyle w:val="CommentText"/>
+      </w:pPr>
+      <w:r>
+        <w:rPr>
+          <w:rStyle w:val="CommentReference"/>
+        </w:rPr>
+        <w:annotationRef/>
+      </w:r>
+      <w:r>
+        <w:t xml:space="preserve">Here is explicit evidence through both through anecdotal evidence – but not all hearsay as one can go look at the conference material – of his commitment to equaty and inclusion efforts. </w:t>
+      </w:r>
+    </w:p>
+  </w:comment>
+  <w:comment w:id="18" w:author="Halford, Alexa J. (GSFC-6750)" w:date="2021-01-08T12:34:00Z" w:initials="HAJ(6">
+    <w:p>
+      <w:pPr>
+        <w:pStyle w:val="CommentText"/>
+      </w:pPr>
+      <w:r>
+        <w:rPr>
+          <w:rStyle w:val="CommentReference"/>
+        </w:rPr>
+        <w:annotationRef/>
+      </w:r>
+      <w:r>
+        <w:t xml:space="preserve">These are good adjectives. </w:t>
+      </w:r>
+      <w:r>
+        <w:t xml:space="preserve">While ‘unparalleled’ and ‘scientific’ are male biased, all other adjectives are gender neutral. </w:t>
+      </w:r>
+    </w:p>
+  </w:comment>
+  <w:comment w:id="19" w:author="Halford, Alexa J. (GSFC-6750)" w:date="2021-01-08T12:38:00Z" w:initials="HAJ(6">
+    <w:p>
+      <w:pPr>
+        <w:pStyle w:val="CommentText"/>
+      </w:pPr>
+      <w:r>
+        <w:rPr>
+          <w:rStyle w:val="CommentReference"/>
+        </w:rPr>
+        <w:annotationRef/>
+      </w:r>
+      <w:proofErr w:type="gramStart"/>
+      <w:r>
+        <w:t>This sentences</w:t>
+      </w:r>
+      <w:proofErr w:type="gramEnd"/>
+      <w:r>
+        <w:t xml:space="preserve"> reminds the reader that his work is important and has been impactful. </w:t>
+      </w:r>
+    </w:p>
+  </w:comment>
 </w:comments>
 </file>
 
 <file path=word/commentsExtended.xml><?xml version="1.0" encoding="utf-8"?>
 <w15:commentsEx xmlns:wpc="http://schemas.microsoft.com/office/word/2010/wordprocessingCanvas" xmlns:cx="http://schemas.microsoft.com/office/drawing/2014/chartex" xmlns:cx1="http://schemas.microsoft.com/office/drawing/2015/9/8/chartex" xmlns:cx2="http://schemas.microsoft.com/office/drawing/2015/10/21/chartex" xmlns:cx3="http://schemas.microsoft.com/office/drawing/2016/5/9/chartex" xmlns:cx4="http://schemas.microsoft.com/office/drawing/2016/5/10/chartex" xmlns:cx5="http://schemas.microsoft.com/office/drawing/2016/5/11/chartex" xmlns:cx6="http://schemas.microsoft.com/office/drawing/2016/5/12/chartex" xmlns:cx7="http://schemas.microsoft.com/office/drawing/2016/5/13/chartex" xmlns:cx8="http://schemas.microsoft.com/office/drawing/2016/5/14/chartex" xmlns:mc="http://schemas.openxmlformats.org/markup-compatibility/2006" xmlns:aink="http://schemas.microsoft.com/office/drawing/2016/ink" xmlns:am3d="http://schemas.microsoft.com/office/drawing/2017/model3d" xmlns:o="urn:schemas-microsoft-com:office:office" xmlns:r="http://schemas.openxmlformats.org/officeDocument/2006/relationships" xmlns:m="http://schemas.openxmlformats.org/officeDocument/2006/math" xmlns:v="urn:schemas-microsoft-com:vml" xmlns:wp14="http://schemas.microsoft.com/office/word/2010/wordprocessingDrawing" xmlns:wp="http://schemas.openxmlformats.org/drawingml/2006/wordprocessingDrawing" xmlns:w10="urn:schemas-microsoft-com:office:word" xmlns:w="http://schemas.openxmlformats.org/wordprocessingml/2006/main" xmlns:w14="http://schemas.microsoft.com/office/word/2010/wordml" xmlns:w15="http://schemas.microsoft.com/office/word/2012/wordml" xmlns:w16cex="http://schemas.microsoft.com/office/word/2018/wordml/cex" xmlns:w16cid="http://schemas.microsoft.com/office/word/2016/wordml/cid" xmlns:w16="http://schemas.microsoft.com/office/word/2018/wordml" xmlns:w16se="http://schemas.microsoft.com/office/word/2015/wordml/symex" xmlns:wpg="http://schemas.microsoft.com/office/word/2010/wordprocessingGroup" xmlns:wpi="http://schemas.microsoft.com/office/word/2010/wordprocessingInk" xmlns:wne="http://schemas.microsoft.com/office/word/2006/wordml" xmlns:wps="http://schemas.microsoft.com/office/word/2010/wordprocessingShape" mc:Ignorable="w14 w15 w16se w16cid w16 w16cex wp14">
-  <w15:commentEx w15:paraId="672FABA3" w15:done="1"/>
-  <w15:commentEx w15:paraId="0143839D" w15:done="1"/>
-  <w15:commentEx w15:paraId="4B21B0A1" w15:done="0"/>
-  <w15:commentEx w15:paraId="1996EDE4" w15:paraIdParent="4B21B0A1" w15:done="0"/>
-  <w15:commentEx w15:paraId="22354FD6" w15:done="1"/>
-  <w15:commentEx w15:paraId="38FE5738" w15:paraIdParent="22354FD6" w15:done="0"/>
+  <w15:commentEx w15:paraId="598AD240" w15:done="0"/>
+  <w15:commentEx w15:paraId="162FA649" w15:done="0"/>
+  <w15:commentEx w15:paraId="6F08C435" w15:done="0"/>
+  <w15:commentEx w15:paraId="397E6906" w15:done="0"/>
+  <w15:commentEx w15:paraId="2177CAA2" w15:done="0"/>
+  <w15:commentEx w15:paraId="161E10EA" w15:done="0"/>
+  <w15:commentEx w15:paraId="7C82B00D" w15:done="0"/>
+  <w15:commentEx w15:paraId="40D65407" w15:done="0"/>
+  <w15:commentEx w15:paraId="3E1DFCCB" w15:done="0"/>
+  <w15:commentEx w15:paraId="3D130A6A" w15:done="0"/>
+  <w15:commentEx w15:paraId="5C68E66D" w15:done="0"/>
+  <w15:commentEx w15:paraId="08247A94" w15:done="0"/>
+  <w15:commentEx w15:paraId="07CE717C" w15:done="0"/>
+  <w15:commentEx w15:paraId="2BE3FE0A" w15:done="0"/>
+  <w15:commentEx w15:paraId="567F9889" w15:done="0"/>
+  <w15:commentEx w15:paraId="41244D51" w15:done="0"/>
+  <w15:commentEx w15:paraId="37EEF14C" w15:done="0"/>
+  <w15:commentEx w15:paraId="6D91E385" w15:done="0"/>
+  <w15:commentEx w15:paraId="158B810D" w15:done="0"/>
+  <w15:commentEx w15:paraId="0B9B8D5C" w15:done="0"/>
 </w15:commentsEx>
 </file>
 
 <file path=word/commentsExtensible.xml><?xml version="1.0" encoding="utf-8"?>
 <w16cex:commentsExtensible xmlns:wpc="http://schemas.microsoft.com/office/word/2010/wordprocessingCanvas" xmlns:cx="http://schemas.microsoft.com/office/drawing/2014/chartex" xmlns:cx1="http://schemas.microsoft.com/office/drawing/2015/9/8/chartex" xmlns:cx2="http://schemas.microsoft.com/office/drawing/2015/10/21/chartex" xmlns:cx3="http://schemas.microsoft.com/office/drawing/2016/5/9/chartex" xmlns:cx4="http://schemas.microsoft.com/office/drawing/2016/5/10/chartex" xmlns:cx5="http://schemas.microsoft.com/office/drawing/2016/5/11/chartex" xmlns:cx6="http://schemas.microsoft.com/office/drawing/2016/5/12/chartex" xmlns:cx7="http://schemas.microsoft.com/office/drawing/2016/5/13/chartex" xmlns:cx8="http://schemas.microsoft.com/office/drawing/2016/5/14/chartex" xmlns:mc="http://schemas.openxmlformats.org/markup-compatibility/2006" xmlns:aink="http://schemas.microsoft.com/office/drawing/2016/ink" xmlns:am3d="http://schemas.microsoft.com/office/drawing/2017/model3d" xmlns:o="urn:schemas-microsoft-com:office:office" xmlns:r="http://schemas.openxmlformats.org/officeDocument/2006/relationships" xmlns:m="http://schemas.openxmlformats.org/officeDocument/2006/math" xmlns:v="urn:schemas-microsoft-com:vml" xmlns:wp14="http://schemas.microsoft.com/office/word/2010/wordprocessingDrawing" xmlns:wp="http://schemas.openxmlformats.org/drawingml/2006/wordprocessingDrawing" xmlns:w10="urn:schemas-microsoft-com:office:word" xmlns:w="http://schemas.openxmlformats.org/wordprocessingml/2006/main" xmlns:w14="http://schemas.microsoft.com/office/word/2010/wordml" xmlns:w15="http://schemas.microsoft.com/office/word/2012/wordml" xmlns:w16cex="http://schemas.microsoft.com/office/word/2018/wordml/cex" xmlns:w16cid="http://schemas.microsoft.com/office/word/2016/wordml/cid" xmlns:w16="http://schemas.microsoft.com/office/word/2018/wordml" xmlns:w16se="http://schemas.microsoft.com/office/word/2015/wordml/symex" xmlns:wpg="http://schemas.microsoft.com/office/word/2010/wordprocessingGroup" xmlns:wpi="http://schemas.microsoft.com/office/word/2010/wordprocessingInk" xmlns:wne="http://schemas.microsoft.com/office/word/2006/wordml" xmlns:wps="http://schemas.microsoft.com/office/word/2010/wordprocessingShape" mc:Ignorable="w14 w15 w16se w16cid w16 w16cex wp14">
-  <w16cex:commentExtensible w16cex:durableId="238B157A" w16cex:dateUtc="2020-12-21T17:37:00Z"/>
-  <w16cex:commentExtensible w16cex:durableId="238B158D" w16cex:dateUtc="2020-12-21T17:37:00Z"/>
+  <w16cex:commentExtensible w16cex:durableId="23A2C74A" w16cex:dateUtc="2021-01-08T16:58:00Z"/>
+  <w16cex:commentExtensible w16cex:durableId="23A2C7C0" w16cex:dateUtc="2021-01-08T17:00:00Z"/>
+  <w16cex:commentExtensible w16cex:durableId="23A2C83A" w16cex:dateUtc="2021-01-08T17:02:00Z"/>
+  <w16cex:commentExtensible w16cex:durableId="23A2C8A6" w16cex:dateUtc="2021-01-08T17:03:00Z"/>
+  <w16cex:commentExtensible w16cex:durableId="23A2C904" w16cex:dateUtc="2021-01-08T17:05:00Z"/>
+  <w16cex:commentExtensible w16cex:durableId="23A2C9B2" w16cex:dateUtc="2021-01-08T17:08:00Z"/>
+  <w16cex:commentExtensible w16cex:durableId="23A2C9EE" w16cex:dateUtc="2021-01-08T17:09:00Z"/>
+  <w16cex:commentExtensible w16cex:durableId="23A2C96B" w16cex:dateUtc="2021-01-08T17:07:00Z"/>
+  <w16cex:commentExtensible w16cex:durableId="23A2D14C" w16cex:dateUtc="2021-01-08T17:40:00Z"/>
+  <w16cex:commentExtensible w16cex:durableId="23A2CA7C" w16cex:dateUtc="2021-01-08T17:11:00Z"/>
+  <w16cex:commentExtensible w16cex:durableId="23A2CAE9" w16cex:dateUtc="2021-01-08T17:13:00Z"/>
+  <w16cex:commentExtensible w16cex:durableId="23A2CB6E" w16cex:dateUtc="2021-01-08T17:15:00Z"/>
+  <w16cex:commentExtensible w16cex:durableId="23A2CC11" w16cex:dateUtc="2021-01-08T17:18:00Z"/>
+  <w16cex:commentExtensible w16cex:durableId="23A2CCB7" w16cex:dateUtc="2021-01-08T17:21:00Z"/>
+  <w16cex:commentExtensible w16cex:durableId="23A2CE1F" w16cex:dateUtc="2021-01-08T17:27:00Z"/>
+  <w16cex:commentExtensible w16cex:durableId="23A2CEB4" w16cex:dateUtc="2021-01-08T17:29:00Z"/>
+  <w16cex:commentExtensible w16cex:durableId="23A2CE6C" w16cex:dateUtc="2021-01-08T17:28:00Z"/>
+  <w16cex:commentExtensible w16cex:durableId="23A2CEDB" w16cex:dateUtc="2021-01-08T17:30:00Z"/>
+  <w16cex:commentExtensible w16cex:durableId="23A2CFD8" w16cex:dateUtc="2021-01-08T17:34:00Z"/>
+  <w16cex:commentExtensible w16cex:durableId="23A2D0B9" w16cex:dateUtc="2021-01-08T17:38:00Z"/>
 </w16cex:commentsExtensible>
 </file>
 
 <file path=word/commentsIds.xml><?xml version="1.0" encoding="utf-8"?>
 <w16cid:commentsIds xmlns:wpc="http://schemas.microsoft.com/office/word/2010/wordprocessingCanvas" xmlns:cx="http://schemas.microsoft.com/office/drawing/2014/chartex" xmlns:cx1="http://schemas.microsoft.com/office/drawing/2015/9/8/chartex" xmlns:cx2="http://schemas.microsoft.com/office/drawing/2015/10/21/chartex" xmlns:cx3="http://schemas.microsoft.com/office/drawing/2016/5/9/chartex" xmlns:cx4="http://schemas.microsoft.com/office/drawing/2016/5/10/chartex" xmlns:cx5="http://schemas.microsoft.com/office/drawing/2016/5/11/chartex" xmlns:cx6="http://schemas.microsoft.com/office/drawing/2016/5/12/chartex" xmlns:cx7="http://schemas.microsoft.com/office/drawing/2016/5/13/chartex" xmlns:cx8="http://schemas.microsoft.com/office/drawing/2016/5/14/chartex" xmlns:mc="http://schemas.openxmlformats.org/markup-compatibility/2006" xmlns:aink="http://schemas.microsoft.com/office/drawing/2016/ink" xmlns:am3d="http://schemas.microsoft.com/office/drawing/2017/model3d" xmlns:o="urn:schemas-microsoft-com:office:office" xmlns:r="http://schemas.openxmlformats.org/officeDocument/2006/relationships" xmlns:m="http://schemas.openxmlformats.org/officeDocument/2006/math" xmlns:v="urn:schemas-microsoft-com:vml" xmlns:wp14="http://schemas.microsoft.com/office/word/2010/wordprocessingDrawing" xmlns:wp="http://schemas.openxmlformats.org/drawingml/2006/wordprocessingDrawing" xmlns:w10="urn:schemas-microsoft-com:office:word" xmlns:w="http://schemas.openxmlformats.org/wordprocessingml/2006/main" xmlns:w14="http://schemas.microsoft.com/office/word/2010/wordml" xmlns:w15="http://schemas.microsoft.com/office/word/2012/wordml" xmlns:w16cex="http://schemas.microsoft.com/office/word/2018/wordml/cex" xmlns:w16cid="http://schemas.microsoft.com/office/word/2016/wordml/cid" xmlns:w16="http://schemas.microsoft.com/office/word/2018/wordml" xmlns:w16se="http://schemas.microsoft.com/office/word/2015/wordml/symex" xmlns:wpg="http://schemas.microsoft.com/office/word/2010/wordprocessingGroup" xmlns:wpi="http://schemas.microsoft.com/office/word/2010/wordprocessingInk" xmlns:wne="http://schemas.microsoft.com/office/word/2006/wordml" xmlns:wps="http://schemas.microsoft.com/office/word/2010/wordprocessingShape" mc:Ignorable="w14 w15 w16se w16cid w16 w16cex wp14">
-  <w16cid:commentId w16cid:paraId="672FABA3" w16cid:durableId="238B0906"/>
-  <w16cid:commentId w16cid:paraId="0143839D" w16cid:durableId="238B0979"/>
-  <w16cid:commentId w16cid:paraId="4B21B0A1" w16cid:durableId="238B0A4C"/>
-  <w16cid:commentId w16cid:paraId="1996EDE4" w16cid:durableId="238B157A"/>
-  <w16cid:commentId w16cid:paraId="22354FD6" w16cid:durableId="238B0E04"/>
-  <w16cid:commentId w16cid:paraId="38FE5738" w16cid:durableId="238B158D"/>
+  <w16cid:commentId w16cid:paraId="598AD240" w16cid:durableId="23A2C74A"/>
+  <w16cid:commentId w16cid:paraId="162FA649" w16cid:durableId="23A2C7C0"/>
+  <w16cid:commentId w16cid:paraId="6F08C435" w16cid:durableId="23A2C83A"/>
+  <w16cid:commentId w16cid:paraId="397E6906" w16cid:durableId="23A2C8A6"/>
+  <w16cid:commentId w16cid:paraId="2177CAA2" w16cid:durableId="23A2C904"/>
+  <w16cid:commentId w16cid:paraId="161E10EA" w16cid:durableId="23A2C9B2"/>
+  <w16cid:commentId w16cid:paraId="7C82B00D" w16cid:durableId="23A2C9EE"/>
+  <w16cid:commentId w16cid:paraId="40D65407" w16cid:durableId="23A2C96B"/>
+  <w16cid:commentId w16cid:paraId="3E1DFCCB" w16cid:durableId="23A2D14C"/>
+  <w16cid:commentId w16cid:paraId="3D130A6A" w16cid:durableId="23A2CA7C"/>
+  <w16cid:commentId w16cid:paraId="5C68E66D" w16cid:durableId="23A2CAE9"/>
+  <w16cid:commentId w16cid:paraId="08247A94" w16cid:durableId="23A2CB6E"/>
+  <w16cid:commentId w16cid:paraId="07CE717C" w16cid:durableId="23A2CC11"/>
+  <w16cid:commentId w16cid:paraId="2BE3FE0A" w16cid:durableId="23A2CCB7"/>
+  <w16cid:commentId w16cid:paraId="567F9889" w16cid:durableId="23A2CE1F"/>
+  <w16cid:commentId w16cid:paraId="41244D51" w16cid:durableId="23A2CEB4"/>
+  <w16cid:commentId w16cid:paraId="37EEF14C" w16cid:durableId="23A2CE6C"/>
+  <w16cid:commentId w16cid:paraId="6D91E385" w16cid:durableId="23A2CEDB"/>
+  <w16cid:commentId w16cid:paraId="158B810D" w16cid:durableId="23A2CFD8"/>
+  <w16cid:commentId w16cid:paraId="0B9B8D5C" w16cid:durableId="23A2D0B9"/>
 </w16cid:commentsIds>
 </file>
 
@@ -4138,9 +4737,6 @@
 <w15:people xmlns:wpc="http://schemas.microsoft.com/office/word/2010/wordprocessingCanvas" xmlns:cx="http://schemas.microsoft.com/office/drawing/2014/chartex" xmlns:cx1="http://schemas.microsoft.com/office/drawing/2015/9/8/chartex" xmlns:cx2="http://schemas.microsoft.com/office/drawing/2015/10/21/chartex" xmlns:cx3="http://schemas.microsoft.com/office/drawing/2016/5/9/chartex" xmlns:cx4="http://schemas.microsoft.com/office/drawing/2016/5/10/chartex" xmlns:cx5="http://schemas.microsoft.com/office/drawing/2016/5/11/chartex" xmlns:cx6="http://schemas.microsoft.com/office/drawing/2016/5/12/chartex" xmlns:cx7="http://schemas.microsoft.com/office/drawing/2016/5/13/chartex" xmlns:cx8="http://schemas.microsoft.com/office/drawing/2016/5/14/chartex" xmlns:mc="http://schemas.openxmlformats.org/markup-compatibility/2006" xmlns:aink="http://schemas.microsoft.com/office/drawing/2016/ink" xmlns:am3d="http://schemas.microsoft.com/office/drawing/2017/model3d" xmlns:o="urn:schemas-microsoft-com:office:office" xmlns:r="http://schemas.openxmlformats.org/officeDocument/2006/relationships" xmlns:m="http://schemas.openxmlformats.org/officeDocument/2006/math" xmlns:v="urn:schemas-microsoft-com:vml" xmlns:wp14="http://schemas.microsoft.com/office/word/2010/wordprocessingDrawing" xmlns:wp="http://schemas.openxmlformats.org/drawingml/2006/wordprocessingDrawing" xmlns:w10="urn:schemas-microsoft-com:office:word" xmlns:w="http://schemas.openxmlformats.org/wordprocessingml/2006/main" xmlns:w14="http://schemas.microsoft.com/office/word/2010/wordml" xmlns:w15="http://schemas.microsoft.com/office/word/2012/wordml" xmlns:w16cex="http://schemas.microsoft.com/office/word/2018/wordml/cex" xmlns:w16cid="http://schemas.microsoft.com/office/word/2016/wordml/cid" xmlns:w16="http://schemas.microsoft.com/office/word/2018/wordml" xmlns:w16se="http://schemas.microsoft.com/office/word/2015/wordml/symex" xmlns:wpg="http://schemas.microsoft.com/office/word/2010/wordprocessingGroup" xmlns:wpi="http://schemas.microsoft.com/office/word/2010/wordprocessingInk" xmlns:wne="http://schemas.microsoft.com/office/word/2006/wordml" xmlns:wps="http://schemas.microsoft.com/office/word/2010/wordprocessingShape" mc:Ignorable="w14 w15 w16se w16cid w16 w16cex wp14">
   <w15:person w15:author="Halford, Alexa J. (GSFC-6750)">
     <w15:presenceInfo w15:providerId="AD" w15:userId="S::ahalford@ndc.nasa.gov::f852872e-febb-4f92-a759-697fa7976097"/>
-  </w15:person>
-  <w15:person w15:author="Microsoft Office User">
-    <w15:presenceInfo w15:providerId="None" w15:userId="Microsoft Office User"/>
   </w15:person>
 </w15:people>
 </file>

</xml_diff>